<commit_message>
Edited Plan Van Aanpak: scriptie naar portfolio verandering
</commit_message>
<xml_diff>
--- a/Plan Van Aanpak - Merik Westerveld - InfoSupport.docx
+++ b/Plan Van Aanpak - Merik Westerveld - InfoSupport.docx
@@ -561,6 +561,7 @@
                                   <w:dataBinding w:prefixMappings="xmlns:ns0='http://purl.org/dc/elements/1.1/' xmlns:ns1='http://schemas.openxmlformats.org/package/2006/metadata/core-properties' " w:xpath="/ns1:coreProperties[1]/ns0:title[1]" w:storeItemID="{6C3C8BC8-F283-45AE-878A-BAB7291924A1}"/>
                                   <w:text/>
                                 </w:sdtPr>
+                                <w:sdtEndPr/>
                                 <w:sdtContent>
                                   <w:p>
                                     <w:pPr>
@@ -593,6 +594,7 @@
                                   <w:dataBinding w:prefixMappings="xmlns:ns0='http://purl.org/dc/elements/1.1/' xmlns:ns1='http://schemas.openxmlformats.org/package/2006/metadata/core-properties' " w:xpath="/ns1:coreProperties[1]/ns0:subject[1]" w:storeItemID="{6C3C8BC8-F283-45AE-878A-BAB7291924A1}"/>
                                   <w:text/>
                                 </w:sdtPr>
+                                <w:sdtEndPr/>
                                 <w:sdtContent>
                                   <w:p>
                                     <w:pPr>
@@ -636,6 +638,7 @@
                                     <w:dataBinding w:prefixMappings="xmlns:ns0='http://purl.org/dc/elements/1.1/' xmlns:ns1='http://schemas.openxmlformats.org/package/2006/metadata/core-properties' " w:xpath="/ns1:coreProperties[1]/ns0:creator[1]" w:storeItemID="{6C3C8BC8-F283-45AE-878A-BAB7291924A1}"/>
                                     <w:text/>
                                   </w:sdtPr>
+                                  <w:sdtEndPr/>
                                   <w:sdtContent>
                                     <w:r>
                                       <w:rPr>
@@ -671,13 +674,14 @@
                                     <w:docPart w:val="A89F7D07673748BA858D540A7793BBAC"/>
                                   </w:placeholder>
                                   <w:dataBinding w:prefixMappings="xmlns:ns0='http://schemas.microsoft.com/office/2006/coverPageProps' " w:xpath="/ns0:CoverPageProperties[1]/ns0:PublishDate[1]" w:storeItemID="{55AF091B-3C7A-41E3-B477-F2FDAA23CFDA}"/>
-                                  <w:date w:fullDate="2019-02-05T00:00:00Z">
+                                  <w:date w:fullDate="2019-02-06T00:00:00Z">
                                     <w:dateFormat w:val="d MMMM yyyy"/>
                                     <w:lid w:val="nl-NL"/>
                                     <w:storeMappedDataAs w:val="date"/>
                                     <w:calendar w:val="gregorian"/>
                                   </w:date>
                                 </w:sdtPr>
+                                <w:sdtEndPr/>
                                 <w:sdtContent>
                                   <w:p>
                                     <w:pPr>
@@ -693,7 +697,7 @@
                                         <w:sz w:val="26"/>
                                         <w:szCs w:val="26"/>
                                       </w:rPr>
-                                      <w:t>5 februari 2019</w:t>
+                                      <w:t>6 februari 2019</w:t>
                                     </w:r>
                                   </w:p>
                                 </w:sdtContent>
@@ -722,6 +726,7 @@
                                     <w:listItem w:displayText="Final" w:value="Final"/>
                                   </w:comboBox>
                                 </w:sdtPr>
+                                <w:sdtEndPr/>
                                 <w:sdtContent>
                                   <w:p>
                                     <w:pPr>
@@ -781,6 +786,7 @@
                             <w:dataBinding w:prefixMappings="xmlns:ns0='http://purl.org/dc/elements/1.1/' xmlns:ns1='http://schemas.openxmlformats.org/package/2006/metadata/core-properties' " w:xpath="/ns1:coreProperties[1]/ns0:title[1]" w:storeItemID="{6C3C8BC8-F283-45AE-878A-BAB7291924A1}"/>
                             <w:text/>
                           </w:sdtPr>
+                          <w:sdtEndPr/>
                           <w:sdtContent>
                             <w:p>
                               <w:pPr>
@@ -813,6 +819,7 @@
                             <w:dataBinding w:prefixMappings="xmlns:ns0='http://purl.org/dc/elements/1.1/' xmlns:ns1='http://schemas.openxmlformats.org/package/2006/metadata/core-properties' " w:xpath="/ns1:coreProperties[1]/ns0:subject[1]" w:storeItemID="{6C3C8BC8-F283-45AE-878A-BAB7291924A1}"/>
                             <w:text/>
                           </w:sdtPr>
+                          <w:sdtEndPr/>
                           <w:sdtContent>
                             <w:p>
                               <w:pPr>
@@ -856,6 +863,7 @@
                               <w:dataBinding w:prefixMappings="xmlns:ns0='http://purl.org/dc/elements/1.1/' xmlns:ns1='http://schemas.openxmlformats.org/package/2006/metadata/core-properties' " w:xpath="/ns1:coreProperties[1]/ns0:creator[1]" w:storeItemID="{6C3C8BC8-F283-45AE-878A-BAB7291924A1}"/>
                               <w:text/>
                             </w:sdtPr>
+                            <w:sdtEndPr/>
                             <w:sdtContent>
                               <w:r>
                                 <w:rPr>
@@ -891,13 +899,14 @@
                               <w:docPart w:val="A89F7D07673748BA858D540A7793BBAC"/>
                             </w:placeholder>
                             <w:dataBinding w:prefixMappings="xmlns:ns0='http://schemas.microsoft.com/office/2006/coverPageProps' " w:xpath="/ns0:CoverPageProperties[1]/ns0:PublishDate[1]" w:storeItemID="{55AF091B-3C7A-41E3-B477-F2FDAA23CFDA}"/>
-                            <w:date w:fullDate="2019-02-05T00:00:00Z">
+                            <w:date w:fullDate="2019-02-06T00:00:00Z">
                               <w:dateFormat w:val="d MMMM yyyy"/>
                               <w:lid w:val="nl-NL"/>
                               <w:storeMappedDataAs w:val="date"/>
                               <w:calendar w:val="gregorian"/>
                             </w:date>
                           </w:sdtPr>
+                          <w:sdtEndPr/>
                           <w:sdtContent>
                             <w:p>
                               <w:pPr>
@@ -913,7 +922,7 @@
                                   <w:sz w:val="26"/>
                                   <w:szCs w:val="26"/>
                                 </w:rPr>
-                                <w:t>5 februari 2019</w:t>
+                                <w:t>6 februari 2019</w:t>
                               </w:r>
                             </w:p>
                           </w:sdtContent>
@@ -942,6 +951,7 @@
                               <w:listItem w:displayText="Final" w:value="Final"/>
                             </w:comboBox>
                           </w:sdtPr>
+                          <w:sdtEndPr/>
                           <w:sdtContent>
                             <w:p>
                               <w:pPr>
@@ -1391,7 +1401,6 @@
                                 <w:color w:val="00A3E0" w:themeColor="accent1"/>
                                 <w:sz w:val="16"/>
                                 <w:szCs w:val="16"/>
-                                <w:lang w:val="en-US"/>
                               </w:rPr>
                             </w:pPr>
                             <w:proofErr w:type="spellStart"/>
@@ -1400,7 +1409,6 @@
                                 <w:color w:val="00A3E0" w:themeColor="accent1"/>
                                 <w:sz w:val="16"/>
                                 <w:szCs w:val="16"/>
-                                <w:lang w:val="en-US"/>
                               </w:rPr>
                               <w:t>info.nl@Info</w:t>
                             </w:r>
@@ -1410,7 +1418,6 @@
                                 <w:color w:val="00A3E0" w:themeColor="accent1"/>
                                 <w:sz w:val="16"/>
                                 <w:szCs w:val="16"/>
-                                <w:lang w:val="en-US"/>
                               </w:rPr>
                               <w:t xml:space="preserve"> Support.com</w:t>
                             </w:r>
@@ -1422,7 +1429,6 @@
                                 <w:color w:val="00A3E0" w:themeColor="accent1"/>
                                 <w:sz w:val="16"/>
                                 <w:szCs w:val="16"/>
-                                <w:lang w:val="en-US"/>
                               </w:rPr>
                             </w:pPr>
                             <w:r>
@@ -1430,7 +1436,6 @@
                                 <w:color w:val="00A3E0" w:themeColor="accent1"/>
                                 <w:sz w:val="16"/>
                                 <w:szCs w:val="16"/>
-                                <w:lang w:val="en-US"/>
                               </w:rPr>
                               <w:t>www.Info Support.com</w:t>
                             </w:r>
@@ -1442,7 +1447,6 @@
                                 <w:color w:val="00A3E0" w:themeColor="accent1"/>
                                 <w:sz w:val="16"/>
                                 <w:szCs w:val="16"/>
-                                <w:lang w:val="en-US"/>
                               </w:rPr>
                             </w:pPr>
                           </w:p>
@@ -1481,7 +1485,6 @@
                                 <w:color w:val="00A3E0" w:themeColor="accent1"/>
                                 <w:sz w:val="16"/>
                                 <w:szCs w:val="16"/>
-                                <w:lang w:val="en-US"/>
                               </w:rPr>
                             </w:pPr>
                             <w:r>
@@ -1489,7 +1492,6 @@
                                 <w:color w:val="00A3E0" w:themeColor="accent1"/>
                                 <w:sz w:val="16"/>
                                 <w:szCs w:val="16"/>
-                                <w:lang w:val="en-US"/>
                               </w:rPr>
                               <w:t>BTW NL8062.30.277B01</w:t>
                             </w:r>
@@ -1521,6 +1523,7 @@
                                 <w:color w:val="00A3E0" w:themeColor="accent1"/>
                                 <w:sz w:val="16"/>
                                 <w:szCs w:val="16"/>
+                                <w:lang w:val="en-US"/>
                               </w:rPr>
                             </w:pPr>
                             <w:r>
@@ -1528,6 +1531,7 @@
                                 <w:color w:val="00A3E0" w:themeColor="accent1"/>
                                 <w:sz w:val="16"/>
                                 <w:szCs w:val="16"/>
+                                <w:lang w:val="en-US"/>
                               </w:rPr>
                               <w:t>BIC RABONL2U</w:t>
                             </w:r>
@@ -1539,6 +1543,7 @@
                                 <w:color w:val="00A3E0" w:themeColor="accent1"/>
                                 <w:sz w:val="16"/>
                                 <w:szCs w:val="16"/>
+                                <w:lang w:val="en-US"/>
                               </w:rPr>
                             </w:pPr>
                           </w:p>
@@ -1549,6 +1554,7 @@
                                 <w:color w:val="00A3E0" w:themeColor="accent1"/>
                                 <w:sz w:val="16"/>
                                 <w:szCs w:val="16"/>
+                                <w:lang w:val="en-US"/>
                               </w:rPr>
                             </w:pPr>
                             <w:r>
@@ -1556,6 +1562,7 @@
                                 <w:color w:val="00A3E0" w:themeColor="accent1"/>
                                 <w:sz w:val="16"/>
                                 <w:szCs w:val="16"/>
+                                <w:lang w:val="en-US"/>
                               </w:rPr>
                               <w:t>IBAN NL74 INGB 0004 7385 93</w:t>
                             </w:r>
@@ -1567,6 +1574,7 @@
                                 <w:color w:val="00A3E0" w:themeColor="accent1"/>
                                 <w:sz w:val="16"/>
                                 <w:szCs w:val="16"/>
+                                <w:lang w:val="en-US"/>
                               </w:rPr>
                             </w:pPr>
                             <w:r>
@@ -1574,6 +1582,7 @@
                                 <w:color w:val="00A3E0" w:themeColor="accent1"/>
                                 <w:sz w:val="16"/>
                                 <w:szCs w:val="16"/>
+                                <w:lang w:val="en-US"/>
                               </w:rPr>
                               <w:t>BIC INGBNL2A</w:t>
                             </w:r>
@@ -1832,7 +1841,6 @@
                           <w:color w:val="00A3E0" w:themeColor="accent1"/>
                           <w:sz w:val="16"/>
                           <w:szCs w:val="16"/>
-                          <w:lang w:val="en-US"/>
                         </w:rPr>
                       </w:pPr>
                       <w:proofErr w:type="spellStart"/>
@@ -1841,7 +1849,6 @@
                           <w:color w:val="00A3E0" w:themeColor="accent1"/>
                           <w:sz w:val="16"/>
                           <w:szCs w:val="16"/>
-                          <w:lang w:val="en-US"/>
                         </w:rPr>
                         <w:t>info.nl@Info</w:t>
                       </w:r>
@@ -1851,7 +1858,6 @@
                           <w:color w:val="00A3E0" w:themeColor="accent1"/>
                           <w:sz w:val="16"/>
                           <w:szCs w:val="16"/>
-                          <w:lang w:val="en-US"/>
                         </w:rPr>
                         <w:t xml:space="preserve"> Support.com</w:t>
                       </w:r>
@@ -1863,7 +1869,6 @@
                           <w:color w:val="00A3E0" w:themeColor="accent1"/>
                           <w:sz w:val="16"/>
                           <w:szCs w:val="16"/>
-                          <w:lang w:val="en-US"/>
                         </w:rPr>
                       </w:pPr>
                       <w:r>
@@ -1871,7 +1876,6 @@
                           <w:color w:val="00A3E0" w:themeColor="accent1"/>
                           <w:sz w:val="16"/>
                           <w:szCs w:val="16"/>
-                          <w:lang w:val="en-US"/>
                         </w:rPr>
                         <w:t>www.Info Support.com</w:t>
                       </w:r>
@@ -1883,7 +1887,6 @@
                           <w:color w:val="00A3E0" w:themeColor="accent1"/>
                           <w:sz w:val="16"/>
                           <w:szCs w:val="16"/>
-                          <w:lang w:val="en-US"/>
                         </w:rPr>
                       </w:pPr>
                     </w:p>
@@ -1922,7 +1925,6 @@
                           <w:color w:val="00A3E0" w:themeColor="accent1"/>
                           <w:sz w:val="16"/>
                           <w:szCs w:val="16"/>
-                          <w:lang w:val="en-US"/>
                         </w:rPr>
                       </w:pPr>
                       <w:r>
@@ -1930,7 +1932,6 @@
                           <w:color w:val="00A3E0" w:themeColor="accent1"/>
                           <w:sz w:val="16"/>
                           <w:szCs w:val="16"/>
-                          <w:lang w:val="en-US"/>
                         </w:rPr>
                         <w:t>BTW NL8062.30.277B01</w:t>
                       </w:r>
@@ -1962,6 +1963,7 @@
                           <w:color w:val="00A3E0" w:themeColor="accent1"/>
                           <w:sz w:val="16"/>
                           <w:szCs w:val="16"/>
+                          <w:lang w:val="en-US"/>
                         </w:rPr>
                       </w:pPr>
                       <w:r>
@@ -1969,6 +1971,7 @@
                           <w:color w:val="00A3E0" w:themeColor="accent1"/>
                           <w:sz w:val="16"/>
                           <w:szCs w:val="16"/>
+                          <w:lang w:val="en-US"/>
                         </w:rPr>
                         <w:t>BIC RABONL2U</w:t>
                       </w:r>
@@ -1980,6 +1983,7 @@
                           <w:color w:val="00A3E0" w:themeColor="accent1"/>
                           <w:sz w:val="16"/>
                           <w:szCs w:val="16"/>
+                          <w:lang w:val="en-US"/>
                         </w:rPr>
                       </w:pPr>
                     </w:p>
@@ -1990,6 +1994,7 @@
                           <w:color w:val="00A3E0" w:themeColor="accent1"/>
                           <w:sz w:val="16"/>
                           <w:szCs w:val="16"/>
+                          <w:lang w:val="en-US"/>
                         </w:rPr>
                       </w:pPr>
                       <w:r>
@@ -1997,6 +2002,7 @@
                           <w:color w:val="00A3E0" w:themeColor="accent1"/>
                           <w:sz w:val="16"/>
                           <w:szCs w:val="16"/>
+                          <w:lang w:val="en-US"/>
                         </w:rPr>
                         <w:t>IBAN NL74 INGB 0004 7385 93</w:t>
                       </w:r>
@@ -2008,6 +2014,7 @@
                           <w:color w:val="00A3E0" w:themeColor="accent1"/>
                           <w:sz w:val="16"/>
                           <w:szCs w:val="16"/>
+                          <w:lang w:val="en-US"/>
                         </w:rPr>
                       </w:pPr>
                       <w:r>
@@ -2015,6 +2022,7 @@
                           <w:color w:val="00A3E0" w:themeColor="accent1"/>
                           <w:sz w:val="16"/>
                           <w:szCs w:val="16"/>
+                          <w:lang w:val="en-US"/>
                         </w:rPr>
                         <w:t>BIC INGBNL2A</w:t>
                       </w:r>
@@ -2080,6 +2088,7 @@
           <w:dataBinding w:prefixMappings="xmlns:ns0='http://purl.org/dc/elements/1.1/' xmlns:ns1='http://schemas.openxmlformats.org/package/2006/metadata/core-properties' " w:xpath="/ns1:coreProperties[1]/ns0:title[1]" w:storeItemID="{6C3C8BC8-F283-45AE-878A-BAB7291924A1}"/>
           <w:text/>
         </w:sdtPr>
+        <w:sdtEndPr/>
         <w:sdtContent>
           <w:r>
             <w:rPr>
@@ -2115,6 +2124,11 @@
         <w:dataBinding w:prefixMappings="xmlns:ns0='http://purl.org/dc/elements/1.1/' xmlns:ns1='http://schemas.openxmlformats.org/package/2006/metadata/core-properties' " w:xpath="/ns1:coreProperties[1]/ns0:subject[1]" w:storeItemID="{6C3C8BC8-F283-45AE-878A-BAB7291924A1}"/>
         <w:text/>
       </w:sdtPr>
+      <w:sdtEndPr>
+        <w:rPr>
+          <w:rStyle w:val="SubtitleChar"/>
+        </w:rPr>
+      </w:sdtEndPr>
       <w:sdtContent>
         <w:p>
           <w:pPr>
@@ -2210,6 +2224,7 @@
             <w:dataBinding w:prefixMappings="xmlns:ns0='http://purl.org/dc/elements/1.1/' xmlns:ns1='http://schemas.openxmlformats.org/package/2006/metadata/core-properties' " w:xpath="/ns1:coreProperties[1]/ns0:title[1]" w:storeItemID="{6C3C8BC8-F283-45AE-878A-BAB7291924A1}"/>
             <w:text/>
           </w:sdtPr>
+          <w:sdtEndPr/>
           <w:sdtContent>
             <w:tc>
               <w:tcPr>
@@ -2259,6 +2274,7 @@
             <w:dataBinding w:prefixMappings="xmlns:ns0='http://purl.org/dc/elements/1.1/' xmlns:ns1='http://schemas.openxmlformats.org/package/2006/metadata/core-properties' " w:xpath="/ns1:coreProperties[1]/ns0:subject[1]" w:storeItemID="{6C3C8BC8-F283-45AE-878A-BAB7291924A1}"/>
             <w:text/>
           </w:sdtPr>
+          <w:sdtEndPr/>
           <w:sdtContent>
             <w:tc>
               <w:tcPr>
@@ -2316,6 +2332,7 @@
                 <w:dataBinding w:prefixMappings="xmlns:ns0='Extra' " w:xpath="/ns0:Extra[1]/ns0:DocumentVersion[1]" w:storeItemID="{E9D924CF-BAA0-4B0B-9B0F-A47FD35602B1}"/>
                 <w:text/>
               </w:sdtPr>
+              <w:sdtEndPr/>
               <w:sdtContent>
                 <w:r>
                   <w:t>1.</w:t>
@@ -2376,6 +2393,7 @@
                   <w:listItem w:displayText="Final" w:value="Final"/>
                 </w:comboBox>
               </w:sdtPr>
+              <w:sdtEndPr/>
               <w:sdtContent>
                 <w:r>
                   <w:t>Concept</w:t>
@@ -2415,13 +2433,14 @@
               <w:docPart w:val="6B33A0C6FCD14ECABBF85522EE7B9C0D"/>
             </w:placeholder>
             <w:dataBinding w:prefixMappings="xmlns:ns0='http://schemas.microsoft.com/office/2006/coverPageProps' " w:xpath="/ns0:CoverPageProperties[1]/ns0:PublishDate[1]" w:storeItemID="{55AF091B-3C7A-41E3-B477-F2FDAA23CFDA}"/>
-            <w:date w:fullDate="2019-02-05T00:00:00Z">
+            <w:date w:fullDate="2019-02-06T00:00:00Z">
               <w:dateFormat w:val="d MMMM yyyy"/>
               <w:lid w:val="nl-NL"/>
               <w:storeMappedDataAs w:val="date"/>
               <w:calendar w:val="gregorian"/>
             </w:date>
           </w:sdtPr>
+          <w:sdtEndPr/>
           <w:sdtContent>
             <w:tc>
               <w:tcPr>
@@ -2433,7 +2452,10 @@
                   <w:cnfStyle w:val="000000100000" w:firstRow="0" w:lastRow="0" w:firstColumn="0" w:lastColumn="0" w:oddVBand="0" w:evenVBand="0" w:oddHBand="1" w:evenHBand="0" w:firstRowFirstColumn="0" w:firstRowLastColumn="0" w:lastRowFirstColumn="0" w:lastRowLastColumn="0"/>
                 </w:pPr>
                 <w:r>
-                  <w:t>5 februari 2019</w:t>
+                  <w:t>6</w:t>
+                </w:r>
+                <w:r>
+                  <w:t xml:space="preserve"> februari 2019</w:t>
                 </w:r>
               </w:p>
             </w:tc>
@@ -2516,6 +2538,7 @@
             <w:dataBinding w:prefixMappings="xmlns:ns0='http://schemas.openxmlformats.org/officeDocument/2006/extended-properties' " w:xpath="/ns0:Properties[1]/ns0:Manager[1]" w:storeItemID="{6668398D-A668-4E3E-A5EB-62B293D839F1}"/>
             <w:text/>
           </w:sdtPr>
+          <w:sdtEndPr/>
           <w:sdtContent>
             <w:tc>
               <w:tcPr>
@@ -3290,7 +3313,7 @@
           <w:b/>
         </w:rPr>
       </w:pPr>
-      <w:bookmarkStart w:id="0" w:name="_Toc352221"/>
+      <w:bookmarkStart w:id="0" w:name="_Toc353387"/>
       <w:r>
         <w:rPr>
           <w:rStyle w:val="Veldnaam"/>
@@ -3316,6 +3339,7 @@
           <w:dataBinding w:prefixMappings="xmlns:ns0='http://purl.org/dc/elements/1.1/' xmlns:ns1='http://schemas.openxmlformats.org/package/2006/metadata/core-properties' " w:xpath="/ns1:coreProperties[1]/ns0:subject[1]" w:storeItemID="{6C3C8BC8-F283-45AE-878A-BAB7291924A1}"/>
           <w:text/>
         </w:sdtPr>
+        <w:sdtEndPr/>
         <w:sdtContent>
           <w:proofErr w:type="spellStart"/>
           <w:r>
@@ -3431,7 +3455,7 @@
         <w:br w:type="page"/>
       </w:r>
     </w:p>
-    <w:bookmarkStart w:id="1" w:name="_Toc352222" w:displacedByCustomXml="next"/>
+    <w:bookmarkStart w:id="1" w:name="_Toc353388" w:displacedByCustomXml="next"/>
     <w:sdt>
       <w:sdtPr>
         <w:rPr>
@@ -3502,7 +3526,7 @@
             </w:rPr>
             <w:fldChar w:fldCharType="separate"/>
           </w:r>
-          <w:hyperlink w:anchor="_Toc352221" w:history="1">
+          <w:hyperlink w:anchor="_Toc353387" w:history="1">
             <w:r>
               <w:rPr>
                 <w:rStyle w:val="Hyperlink"/>
@@ -3540,7 +3564,7 @@
               <w:rPr>
                 <w:webHidden/>
               </w:rPr>
-              <w:instrText xml:space="preserve"> PAGEREF _Toc352221 \h </w:instrText>
+              <w:instrText xml:space="preserve"> PAGEREF _Toc353387 \h </w:instrText>
             </w:r>
             <w:r>
               <w:rPr>
@@ -3577,7 +3601,7 @@
               <w:lang w:val="nl-NL"/>
             </w:rPr>
           </w:pPr>
-          <w:hyperlink w:anchor="_Toc352222" w:history="1">
+          <w:hyperlink w:anchor="_Toc353388" w:history="1">
             <w:r>
               <w:rPr>
                 <w:rStyle w:val="Hyperlink"/>
@@ -3600,7 +3624,7 @@
               <w:rPr>
                 <w:webHidden/>
               </w:rPr>
-              <w:instrText xml:space="preserve"> PAGEREF _Toc352222 \h </w:instrText>
+              <w:instrText xml:space="preserve"> PAGEREF _Toc353388 \h </w:instrText>
             </w:r>
             <w:r>
               <w:rPr>
@@ -3637,7 +3661,7 @@
               <w:lang w:val="nl-NL"/>
             </w:rPr>
           </w:pPr>
-          <w:hyperlink w:anchor="_Toc352223" w:history="1">
+          <w:hyperlink w:anchor="_Toc353389" w:history="1">
             <w:r>
               <w:rPr>
                 <w:rStyle w:val="Hyperlink"/>
@@ -3675,7 +3699,7 @@
               <w:rPr>
                 <w:webHidden/>
               </w:rPr>
-              <w:instrText xml:space="preserve"> PAGEREF _Toc352223 \h </w:instrText>
+              <w:instrText xml:space="preserve"> PAGEREF _Toc353389 \h </w:instrText>
             </w:r>
             <w:r>
               <w:rPr>
@@ -3712,7 +3736,7 @@
               <w:lang w:val="nl-NL"/>
             </w:rPr>
           </w:pPr>
-          <w:hyperlink w:anchor="_Toc352224" w:history="1">
+          <w:hyperlink w:anchor="_Toc353390" w:history="1">
             <w:r>
               <w:rPr>
                 <w:rStyle w:val="Hyperlink"/>
@@ -3750,7 +3774,7 @@
               <w:rPr>
                 <w:webHidden/>
               </w:rPr>
-              <w:instrText xml:space="preserve"> PAGEREF _Toc352224 \h </w:instrText>
+              <w:instrText xml:space="preserve"> PAGEREF _Toc353390 \h </w:instrText>
             </w:r>
             <w:r>
               <w:rPr>
@@ -3787,7 +3811,7 @@
               <w:lang w:val="nl-NL"/>
             </w:rPr>
           </w:pPr>
-          <w:hyperlink w:anchor="_Toc352225" w:history="1">
+          <w:hyperlink w:anchor="_Toc353391" w:history="1">
             <w:r>
               <w:rPr>
                 <w:rStyle w:val="Hyperlink"/>
@@ -3825,7 +3849,7 @@
               <w:rPr>
                 <w:webHidden/>
               </w:rPr>
-              <w:instrText xml:space="preserve"> PAGEREF _Toc352225 \h </w:instrText>
+              <w:instrText xml:space="preserve"> PAGEREF _Toc353391 \h </w:instrText>
             </w:r>
             <w:r>
               <w:rPr>
@@ -3863,7 +3887,7 @@
               <w:lang w:val="nl-NL" w:eastAsia="nl-NL"/>
             </w:rPr>
           </w:pPr>
-          <w:hyperlink w:anchor="_Toc352226" w:history="1">
+          <w:hyperlink w:anchor="_Toc353392" w:history="1">
             <w:r>
               <w:rPr>
                 <w:rStyle w:val="Hyperlink"/>
@@ -3902,7 +3926,7 @@
               <w:rPr>
                 <w:webHidden/>
               </w:rPr>
-              <w:instrText xml:space="preserve"> PAGEREF _Toc352226 \h </w:instrText>
+              <w:instrText xml:space="preserve"> PAGEREF _Toc353392 \h </w:instrText>
             </w:r>
             <w:r>
               <w:rPr>
@@ -3940,7 +3964,7 @@
               <w:lang w:val="nl-NL" w:eastAsia="nl-NL"/>
             </w:rPr>
           </w:pPr>
-          <w:hyperlink w:anchor="_Toc352227" w:history="1">
+          <w:hyperlink w:anchor="_Toc353393" w:history="1">
             <w:r>
               <w:rPr>
                 <w:rStyle w:val="Hyperlink"/>
@@ -3979,7 +4003,7 @@
               <w:rPr>
                 <w:webHidden/>
               </w:rPr>
-              <w:instrText xml:space="preserve"> PAGEREF _Toc352227 \h </w:instrText>
+              <w:instrText xml:space="preserve"> PAGEREF _Toc353393 \h </w:instrText>
             </w:r>
             <w:r>
               <w:rPr>
@@ -4017,7 +4041,7 @@
               <w:lang w:val="nl-NL" w:eastAsia="nl-NL"/>
             </w:rPr>
           </w:pPr>
-          <w:hyperlink w:anchor="_Toc352228" w:history="1">
+          <w:hyperlink w:anchor="_Toc353394" w:history="1">
             <w:r>
               <w:rPr>
                 <w:rStyle w:val="Hyperlink"/>
@@ -4056,7 +4080,7 @@
               <w:rPr>
                 <w:webHidden/>
               </w:rPr>
-              <w:instrText xml:space="preserve"> PAGEREF _Toc352228 \h </w:instrText>
+              <w:instrText xml:space="preserve"> PAGEREF _Toc353394 \h </w:instrText>
             </w:r>
             <w:r>
               <w:rPr>
@@ -4094,7 +4118,7 @@
               <w:lang w:val="nl-NL" w:eastAsia="nl-NL"/>
             </w:rPr>
           </w:pPr>
-          <w:hyperlink w:anchor="_Toc352229" w:history="1">
+          <w:hyperlink w:anchor="_Toc353395" w:history="1">
             <w:r>
               <w:rPr>
                 <w:rStyle w:val="Hyperlink"/>
@@ -4133,7 +4157,7 @@
               <w:rPr>
                 <w:webHidden/>
               </w:rPr>
-              <w:instrText xml:space="preserve"> PAGEREF _Toc352229 \h </w:instrText>
+              <w:instrText xml:space="preserve"> PAGEREF _Toc353395 \h </w:instrText>
             </w:r>
             <w:r>
               <w:rPr>
@@ -4171,7 +4195,7 @@
               <w:lang w:val="nl-NL" w:eastAsia="nl-NL"/>
             </w:rPr>
           </w:pPr>
-          <w:hyperlink w:anchor="_Toc352230" w:history="1">
+          <w:hyperlink w:anchor="_Toc353396" w:history="1">
             <w:r>
               <w:rPr>
                 <w:rStyle w:val="Hyperlink"/>
@@ -4210,7 +4234,7 @@
               <w:rPr>
                 <w:webHidden/>
               </w:rPr>
-              <w:instrText xml:space="preserve"> PAGEREF _Toc352230 \h </w:instrText>
+              <w:instrText xml:space="preserve"> PAGEREF _Toc353396 \h </w:instrText>
             </w:r>
             <w:r>
               <w:rPr>
@@ -4248,7 +4272,7 @@
               <w:lang w:val="nl-NL" w:eastAsia="nl-NL"/>
             </w:rPr>
           </w:pPr>
-          <w:hyperlink w:anchor="_Toc352231" w:history="1">
+          <w:hyperlink w:anchor="_Toc353397" w:history="1">
             <w:r>
               <w:rPr>
                 <w:rStyle w:val="Hyperlink"/>
@@ -4287,7 +4311,7 @@
               <w:rPr>
                 <w:webHidden/>
               </w:rPr>
-              <w:instrText xml:space="preserve"> PAGEREF _Toc352231 \h </w:instrText>
+              <w:instrText xml:space="preserve"> PAGEREF _Toc353397 \h </w:instrText>
             </w:r>
             <w:r>
               <w:rPr>
@@ -4325,7 +4349,7 @@
               <w:lang w:val="nl-NL" w:eastAsia="nl-NL"/>
             </w:rPr>
           </w:pPr>
-          <w:hyperlink w:anchor="_Toc352232" w:history="1">
+          <w:hyperlink w:anchor="_Toc353398" w:history="1">
             <w:r>
               <w:rPr>
                 <w:rStyle w:val="Hyperlink"/>
@@ -4364,7 +4388,7 @@
               <w:rPr>
                 <w:webHidden/>
               </w:rPr>
-              <w:instrText xml:space="preserve"> PAGEREF _Toc352232 \h </w:instrText>
+              <w:instrText xml:space="preserve"> PAGEREF _Toc353398 \h </w:instrText>
             </w:r>
             <w:r>
               <w:rPr>
@@ -4405,7 +4429,7 @@
               <w:lang w:val="nl-NL" w:eastAsia="nl-NL"/>
             </w:rPr>
           </w:pPr>
-          <w:hyperlink w:anchor="_Toc352233" w:history="1">
+          <w:hyperlink w:anchor="_Toc353399" w:history="1">
             <w:r>
               <w:rPr>
                 <w:rStyle w:val="Hyperlink"/>
@@ -4444,7 +4468,7 @@
               <w:rPr>
                 <w:webHidden/>
               </w:rPr>
-              <w:instrText xml:space="preserve"> PAGEREF _Toc352233 \h </w:instrText>
+              <w:instrText xml:space="preserve"> PAGEREF _Toc353399 \h </w:instrText>
             </w:r>
             <w:r>
               <w:rPr>
@@ -4485,7 +4509,7 @@
               <w:lang w:val="nl-NL" w:eastAsia="nl-NL"/>
             </w:rPr>
           </w:pPr>
-          <w:hyperlink w:anchor="_Toc352234" w:history="1">
+          <w:hyperlink w:anchor="_Toc353400" w:history="1">
             <w:r>
               <w:rPr>
                 <w:rStyle w:val="Hyperlink"/>
@@ -4524,7 +4548,7 @@
               <w:rPr>
                 <w:webHidden/>
               </w:rPr>
-              <w:instrText xml:space="preserve"> PAGEREF _Toc352234 \h </w:instrText>
+              <w:instrText xml:space="preserve"> PAGEREF _Toc353400 \h </w:instrText>
             </w:r>
             <w:r>
               <w:rPr>
@@ -4565,7 +4589,7 @@
               <w:lang w:val="nl-NL" w:eastAsia="nl-NL"/>
             </w:rPr>
           </w:pPr>
-          <w:hyperlink w:anchor="_Toc352235" w:history="1">
+          <w:hyperlink w:anchor="_Toc353401" w:history="1">
             <w:r>
               <w:rPr>
                 <w:rStyle w:val="Hyperlink"/>
@@ -4604,7 +4628,7 @@
               <w:rPr>
                 <w:webHidden/>
               </w:rPr>
-              <w:instrText xml:space="preserve"> PAGEREF _Toc352235 \h </w:instrText>
+              <w:instrText xml:space="preserve"> PAGEREF _Toc353401 \h </w:instrText>
             </w:r>
             <w:r>
               <w:rPr>
@@ -4642,7 +4666,7 @@
               <w:lang w:val="nl-NL" w:eastAsia="nl-NL"/>
             </w:rPr>
           </w:pPr>
-          <w:hyperlink w:anchor="_Toc352236" w:history="1">
+          <w:hyperlink w:anchor="_Toc353402" w:history="1">
             <w:r>
               <w:rPr>
                 <w:rStyle w:val="Hyperlink"/>
@@ -4681,7 +4705,7 @@
               <w:rPr>
                 <w:webHidden/>
               </w:rPr>
-              <w:instrText xml:space="preserve"> PAGEREF _Toc352236 \h </w:instrText>
+              <w:instrText xml:space="preserve"> PAGEREF _Toc353402 \h </w:instrText>
             </w:r>
             <w:r>
               <w:rPr>
@@ -4719,7 +4743,7 @@
               <w:lang w:val="nl-NL" w:eastAsia="nl-NL"/>
             </w:rPr>
           </w:pPr>
-          <w:hyperlink w:anchor="_Toc352237" w:history="1">
+          <w:hyperlink w:anchor="_Toc353403" w:history="1">
             <w:r>
               <w:rPr>
                 <w:rStyle w:val="Hyperlink"/>
@@ -4758,7 +4782,7 @@
               <w:rPr>
                 <w:webHidden/>
               </w:rPr>
-              <w:instrText xml:space="preserve"> PAGEREF _Toc352237 \h </w:instrText>
+              <w:instrText xml:space="preserve"> PAGEREF _Toc353403 \h </w:instrText>
             </w:r>
             <w:r>
               <w:rPr>
@@ -4795,7 +4819,7 @@
               <w:lang w:val="nl-NL"/>
             </w:rPr>
           </w:pPr>
-          <w:hyperlink w:anchor="_Toc352238" w:history="1">
+          <w:hyperlink w:anchor="_Toc353404" w:history="1">
             <w:r>
               <w:rPr>
                 <w:rStyle w:val="Hyperlink"/>
@@ -4833,7 +4857,7 @@
               <w:rPr>
                 <w:webHidden/>
               </w:rPr>
-              <w:instrText xml:space="preserve"> PAGEREF _Toc352238 \h </w:instrText>
+              <w:instrText xml:space="preserve"> PAGEREF _Toc353404 \h </w:instrText>
             </w:r>
             <w:r>
               <w:rPr>
@@ -4871,7 +4895,7 @@
               <w:lang w:val="nl-NL" w:eastAsia="nl-NL"/>
             </w:rPr>
           </w:pPr>
-          <w:hyperlink w:anchor="_Toc352239" w:history="1">
+          <w:hyperlink w:anchor="_Toc353405" w:history="1">
             <w:r>
               <w:rPr>
                 <w:rStyle w:val="Hyperlink"/>
@@ -4910,7 +4934,7 @@
               <w:rPr>
                 <w:webHidden/>
               </w:rPr>
-              <w:instrText xml:space="preserve"> PAGEREF _Toc352239 \h </w:instrText>
+              <w:instrText xml:space="preserve"> PAGEREF _Toc353405 \h </w:instrText>
             </w:r>
             <w:r>
               <w:rPr>
@@ -4948,7 +4972,7 @@
               <w:lang w:val="nl-NL" w:eastAsia="nl-NL"/>
             </w:rPr>
           </w:pPr>
-          <w:hyperlink w:anchor="_Toc352240" w:history="1">
+          <w:hyperlink w:anchor="_Toc353406" w:history="1">
             <w:r>
               <w:rPr>
                 <w:rStyle w:val="Hyperlink"/>
@@ -4969,7 +4993,7 @@
               <w:rPr>
                 <w:rStyle w:val="Hyperlink"/>
               </w:rPr>
-              <w:t>Risico’s en uitwijkactiviteiten</w:t>
+              <w:t>Risico’s en uitwijk activiteiten</w:t>
             </w:r>
             <w:r>
               <w:rPr>
@@ -4987,7 +5011,7 @@
               <w:rPr>
                 <w:webHidden/>
               </w:rPr>
-              <w:instrText xml:space="preserve"> PAGEREF _Toc352240 \h </w:instrText>
+              <w:instrText xml:space="preserve"> PAGEREF _Toc353406 \h </w:instrText>
             </w:r>
             <w:r>
               <w:rPr>
@@ -5024,7 +5048,7 @@
               <w:lang w:val="nl-NL"/>
             </w:rPr>
           </w:pPr>
-          <w:hyperlink w:anchor="_Toc352241" w:history="1">
+          <w:hyperlink w:anchor="_Toc353407" w:history="1">
             <w:r>
               <w:rPr>
                 <w:rStyle w:val="Hyperlink"/>
@@ -5062,7 +5086,7 @@
               <w:rPr>
                 <w:webHidden/>
               </w:rPr>
-              <w:instrText xml:space="preserve"> PAGEREF _Toc352241 \h </w:instrText>
+              <w:instrText xml:space="preserve"> PAGEREF _Toc353407 \h </w:instrText>
             </w:r>
             <w:r>
               <w:rPr>
@@ -5100,7 +5124,7 @@
               <w:lang w:val="nl-NL" w:eastAsia="nl-NL"/>
             </w:rPr>
           </w:pPr>
-          <w:hyperlink w:anchor="_Toc352242" w:history="1">
+          <w:hyperlink w:anchor="_Toc353408" w:history="1">
             <w:r>
               <w:rPr>
                 <w:rStyle w:val="Hyperlink"/>
@@ -5139,7 +5163,7 @@
               <w:rPr>
                 <w:webHidden/>
               </w:rPr>
-              <w:instrText xml:space="preserve"> PAGEREF _Toc352242 \h </w:instrText>
+              <w:instrText xml:space="preserve"> PAGEREF _Toc353408 \h </w:instrText>
             </w:r>
             <w:r>
               <w:rPr>
@@ -5180,7 +5204,7 @@
               <w:lang w:val="nl-NL" w:eastAsia="nl-NL"/>
             </w:rPr>
           </w:pPr>
-          <w:hyperlink w:anchor="_Toc352243" w:history="1">
+          <w:hyperlink w:anchor="_Toc353409" w:history="1">
             <w:r>
               <w:rPr>
                 <w:rStyle w:val="Hyperlink"/>
@@ -5219,7 +5243,7 @@
               <w:rPr>
                 <w:webHidden/>
               </w:rPr>
-              <w:instrText xml:space="preserve"> PAGEREF _Toc352243 \h </w:instrText>
+              <w:instrText xml:space="preserve"> PAGEREF _Toc353409 \h </w:instrText>
             </w:r>
             <w:r>
               <w:rPr>
@@ -5260,7 +5284,7 @@
               <w:lang w:val="nl-NL" w:eastAsia="nl-NL"/>
             </w:rPr>
           </w:pPr>
-          <w:hyperlink w:anchor="_Toc352244" w:history="1">
+          <w:hyperlink w:anchor="_Toc353410" w:history="1">
             <w:r>
               <w:rPr>
                 <w:rStyle w:val="Hyperlink"/>
@@ -5299,7 +5323,7 @@
               <w:rPr>
                 <w:webHidden/>
               </w:rPr>
-              <w:instrText xml:space="preserve"> PAGEREF _Toc352244 \h </w:instrText>
+              <w:instrText xml:space="preserve"> PAGEREF _Toc353410 \h </w:instrText>
             </w:r>
             <w:r>
               <w:rPr>
@@ -5340,7 +5364,7 @@
               <w:lang w:val="nl-NL" w:eastAsia="nl-NL"/>
             </w:rPr>
           </w:pPr>
-          <w:hyperlink w:anchor="_Toc352245" w:history="1">
+          <w:hyperlink w:anchor="_Toc353411" w:history="1">
             <w:r>
               <w:rPr>
                 <w:rStyle w:val="Hyperlink"/>
@@ -5379,7 +5403,7 @@
               <w:rPr>
                 <w:webHidden/>
               </w:rPr>
-              <w:instrText xml:space="preserve"> PAGEREF _Toc352245 \h </w:instrText>
+              <w:instrText xml:space="preserve"> PAGEREF _Toc353411 \h </w:instrText>
             </w:r>
             <w:r>
               <w:rPr>
@@ -5417,7 +5441,7 @@
               <w:lang w:val="nl-NL" w:eastAsia="nl-NL"/>
             </w:rPr>
           </w:pPr>
-          <w:hyperlink w:anchor="_Toc352246" w:history="1">
+          <w:hyperlink w:anchor="_Toc353412" w:history="1">
             <w:r>
               <w:rPr>
                 <w:rStyle w:val="Hyperlink"/>
@@ -5456,7 +5480,7 @@
               <w:rPr>
                 <w:webHidden/>
               </w:rPr>
-              <w:instrText xml:space="preserve"> PAGEREF _Toc352246 \h </w:instrText>
+              <w:instrText xml:space="preserve"> PAGEREF _Toc353412 \h </w:instrText>
             </w:r>
             <w:r>
               <w:rPr>
@@ -5493,7 +5517,7 @@
               <w:lang w:val="nl-NL"/>
             </w:rPr>
           </w:pPr>
-          <w:hyperlink w:anchor="_Toc352247" w:history="1">
+          <w:hyperlink w:anchor="_Toc353413" w:history="1">
             <w:r>
               <w:rPr>
                 <w:rStyle w:val="Hyperlink"/>
@@ -5531,7 +5555,7 @@
               <w:rPr>
                 <w:webHidden/>
               </w:rPr>
-              <w:instrText xml:space="preserve"> PAGEREF _Toc352247 \h </w:instrText>
+              <w:instrText xml:space="preserve"> PAGEREF _Toc353413 \h </w:instrText>
             </w:r>
             <w:r>
               <w:rPr>
@@ -5569,7 +5593,7 @@
               <w:lang w:val="nl-NL" w:eastAsia="nl-NL"/>
             </w:rPr>
           </w:pPr>
-          <w:hyperlink w:anchor="_Toc352248" w:history="1">
+          <w:hyperlink w:anchor="_Toc353414" w:history="1">
             <w:r>
               <w:rPr>
                 <w:rStyle w:val="Hyperlink"/>
@@ -5608,7 +5632,7 @@
               <w:rPr>
                 <w:webHidden/>
               </w:rPr>
-              <w:instrText xml:space="preserve"> PAGEREF _Toc352248 \h </w:instrText>
+              <w:instrText xml:space="preserve"> PAGEREF _Toc353414 \h </w:instrText>
             </w:r>
             <w:r>
               <w:rPr>
@@ -5646,7 +5670,7 @@
               <w:lang w:val="nl-NL" w:eastAsia="nl-NL"/>
             </w:rPr>
           </w:pPr>
-          <w:hyperlink w:anchor="_Toc352249" w:history="1">
+          <w:hyperlink w:anchor="_Toc353415" w:history="1">
             <w:r>
               <w:rPr>
                 <w:rStyle w:val="Hyperlink"/>
@@ -5685,7 +5709,7 @@
               <w:rPr>
                 <w:webHidden/>
               </w:rPr>
-              <w:instrText xml:space="preserve"> PAGEREF _Toc352249 \h </w:instrText>
+              <w:instrText xml:space="preserve"> PAGEREF _Toc353415 \h </w:instrText>
             </w:r>
             <w:r>
               <w:rPr>
@@ -5722,7 +5746,7 @@
               <w:lang w:val="nl-NL"/>
             </w:rPr>
           </w:pPr>
-          <w:hyperlink w:anchor="_Toc352250" w:history="1">
+          <w:hyperlink w:anchor="_Toc353416" w:history="1">
             <w:r>
               <w:rPr>
                 <w:rStyle w:val="Hyperlink"/>
@@ -5760,7 +5784,7 @@
               <w:rPr>
                 <w:webHidden/>
               </w:rPr>
-              <w:instrText xml:space="preserve"> PAGEREF _Toc352250 \h </w:instrText>
+              <w:instrText xml:space="preserve"> PAGEREF _Toc353416 \h </w:instrText>
             </w:r>
             <w:r>
               <w:rPr>
@@ -5798,7 +5822,7 @@
               <w:lang w:val="nl-NL" w:eastAsia="nl-NL"/>
             </w:rPr>
           </w:pPr>
-          <w:hyperlink w:anchor="_Toc352251" w:history="1">
+          <w:hyperlink w:anchor="_Toc353417" w:history="1">
             <w:r>
               <w:rPr>
                 <w:rStyle w:val="Hyperlink"/>
@@ -5837,7 +5861,7 @@
               <w:rPr>
                 <w:webHidden/>
               </w:rPr>
-              <w:instrText xml:space="preserve"> PAGEREF _Toc352251 \h </w:instrText>
+              <w:instrText xml:space="preserve"> PAGEREF _Toc353417 \h </w:instrText>
             </w:r>
             <w:r>
               <w:rPr>
@@ -5875,7 +5899,7 @@
               <w:lang w:val="nl-NL" w:eastAsia="nl-NL"/>
             </w:rPr>
           </w:pPr>
-          <w:hyperlink w:anchor="_Toc352252" w:history="1">
+          <w:hyperlink w:anchor="_Toc353418" w:history="1">
             <w:r>
               <w:rPr>
                 <w:rStyle w:val="Hyperlink"/>
@@ -5914,7 +5938,7 @@
               <w:rPr>
                 <w:webHidden/>
               </w:rPr>
-              <w:instrText xml:space="preserve"> PAGEREF _Toc352252 \h </w:instrText>
+              <w:instrText xml:space="preserve"> PAGEREF _Toc353418 \h </w:instrText>
             </w:r>
             <w:r>
               <w:rPr>
@@ -5951,7 +5975,7 @@
               <w:lang w:val="nl-NL"/>
             </w:rPr>
           </w:pPr>
-          <w:hyperlink w:anchor="_Toc352253" w:history="1">
+          <w:hyperlink w:anchor="_Toc353419" w:history="1">
             <w:r>
               <w:rPr>
                 <w:rStyle w:val="Hyperlink"/>
@@ -5989,7 +6013,7 @@
               <w:rPr>
                 <w:webHidden/>
               </w:rPr>
-              <w:instrText xml:space="preserve"> PAGEREF _Toc352253 \h </w:instrText>
+              <w:instrText xml:space="preserve"> PAGEREF _Toc353419 \h </w:instrText>
             </w:r>
             <w:r>
               <w:rPr>
@@ -6054,7 +6078,7 @@
           <w:b/>
         </w:rPr>
       </w:pPr>
-      <w:bookmarkStart w:id="2" w:name="_Toc352223"/>
+      <w:bookmarkStart w:id="2" w:name="_Toc353389"/>
       <w:r>
         <w:rPr>
           <w:rStyle w:val="Veldnaam"/>
@@ -6090,7 +6114,7 @@
       <w:r>
         <w:fldChar w:fldCharType="separate"/>
       </w:r>
-      <w:hyperlink w:anchor="_Toc352254" w:history="1">
+      <w:hyperlink w:anchor="_Toc353420" w:history="1">
         <w:r>
           <w:rPr>
             <w:rStyle w:val="Hyperlink"/>
@@ -6117,7 +6141,7 @@
             <w:noProof/>
             <w:webHidden/>
           </w:rPr>
-          <w:instrText xml:space="preserve"> PAGEREF _Toc352254 \h </w:instrText>
+          <w:instrText xml:space="preserve"> PAGEREF _Toc353420 \h </w:instrText>
         </w:r>
         <w:r>
           <w:rPr>
@@ -6164,7 +6188,7 @@
           <w:lang w:eastAsia="nl-NL"/>
         </w:rPr>
       </w:pPr>
-      <w:hyperlink w:anchor="_Toc352255" w:history="1">
+      <w:hyperlink w:anchor="_Toc353421" w:history="1">
         <w:r>
           <w:rPr>
             <w:rStyle w:val="Hyperlink"/>
@@ -6191,7 +6215,7 @@
             <w:noProof/>
             <w:webHidden/>
           </w:rPr>
-          <w:instrText xml:space="preserve"> PAGEREF _Toc352255 \h </w:instrText>
+          <w:instrText xml:space="preserve"> PAGEREF _Toc353421 \h </w:instrText>
         </w:r>
         <w:r>
           <w:rPr>
@@ -6238,7 +6262,7 @@
           <w:lang w:eastAsia="nl-NL"/>
         </w:rPr>
       </w:pPr>
-      <w:hyperlink w:anchor="_Toc352256" w:history="1">
+      <w:hyperlink w:anchor="_Toc353422" w:history="1">
         <w:r>
           <w:rPr>
             <w:rStyle w:val="Hyperlink"/>
@@ -6265,7 +6289,7 @@
             <w:noProof/>
             <w:webHidden/>
           </w:rPr>
-          <w:instrText xml:space="preserve"> PAGEREF _Toc352256 \h </w:instrText>
+          <w:instrText xml:space="preserve"> PAGEREF _Toc353422 \h </w:instrText>
         </w:r>
         <w:r>
           <w:rPr>
@@ -6312,7 +6336,7 @@
           <w:lang w:eastAsia="nl-NL"/>
         </w:rPr>
       </w:pPr>
-      <w:hyperlink w:anchor="_Toc352257" w:history="1">
+      <w:hyperlink w:anchor="_Toc353423" w:history="1">
         <w:r>
           <w:rPr>
             <w:rStyle w:val="Hyperlink"/>
@@ -6339,7 +6363,7 @@
             <w:noProof/>
             <w:webHidden/>
           </w:rPr>
-          <w:instrText xml:space="preserve"> PAGEREF _Toc352257 \h </w:instrText>
+          <w:instrText xml:space="preserve"> PAGEREF _Toc353423 \h </w:instrText>
         </w:r>
         <w:r>
           <w:rPr>
@@ -6386,7 +6410,7 @@
           <w:lang w:eastAsia="nl-NL"/>
         </w:rPr>
       </w:pPr>
-      <w:hyperlink w:anchor="_Toc352258" w:history="1">
+      <w:hyperlink w:anchor="_Toc353424" w:history="1">
         <w:r>
           <w:rPr>
             <w:rStyle w:val="Hyperlink"/>
@@ -6413,7 +6437,7 @@
             <w:noProof/>
             <w:webHidden/>
           </w:rPr>
-          <w:instrText xml:space="preserve"> PAGEREF _Toc352258 \h </w:instrText>
+          <w:instrText xml:space="preserve"> PAGEREF _Toc353424 \h </w:instrText>
         </w:r>
         <w:r>
           <w:rPr>
@@ -6460,7 +6484,7 @@
           <w:lang w:eastAsia="nl-NL"/>
         </w:rPr>
       </w:pPr>
-      <w:hyperlink w:anchor="_Toc352259" w:history="1">
+      <w:hyperlink w:anchor="_Toc353425" w:history="1">
         <w:r>
           <w:rPr>
             <w:rStyle w:val="Hyperlink"/>
@@ -6487,7 +6511,7 @@
             <w:noProof/>
             <w:webHidden/>
           </w:rPr>
-          <w:instrText xml:space="preserve"> PAGEREF _Toc352259 \h </w:instrText>
+          <w:instrText xml:space="preserve"> PAGEREF _Toc353425 \h </w:instrText>
         </w:r>
         <w:r>
           <w:rPr>
@@ -6534,7 +6558,7 @@
           <w:lang w:eastAsia="nl-NL"/>
         </w:rPr>
       </w:pPr>
-      <w:hyperlink w:anchor="_Toc352260" w:history="1">
+      <w:hyperlink w:anchor="_Toc353426" w:history="1">
         <w:r>
           <w:rPr>
             <w:rStyle w:val="Hyperlink"/>
@@ -6561,7 +6585,7 @@
             <w:noProof/>
             <w:webHidden/>
           </w:rPr>
-          <w:instrText xml:space="preserve"> PAGEREF _Toc352260 \h </w:instrText>
+          <w:instrText xml:space="preserve"> PAGEREF _Toc353426 \h </w:instrText>
         </w:r>
         <w:r>
           <w:rPr>
@@ -6604,7 +6628,7 @@
         <w:lastRenderedPageBreak/>
         <w:fldChar w:fldCharType="end"/>
       </w:r>
-      <w:bookmarkStart w:id="3" w:name="_Toc352224"/>
+      <w:bookmarkStart w:id="3" w:name="_Toc353390"/>
       <w:r>
         <w:rPr>
           <w:rStyle w:val="Veldnaam"/>
@@ -6639,7 +6663,7 @@
       <w:r>
         <w:fldChar w:fldCharType="separate"/>
       </w:r>
-      <w:hyperlink w:anchor="_Toc352261" w:history="1">
+      <w:hyperlink w:anchor="_Toc353427" w:history="1">
         <w:r>
           <w:rPr>
             <w:rStyle w:val="Hyperlink"/>
@@ -6666,7 +6690,7 @@
             <w:noProof/>
             <w:webHidden/>
           </w:rPr>
-          <w:instrText xml:space="preserve"> PAGEREF _Toc352261 \h </w:instrText>
+          <w:instrText xml:space="preserve"> PAGEREF _Toc353427 \h </w:instrText>
         </w:r>
         <w:r>
           <w:rPr>
@@ -6707,7 +6731,7 @@
         <w:pStyle w:val="Heading1"/>
       </w:pPr>
       <w:bookmarkStart w:id="4" w:name="_Toc336413"/>
-      <w:bookmarkStart w:id="5" w:name="_Toc352225"/>
+      <w:bookmarkStart w:id="5" w:name="_Toc353391"/>
       <w:r>
         <w:lastRenderedPageBreak/>
         <w:t>Projectopdracht</w:t>
@@ -6719,7 +6743,7 @@
       <w:pPr>
         <w:pStyle w:val="Heading2"/>
       </w:pPr>
-      <w:bookmarkStart w:id="6" w:name="_Toc352226"/>
+      <w:bookmarkStart w:id="6" w:name="_Toc353392"/>
       <w:r>
         <w:t>Opdrachtgever en opdrachtnemer</w:t>
       </w:r>
@@ -6820,17 +6844,26 @@
       <w:pPr>
         <w:pStyle w:val="Captionfortableandimage"/>
       </w:pPr>
-      <w:bookmarkStart w:id="7" w:name="_Toc352254"/>
+      <w:bookmarkStart w:id="7" w:name="_Toc353420"/>
       <w:r>
         <w:t xml:space="preserve">Tabel </w:t>
       </w:r>
       <w:r>
+        <w:rPr>
+          <w:noProof/>
+        </w:rPr>
         <w:fldChar w:fldCharType="begin"/>
       </w:r>
       <w:r>
+        <w:rPr>
+          <w:noProof/>
+        </w:rPr>
         <w:instrText xml:space="preserve"> SEQ Tabel \* ARABIC </w:instrText>
       </w:r>
       <w:r>
+        <w:rPr>
+          <w:noProof/>
+        </w:rPr>
         <w:fldChar w:fldCharType="separate"/>
       </w:r>
       <w:r>
@@ -6840,6 +6873,9 @@
         <w:t>1</w:t>
       </w:r>
       <w:r>
+        <w:rPr>
+          <w:noProof/>
+        </w:rPr>
         <w:fldChar w:fldCharType="end"/>
       </w:r>
       <w:r>
@@ -6994,17 +7030,26 @@
       <w:pPr>
         <w:pStyle w:val="Captionfortableandimage"/>
       </w:pPr>
-      <w:bookmarkStart w:id="8" w:name="_Toc352255"/>
+      <w:bookmarkStart w:id="8" w:name="_Toc353421"/>
       <w:r>
         <w:t xml:space="preserve">Tabel </w:t>
       </w:r>
       <w:r>
+        <w:rPr>
+          <w:noProof/>
+        </w:rPr>
         <w:fldChar w:fldCharType="begin"/>
       </w:r>
       <w:r>
+        <w:rPr>
+          <w:noProof/>
+        </w:rPr>
         <w:instrText xml:space="preserve"> SEQ Tabel \* ARABIC </w:instrText>
       </w:r>
       <w:r>
+        <w:rPr>
+          <w:noProof/>
+        </w:rPr>
         <w:fldChar w:fldCharType="separate"/>
       </w:r>
       <w:r>
@@ -7014,6 +7059,9 @@
         <w:t>2</w:t>
       </w:r>
       <w:r>
+        <w:rPr>
+          <w:noProof/>
+        </w:rPr>
         <w:fldChar w:fldCharType="end"/>
       </w:r>
       <w:r>
@@ -7030,7 +7078,7 @@
       <w:pPr>
         <w:pStyle w:val="Heading2"/>
       </w:pPr>
-      <w:bookmarkStart w:id="9" w:name="_Toc352227"/>
+      <w:bookmarkStart w:id="9" w:name="_Toc353393"/>
       <w:r>
         <w:t>Opdrachtdefinitie</w:t>
       </w:r>
@@ -7222,7 +7270,7 @@
       <w:pPr>
         <w:pStyle w:val="Heading2"/>
       </w:pPr>
-      <w:bookmarkStart w:id="10" w:name="_Toc352228"/>
+      <w:bookmarkStart w:id="10" w:name="_Toc353394"/>
       <w:r>
         <w:lastRenderedPageBreak/>
         <w:t>Afbakening</w:t>
@@ -7522,7 +7570,19 @@
               </w:numPr>
             </w:pPr>
             <w:r>
-              <w:t xml:space="preserve">Het schrijven van een scriptie voor de </w:t>
+              <w:t xml:space="preserve">Het </w:t>
+            </w:r>
+            <w:r>
+              <w:t>maken</w:t>
+            </w:r>
+            <w:r>
+              <w:t xml:space="preserve"> van een </w:t>
+            </w:r>
+            <w:r>
+              <w:t>portfolio</w:t>
+            </w:r>
+            <w:r>
+              <w:t xml:space="preserve"> voor de </w:t>
             </w:r>
             <w:proofErr w:type="spellStart"/>
             <w:r>
@@ -7680,17 +7740,26 @@
       <w:pPr>
         <w:pStyle w:val="Captionfortableandimage"/>
       </w:pPr>
-      <w:bookmarkStart w:id="11" w:name="_Toc352256"/>
+      <w:bookmarkStart w:id="11" w:name="_Toc353422"/>
       <w:r>
         <w:t xml:space="preserve">Tabel </w:t>
       </w:r>
       <w:r>
+        <w:rPr>
+          <w:noProof/>
+        </w:rPr>
         <w:fldChar w:fldCharType="begin"/>
       </w:r>
       <w:r>
+        <w:rPr>
+          <w:noProof/>
+        </w:rPr>
         <w:instrText xml:space="preserve"> SEQ Tabel \* ARABIC </w:instrText>
       </w:r>
       <w:r>
+        <w:rPr>
+          <w:noProof/>
+        </w:rPr>
         <w:fldChar w:fldCharType="separate"/>
       </w:r>
       <w:r>
@@ -7700,6 +7769,9 @@
         <w:t>3</w:t>
       </w:r>
       <w:r>
+        <w:rPr>
+          <w:noProof/>
+        </w:rPr>
         <w:fldChar w:fldCharType="end"/>
       </w:r>
       <w:r>
@@ -7716,7 +7788,7 @@
       <w:pPr>
         <w:pStyle w:val="Heading2"/>
       </w:pPr>
-      <w:bookmarkStart w:id="12" w:name="_Toc352229"/>
+      <w:bookmarkStart w:id="12" w:name="_Toc353395"/>
       <w:r>
         <w:t>Afhankelijkheden</w:t>
       </w:r>
@@ -7851,7 +7923,7 @@
       <w:pPr>
         <w:pStyle w:val="Heading2"/>
       </w:pPr>
-      <w:bookmarkStart w:id="13" w:name="_Toc352230"/>
+      <w:bookmarkStart w:id="13" w:name="_Toc353396"/>
       <w:r>
         <w:lastRenderedPageBreak/>
         <w:t>Randvoorwaarden</w:t>
@@ -7882,7 +7954,13 @@
         <w:t>2</w:t>
       </w:r>
       <w:r>
-        <w:t>: De uiterlijke opleverdatum voor de scriptie is 11 juni 2019.</w:t>
+        <w:t xml:space="preserve">: De uiterlijke opleverdatum voor </w:t>
+      </w:r>
+      <w:r>
+        <w:t xml:space="preserve">het portfolio </w:t>
+      </w:r>
+      <w:r>
+        <w:t>is 11 juni 2019.</w:t>
       </w:r>
     </w:p>
     <w:p>
@@ -7946,7 +8024,7 @@
         <w:ind w:left="0" w:firstLine="0"/>
       </w:pPr>
       <w:bookmarkStart w:id="14" w:name="_Toc507670777"/>
-      <w:bookmarkStart w:id="15" w:name="_Toc352231"/>
+      <w:bookmarkStart w:id="15" w:name="_Toc353397"/>
       <w:r>
         <w:t>Onderzoeks</w:t>
       </w:r>
@@ -8204,7 +8282,7 @@
         <w:ind w:left="709" w:hanging="709"/>
       </w:pPr>
       <w:bookmarkStart w:id="16" w:name="_Toc507670778"/>
-      <w:bookmarkStart w:id="17" w:name="_Toc352232"/>
+      <w:bookmarkStart w:id="17" w:name="_Toc353398"/>
       <w:r>
         <w:lastRenderedPageBreak/>
         <w:t>Eindproducten</w:t>
@@ -8219,7 +8297,7 @@
       <w:pPr>
         <w:pStyle w:val="Heading3"/>
       </w:pPr>
-      <w:bookmarkStart w:id="18" w:name="_Toc352233"/>
+      <w:bookmarkStart w:id="18" w:name="_Toc353399"/>
       <w:r>
         <w:t xml:space="preserve">Product Breakdown </w:t>
       </w:r>
@@ -8286,17 +8364,26 @@
       <w:pPr>
         <w:pStyle w:val="Captionfortableandimage"/>
       </w:pPr>
-      <w:bookmarkStart w:id="19" w:name="_Toc352261"/>
+      <w:bookmarkStart w:id="19" w:name="_Toc353427"/>
       <w:r>
         <w:t xml:space="preserve">Figuur </w:t>
       </w:r>
       <w:r>
+        <w:rPr>
+          <w:noProof/>
+        </w:rPr>
         <w:fldChar w:fldCharType="begin"/>
       </w:r>
       <w:r>
+        <w:rPr>
+          <w:noProof/>
+        </w:rPr>
         <w:instrText xml:space="preserve"> SEQ Figuur \* ARABIC </w:instrText>
       </w:r>
       <w:r>
+        <w:rPr>
+          <w:noProof/>
+        </w:rPr>
         <w:fldChar w:fldCharType="separate"/>
       </w:r>
       <w:r>
@@ -8306,6 +8393,9 @@
         <w:t>1</w:t>
       </w:r>
       <w:r>
+        <w:rPr>
+          <w:noProof/>
+        </w:rPr>
         <w:fldChar w:fldCharType="end"/>
       </w:r>
       <w:r>
@@ -8333,7 +8423,7 @@
       <w:pPr>
         <w:pStyle w:val="Heading3"/>
       </w:pPr>
-      <w:bookmarkStart w:id="20" w:name="_Toc352234"/>
+      <w:bookmarkStart w:id="20" w:name="_Toc353400"/>
       <w:r>
         <w:t>Beschrijving</w:t>
       </w:r>
@@ -8395,13 +8485,19 @@
         <w:t>A2:</w:t>
       </w:r>
       <w:r>
-        <w:t xml:space="preserve"> De scriptie is het einddocument waarin het gehele proces van het </w:t>
-      </w:r>
-      <w:r>
-        <w:t>afstudeer</w:t>
-      </w:r>
-      <w:r>
-        <w:t xml:space="preserve">project in staat. Deze wordt opgeleverd aan de </w:t>
+        <w:t xml:space="preserve"> </w:t>
+      </w:r>
+      <w:r>
+        <w:t>Het portfolio</w:t>
+      </w:r>
+      <w:r>
+        <w:t xml:space="preserve"> is het einddocument waarin</w:t>
+      </w:r>
+      <w:r>
+        <w:t xml:space="preserve"> met bewijzen aangegeven wordt dat alle HBO ICT Competenties in deze opdracht zitten</w:t>
+      </w:r>
+      <w:r>
+        <w:t xml:space="preserve">. Deze wordt opgeleverd aan de </w:t>
       </w:r>
       <w:proofErr w:type="spellStart"/>
       <w:r>
@@ -8590,7 +8686,7 @@
       <w:pPr>
         <w:pStyle w:val="Heading3"/>
       </w:pPr>
-      <w:bookmarkStart w:id="21" w:name="_Toc352235"/>
+      <w:bookmarkStart w:id="21" w:name="_Toc353401"/>
       <w:r>
         <w:t>Opleveringen</w:t>
       </w:r>
@@ -8623,7 +8719,7 @@
       <w:pPr>
         <w:pStyle w:val="Heading2"/>
       </w:pPr>
-      <w:bookmarkStart w:id="22" w:name="_Toc352236"/>
+      <w:bookmarkStart w:id="22" w:name="_Toc353402"/>
       <w:r>
         <w:t>Kwaliteitseisen</w:t>
       </w:r>
@@ -8894,17 +8990,26 @@
       <w:pPr>
         <w:pStyle w:val="Captionfortableandimage"/>
       </w:pPr>
-      <w:bookmarkStart w:id="23" w:name="_Toc352257"/>
+      <w:bookmarkStart w:id="23" w:name="_Toc353423"/>
       <w:r>
         <w:t xml:space="preserve">Tabel </w:t>
       </w:r>
       <w:r>
+        <w:rPr>
+          <w:noProof/>
+        </w:rPr>
         <w:fldChar w:fldCharType="begin"/>
       </w:r>
       <w:r>
+        <w:rPr>
+          <w:noProof/>
+        </w:rPr>
         <w:instrText xml:space="preserve"> SEQ Tabel \* ARABIC </w:instrText>
       </w:r>
       <w:r>
+        <w:rPr>
+          <w:noProof/>
+        </w:rPr>
         <w:fldChar w:fldCharType="separate"/>
       </w:r>
       <w:r>
@@ -8914,6 +9019,9 @@
         <w:t>4</w:t>
       </w:r>
       <w:r>
+        <w:rPr>
+          <w:noProof/>
+        </w:rPr>
         <w:fldChar w:fldCharType="end"/>
       </w:r>
       <w:r>
@@ -8950,7 +9058,7 @@
           <w:szCs w:val="32"/>
         </w:rPr>
       </w:pPr>
-      <w:bookmarkStart w:id="24" w:name="_Toc352237"/>
+      <w:bookmarkStart w:id="24" w:name="_Toc353403"/>
       <w:r>
         <w:rPr>
           <w:sz w:val="26"/>
@@ -9090,7 +9198,7 @@
         <w:pStyle w:val="Heading1"/>
       </w:pPr>
       <w:bookmarkStart w:id="25" w:name="_Toc336414"/>
-      <w:bookmarkStart w:id="26" w:name="_Toc352238"/>
+      <w:bookmarkStart w:id="26" w:name="_Toc353404"/>
       <w:r>
         <w:lastRenderedPageBreak/>
         <w:t>Financiën en Risico’s</w:t>
@@ -9105,7 +9213,7 @@
       <w:pPr>
         <w:pStyle w:val="Heading2"/>
       </w:pPr>
-      <w:bookmarkStart w:id="27" w:name="_Toc352239"/>
+      <w:bookmarkStart w:id="27" w:name="_Toc353405"/>
       <w:r>
         <w:t>Kostenbudget</w:t>
       </w:r>
@@ -9127,7 +9235,7 @@
       <w:pPr>
         <w:pStyle w:val="Heading2"/>
       </w:pPr>
-      <w:bookmarkStart w:id="28" w:name="_Toc352240"/>
+      <w:bookmarkStart w:id="28" w:name="_Toc353406"/>
       <w:r>
         <w:t>Risico’s en uitwijk</w:t>
       </w:r>
@@ -9467,17 +9575,26 @@
       <w:pPr>
         <w:pStyle w:val="Captionfortableandimage"/>
       </w:pPr>
-      <w:bookmarkStart w:id="29" w:name="_Toc352258"/>
+      <w:bookmarkStart w:id="29" w:name="_Toc353424"/>
       <w:r>
         <w:t xml:space="preserve">Tabel </w:t>
       </w:r>
       <w:r>
+        <w:rPr>
+          <w:noProof/>
+        </w:rPr>
         <w:fldChar w:fldCharType="begin"/>
       </w:r>
       <w:r>
+        <w:rPr>
+          <w:noProof/>
+        </w:rPr>
         <w:instrText xml:space="preserve"> SEQ Tabel \* ARABIC </w:instrText>
       </w:r>
       <w:r>
+        <w:rPr>
+          <w:noProof/>
+        </w:rPr>
         <w:fldChar w:fldCharType="separate"/>
       </w:r>
       <w:r>
@@ -9487,6 +9604,9 @@
         <w:t>5</w:t>
       </w:r>
       <w:r>
+        <w:rPr>
+          <w:noProof/>
+        </w:rPr>
         <w:fldChar w:fldCharType="end"/>
       </w:r>
       <w:r>
@@ -9506,7 +9626,7 @@
       </w:pPr>
       <w:bookmarkStart w:id="30" w:name="_Toc536523665"/>
       <w:bookmarkStart w:id="31" w:name="_Toc336415"/>
-      <w:bookmarkStart w:id="32" w:name="_Toc352241"/>
+      <w:bookmarkStart w:id="32" w:name="_Toc353407"/>
       <w:r>
         <w:lastRenderedPageBreak/>
         <w:t>Aanpak</w:t>
@@ -9519,7 +9639,7 @@
       <w:pPr>
         <w:pStyle w:val="Heading2"/>
       </w:pPr>
-      <w:bookmarkStart w:id="33" w:name="_Toc352242"/>
+      <w:bookmarkStart w:id="33" w:name="_Toc353408"/>
       <w:r>
         <w:t>Fases</w:t>
       </w:r>
@@ -9748,7 +9868,13 @@
             </w:r>
             <w:proofErr w:type="spellEnd"/>
             <w:r>
-              <w:t xml:space="preserve">. De scriptie wordt moet worden ingeleverd, het advies voor </w:t>
+              <w:t xml:space="preserve">. </w:t>
+            </w:r>
+            <w:r>
+              <w:t>Het portfolio</w:t>
+            </w:r>
+            <w:r>
+              <w:t xml:space="preserve"> moet worden ingeleverd, het advies voor </w:t>
             </w:r>
             <w:proofErr w:type="spellStart"/>
             <w:r>
@@ -9756,7 +9882,13 @@
             </w:r>
             <w:proofErr w:type="spellEnd"/>
             <w:r>
-              <w:t xml:space="preserve"> moet gereed zijn en opgeleverd worden en de verdediging van de scriptie moet worden gerealiseerd en opgeleverd. </w:t>
+              <w:t xml:space="preserve"> moet gereed zijn en opgeleverd worden en de verdediging van </w:t>
+            </w:r>
+            <w:r>
+              <w:t>het portfolio</w:t>
+            </w:r>
+            <w:r>
+              <w:t xml:space="preserve"> moet worden gerealiseerd en opgeleverd. </w:t>
             </w:r>
             <w:r>
               <w:t xml:space="preserve">De belangrijkste competentie van deze fase is adviseren (naar de directie van </w:t>
@@ -9790,17 +9922,26 @@
       <w:pPr>
         <w:pStyle w:val="Captionfortableandimage"/>
       </w:pPr>
-      <w:bookmarkStart w:id="34" w:name="_Toc352259"/>
+      <w:bookmarkStart w:id="34" w:name="_Toc353425"/>
       <w:r>
         <w:t xml:space="preserve">Tabel </w:t>
       </w:r>
       <w:r>
+        <w:rPr>
+          <w:noProof/>
+        </w:rPr>
         <w:fldChar w:fldCharType="begin"/>
       </w:r>
       <w:r>
+        <w:rPr>
+          <w:noProof/>
+        </w:rPr>
         <w:instrText xml:space="preserve"> SEQ Tabel \* ARABIC </w:instrText>
       </w:r>
       <w:r>
+        <w:rPr>
+          <w:noProof/>
+        </w:rPr>
         <w:fldChar w:fldCharType="separate"/>
       </w:r>
       <w:r>
@@ -9810,6 +9951,9 @@
         <w:t>6</w:t>
       </w:r>
       <w:r>
+        <w:rPr>
+          <w:noProof/>
+        </w:rPr>
         <w:fldChar w:fldCharType="end"/>
       </w:r>
       <w:r>
@@ -9826,7 +9970,7 @@
       <w:pPr>
         <w:pStyle w:val="Heading3"/>
       </w:pPr>
-      <w:bookmarkStart w:id="35" w:name="_Toc352243"/>
+      <w:bookmarkStart w:id="35" w:name="_Toc353409"/>
       <w:r>
         <w:t>Initialisatie- en onderzoeksfase</w:t>
       </w:r>
@@ -9879,7 +10023,7 @@
       <w:pPr>
         <w:pStyle w:val="Heading3"/>
       </w:pPr>
-      <w:bookmarkStart w:id="36" w:name="_Toc352244"/>
+      <w:bookmarkStart w:id="36" w:name="_Toc353410"/>
       <w:r>
         <w:t>Ontwikkelfase</w:t>
       </w:r>
@@ -9893,7 +10037,10 @@
         <w:t>het POC</w:t>
       </w:r>
       <w:r>
-        <w:t xml:space="preserve"> en deels het onderzoek en de scriptie</w:t>
+        <w:t xml:space="preserve"> en deels het onderzoek en </w:t>
+      </w:r>
+      <w:r>
+        <w:t>het portfolio</w:t>
       </w:r>
       <w:r>
         <w:t xml:space="preserve">. </w:t>
@@ -9960,7 +10107,7 @@
       <w:pPr>
         <w:pStyle w:val="Heading3"/>
       </w:pPr>
-      <w:bookmarkStart w:id="37" w:name="_Toc352245"/>
+      <w:bookmarkStart w:id="37" w:name="_Toc353411"/>
       <w:r>
         <w:t>Opleverfase</w:t>
       </w:r>
@@ -10010,7 +10157,13 @@
       </w:r>
       <w:proofErr w:type="spellEnd"/>
       <w:r>
-        <w:t xml:space="preserve"> en de scriptie wordt opgeleverd aan de </w:t>
+        <w:t xml:space="preserve"> en </w:t>
+      </w:r>
+      <w:r>
+        <w:t>het portfolio</w:t>
+      </w:r>
+      <w:r>
+        <w:t xml:space="preserve"> wordt opgeleverd aan de </w:t>
       </w:r>
       <w:proofErr w:type="spellStart"/>
       <w:r>
@@ -10018,7 +10171,13 @@
       </w:r>
       <w:proofErr w:type="spellEnd"/>
       <w:r>
-        <w:t>. Ook wordt er tijdens deze fase de verdediging van de scriptie opgeleverd.</w:t>
+        <w:t xml:space="preserve">. Ook wordt er tijdens deze fase de verdediging van </w:t>
+      </w:r>
+      <w:r>
+        <w:t>het portfolio</w:t>
+      </w:r>
+      <w:r>
+        <w:t xml:space="preserve"> opgeleverd.</w:t>
       </w:r>
     </w:p>
     <w:p>
@@ -10035,7 +10194,13 @@
         <w:t>. Alles moet tijdens deze fase afgerond worden en er moet genoeg flexibiliteit in zitten om aan het einde nog de benodigde feedback zo goed mogelijk te kunnen verwerken</w:t>
       </w:r>
       <w:r>
-        <w:t>, wat vooral voor de scriptie geld</w:t>
+        <w:t xml:space="preserve">, wat vooral voor </w:t>
+      </w:r>
+      <w:r>
+        <w:t xml:space="preserve">het portfolio </w:t>
+      </w:r>
+      <w:r>
+        <w:t>geld</w:t>
       </w:r>
       <w:r>
         <w:t>t.</w:t>
@@ -10053,7 +10218,15 @@
         <w:t>de ontwikkel- en opleverfase</w:t>
       </w:r>
       <w:r>
-        <w:t xml:space="preserve"> (denk aan scriptie)</w:t>
+        <w:t xml:space="preserve"> (denk aan </w:t>
+      </w:r>
+      <w:r>
+        <w:t>het portfolio</w:t>
+      </w:r>
+      <w:bookmarkStart w:id="38" w:name="_GoBack"/>
+      <w:bookmarkEnd w:id="38"/>
+      <w:r>
+        <w:t>)</w:t>
       </w:r>
       <w:r>
         <w:t xml:space="preserve"> redelijk gelij</w:t>
@@ -10074,11 +10247,11 @@
       <w:pPr>
         <w:pStyle w:val="Heading2"/>
       </w:pPr>
-      <w:bookmarkStart w:id="38" w:name="_Toc352246"/>
+      <w:bookmarkStart w:id="39" w:name="_Toc353412"/>
       <w:r>
         <w:t>Middelen</w:t>
       </w:r>
-      <w:bookmarkEnd w:id="38"/>
+      <w:bookmarkEnd w:id="39"/>
       <w:r>
         <w:t xml:space="preserve"> </w:t>
       </w:r>
@@ -10369,14 +10542,14 @@
       <w:pPr>
         <w:pStyle w:val="Heading1"/>
       </w:pPr>
-      <w:bookmarkStart w:id="39" w:name="_Toc336416"/>
-      <w:bookmarkStart w:id="40" w:name="_Toc352247"/>
+      <w:bookmarkStart w:id="40" w:name="_Toc336416"/>
+      <w:bookmarkStart w:id="41" w:name="_Toc353413"/>
       <w:r>
         <w:lastRenderedPageBreak/>
         <w:t>Testaanpak</w:t>
       </w:r>
-      <w:bookmarkEnd w:id="39"/>
       <w:bookmarkEnd w:id="40"/>
+      <w:bookmarkEnd w:id="41"/>
     </w:p>
     <w:p>
       <w:r>
@@ -10391,8 +10564,6 @@
       <w:r>
         <w:t>alleen</w:t>
       </w:r>
-      <w:bookmarkStart w:id="41" w:name="_GoBack"/>
-      <w:bookmarkEnd w:id="41"/>
       <w:r>
         <w:t xml:space="preserve"> gebruikt als onderzoek en advies. De focus zal dus meer liggen op gebruikers testen, maar code kwaliteit testen zullen ook zeker een rol spelen. </w:t>
       </w:r>
@@ -10402,7 +10573,7 @@
       <w:pPr>
         <w:pStyle w:val="Heading2"/>
       </w:pPr>
-      <w:bookmarkStart w:id="42" w:name="_Toc352248"/>
+      <w:bookmarkStart w:id="42" w:name="_Toc353414"/>
       <w:r>
         <w:t>Gebruikerstesten</w:t>
       </w:r>
@@ -10484,7 +10655,7 @@
       <w:pPr>
         <w:pStyle w:val="Heading2"/>
       </w:pPr>
-      <w:bookmarkStart w:id="43" w:name="_Toc352249"/>
+      <w:bookmarkStart w:id="43" w:name="_Toc353415"/>
       <w:r>
         <w:t>Broncode testen</w:t>
       </w:r>
@@ -10595,7 +10766,7 @@
       <w:bookmarkStart w:id="47" w:name="_Toc339966119"/>
       <w:bookmarkStart w:id="48" w:name="_Toc507670779"/>
       <w:bookmarkStart w:id="49" w:name="_Toc336417"/>
-      <w:bookmarkStart w:id="50" w:name="_Toc352250"/>
+      <w:bookmarkStart w:id="50" w:name="_Toc353416"/>
       <w:r>
         <w:lastRenderedPageBreak/>
         <w:t>Projectorganisatie</w:t>
@@ -10625,8 +10796,8 @@
       <w:bookmarkStart w:id="54" w:name="_Toc339966120"/>
       <w:bookmarkStart w:id="55" w:name="_Toc480254627"/>
       <w:bookmarkStart w:id="56" w:name="_Toc507670780"/>
-      <w:bookmarkStart w:id="57" w:name="_Hlk261875"/>
-      <w:bookmarkStart w:id="58" w:name="_Toc352251"/>
+      <w:bookmarkStart w:id="57" w:name="_Toc353417"/>
+      <w:bookmarkStart w:id="58" w:name="_Hlk261875"/>
       <w:r>
         <w:t>Teamleden</w:t>
       </w:r>
@@ -10636,7 +10807,7 @@
       <w:bookmarkEnd w:id="54"/>
       <w:bookmarkEnd w:id="55"/>
       <w:bookmarkEnd w:id="56"/>
-      <w:bookmarkEnd w:id="58"/>
+      <w:bookmarkEnd w:id="57"/>
     </w:p>
     <w:p/>
     <w:tbl>
@@ -10659,7 +10830,7 @@
           <w:tcPr>
             <w:tcW w:w="3293" w:type="dxa"/>
           </w:tcPr>
-          <w:bookmarkEnd w:id="57"/>
+          <w:bookmarkEnd w:id="58"/>
           <w:p>
             <w:r>
               <w:t>Naam + tel + e-mail</w:t>
@@ -10786,22 +10957,8 @@
             </w:r>
           </w:p>
           <w:p>
-            <w:pPr>
-              <w:rPr>
-                <w:lang w:val="de-DE"/>
-              </w:rPr>
-            </w:pPr>
-            <w:r>
-              <w:rPr>
-                <w:lang w:val="de-DE"/>
-              </w:rPr>
-              <w:t>Den Bosch: Ma, Di, D</w:t>
-            </w:r>
-            <w:r>
-              <w:rPr>
-                <w:lang w:val="de-DE"/>
-              </w:rPr>
-              <w:t>o</w:t>
+            <w:r>
+              <w:t>Den Bosch: Ma, Di, Do</w:t>
             </w:r>
           </w:p>
           <w:p>
@@ -11145,17 +11302,26 @@
       <w:pPr>
         <w:pStyle w:val="Captionfortableandimage"/>
       </w:pPr>
-      <w:bookmarkStart w:id="59" w:name="_Toc352260"/>
+      <w:bookmarkStart w:id="59" w:name="_Toc353426"/>
       <w:r>
         <w:t xml:space="preserve">Tabel </w:t>
       </w:r>
       <w:r>
+        <w:rPr>
+          <w:noProof/>
+        </w:rPr>
         <w:fldChar w:fldCharType="begin"/>
       </w:r>
       <w:r>
+        <w:rPr>
+          <w:noProof/>
+        </w:rPr>
         <w:instrText xml:space="preserve"> SEQ Tabel \* ARABIC </w:instrText>
       </w:r>
       <w:r>
+        <w:rPr>
+          <w:noProof/>
+        </w:rPr>
         <w:fldChar w:fldCharType="separate"/>
       </w:r>
       <w:r>
@@ -11165,6 +11331,9 @@
         <w:t>7</w:t>
       </w:r>
       <w:r>
+        <w:rPr>
+          <w:noProof/>
+        </w:rPr>
         <w:fldChar w:fldCharType="end"/>
       </w:r>
       <w:r>
@@ -11198,7 +11367,7 @@
         <w:ind w:left="709" w:hanging="709"/>
       </w:pPr>
       <w:bookmarkStart w:id="60" w:name="_Toc507670781"/>
-      <w:bookmarkStart w:id="61" w:name="_Toc352252"/>
+      <w:bookmarkStart w:id="61" w:name="_Toc353418"/>
       <w:r>
         <w:t>Communicatie</w:t>
       </w:r>
@@ -11288,8 +11457,8 @@
         <w:br w:type="page"/>
       </w:r>
     </w:p>
-    <w:bookmarkStart w:id="62" w:name="_Toc352253" w:displacedByCustomXml="next"/>
-    <w:bookmarkStart w:id="63" w:name="_Toc336418" w:displacedByCustomXml="next"/>
+    <w:bookmarkStart w:id="62" w:name="_Toc336418" w:displacedByCustomXml="next"/>
+    <w:bookmarkStart w:id="63" w:name="_Toc353419" w:displacedByCustomXml="next"/>
     <w:sdt>
       <w:sdtPr>
         <w:rPr>
@@ -11305,6 +11474,7 @@
           <w:docPartUnique/>
         </w:docPartObj>
       </w:sdtPr>
+      <w:sdtEndPr/>
       <w:sdtContent>
         <w:p>
           <w:pPr>
@@ -11321,6 +11491,7 @@
             <w:id w:val="111145805"/>
             <w:bibliography/>
           </w:sdtPr>
+          <w:sdtEndPr/>
           <w:sdtContent>
             <w:p>
               <w:pPr>
@@ -11774,6 +11945,7 @@
           <w:id w:val="186955840"/>
           <w:citation/>
         </w:sdtPr>
+        <w:sdtEndPr/>
         <w:sdtContent>
           <w:r>
             <w:rPr>
@@ -11832,6 +12004,7 @@
           <w:id w:val="-774938021"/>
           <w:citation/>
         </w:sdtPr>
+        <w:sdtEndPr/>
         <w:sdtContent>
           <w:r>
             <w:rPr>
@@ -11929,6 +12102,7 @@
           <w:id w:val="-1519157626"/>
           <w:citation/>
         </w:sdtPr>
+        <w:sdtEndPr/>
         <w:sdtContent>
           <w:r>
             <w:fldChar w:fldCharType="begin"/>
@@ -11965,6 +12139,7 @@
         <w:docPartUnique/>
       </w:docPartObj>
     </w:sdtPr>
+    <w:sdtEndPr/>
     <w:sdtContent>
       <w:p>
         <w:pPr>
@@ -17317,7 +17492,7 @@
     <w:charset w:val="00"/>
     <w:family w:val="roman"/>
     <w:pitch w:val="variable"/>
-    <w:sig w:usb0="E0002AFF" w:usb1="C0007843" w:usb2="00000009" w:usb3="00000000" w:csb0="000001FF" w:csb1="00000000"/>
+    <w:sig w:usb0="E0002EFF" w:usb1="C000785B" w:usb2="00000009" w:usb3="00000000" w:csb0="000001FF" w:csb1="00000000"/>
   </w:font>
   <w:font w:name="Courier New">
     <w:panose1 w:val="02070309020205020404"/>
@@ -17338,21 +17513,21 @@
     <w:charset w:val="00"/>
     <w:family w:val="swiss"/>
     <w:pitch w:val="variable"/>
-    <w:sig w:usb0="E0002AFF" w:usb1="C0007843" w:usb2="00000009" w:usb3="00000000" w:csb0="000001FF" w:csb1="00000000"/>
+    <w:sig w:usb0="E0002EFF" w:usb1="C000785B" w:usb2="00000009" w:usb3="00000000" w:csb0="000001FF" w:csb1="00000000"/>
   </w:font>
   <w:font w:name="Calibri">
     <w:panose1 w:val="020F0502020204030204"/>
     <w:charset w:val="00"/>
     <w:family w:val="swiss"/>
     <w:pitch w:val="variable"/>
-    <w:sig w:usb0="E0002AFF" w:usb1="4000ACFF" w:usb2="00000001" w:usb3="00000000" w:csb0="000001FF" w:csb1="00000000"/>
+    <w:sig w:usb0="E0002AFF" w:usb1="C000247B" w:usb2="00000009" w:usb3="00000000" w:csb0="000001FF" w:csb1="00000000"/>
   </w:font>
   <w:font w:name="Calibri Light">
     <w:panose1 w:val="020F0302020204030204"/>
     <w:charset w:val="00"/>
     <w:family w:val="swiss"/>
     <w:pitch w:val="variable"/>
-    <w:sig w:usb0="A0002AEF" w:usb1="4000207B" w:usb2="00000000" w:usb3="00000000" w:csb0="000001FF" w:csb1="00000000"/>
+    <w:sig w:usb0="E0002AFF" w:usb1="C000247B" w:usb2="00000009" w:usb3="00000000" w:csb0="000001FF" w:csb1="00000000"/>
   </w:font>
 </w:fonts>
 </file>
@@ -17377,6 +17552,8 @@
     <w:rsid w:val="00143F81"/>
     <w:rsid w:val="0023282F"/>
     <w:rsid w:val="00505E3F"/>
+    <w:rsid w:val="00586648"/>
+    <w:rsid w:val="00C33440"/>
     <w:rsid w:val="00EA3C14"/>
     <w:rsid w:val="00F834B3"/>
   </w:rsids>
@@ -18142,7 +18319,7 @@
 
 <file path=customXml/item1.xml><?xml version="1.0" encoding="utf-8"?>
 <CoverPageProperties xmlns="http://schemas.microsoft.com/office/2006/coverPageProps">
-  <PublishDate>2019-02-05</PublishDate>
+  <PublishDate>2019-02-06</PublishDate>
   <Abstract/>
   <CompanyAddress/>
   <CompanyPhone/>
@@ -18310,7 +18487,7 @@
 </file>
 
 <file path=customXml/itemProps3.xml><?xml version="1.0" encoding="utf-8"?>
-<ds:datastoreItem xmlns:ds="http://schemas.openxmlformats.org/officeDocument/2006/customXml" ds:itemID="{9BD129E6-D1F9-4EC4-898C-2846D5E8775F}">
+<ds:datastoreItem xmlns:ds="http://schemas.openxmlformats.org/officeDocument/2006/customXml" ds:itemID="{9594F43F-111A-4CA3-AB5B-FC880021B1D5}">
   <ds:schemaRefs>
     <ds:schemaRef ds:uri="http://schemas.openxmlformats.org/officeDocument/2006/bibliography"/>
   </ds:schemaRefs>

</xml_diff>

<commit_message>
Added argumenten kanban vs scrum note
</commit_message>
<xml_diff>
--- a/Plan Van Aanpak - Merik Westerveld - InfoSupport.docx
+++ b/Plan Van Aanpak - Merik Westerveld - InfoSupport.docx
@@ -561,6 +561,7 @@
                                   <w:dataBinding w:prefixMappings="xmlns:ns0='http://purl.org/dc/elements/1.1/' xmlns:ns1='http://schemas.openxmlformats.org/package/2006/metadata/core-properties' " w:xpath="/ns1:coreProperties[1]/ns0:title[1]" w:storeItemID="{6C3C8BC8-F283-45AE-878A-BAB7291924A1}"/>
                                   <w:text/>
                                 </w:sdtPr>
+                                <w:sdtEndPr/>
                                 <w:sdtContent>
                                   <w:p>
                                     <w:pPr>
@@ -593,6 +594,7 @@
                                   <w:dataBinding w:prefixMappings="xmlns:ns0='http://purl.org/dc/elements/1.1/' xmlns:ns1='http://schemas.openxmlformats.org/package/2006/metadata/core-properties' " w:xpath="/ns1:coreProperties[1]/ns0:subject[1]" w:storeItemID="{6C3C8BC8-F283-45AE-878A-BAB7291924A1}"/>
                                   <w:text/>
                                 </w:sdtPr>
+                                <w:sdtEndPr/>
                                 <w:sdtContent>
                                   <w:p>
                                     <w:pPr>
@@ -636,6 +638,7 @@
                                     <w:dataBinding w:prefixMappings="xmlns:ns0='http://purl.org/dc/elements/1.1/' xmlns:ns1='http://schemas.openxmlformats.org/package/2006/metadata/core-properties' " w:xpath="/ns1:coreProperties[1]/ns0:creator[1]" w:storeItemID="{6C3C8BC8-F283-45AE-878A-BAB7291924A1}"/>
                                     <w:text/>
                                   </w:sdtPr>
+                                  <w:sdtEndPr/>
                                   <w:sdtContent>
                                     <w:r>
                                       <w:rPr>
@@ -678,6 +681,7 @@
                                     <w:calendar w:val="gregorian"/>
                                   </w:date>
                                 </w:sdtPr>
+                                <w:sdtEndPr/>
                                 <w:sdtContent>
                                   <w:p>
                                     <w:pPr>
@@ -722,6 +726,7 @@
                                     <w:listItem w:displayText="Final" w:value="Final"/>
                                   </w:comboBox>
                                 </w:sdtPr>
+                                <w:sdtEndPr/>
                                 <w:sdtContent>
                                   <w:p>
                                     <w:pPr>
@@ -781,6 +786,7 @@
                             <w:dataBinding w:prefixMappings="xmlns:ns0='http://purl.org/dc/elements/1.1/' xmlns:ns1='http://schemas.openxmlformats.org/package/2006/metadata/core-properties' " w:xpath="/ns1:coreProperties[1]/ns0:title[1]" w:storeItemID="{6C3C8BC8-F283-45AE-878A-BAB7291924A1}"/>
                             <w:text/>
                           </w:sdtPr>
+                          <w:sdtEndPr/>
                           <w:sdtContent>
                             <w:p>
                               <w:pPr>
@@ -813,6 +819,7 @@
                             <w:dataBinding w:prefixMappings="xmlns:ns0='http://purl.org/dc/elements/1.1/' xmlns:ns1='http://schemas.openxmlformats.org/package/2006/metadata/core-properties' " w:xpath="/ns1:coreProperties[1]/ns0:subject[1]" w:storeItemID="{6C3C8BC8-F283-45AE-878A-BAB7291924A1}"/>
                             <w:text/>
                           </w:sdtPr>
+                          <w:sdtEndPr/>
                           <w:sdtContent>
                             <w:p>
                               <w:pPr>
@@ -856,6 +863,7 @@
                               <w:dataBinding w:prefixMappings="xmlns:ns0='http://purl.org/dc/elements/1.1/' xmlns:ns1='http://schemas.openxmlformats.org/package/2006/metadata/core-properties' " w:xpath="/ns1:coreProperties[1]/ns0:creator[1]" w:storeItemID="{6C3C8BC8-F283-45AE-878A-BAB7291924A1}"/>
                               <w:text/>
                             </w:sdtPr>
+                            <w:sdtEndPr/>
                             <w:sdtContent>
                               <w:r>
                                 <w:rPr>
@@ -898,6 +906,7 @@
                               <w:calendar w:val="gregorian"/>
                             </w:date>
                           </w:sdtPr>
+                          <w:sdtEndPr/>
                           <w:sdtContent>
                             <w:p>
                               <w:pPr>
@@ -942,6 +951,7 @@
                               <w:listItem w:displayText="Final" w:value="Final"/>
                             </w:comboBox>
                           </w:sdtPr>
+                          <w:sdtEndPr/>
                           <w:sdtContent>
                             <w:p>
                               <w:pPr>
@@ -2078,6 +2088,7 @@
           <w:dataBinding w:prefixMappings="xmlns:ns0='http://purl.org/dc/elements/1.1/' xmlns:ns1='http://schemas.openxmlformats.org/package/2006/metadata/core-properties' " w:xpath="/ns1:coreProperties[1]/ns0:title[1]" w:storeItemID="{6C3C8BC8-F283-45AE-878A-BAB7291924A1}"/>
           <w:text/>
         </w:sdtPr>
+        <w:sdtEndPr/>
         <w:sdtContent>
           <w:r>
             <w:rPr>
@@ -2113,6 +2124,11 @@
         <w:dataBinding w:prefixMappings="xmlns:ns0='http://purl.org/dc/elements/1.1/' xmlns:ns1='http://schemas.openxmlformats.org/package/2006/metadata/core-properties' " w:xpath="/ns1:coreProperties[1]/ns0:subject[1]" w:storeItemID="{6C3C8BC8-F283-45AE-878A-BAB7291924A1}"/>
         <w:text/>
       </w:sdtPr>
+      <w:sdtEndPr>
+        <w:rPr>
+          <w:rStyle w:val="SubtitleChar"/>
+        </w:rPr>
+      </w:sdtEndPr>
       <w:sdtContent>
         <w:p>
           <w:pPr>
@@ -2190,11 +2206,21 @@
             <w:pPr>
               <w:pStyle w:val="NoSpacing"/>
             </w:pPr>
-            <w:fldSimple w:instr=" DOCVARIABLE  txtTitle  \* MERGEFORMAT ">
-              <w:r>
-                <w:t>Titel</w:t>
-              </w:r>
-            </w:fldSimple>
+            <w:r>
+              <w:fldChar w:fldCharType="begin"/>
+            </w:r>
+            <w:r>
+              <w:instrText xml:space="preserve"> DOCVARIABLE  txtTitle  \* MERGEFORMAT </w:instrText>
+            </w:r>
+            <w:r>
+              <w:fldChar w:fldCharType="separate"/>
+            </w:r>
+            <w:r>
+              <w:t>Titel</w:t>
+            </w:r>
+            <w:r>
+              <w:fldChar w:fldCharType="end"/>
+            </w:r>
           </w:p>
         </w:tc>
         <w:sdt>
@@ -2208,6 +2234,7 @@
             <w:dataBinding w:prefixMappings="xmlns:ns0='http://purl.org/dc/elements/1.1/' xmlns:ns1='http://schemas.openxmlformats.org/package/2006/metadata/core-properties' " w:xpath="/ns1:coreProperties[1]/ns0:title[1]" w:storeItemID="{6C3C8BC8-F283-45AE-878A-BAB7291924A1}"/>
             <w:text/>
           </w:sdtPr>
+          <w:sdtEndPr/>
           <w:sdtContent>
             <w:tc>
               <w:tcPr>
@@ -2239,11 +2266,21 @@
             <w:pPr>
               <w:pStyle w:val="NoSpacing"/>
             </w:pPr>
-            <w:fldSimple w:instr=" DOCVARIABLE  txtProject  \* MERGEFORMAT ">
-              <w:r>
-                <w:t>Project</w:t>
-              </w:r>
-            </w:fldSimple>
+            <w:r>
+              <w:fldChar w:fldCharType="begin"/>
+            </w:r>
+            <w:r>
+              <w:instrText xml:space="preserve"> DOCVARIABLE  txtProject  \* MERGEFORMAT </w:instrText>
+            </w:r>
+            <w:r>
+              <w:fldChar w:fldCharType="separate"/>
+            </w:r>
+            <w:r>
+              <w:t>Project</w:t>
+            </w:r>
+            <w:r>
+              <w:fldChar w:fldCharType="end"/>
+            </w:r>
           </w:p>
         </w:tc>
         <w:sdt>
@@ -2257,6 +2294,7 @@
             <w:dataBinding w:prefixMappings="xmlns:ns0='http://purl.org/dc/elements/1.1/' xmlns:ns1='http://schemas.openxmlformats.org/package/2006/metadata/core-properties' " w:xpath="/ns1:coreProperties[1]/ns0:subject[1]" w:storeItemID="{6C3C8BC8-F283-45AE-878A-BAB7291924A1}"/>
             <w:text/>
           </w:sdtPr>
+          <w:sdtEndPr/>
           <w:sdtContent>
             <w:tc>
               <w:tcPr>
@@ -2289,11 +2327,21 @@
             <w:pPr>
               <w:pStyle w:val="NoSpacing"/>
             </w:pPr>
-            <w:fldSimple w:instr=" DOCVARIABLE  txtVersion  \* MERGEFORMAT ">
-              <w:r>
-                <w:t>Versie</w:t>
-              </w:r>
-            </w:fldSimple>
+            <w:r>
+              <w:fldChar w:fldCharType="begin"/>
+            </w:r>
+            <w:r>
+              <w:instrText xml:space="preserve"> DOCVARIABLE  txtVersion  \* MERGEFORMAT </w:instrText>
+            </w:r>
+            <w:r>
+              <w:fldChar w:fldCharType="separate"/>
+            </w:r>
+            <w:r>
+              <w:t>Versie</w:t>
+            </w:r>
+            <w:r>
+              <w:fldChar w:fldCharType="end"/>
+            </w:r>
           </w:p>
         </w:tc>
         <w:tc>
@@ -2314,6 +2362,7 @@
                 <w:dataBinding w:prefixMappings="xmlns:ns0='Extra' " w:xpath="/ns0:Extra[1]/ns0:DocumentVersion[1]" w:storeItemID="{E9D924CF-BAA0-4B0B-9B0F-A47FD35602B1}"/>
                 <w:text/>
               </w:sdtPr>
+              <w:sdtEndPr/>
               <w:sdtContent>
                 <w:r>
                   <w:t>1.</w:t>
@@ -2339,11 +2388,21 @@
             <w:pPr>
               <w:pStyle w:val="NoSpacing"/>
             </w:pPr>
-            <w:fldSimple w:instr=" DOCVARIABLE  txtStatus  \* MERGEFORMAT ">
-              <w:r>
-                <w:t>Status</w:t>
-              </w:r>
-            </w:fldSimple>
+            <w:r>
+              <w:fldChar w:fldCharType="begin"/>
+            </w:r>
+            <w:r>
+              <w:instrText xml:space="preserve"> DOCVARIABLE  txtStatus  \* MERGEFORMAT </w:instrText>
+            </w:r>
+            <w:r>
+              <w:fldChar w:fldCharType="separate"/>
+            </w:r>
+            <w:r>
+              <w:t>Status</w:t>
+            </w:r>
+            <w:r>
+              <w:fldChar w:fldCharType="end"/>
+            </w:r>
           </w:p>
         </w:tc>
         <w:tc>
@@ -2374,6 +2433,7 @@
                   <w:listItem w:displayText="Final" w:value="Final"/>
                 </w:comboBox>
               </w:sdtPr>
+              <w:sdtEndPr/>
               <w:sdtContent>
                 <w:r>
                   <w:t>Concept</w:t>
@@ -2397,11 +2457,21 @@
             <w:pPr>
               <w:pStyle w:val="NoSpacing"/>
             </w:pPr>
-            <w:fldSimple w:instr=" DOCVARIABLE  txtDate  \* MERGEFORMAT ">
-              <w:r>
-                <w:t>Datum</w:t>
-              </w:r>
-            </w:fldSimple>
+            <w:r>
+              <w:fldChar w:fldCharType="begin"/>
+            </w:r>
+            <w:r>
+              <w:instrText xml:space="preserve"> DOCVARIABLE  txtDate  \* MERGEFORMAT </w:instrText>
+            </w:r>
+            <w:r>
+              <w:fldChar w:fldCharType="separate"/>
+            </w:r>
+            <w:r>
+              <w:t>Datum</w:t>
+            </w:r>
+            <w:r>
+              <w:fldChar w:fldCharType="end"/>
+            </w:r>
           </w:p>
         </w:tc>
         <w:sdt>
@@ -2420,6 +2490,7 @@
               <w:calendar w:val="gregorian"/>
             </w:date>
           </w:sdtPr>
+          <w:sdtEndPr/>
           <w:sdtContent>
             <w:tc>
               <w:tcPr>
@@ -2454,11 +2525,21 @@
             <w:pPr>
               <w:pStyle w:val="NoSpacing"/>
             </w:pPr>
-            <w:fldSimple w:instr=" DOCVARIABLE  txtFile  \* MERGEFORMAT ">
-              <w:r>
-                <w:t>Bestand</w:t>
-              </w:r>
-            </w:fldSimple>
+            <w:r>
+              <w:fldChar w:fldCharType="begin"/>
+            </w:r>
+            <w:r>
+              <w:instrText xml:space="preserve"> DOCVARIABLE  txtFile  \* MERGEFORMAT </w:instrText>
+            </w:r>
+            <w:r>
+              <w:fldChar w:fldCharType="separate"/>
+            </w:r>
+            <w:r>
+              <w:t>Bestand</w:t>
+            </w:r>
+            <w:r>
+              <w:fldChar w:fldCharType="end"/>
+            </w:r>
           </w:p>
         </w:tc>
         <w:tc>
@@ -2499,11 +2580,21 @@
             <w:pPr>
               <w:pStyle w:val="NoSpacing"/>
             </w:pPr>
-            <w:fldSimple w:instr=" DOCVARIABLE  txtCompany  \* MERGEFORMAT ">
-              <w:r>
-                <w:t>Bedrijf</w:t>
-              </w:r>
-            </w:fldSimple>
+            <w:r>
+              <w:fldChar w:fldCharType="begin"/>
+            </w:r>
+            <w:r>
+              <w:instrText xml:space="preserve"> DOCVARIABLE  txtCompany  \* MERGEFORMAT </w:instrText>
+            </w:r>
+            <w:r>
+              <w:fldChar w:fldCharType="separate"/>
+            </w:r>
+            <w:r>
+              <w:t>Bedrijf</w:t>
+            </w:r>
+            <w:r>
+              <w:fldChar w:fldCharType="end"/>
+            </w:r>
           </w:p>
         </w:tc>
         <w:sdt>
@@ -2517,6 +2608,7 @@
             <w:dataBinding w:prefixMappings="xmlns:ns0='http://schemas.openxmlformats.org/officeDocument/2006/extended-properties' " w:xpath="/ns0:Properties[1]/ns0:Manager[1]" w:storeItemID="{6668398D-A668-4E3E-A5EB-62B293D839F1}"/>
             <w:text/>
           </w:sdtPr>
+          <w:sdtEndPr/>
           <w:sdtContent>
             <w:tc>
               <w:tcPr>
@@ -2550,11 +2642,21 @@
       <w:pPr>
         <w:pStyle w:val="Kop1Ongenummerd"/>
       </w:pPr>
-      <w:fldSimple w:instr=" DOCVARIABLE  txtHistory  \* MERGEFORMAT ">
-        <w:r>
-          <w:t>Historie</w:t>
-        </w:r>
-      </w:fldSimple>
+      <w:r>
+        <w:fldChar w:fldCharType="begin"/>
+      </w:r>
+      <w:r>
+        <w:instrText xml:space="preserve"> DOCVARIABLE  txtHistory  \* MERGEFORMAT </w:instrText>
+      </w:r>
+      <w:r>
+        <w:fldChar w:fldCharType="separate"/>
+      </w:r>
+      <w:r>
+        <w:t>Historie</w:t>
+      </w:r>
+      <w:r>
+        <w:fldChar w:fldCharType="end"/>
+      </w:r>
     </w:p>
     <w:tbl>
       <w:tblPr>
@@ -2584,11 +2686,21 @@
             <w:pPr>
               <w:pStyle w:val="NoSpacing"/>
             </w:pPr>
-            <w:fldSimple w:instr=" DOCVARIABLE  txtVersion  \* MERGEFORMAT ">
-              <w:r>
-                <w:t>Versie</w:t>
-              </w:r>
-            </w:fldSimple>
+            <w:r>
+              <w:fldChar w:fldCharType="begin"/>
+            </w:r>
+            <w:r>
+              <w:instrText xml:space="preserve"> DOCVARIABLE  txtVersion  \* MERGEFORMAT </w:instrText>
+            </w:r>
+            <w:r>
+              <w:fldChar w:fldCharType="separate"/>
+            </w:r>
+            <w:r>
+              <w:t>Versie</w:t>
+            </w:r>
+            <w:r>
+              <w:fldChar w:fldCharType="end"/>
+            </w:r>
           </w:p>
         </w:tc>
         <w:tc>
@@ -2600,11 +2712,21 @@
               <w:pStyle w:val="NoSpacing"/>
               <w:cnfStyle w:val="100000000000" w:firstRow="1" w:lastRow="0" w:firstColumn="0" w:lastColumn="0" w:oddVBand="0" w:evenVBand="0" w:oddHBand="0" w:evenHBand="0" w:firstRowFirstColumn="0" w:firstRowLastColumn="0" w:lastRowFirstColumn="0" w:lastRowLastColumn="0"/>
             </w:pPr>
-            <w:fldSimple w:instr=" DOCVARIABLE  txtStatus  \* MERGEFORMAT ">
-              <w:r>
-                <w:t>Status</w:t>
-              </w:r>
-            </w:fldSimple>
+            <w:r>
+              <w:fldChar w:fldCharType="begin"/>
+            </w:r>
+            <w:r>
+              <w:instrText xml:space="preserve"> DOCVARIABLE  txtStatus  \* MERGEFORMAT </w:instrText>
+            </w:r>
+            <w:r>
+              <w:fldChar w:fldCharType="separate"/>
+            </w:r>
+            <w:r>
+              <w:t>Status</w:t>
+            </w:r>
+            <w:r>
+              <w:fldChar w:fldCharType="end"/>
+            </w:r>
           </w:p>
         </w:tc>
         <w:tc>
@@ -2616,11 +2738,21 @@
               <w:pStyle w:val="NoSpacing"/>
               <w:cnfStyle w:val="100000000000" w:firstRow="1" w:lastRow="0" w:firstColumn="0" w:lastColumn="0" w:oddVBand="0" w:evenVBand="0" w:oddHBand="0" w:evenHBand="0" w:firstRowFirstColumn="0" w:firstRowLastColumn="0" w:lastRowFirstColumn="0" w:lastRowLastColumn="0"/>
             </w:pPr>
-            <w:fldSimple w:instr=" DOCVARIABLE  txtDate  \* MERGEFORMAT ">
-              <w:r>
-                <w:t>Datum</w:t>
-              </w:r>
-            </w:fldSimple>
+            <w:r>
+              <w:fldChar w:fldCharType="begin"/>
+            </w:r>
+            <w:r>
+              <w:instrText xml:space="preserve"> DOCVARIABLE  txtDate  \* MERGEFORMAT </w:instrText>
+            </w:r>
+            <w:r>
+              <w:fldChar w:fldCharType="separate"/>
+            </w:r>
+            <w:r>
+              <w:t>Datum</w:t>
+            </w:r>
+            <w:r>
+              <w:fldChar w:fldCharType="end"/>
+            </w:r>
           </w:p>
         </w:tc>
         <w:tc>
@@ -2632,11 +2764,21 @@
               <w:pStyle w:val="NoSpacing"/>
               <w:cnfStyle w:val="100000000000" w:firstRow="1" w:lastRow="0" w:firstColumn="0" w:lastColumn="0" w:oddVBand="0" w:evenVBand="0" w:oddHBand="0" w:evenHBand="0" w:firstRowFirstColumn="0" w:firstRowLastColumn="0" w:lastRowFirstColumn="0" w:lastRowLastColumn="0"/>
             </w:pPr>
-            <w:fldSimple w:instr=" DOCVARIABLE  txtAuthor  \* MERGEFORMAT ">
-              <w:r>
-                <w:t>Auteur</w:t>
-              </w:r>
-            </w:fldSimple>
+            <w:r>
+              <w:fldChar w:fldCharType="begin"/>
+            </w:r>
+            <w:r>
+              <w:instrText xml:space="preserve"> DOCVARIABLE  txtAuthor  \* MERGEFORMAT </w:instrText>
+            </w:r>
+            <w:r>
+              <w:fldChar w:fldCharType="separate"/>
+            </w:r>
+            <w:r>
+              <w:t>Auteur</w:t>
+            </w:r>
+            <w:r>
+              <w:fldChar w:fldCharType="end"/>
+            </w:r>
           </w:p>
         </w:tc>
         <w:tc>
@@ -2648,11 +2790,24 @@
               <w:pStyle w:val="NoSpacing"/>
               <w:cnfStyle w:val="100000000000" w:firstRow="1" w:lastRow="0" w:firstColumn="0" w:lastColumn="0" w:oddVBand="0" w:evenVBand="0" w:oddHBand="0" w:evenHBand="0" w:firstRowFirstColumn="0" w:firstRowLastColumn="0" w:lastRowFirstColumn="0" w:lastRowLastColumn="0"/>
             </w:pPr>
-            <w:fldSimple w:instr=" DOCVARIABLE  txtChanges  \* MERGEFORMAT ">
-              <w:r>
-                <w:t>Wijziging</w:t>
-              </w:r>
-            </w:fldSimple>
+            <w:r>
+              <w:fldChar w:fldCharType="begin"/>
+            </w:r>
+            <w:r>
+              <w:instrText xml:space="preserve"> DOCV</w:instrText>
+            </w:r>
+            <w:r>
+              <w:instrText xml:space="preserve">ARIABLE  txtChanges  \* MERGEFORMAT </w:instrText>
+            </w:r>
+            <w:r>
+              <w:fldChar w:fldCharType="separate"/>
+            </w:r>
+            <w:r>
+              <w:t>Wijziging</w:t>
+            </w:r>
+            <w:r>
+              <w:fldChar w:fldCharType="end"/>
+            </w:r>
           </w:p>
         </w:tc>
       </w:tr>
@@ -2699,7 +2854,15 @@
               <w:cnfStyle w:val="000000100000" w:firstRow="0" w:lastRow="0" w:firstColumn="0" w:lastColumn="0" w:oddVBand="0" w:evenVBand="0" w:oddHBand="1" w:evenHBand="0" w:firstRowFirstColumn="0" w:firstRowLastColumn="0" w:lastRowFirstColumn="0" w:lastRowLastColumn="0"/>
             </w:pPr>
             <w:r>
-              <w:t>05/02/2019</w:t>
+              <w:t>0</w:t>
+            </w:r>
+            <w:r>
+              <w:t>7</w:t>
+            </w:r>
+            <w:bookmarkStart w:id="0" w:name="_GoBack"/>
+            <w:bookmarkEnd w:id="0"/>
+            <w:r>
+              <w:t>/02/2019</w:t>
             </w:r>
           </w:p>
         </w:tc>
@@ -2741,11 +2904,21 @@
       <w:pPr>
         <w:pStyle w:val="Kop1Ongenummerd"/>
       </w:pPr>
-      <w:fldSimple w:instr=" DOCVARIABLE  txtDistribution  \* MERGEFORMAT ">
-        <w:r>
-          <w:t>Distributielijst</w:t>
-        </w:r>
-      </w:fldSimple>
+      <w:r>
+        <w:fldChar w:fldCharType="begin"/>
+      </w:r>
+      <w:r>
+        <w:instrText xml:space="preserve"> DOCVARIABLE  txtDistribution  \* MERGEFORMAT </w:instrText>
+      </w:r>
+      <w:r>
+        <w:fldChar w:fldCharType="separate"/>
+      </w:r>
+      <w:r>
+        <w:t>Distributielijst</w:t>
+      </w:r>
+      <w:r>
+        <w:fldChar w:fldCharType="end"/>
+      </w:r>
     </w:p>
     <w:tbl>
       <w:tblPr>
@@ -2774,11 +2947,21 @@
             <w:pPr>
               <w:pStyle w:val="NoSpacing"/>
             </w:pPr>
-            <w:fldSimple w:instr=" DOCVARIABLE  txtVersion  \* MERGEFORMAT ">
-              <w:r>
-                <w:t>Versie</w:t>
-              </w:r>
-            </w:fldSimple>
+            <w:r>
+              <w:fldChar w:fldCharType="begin"/>
+            </w:r>
+            <w:r>
+              <w:instrText xml:space="preserve"> DOCVARIABLE  txtVersion  \* MERGEFORMAT </w:instrText>
+            </w:r>
+            <w:r>
+              <w:fldChar w:fldCharType="separate"/>
+            </w:r>
+            <w:r>
+              <w:t>Versie</w:t>
+            </w:r>
+            <w:r>
+              <w:fldChar w:fldCharType="end"/>
+            </w:r>
           </w:p>
         </w:tc>
         <w:tc>
@@ -2790,11 +2973,21 @@
               <w:pStyle w:val="NoSpacing"/>
               <w:cnfStyle w:val="100000000000" w:firstRow="1" w:lastRow="0" w:firstColumn="0" w:lastColumn="0" w:oddVBand="0" w:evenVBand="0" w:oddHBand="0" w:evenHBand="0" w:firstRowFirstColumn="0" w:firstRowLastColumn="0" w:lastRowFirstColumn="0" w:lastRowLastColumn="0"/>
             </w:pPr>
-            <w:fldSimple w:instr=" DOCVARIABLE  txtStatus  \* MERGEFORMAT ">
-              <w:r>
-                <w:t>Status</w:t>
-              </w:r>
-            </w:fldSimple>
+            <w:r>
+              <w:fldChar w:fldCharType="begin"/>
+            </w:r>
+            <w:r>
+              <w:instrText xml:space="preserve"> DOCVARIABLE  txtStatus  \* MERGEFORMAT </w:instrText>
+            </w:r>
+            <w:r>
+              <w:fldChar w:fldCharType="separate"/>
+            </w:r>
+            <w:r>
+              <w:t>Status</w:t>
+            </w:r>
+            <w:r>
+              <w:fldChar w:fldCharType="end"/>
+            </w:r>
           </w:p>
         </w:tc>
         <w:tc>
@@ -2806,11 +2999,21 @@
               <w:pStyle w:val="NoSpacing"/>
               <w:cnfStyle w:val="100000000000" w:firstRow="1" w:lastRow="0" w:firstColumn="0" w:lastColumn="0" w:oddVBand="0" w:evenVBand="0" w:oddHBand="0" w:evenHBand="0" w:firstRowFirstColumn="0" w:firstRowLastColumn="0" w:lastRowFirstColumn="0" w:lastRowLastColumn="0"/>
             </w:pPr>
-            <w:fldSimple w:instr=" DOCVARIABLE  txtDate  \* MERGEFORMAT ">
-              <w:r>
-                <w:t>Datum</w:t>
-              </w:r>
-            </w:fldSimple>
+            <w:r>
+              <w:fldChar w:fldCharType="begin"/>
+            </w:r>
+            <w:r>
+              <w:instrText xml:space="preserve"> DOCVARIABLE  txtDate  \* MERGEFORMAT </w:instrText>
+            </w:r>
+            <w:r>
+              <w:fldChar w:fldCharType="separate"/>
+            </w:r>
+            <w:r>
+              <w:t>Datum</w:t>
+            </w:r>
+            <w:r>
+              <w:fldChar w:fldCharType="end"/>
+            </w:r>
           </w:p>
         </w:tc>
         <w:tc>
@@ -2822,11 +3025,21 @@
               <w:pStyle w:val="NoSpacing"/>
               <w:cnfStyle w:val="100000000000" w:firstRow="1" w:lastRow="0" w:firstColumn="0" w:lastColumn="0" w:oddVBand="0" w:evenVBand="0" w:oddHBand="0" w:evenHBand="0" w:firstRowFirstColumn="0" w:firstRowLastColumn="0" w:lastRowFirstColumn="0" w:lastRowLastColumn="0"/>
             </w:pPr>
-            <w:fldSimple w:instr=" DOCVARIABLE  txtTo  \* MERGEFORMAT ">
-              <w:r>
-                <w:t>Aan</w:t>
-              </w:r>
-            </w:fldSimple>
+            <w:r>
+              <w:fldChar w:fldCharType="begin"/>
+            </w:r>
+            <w:r>
+              <w:instrText xml:space="preserve"> DOCVARIABLE  txtTo  \* MERGEFORMAT </w:instrText>
+            </w:r>
+            <w:r>
+              <w:fldChar w:fldCharType="separate"/>
+            </w:r>
+            <w:r>
+              <w:t>Aan</w:t>
+            </w:r>
+            <w:r>
+              <w:fldChar w:fldCharType="end"/>
+            </w:r>
           </w:p>
         </w:tc>
       </w:tr>
@@ -3291,7 +3504,7 @@
           <w:b/>
         </w:rPr>
       </w:pPr>
-      <w:bookmarkStart w:id="0" w:name="_Toc427245"/>
+      <w:bookmarkStart w:id="1" w:name="_Toc427245"/>
       <w:r>
         <w:rPr>
           <w:rStyle w:val="Veldnaam"/>
@@ -3300,7 +3513,7 @@
         <w:lastRenderedPageBreak/>
         <w:t>Inleiding</w:t>
       </w:r>
-      <w:bookmarkEnd w:id="0"/>
+      <w:bookmarkEnd w:id="1"/>
     </w:p>
     <w:p>
       <w:r>
@@ -3323,6 +3536,7 @@
           <w:dataBinding w:prefixMappings="xmlns:ns0='http://purl.org/dc/elements/1.1/' xmlns:ns1='http://schemas.openxmlformats.org/package/2006/metadata/core-properties' " w:xpath="/ns1:coreProperties[1]/ns0:subject[1]" w:storeItemID="{6C3C8BC8-F283-45AE-878A-BAB7291924A1}"/>
           <w:text/>
         </w:sdtPr>
+        <w:sdtEndPr/>
         <w:sdtContent>
           <w:proofErr w:type="spellStart"/>
           <w:r>
@@ -3486,7 +3700,7 @@
         <w:br w:type="page"/>
       </w:r>
     </w:p>
-    <w:bookmarkStart w:id="1" w:name="_Toc427246" w:displacedByCustomXml="next"/>
+    <w:bookmarkStart w:id="2" w:name="_Toc427246" w:displacedByCustomXml="next"/>
     <w:sdt>
       <w:sdtPr>
         <w:rPr>
@@ -3527,7 +3741,7 @@
             </w:rPr>
             <w:t>Inhoudsopgave</w:t>
           </w:r>
-          <w:bookmarkEnd w:id="1"/>
+          <w:bookmarkEnd w:id="2"/>
         </w:p>
         <w:p>
           <w:pPr>
@@ -6261,7 +6475,7 @@
           <w:b/>
         </w:rPr>
       </w:pPr>
-      <w:bookmarkStart w:id="2" w:name="_Toc427247"/>
+      <w:bookmarkStart w:id="3" w:name="_Toc427247"/>
       <w:r>
         <w:rPr>
           <w:rStyle w:val="Veldnaam"/>
@@ -6270,7 +6484,7 @@
         <w:lastRenderedPageBreak/>
         <w:t>Tabellen</w:t>
       </w:r>
-      <w:bookmarkEnd w:id="2"/>
+      <w:bookmarkEnd w:id="3"/>
     </w:p>
     <w:p>
       <w:pPr>
@@ -6811,7 +7025,7 @@
         <w:lastRenderedPageBreak/>
         <w:fldChar w:fldCharType="end"/>
       </w:r>
-      <w:bookmarkStart w:id="3" w:name="_Toc427248"/>
+      <w:bookmarkStart w:id="4" w:name="_Toc427248"/>
       <w:r>
         <w:rPr>
           <w:rStyle w:val="Veldnaam"/>
@@ -6819,7 +7033,7 @@
         </w:rPr>
         <w:t>Figuren</w:t>
       </w:r>
-      <w:bookmarkEnd w:id="3"/>
+      <w:bookmarkEnd w:id="4"/>
     </w:p>
     <w:p>
       <w:pPr>
@@ -6995,12 +7209,12 @@
       <w:pPr>
         <w:pStyle w:val="Heading1"/>
       </w:pPr>
-      <w:bookmarkStart w:id="4" w:name="_Toc427249"/>
+      <w:bookmarkStart w:id="5" w:name="_Toc427249"/>
       <w:r>
         <w:lastRenderedPageBreak/>
         <w:t>Begrippenlijst</w:t>
       </w:r>
-      <w:bookmarkEnd w:id="4"/>
+      <w:bookmarkEnd w:id="5"/>
     </w:p>
     <w:tbl>
       <w:tblPr>
@@ -7521,10 +7735,7 @@
           <w:p>
             <w:proofErr w:type="spellStart"/>
             <w:r>
-              <w:t>K</w:t>
-            </w:r>
-            <w:r>
-              <w:t>anban</w:t>
+              <w:t>Kanban</w:t>
             </w:r>
             <w:proofErr w:type="spellEnd"/>
           </w:p>
@@ -7547,10 +7758,7 @@
           </w:tcPr>
           <w:p>
             <w:r>
-              <w:t>K</w:t>
-            </w:r>
-            <w:r>
-              <w:t>unstmatige intelligentie</w:t>
+              <w:t>Kunstmatige intelligentie</w:t>
             </w:r>
           </w:p>
         </w:tc>
@@ -7764,24 +7972,24 @@
       <w:pPr>
         <w:pStyle w:val="Heading1"/>
       </w:pPr>
-      <w:bookmarkStart w:id="5" w:name="_Toc336413"/>
-      <w:bookmarkStart w:id="6" w:name="_Toc427250"/>
+      <w:bookmarkStart w:id="6" w:name="_Toc336413"/>
+      <w:bookmarkStart w:id="7" w:name="_Toc427250"/>
       <w:r>
         <w:lastRenderedPageBreak/>
         <w:t>Projectopdracht</w:t>
       </w:r>
-      <w:bookmarkEnd w:id="5"/>
       <w:bookmarkEnd w:id="6"/>
+      <w:bookmarkEnd w:id="7"/>
     </w:p>
     <w:p>
       <w:pPr>
         <w:pStyle w:val="Heading2"/>
       </w:pPr>
-      <w:bookmarkStart w:id="7" w:name="_Toc427251"/>
+      <w:bookmarkStart w:id="8" w:name="_Toc427251"/>
       <w:r>
         <w:t>Opdrachtgever en opdrachtnemer</w:t>
       </w:r>
-      <w:bookmarkEnd w:id="7"/>
+      <w:bookmarkEnd w:id="8"/>
     </w:p>
     <w:p>
       <w:pPr>
@@ -7887,7 +8095,7 @@
       <w:pPr>
         <w:pStyle w:val="Captionfortableandimage"/>
       </w:pPr>
-      <w:bookmarkStart w:id="8" w:name="_Toc424864"/>
+      <w:bookmarkStart w:id="9" w:name="_Toc424864"/>
       <w:r>
         <w:t xml:space="preserve">Tabel </w:t>
       </w:r>
@@ -7930,7 +8138,7 @@
       <w:r>
         <w:t>(s)</w:t>
       </w:r>
-      <w:bookmarkEnd w:id="8"/>
+      <w:bookmarkEnd w:id="9"/>
     </w:p>
     <w:p>
       <w:pPr>
@@ -8073,7 +8281,7 @@
       <w:pPr>
         <w:pStyle w:val="Captionfortableandimage"/>
       </w:pPr>
-      <w:bookmarkStart w:id="9" w:name="_Toc424865"/>
+      <w:bookmarkStart w:id="10" w:name="_Toc424865"/>
       <w:r>
         <w:t xml:space="preserve">Tabel </w:t>
       </w:r>
@@ -8110,7 +8318,7 @@
       <w:r>
         <w:t>: opdrachtgevers</w:t>
       </w:r>
-      <w:bookmarkEnd w:id="9"/>
+      <w:bookmarkEnd w:id="10"/>
     </w:p>
     <w:p>
       <w:pPr>
@@ -8121,11 +8329,11 @@
       <w:pPr>
         <w:pStyle w:val="Heading2"/>
       </w:pPr>
-      <w:bookmarkStart w:id="10" w:name="_Toc427252"/>
+      <w:bookmarkStart w:id="11" w:name="_Toc427252"/>
       <w:r>
         <w:t>Opdrachtdefinitie</w:t>
       </w:r>
-      <w:bookmarkEnd w:id="10"/>
+      <w:bookmarkEnd w:id="11"/>
     </w:p>
     <w:p>
       <w:pPr>
@@ -8361,12 +8569,12 @@
       <w:pPr>
         <w:pStyle w:val="Heading2"/>
       </w:pPr>
-      <w:bookmarkStart w:id="11" w:name="_Toc427253"/>
+      <w:bookmarkStart w:id="12" w:name="_Toc427253"/>
       <w:r>
         <w:lastRenderedPageBreak/>
         <w:t>Afbakening</w:t>
       </w:r>
-      <w:bookmarkEnd w:id="11"/>
+      <w:bookmarkEnd w:id="12"/>
     </w:p>
     <w:tbl>
       <w:tblPr>
@@ -8913,7 +9121,7 @@
       <w:pPr>
         <w:pStyle w:val="Captionfortableandimage"/>
       </w:pPr>
-      <w:bookmarkStart w:id="12" w:name="_Toc424866"/>
+      <w:bookmarkStart w:id="13" w:name="_Toc424866"/>
       <w:r>
         <w:t xml:space="preserve">Tabel </w:t>
       </w:r>
@@ -8950,156 +9158,156 @@
       <w:r>
         <w:t>: afbakening</w:t>
       </w:r>
-      <w:bookmarkEnd w:id="12"/>
-    </w:p>
-    <w:p>
-      <w:pPr>
-        <w:spacing w:line="259" w:lineRule="auto"/>
-      </w:pPr>
-    </w:p>
-    <w:p>
-      <w:pPr>
-        <w:pStyle w:val="Heading2"/>
-      </w:pPr>
-      <w:bookmarkStart w:id="13" w:name="_Toc427254"/>
-      <w:r>
-        <w:t>Afhankelijkheden</w:t>
-      </w:r>
       <w:bookmarkEnd w:id="13"/>
     </w:p>
     <w:p>
       <w:pPr>
         <w:spacing w:line="259" w:lineRule="auto"/>
       </w:pPr>
-      <w:r>
-        <w:t xml:space="preserve">1: </w:t>
-      </w:r>
-      <w:r>
-        <w:t xml:space="preserve">Middelen </w:t>
-      </w:r>
-      <w:r>
-        <w:t xml:space="preserve">die </w:t>
-      </w:r>
-      <w:proofErr w:type="spellStart"/>
-      <w:r>
-        <w:t>Paaspop</w:t>
-      </w:r>
-      <w:proofErr w:type="spellEnd"/>
-      <w:r>
-        <w:t xml:space="preserve"> tot beschikking stelt</w:t>
-      </w:r>
-      <w:r>
-        <w:t>:</w:t>
-      </w:r>
-      <w:r>
-        <w:t xml:space="preserve"> Het kan zijn dat het handig is </w:t>
-      </w:r>
-      <w:r>
-        <w:t>voor bepaalde funct</w:t>
-      </w:r>
-      <w:r>
-        <w:t>ionaliteiten</w:t>
-      </w:r>
-      <w:r>
-        <w:t xml:space="preserve"> om middelen te gebruiken die </w:t>
-      </w:r>
-      <w:proofErr w:type="spellStart"/>
-      <w:r>
-        <w:t>Paaspop</w:t>
-      </w:r>
-      <w:proofErr w:type="spellEnd"/>
-      <w:r>
-        <w:t xml:space="preserve"> tot beschikking</w:t>
-      </w:r>
-      <w:r>
-        <w:t xml:space="preserve"> moet</w:t>
-      </w:r>
-      <w:r>
-        <w:t xml:space="preserve"> stel</w:t>
-      </w:r>
-      <w:r>
-        <w:t>len</w:t>
-      </w:r>
-      <w:r>
-        <w:t xml:space="preserve">. Mocht </w:t>
-      </w:r>
-      <w:proofErr w:type="spellStart"/>
-      <w:r>
-        <w:t>Paaspop</w:t>
-      </w:r>
-      <w:proofErr w:type="spellEnd"/>
-      <w:r>
-        <w:t xml:space="preserve"> bepaalde middelen niet tot </w:t>
-      </w:r>
-      <w:r>
-        <w:t>hun beschikking</w:t>
-      </w:r>
-      <w:r>
-        <w:t xml:space="preserve"> hebben</w:t>
-      </w:r>
-      <w:r>
-        <w:t xml:space="preserve"> (voor dit project)</w:t>
-      </w:r>
-      <w:r>
-        <w:t xml:space="preserve">, dan zullen functies </w:t>
-      </w:r>
-      <w:r>
-        <w:t>van</w:t>
-      </w:r>
-      <w:r>
-        <w:t xml:space="preserve"> het POC op een andere manier verwerkt moeten worden. </w:t>
-      </w:r>
     </w:p>
     <w:p>
       <w:pPr>
-        <w:spacing w:line="259" w:lineRule="auto"/>
-      </w:pPr>
-      <w:r>
-        <w:t xml:space="preserve">2: </w:t>
-      </w:r>
-      <w:r>
-        <w:t>Data van gebruikers / festivalbezoekers</w:t>
-      </w:r>
-      <w:r>
-        <w:t>:</w:t>
-      </w:r>
-      <w:r>
-        <w:t xml:space="preserve"> Om te weten welke functies de </w:t>
-      </w:r>
-      <w:r>
-        <w:t>app</w:t>
-      </w:r>
-      <w:r>
-        <w:t xml:space="preserve"> moet hebben, moet er data zijn van gebruikers en of festivalbezoekers. Dit kan vóór het festival zijn via bijvoorbeeld enquêtes maar ook tijdens het festival. </w:t>
-      </w:r>
-      <w:r>
-        <w:t xml:space="preserve">Ook werken bepaalde functies eventueel alleen goed met </w:t>
-      </w:r>
-      <w:proofErr w:type="spellStart"/>
-      <w:r>
-        <w:t>realtime</w:t>
-      </w:r>
-      <w:proofErr w:type="spellEnd"/>
-      <w:r>
-        <w:t xml:space="preserve"> data van gebruikers</w:t>
-      </w:r>
-      <w:r>
-        <w:t xml:space="preserve"> en moeten festivalbezoekers het POC daadwerkelijk gebruiken</w:t>
-      </w:r>
-      <w:r>
-        <w:t>.</w:t>
-      </w:r>
+        <w:pStyle w:val="Heading2"/>
+      </w:pPr>
+      <w:bookmarkStart w:id="14" w:name="_Toc427254"/>
+      <w:r>
+        <w:t>Afhankelijkheden</w:t>
+      </w:r>
+      <w:bookmarkEnd w:id="14"/>
     </w:p>
     <w:p>
       <w:pPr>
+        <w:spacing w:line="259" w:lineRule="auto"/>
+      </w:pPr>
+      <w:r>
+        <w:t xml:space="preserve">1: </w:t>
+      </w:r>
+      <w:r>
+        <w:t xml:space="preserve">Middelen </w:t>
+      </w:r>
+      <w:r>
+        <w:t xml:space="preserve">die </w:t>
+      </w:r>
+      <w:proofErr w:type="spellStart"/>
+      <w:r>
+        <w:t>Paaspop</w:t>
+      </w:r>
+      <w:proofErr w:type="spellEnd"/>
+      <w:r>
+        <w:t xml:space="preserve"> tot beschikking stelt</w:t>
+      </w:r>
+      <w:r>
+        <w:t>:</w:t>
+      </w:r>
+      <w:r>
+        <w:t xml:space="preserve"> Het kan zijn dat het handig is </w:t>
+      </w:r>
+      <w:r>
+        <w:t>voor bepaalde funct</w:t>
+      </w:r>
+      <w:r>
+        <w:t>ionaliteiten</w:t>
+      </w:r>
+      <w:r>
+        <w:t xml:space="preserve"> om middelen te gebruiken die </w:t>
+      </w:r>
+      <w:proofErr w:type="spellStart"/>
+      <w:r>
+        <w:t>Paaspop</w:t>
+      </w:r>
+      <w:proofErr w:type="spellEnd"/>
+      <w:r>
+        <w:t xml:space="preserve"> tot beschikking</w:t>
+      </w:r>
+      <w:r>
+        <w:t xml:space="preserve"> moet</w:t>
+      </w:r>
+      <w:r>
+        <w:t xml:space="preserve"> stel</w:t>
+      </w:r>
+      <w:r>
+        <w:t>len</w:t>
+      </w:r>
+      <w:r>
+        <w:t xml:space="preserve">. Mocht </w:t>
+      </w:r>
+      <w:proofErr w:type="spellStart"/>
+      <w:r>
+        <w:t>Paaspop</w:t>
+      </w:r>
+      <w:proofErr w:type="spellEnd"/>
+      <w:r>
+        <w:t xml:space="preserve"> bepaalde middelen niet tot </w:t>
+      </w:r>
+      <w:r>
+        <w:t>hun beschikking</w:t>
+      </w:r>
+      <w:r>
+        <w:t xml:space="preserve"> hebben</w:t>
+      </w:r>
+      <w:r>
+        <w:t xml:space="preserve"> (voor dit project)</w:t>
+      </w:r>
+      <w:r>
+        <w:t xml:space="preserve">, dan zullen functies </w:t>
+      </w:r>
+      <w:r>
+        <w:t>van</w:t>
+      </w:r>
+      <w:r>
+        <w:t xml:space="preserve"> het POC op een andere manier verwerkt moeten worden. </w:t>
+      </w:r>
+    </w:p>
+    <w:p>
+      <w:pPr>
+        <w:spacing w:line="259" w:lineRule="auto"/>
+      </w:pPr>
+      <w:r>
+        <w:t xml:space="preserve">2: </w:t>
+      </w:r>
+      <w:r>
+        <w:t>Data van gebruikers / festivalbezoekers</w:t>
+      </w:r>
+      <w:r>
+        <w:t>:</w:t>
+      </w:r>
+      <w:r>
+        <w:t xml:space="preserve"> Om te weten welke functies de </w:t>
+      </w:r>
+      <w:r>
+        <w:t>app</w:t>
+      </w:r>
+      <w:r>
+        <w:t xml:space="preserve"> moet hebben, moet er data zijn van gebruikers en of festivalbezoekers. Dit kan vóór het festival zijn via bijvoorbeeld enquêtes maar ook tijdens het festival. </w:t>
+      </w:r>
+      <w:r>
+        <w:t xml:space="preserve">Ook werken bepaalde functies eventueel alleen goed met </w:t>
+      </w:r>
+      <w:proofErr w:type="spellStart"/>
+      <w:r>
+        <w:t>realtime</w:t>
+      </w:r>
+      <w:proofErr w:type="spellEnd"/>
+      <w:r>
+        <w:t xml:space="preserve"> data van gebruikers</w:t>
+      </w:r>
+      <w:r>
+        <w:t xml:space="preserve"> en moeten festivalbezoekers het POC daadwerkelijk gebruiken</w:t>
+      </w:r>
+      <w:r>
+        <w:t>.</w:t>
+      </w:r>
+    </w:p>
+    <w:p>
+      <w:pPr>
         <w:pStyle w:val="Heading2"/>
       </w:pPr>
-      <w:bookmarkStart w:id="14" w:name="_Toc427255"/>
+      <w:bookmarkStart w:id="15" w:name="_Toc427255"/>
       <w:r>
         <w:lastRenderedPageBreak/>
         <w:t>Randvoorwaarden</w:t>
       </w:r>
-      <w:bookmarkEnd w:id="14"/>
+      <w:bookmarkEnd w:id="15"/>
     </w:p>
     <w:p>
       <w:r>
@@ -9240,16 +9448,16 @@
         <w:spacing w:before="120" w:after="60" w:line="240" w:lineRule="auto"/>
         <w:ind w:left="0" w:firstLine="0"/>
       </w:pPr>
-      <w:bookmarkStart w:id="15" w:name="_Toc507670777"/>
-      <w:bookmarkStart w:id="16" w:name="_Toc427256"/>
+      <w:bookmarkStart w:id="16" w:name="_Toc507670777"/>
+      <w:bookmarkStart w:id="17" w:name="_Toc427256"/>
       <w:r>
         <w:t>Onderzoeks</w:t>
       </w:r>
       <w:r>
         <w:t>vragen</w:t>
       </w:r>
-      <w:bookmarkEnd w:id="15"/>
       <w:bookmarkEnd w:id="16"/>
+      <w:bookmarkEnd w:id="17"/>
     </w:p>
     <w:p>
       <w:r>
@@ -9577,23 +9785,23 @@
         <w:spacing w:before="120" w:after="60" w:line="240" w:lineRule="auto"/>
         <w:ind w:left="709" w:hanging="709"/>
       </w:pPr>
-      <w:bookmarkStart w:id="17" w:name="_Toc507670778"/>
-      <w:bookmarkStart w:id="18" w:name="_Toc427257"/>
+      <w:bookmarkStart w:id="18" w:name="_Toc507670778"/>
+      <w:bookmarkStart w:id="19" w:name="_Toc427257"/>
       <w:r>
         <w:lastRenderedPageBreak/>
         <w:t>Eindproducten</w:t>
       </w:r>
-      <w:bookmarkEnd w:id="17"/>
+      <w:bookmarkEnd w:id="18"/>
       <w:r>
         <w:t xml:space="preserve"> / opleveringen</w:t>
       </w:r>
-      <w:bookmarkEnd w:id="18"/>
+      <w:bookmarkEnd w:id="19"/>
     </w:p>
     <w:p>
       <w:pPr>
         <w:pStyle w:val="Heading3"/>
       </w:pPr>
-      <w:bookmarkStart w:id="19" w:name="_Toc427258"/>
+      <w:bookmarkStart w:id="20" w:name="_Toc427258"/>
       <w:r>
         <w:t xml:space="preserve">Product Breakdown </w:t>
       </w:r>
@@ -9601,7 +9809,7 @@
       <w:r>
         <w:t>Structure</w:t>
       </w:r>
-      <w:bookmarkEnd w:id="19"/>
+      <w:bookmarkEnd w:id="20"/>
       <w:proofErr w:type="spellEnd"/>
     </w:p>
     <w:p>
@@ -9660,7 +9868,7 @@
       <w:pPr>
         <w:pStyle w:val="Captionfortableandimage"/>
       </w:pPr>
-      <w:bookmarkStart w:id="20" w:name="_Toc424871"/>
+      <w:bookmarkStart w:id="21" w:name="_Toc424871"/>
       <w:r>
         <w:t xml:space="preserve">Figuur </w:t>
       </w:r>
@@ -9707,7 +9915,7 @@
       <w:r>
         <w:t>Structure</w:t>
       </w:r>
-      <w:bookmarkEnd w:id="20"/>
+      <w:bookmarkEnd w:id="21"/>
       <w:proofErr w:type="spellEnd"/>
     </w:p>
     <w:p>
@@ -9719,11 +9927,11 @@
       <w:pPr>
         <w:pStyle w:val="Heading3"/>
       </w:pPr>
-      <w:bookmarkStart w:id="21" w:name="_Toc427259"/>
+      <w:bookmarkStart w:id="22" w:name="_Toc427259"/>
       <w:r>
         <w:t>Beschrijving</w:t>
       </w:r>
-      <w:bookmarkEnd w:id="21"/>
+      <w:bookmarkEnd w:id="22"/>
     </w:p>
     <w:p>
       <w:pPr>
@@ -10053,11 +10261,11 @@
       <w:pPr>
         <w:pStyle w:val="Heading3"/>
       </w:pPr>
-      <w:bookmarkStart w:id="22" w:name="_Toc427260"/>
+      <w:bookmarkStart w:id="23" w:name="_Toc427260"/>
       <w:r>
         <w:t>Opleveringen</w:t>
       </w:r>
-      <w:bookmarkEnd w:id="22"/>
+      <w:bookmarkEnd w:id="23"/>
       <w:r>
         <w:tab/>
       </w:r>
@@ -10092,11 +10300,11 @@
       <w:pPr>
         <w:pStyle w:val="Heading2"/>
       </w:pPr>
-      <w:bookmarkStart w:id="23" w:name="_Toc427261"/>
+      <w:bookmarkStart w:id="24" w:name="_Toc427261"/>
       <w:r>
         <w:t>Kwaliteitseisen</w:t>
       </w:r>
-      <w:bookmarkEnd w:id="23"/>
+      <w:bookmarkEnd w:id="24"/>
     </w:p>
     <w:tbl>
       <w:tblPr>
@@ -10363,7 +10571,7 @@
       <w:pPr>
         <w:pStyle w:val="Captionfortableandimage"/>
       </w:pPr>
-      <w:bookmarkStart w:id="24" w:name="_Toc424867"/>
+      <w:bookmarkStart w:id="25" w:name="_Toc424867"/>
       <w:r>
         <w:t xml:space="preserve">Tabel </w:t>
       </w:r>
@@ -10412,7 +10620,7 @@
       <w:r>
         <w:t>seisen</w:t>
       </w:r>
-      <w:bookmarkEnd w:id="24"/>
+      <w:bookmarkEnd w:id="25"/>
     </w:p>
     <w:p>
       <w:pPr>
@@ -10431,7 +10639,7 @@
           <w:szCs w:val="32"/>
         </w:rPr>
       </w:pPr>
-      <w:bookmarkStart w:id="25" w:name="_Toc427262"/>
+      <w:bookmarkStart w:id="26" w:name="_Toc427262"/>
       <w:r>
         <w:rPr>
           <w:sz w:val="26"/>
@@ -10439,7 +10647,7 @@
         </w:rPr>
         <w:t>Uitgangspunten</w:t>
       </w:r>
-      <w:bookmarkEnd w:id="25"/>
+      <w:bookmarkEnd w:id="26"/>
     </w:p>
     <w:p>
       <w:pPr>
@@ -10591,14 +10799,14 @@
       <w:pPr>
         <w:pStyle w:val="Heading1"/>
       </w:pPr>
-      <w:bookmarkStart w:id="26" w:name="_Toc336414"/>
-      <w:bookmarkStart w:id="27" w:name="_Toc427263"/>
+      <w:bookmarkStart w:id="27" w:name="_Toc336414"/>
+      <w:bookmarkStart w:id="28" w:name="_Toc427263"/>
       <w:r>
         <w:lastRenderedPageBreak/>
         <w:t>Financiën en Risico’s</w:t>
       </w:r>
-      <w:bookmarkEnd w:id="26"/>
       <w:bookmarkEnd w:id="27"/>
+      <w:bookmarkEnd w:id="28"/>
       <w:r>
         <w:t xml:space="preserve"> </w:t>
       </w:r>
@@ -10607,11 +10815,11 @@
       <w:pPr>
         <w:pStyle w:val="Heading2"/>
       </w:pPr>
-      <w:bookmarkStart w:id="28" w:name="_Toc427264"/>
+      <w:bookmarkStart w:id="29" w:name="_Toc427264"/>
       <w:r>
         <w:t>Kostenbudget</w:t>
       </w:r>
-      <w:bookmarkEnd w:id="28"/>
+      <w:bookmarkEnd w:id="29"/>
     </w:p>
     <w:p>
       <w:r>
@@ -10629,7 +10837,7 @@
       <w:pPr>
         <w:pStyle w:val="Heading2"/>
       </w:pPr>
-      <w:bookmarkStart w:id="29" w:name="_Toc427265"/>
+      <w:bookmarkStart w:id="30" w:name="_Toc427265"/>
       <w:r>
         <w:t>Risico’s en uitwijk</w:t>
       </w:r>
@@ -10639,7 +10847,7 @@
       <w:r>
         <w:t>activiteiten</w:t>
       </w:r>
-      <w:bookmarkEnd w:id="29"/>
+      <w:bookmarkEnd w:id="30"/>
     </w:p>
     <w:p>
       <w:pPr>
@@ -10987,7 +11195,7 @@
       <w:pPr>
         <w:pStyle w:val="Captionfortableandimage"/>
       </w:pPr>
-      <w:bookmarkStart w:id="30" w:name="_Toc424868"/>
+      <w:bookmarkStart w:id="31" w:name="_Toc424868"/>
       <w:r>
         <w:t xml:space="preserve">Tabel </w:t>
       </w:r>
@@ -11030,32 +11238,32 @@
       <w:r>
         <w:t>isico’s en uitwijkactiviteiten</w:t>
       </w:r>
-      <w:bookmarkEnd w:id="30"/>
+      <w:bookmarkEnd w:id="31"/>
     </w:p>
     <w:p>
       <w:pPr>
         <w:pStyle w:val="Heading1"/>
       </w:pPr>
-      <w:bookmarkStart w:id="31" w:name="_Toc536523665"/>
-      <w:bookmarkStart w:id="32" w:name="_Toc336415"/>
-      <w:bookmarkStart w:id="33" w:name="_Toc427266"/>
+      <w:bookmarkStart w:id="32" w:name="_Toc536523665"/>
+      <w:bookmarkStart w:id="33" w:name="_Toc336415"/>
+      <w:bookmarkStart w:id="34" w:name="_Toc427266"/>
       <w:r>
         <w:lastRenderedPageBreak/>
         <w:t>Aanpak</w:t>
       </w:r>
-      <w:bookmarkEnd w:id="31"/>
       <w:bookmarkEnd w:id="32"/>
       <w:bookmarkEnd w:id="33"/>
+      <w:bookmarkEnd w:id="34"/>
     </w:p>
     <w:p>
       <w:pPr>
         <w:pStyle w:val="Heading2"/>
       </w:pPr>
-      <w:bookmarkStart w:id="34" w:name="_Toc427267"/>
+      <w:bookmarkStart w:id="35" w:name="_Toc427267"/>
       <w:r>
         <w:t>Fases</w:t>
       </w:r>
-      <w:bookmarkEnd w:id="34"/>
+      <w:bookmarkEnd w:id="35"/>
     </w:p>
     <w:p>
       <w:r>
@@ -11334,7 +11542,7 @@
       <w:pPr>
         <w:pStyle w:val="Captionfortableandimage"/>
       </w:pPr>
-      <w:bookmarkStart w:id="35" w:name="_Toc424869"/>
+      <w:bookmarkStart w:id="36" w:name="_Toc424869"/>
       <w:r>
         <w:t xml:space="preserve">Tabel </w:t>
       </w:r>
@@ -11371,24 +11579,24 @@
       <w:r>
         <w:t>: fases van het project</w:t>
       </w:r>
-      <w:bookmarkEnd w:id="35"/>
-    </w:p>
-    <w:p>
-      <w:pPr>
-        <w:pStyle w:val="Captionfortableandimage"/>
-      </w:pPr>
-    </w:p>
-    <w:p>
-      <w:pPr>
-        <w:pStyle w:val="Heading3"/>
-      </w:pPr>
-      <w:bookmarkStart w:id="36" w:name="_Toc427268"/>
-      <w:r>
-        <w:t>Initialisatie- en onderzoeksfase</w:t>
-      </w:r>
       <w:bookmarkEnd w:id="36"/>
     </w:p>
     <w:p>
+      <w:pPr>
+        <w:pStyle w:val="Captionfortableandimage"/>
+      </w:pPr>
+    </w:p>
+    <w:p>
+      <w:pPr>
+        <w:pStyle w:val="Heading3"/>
+      </w:pPr>
+      <w:bookmarkStart w:id="37" w:name="_Toc427268"/>
+      <w:r>
+        <w:t>Initialisatie- en onderzoeksfase</w:t>
+      </w:r>
+      <w:bookmarkEnd w:id="37"/>
+    </w:p>
+    <w:p>
       <w:r>
         <w:t xml:space="preserve">Het doel van deze eerste fase is om een goed beeld te schetsen van wat de functionaliteiten moeten worden van het POC. Daarnaast is het belangrijk om duidelijk te krijgen wat hiervoor nodig </w:t>
       </w:r>
@@ -11435,11 +11643,11 @@
       <w:pPr>
         <w:pStyle w:val="Heading3"/>
       </w:pPr>
-      <w:bookmarkStart w:id="37" w:name="_Toc427269"/>
+      <w:bookmarkStart w:id="38" w:name="_Toc427269"/>
       <w:r>
         <w:t>Ontwikkelfase</w:t>
       </w:r>
-      <w:bookmarkEnd w:id="37"/>
+      <w:bookmarkEnd w:id="38"/>
     </w:p>
     <w:p>
       <w:r>
@@ -11519,11 +11727,11 @@
       <w:pPr>
         <w:pStyle w:val="Heading3"/>
       </w:pPr>
-      <w:bookmarkStart w:id="38" w:name="_Toc427270"/>
+      <w:bookmarkStart w:id="39" w:name="_Toc427270"/>
       <w:r>
         <w:t>Opleverfase</w:t>
       </w:r>
-      <w:bookmarkEnd w:id="38"/>
+      <w:bookmarkEnd w:id="39"/>
     </w:p>
     <w:p>
       <w:pPr>
@@ -11657,11 +11865,11 @@
       <w:pPr>
         <w:pStyle w:val="Heading2"/>
       </w:pPr>
-      <w:bookmarkStart w:id="39" w:name="_Toc427271"/>
+      <w:bookmarkStart w:id="40" w:name="_Toc427271"/>
       <w:r>
         <w:t>Middelen</w:t>
       </w:r>
-      <w:bookmarkEnd w:id="39"/>
+      <w:bookmarkEnd w:id="40"/>
       <w:r>
         <w:t xml:space="preserve"> </w:t>
       </w:r>
@@ -11955,13 +12163,13 @@
       <w:pPr>
         <w:pStyle w:val="Heading1"/>
       </w:pPr>
-      <w:bookmarkStart w:id="40" w:name="_Toc336416"/>
-      <w:bookmarkStart w:id="41" w:name="_Toc427272"/>
+      <w:bookmarkStart w:id="41" w:name="_Toc336416"/>
+      <w:bookmarkStart w:id="42" w:name="_Toc427272"/>
       <w:r>
         <w:lastRenderedPageBreak/>
         <w:t>Testaanpak</w:t>
       </w:r>
-      <w:bookmarkEnd w:id="40"/>
+      <w:bookmarkEnd w:id="41"/>
       <w:r>
         <w:t xml:space="preserve"> en </w:t>
       </w:r>
@@ -11969,7 +12177,7 @@
       <w:r>
         <w:t>gitflow</w:t>
       </w:r>
-      <w:bookmarkEnd w:id="41"/>
+      <w:bookmarkEnd w:id="42"/>
       <w:proofErr w:type="spellEnd"/>
       <w:r>
         <w:t xml:space="preserve"> </w:t>
@@ -12009,11 +12217,11 @@
       <w:pPr>
         <w:pStyle w:val="Heading2"/>
       </w:pPr>
-      <w:bookmarkStart w:id="42" w:name="_Toc427273"/>
+      <w:bookmarkStart w:id="43" w:name="_Toc427273"/>
       <w:r>
         <w:t>Gebruikerstesten</w:t>
       </w:r>
-      <w:bookmarkEnd w:id="42"/>
+      <w:bookmarkEnd w:id="43"/>
     </w:p>
     <w:p>
       <w:r>
@@ -12097,14 +12305,14 @@
       <w:pPr>
         <w:pStyle w:val="Heading2"/>
       </w:pPr>
-      <w:bookmarkStart w:id="43" w:name="_Toc427274"/>
+      <w:bookmarkStart w:id="44" w:name="_Toc427274"/>
       <w:r>
         <w:t>Broncode testen</w:t>
       </w:r>
       <w:r>
         <w:t xml:space="preserve"> en omgeving</w:t>
       </w:r>
-      <w:bookmarkEnd w:id="43"/>
+      <w:bookmarkEnd w:id="44"/>
     </w:p>
     <w:p>
       <w:r>
@@ -12230,13 +12438,13 @@
       <w:pPr>
         <w:pStyle w:val="Heading2"/>
       </w:pPr>
-      <w:bookmarkStart w:id="44" w:name="_Toc427275"/>
+      <w:bookmarkStart w:id="45" w:name="_Toc427275"/>
       <w:proofErr w:type="spellStart"/>
       <w:r>
         <w:lastRenderedPageBreak/>
         <w:t>Gitflow</w:t>
       </w:r>
-      <w:bookmarkEnd w:id="44"/>
+      <w:bookmarkEnd w:id="45"/>
       <w:proofErr w:type="spellEnd"/>
     </w:p>
     <w:p>
@@ -12269,6 +12477,7 @@
           <w:id w:val="611707973"/>
           <w:citation/>
         </w:sdtPr>
+        <w:sdtEndPr/>
         <w:sdtContent>
           <w:r>
             <w:fldChar w:fldCharType="begin"/>
@@ -12349,28 +12558,18 @@
       <w:pPr>
         <w:pStyle w:val="Caption"/>
       </w:pPr>
-      <w:bookmarkStart w:id="45" w:name="_Toc424872"/>
+      <w:bookmarkStart w:id="46" w:name="_Toc424872"/>
       <w:r>
         <w:t xml:space="preserve">Figuur </w:t>
       </w:r>
-      <w:r>
-        <w:fldChar w:fldCharType="begin"/>
-      </w:r>
-      <w:r>
-        <w:instrText xml:space="preserve"> SEQ Figuur \* ARABIC </w:instrText>
-      </w:r>
-      <w:r>
-        <w:fldChar w:fldCharType="separate"/>
-      </w:r>
-      <w:r>
-        <w:rPr>
-          <w:noProof/>
-        </w:rPr>
-        <w:t>2</w:t>
-      </w:r>
-      <w:r>
-        <w:fldChar w:fldCharType="end"/>
-      </w:r>
+      <w:fldSimple w:instr=" SEQ Figuur \* ARABIC ">
+        <w:r>
+          <w:rPr>
+            <w:noProof/>
+          </w:rPr>
+          <w:t>2</w:t>
+        </w:r>
+      </w:fldSimple>
       <w:r>
         <w:t xml:space="preserve">: </w:t>
       </w:r>
@@ -12378,7 +12577,7 @@
       <w:r>
         <w:t>gitflow</w:t>
       </w:r>
-      <w:bookmarkEnd w:id="45"/>
+      <w:bookmarkEnd w:id="46"/>
       <w:proofErr w:type="spellEnd"/>
     </w:p>
     <w:p>
@@ -12402,24 +12601,24 @@
         <w:spacing w:before="120" w:after="60" w:line="360" w:lineRule="auto"/>
         <w:ind w:left="709" w:hanging="709"/>
       </w:pPr>
-      <w:bookmarkStart w:id="46" w:name="_Toc327581050"/>
-      <w:bookmarkStart w:id="47" w:name="_Toc327581600"/>
-      <w:bookmarkStart w:id="48" w:name="_Toc327583380"/>
-      <w:bookmarkStart w:id="49" w:name="_Toc339966119"/>
-      <w:bookmarkStart w:id="50" w:name="_Toc507670779"/>
-      <w:bookmarkStart w:id="51" w:name="_Toc336417"/>
-      <w:bookmarkStart w:id="52" w:name="_Toc427276"/>
+      <w:bookmarkStart w:id="47" w:name="_Toc327581050"/>
+      <w:bookmarkStart w:id="48" w:name="_Toc327581600"/>
+      <w:bookmarkStart w:id="49" w:name="_Toc327583380"/>
+      <w:bookmarkStart w:id="50" w:name="_Toc339966119"/>
+      <w:bookmarkStart w:id="51" w:name="_Toc507670779"/>
+      <w:bookmarkStart w:id="52" w:name="_Toc336417"/>
+      <w:bookmarkStart w:id="53" w:name="_Toc427276"/>
       <w:r>
         <w:lastRenderedPageBreak/>
         <w:t>Projectorganisatie</w:t>
       </w:r>
-      <w:bookmarkEnd w:id="46"/>
       <w:bookmarkEnd w:id="47"/>
       <w:bookmarkEnd w:id="48"/>
       <w:bookmarkEnd w:id="49"/>
       <w:bookmarkEnd w:id="50"/>
       <w:bookmarkEnd w:id="51"/>
       <w:bookmarkEnd w:id="52"/>
+      <w:bookmarkEnd w:id="53"/>
     </w:p>
     <w:p>
       <w:pPr>
@@ -12432,23 +12631,23 @@
         <w:spacing w:before="120" w:after="60" w:line="240" w:lineRule="auto"/>
         <w:ind w:left="709" w:hanging="709"/>
       </w:pPr>
-      <w:bookmarkStart w:id="53" w:name="_Toc327581051"/>
-      <w:bookmarkStart w:id="54" w:name="_Toc327581601"/>
-      <w:bookmarkStart w:id="55" w:name="_Toc327583381"/>
-      <w:bookmarkStart w:id="56" w:name="_Toc339966120"/>
-      <w:bookmarkStart w:id="57" w:name="_Toc480254627"/>
-      <w:bookmarkStart w:id="58" w:name="_Toc507670780"/>
-      <w:bookmarkStart w:id="59" w:name="_Hlk261875"/>
+      <w:bookmarkStart w:id="54" w:name="_Toc327581051"/>
+      <w:bookmarkStart w:id="55" w:name="_Toc327581601"/>
+      <w:bookmarkStart w:id="56" w:name="_Toc327583381"/>
+      <w:bookmarkStart w:id="57" w:name="_Toc339966120"/>
+      <w:bookmarkStart w:id="58" w:name="_Toc480254627"/>
+      <w:bookmarkStart w:id="59" w:name="_Toc507670780"/>
       <w:bookmarkStart w:id="60" w:name="_Toc427277"/>
+      <w:bookmarkStart w:id="61" w:name="_Hlk261875"/>
       <w:r>
         <w:t>Teamleden</w:t>
       </w:r>
-      <w:bookmarkEnd w:id="53"/>
       <w:bookmarkEnd w:id="54"/>
       <w:bookmarkEnd w:id="55"/>
       <w:bookmarkEnd w:id="56"/>
       <w:bookmarkEnd w:id="57"/>
       <w:bookmarkEnd w:id="58"/>
+      <w:bookmarkEnd w:id="59"/>
       <w:bookmarkEnd w:id="60"/>
     </w:p>
     <w:p/>
@@ -12472,7 +12671,7 @@
           <w:tcPr>
             <w:tcW w:w="3293" w:type="dxa"/>
           </w:tcPr>
-          <w:bookmarkEnd w:id="59"/>
+          <w:bookmarkEnd w:id="61"/>
           <w:p>
             <w:r>
               <w:t>Naam + tel + e-mail</w:t>
@@ -12944,7 +13143,7 @@
       <w:pPr>
         <w:pStyle w:val="Captionfortableandimage"/>
       </w:pPr>
-      <w:bookmarkStart w:id="61" w:name="_Toc424870"/>
+      <w:bookmarkStart w:id="62" w:name="_Toc424870"/>
       <w:r>
         <w:t xml:space="preserve">Tabel </w:t>
       </w:r>
@@ -12981,7 +13180,7 @@
       <w:r>
         <w:t>: teamleden</w:t>
       </w:r>
-      <w:bookmarkEnd w:id="61"/>
+      <w:bookmarkEnd w:id="62"/>
     </w:p>
     <w:p>
       <w:r>
@@ -13008,13 +13207,13 @@
         <w:spacing w:before="120" w:after="60" w:line="240" w:lineRule="auto"/>
         <w:ind w:left="709" w:hanging="709"/>
       </w:pPr>
-      <w:bookmarkStart w:id="62" w:name="_Toc507670781"/>
-      <w:bookmarkStart w:id="63" w:name="_Toc427278"/>
+      <w:bookmarkStart w:id="63" w:name="_Toc507670781"/>
+      <w:bookmarkStart w:id="64" w:name="_Toc427278"/>
       <w:r>
         <w:t>Communicatie</w:t>
       </w:r>
-      <w:bookmarkEnd w:id="62"/>
       <w:bookmarkEnd w:id="63"/>
+      <w:bookmarkEnd w:id="64"/>
     </w:p>
     <w:p>
       <w:pPr>
@@ -13099,8 +13298,8 @@
         <w:br w:type="page"/>
       </w:r>
     </w:p>
-    <w:bookmarkStart w:id="64" w:name="_Toc427279" w:displacedByCustomXml="next"/>
     <w:bookmarkStart w:id="65" w:name="_Toc336418" w:displacedByCustomXml="next"/>
+    <w:bookmarkStart w:id="66" w:name="_Toc427279" w:displacedByCustomXml="next"/>
     <w:sdt>
       <w:sdtPr>
         <w:rPr>
@@ -13116,27 +13315,24 @@
           <w:docPartUnique/>
         </w:docPartObj>
       </w:sdtPr>
+      <w:sdtEndPr/>
       <w:sdtContent>
         <w:p>
           <w:pPr>
             <w:pStyle w:val="Heading1"/>
           </w:pPr>
           <w:r>
-            <w:t>Bron</w:t>
+            <w:t>Bronnen</w:t>
           </w:r>
-          <w:bookmarkStart w:id="66" w:name="_GoBack"/>
           <w:bookmarkEnd w:id="66"/>
-          <w:r>
-            <w:t>nen</w:t>
-          </w:r>
           <w:bookmarkEnd w:id="65"/>
-          <w:bookmarkEnd w:id="64"/>
         </w:p>
         <w:sdt>
           <w:sdtPr>
             <w:id w:val="111145805"/>
             <w:bibliography/>
           </w:sdtPr>
+          <w:sdtEndPr/>
           <w:sdtContent>
             <w:p>
               <w:pPr>
@@ -13626,6 +13822,7 @@
           <w:id w:val="186955840"/>
           <w:citation/>
         </w:sdtPr>
+        <w:sdtEndPr/>
         <w:sdtContent>
           <w:r>
             <w:rPr>
@@ -13684,6 +13881,7 @@
           <w:id w:val="-774938021"/>
           <w:citation/>
         </w:sdtPr>
+        <w:sdtEndPr/>
         <w:sdtContent>
           <w:r>
             <w:rPr>
@@ -13781,6 +13979,7 @@
           <w:id w:val="-1519157626"/>
           <w:citation/>
         </w:sdtPr>
+        <w:sdtEndPr/>
         <w:sdtContent>
           <w:r>
             <w:fldChar w:fldCharType="begin"/>
@@ -13817,6 +14016,7 @@
         <w:docPartUnique/>
       </w:docPartObj>
     </w:sdtPr>
+    <w:sdtEndPr/>
     <w:sdtContent>
       <w:p>
         <w:pPr>
@@ -19410,7 +19610,7 @@
     <w:charset w:val="00"/>
     <w:family w:val="roman"/>
     <w:pitch w:val="variable"/>
-    <w:sig w:usb0="E0002AFF" w:usb1="C0007843" w:usb2="00000009" w:usb3="00000000" w:csb0="000001FF" w:csb1="00000000"/>
+    <w:sig w:usb0="E0002EFF" w:usb1="C000785B" w:usb2="00000009" w:usb3="00000000" w:csb0="000001FF" w:csb1="00000000"/>
   </w:font>
   <w:font w:name="Courier New">
     <w:panose1 w:val="02070309020205020404"/>
@@ -19431,21 +19631,21 @@
     <w:charset w:val="00"/>
     <w:family w:val="swiss"/>
     <w:pitch w:val="variable"/>
-    <w:sig w:usb0="E0002AFF" w:usb1="C0007843" w:usb2="00000009" w:usb3="00000000" w:csb0="000001FF" w:csb1="00000000"/>
+    <w:sig w:usb0="E0002EFF" w:usb1="C000785B" w:usb2="00000009" w:usb3="00000000" w:csb0="000001FF" w:csb1="00000000"/>
   </w:font>
   <w:font w:name="Calibri">
     <w:panose1 w:val="020F0502020204030204"/>
     <w:charset w:val="00"/>
     <w:family w:val="swiss"/>
     <w:pitch w:val="variable"/>
-    <w:sig w:usb0="E0002AFF" w:usb1="4000ACFF" w:usb2="00000001" w:usb3="00000000" w:csb0="000001FF" w:csb1="00000000"/>
+    <w:sig w:usb0="E0002AFF" w:usb1="C000247B" w:usb2="00000009" w:usb3="00000000" w:csb0="000001FF" w:csb1="00000000"/>
   </w:font>
   <w:font w:name="Calibri Light">
     <w:panose1 w:val="020F0302020204030204"/>
     <w:charset w:val="00"/>
     <w:family w:val="swiss"/>
     <w:pitch w:val="variable"/>
-    <w:sig w:usb0="A0002AEF" w:usb1="4000207B" w:usb2="00000000" w:usb3="00000000" w:csb0="000001FF" w:csb1="00000000"/>
+    <w:sig w:usb0="E0002AFF" w:usb1="C000247B" w:usb2="00000009" w:usb3="00000000" w:csb0="000001FF" w:csb1="00000000"/>
   </w:font>
 </w:fonts>
 </file>
@@ -19472,6 +19672,7 @@
     <w:rsid w:val="003D3EBC"/>
     <w:rsid w:val="00505E3F"/>
     <w:rsid w:val="00586648"/>
+    <w:rsid w:val="00BF7EBC"/>
     <w:rsid w:val="00C33440"/>
     <w:rsid w:val="00EA3C14"/>
     <w:rsid w:val="00F834B3"/>
@@ -20420,7 +20621,7 @@
 </file>
 
 <file path=customXml/itemProps3.xml><?xml version="1.0" encoding="utf-8"?>
-<ds:datastoreItem xmlns:ds="http://schemas.openxmlformats.org/officeDocument/2006/customXml" ds:itemID="{9858EDEE-401F-41A5-A824-A07E3D1EF784}">
+<ds:datastoreItem xmlns:ds="http://schemas.openxmlformats.org/officeDocument/2006/customXml" ds:itemID="{6BB9BDB6-C827-4A34-AF46-696859731F12}">
   <ds:schemaRefs>
     <ds:schemaRef ds:uri="http://schemas.openxmlformats.org/officeDocument/2006/bibliography"/>
   </ds:schemaRefs>

</xml_diff>

<commit_message>
Edited Plan Van Aanpak: processed feedback from Bartosz
</commit_message>
<xml_diff>
--- a/Plan Van Aanpak - Merik Westerveld - InfoSupport.docx
+++ b/Plan Van Aanpak - Merik Westerveld - InfoSupport.docx
@@ -679,7 +679,7 @@
                                     <w:docPart w:val="A89F7D07673748BA858D540A7793BBAC"/>
                                   </w:placeholder>
                                   <w:dataBinding w:prefixMappings="xmlns:ns0='http://schemas.microsoft.com/office/2006/coverPageProps' " w:xpath="/ns0:CoverPageProperties[1]/ns0:PublishDate[1]" w:storeItemID="{55AF091B-3C7A-41E3-B477-F2FDAA23CFDA}"/>
-                                  <w:date w:fullDate="2019-02-08T00:00:00Z">
+                                  <w:date w:fullDate="2019-02-11T00:00:00Z">
                                     <w:dateFormat w:val="d MMMM yyyy"/>
                                     <w:lid w:val="nl-NL"/>
                                     <w:storeMappedDataAs w:val="date"/>
@@ -701,7 +701,7 @@
                                         <w:sz w:val="26"/>
                                         <w:szCs w:val="26"/>
                                       </w:rPr>
-                                      <w:t>8 februari 2019</w:t>
+                                      <w:t>11 februari 2019</w:t>
                                     </w:r>
                                   </w:p>
                                 </w:sdtContent>
@@ -907,7 +907,7 @@
                               <w:docPart w:val="A89F7D07673748BA858D540A7793BBAC"/>
                             </w:placeholder>
                             <w:dataBinding w:prefixMappings="xmlns:ns0='http://schemas.microsoft.com/office/2006/coverPageProps' " w:xpath="/ns0:CoverPageProperties[1]/ns0:PublishDate[1]" w:storeItemID="{55AF091B-3C7A-41E3-B477-F2FDAA23CFDA}"/>
-                            <w:date w:fullDate="2019-02-08T00:00:00Z">
+                            <w:date w:fullDate="2019-02-11T00:00:00Z">
                               <w:dateFormat w:val="d MMMM yyyy"/>
                               <w:lid w:val="nl-NL"/>
                               <w:storeMappedDataAs w:val="date"/>
@@ -929,7 +929,7 @@
                                   <w:sz w:val="26"/>
                                   <w:szCs w:val="26"/>
                                 </w:rPr>
-                                <w:t>8 februari 2019</w:t>
+                                <w:t>11 februari 2019</w:t>
                               </w:r>
                             </w:p>
                           </w:sdtContent>
@@ -2335,7 +2335,7 @@
                   <w:t>1.</w:t>
                 </w:r>
                 <w:r>
-                  <w:t>1</w:t>
+                  <w:t>2</w:t>
                 </w:r>
               </w:sdtContent>
             </w:sdt>
@@ -2429,7 +2429,7 @@
               <w:docPart w:val="6B33A0C6FCD14ECABBF85522EE7B9C0D"/>
             </w:placeholder>
             <w:dataBinding w:prefixMappings="xmlns:ns0='http://schemas.microsoft.com/office/2006/coverPageProps' " w:xpath="/ns0:CoverPageProperties[1]/ns0:PublishDate[1]" w:storeItemID="{55AF091B-3C7A-41E3-B477-F2FDAA23CFDA}"/>
-            <w:date w:fullDate="2019-02-08T00:00:00Z">
+            <w:date w:fullDate="2019-02-11T00:00:00Z">
               <w:dateFormat w:val="d MMMM yyyy"/>
               <w:lid w:val="nl-NL"/>
               <w:storeMappedDataAs w:val="date"/>
@@ -2447,7 +2447,7 @@
                   <w:cnfStyle w:val="000000100000" w:firstRow="0" w:lastRow="0" w:firstColumn="0" w:lastColumn="0" w:oddVBand="0" w:evenVBand="0" w:oddHBand="1" w:evenHBand="0" w:firstRowFirstColumn="0" w:firstRowLastColumn="0" w:lastRowFirstColumn="0" w:lastRowLastColumn="0"/>
                 </w:pPr>
                 <w:r>
-                  <w:t>8</w:t>
+                  <w:t>11</w:t>
                 </w:r>
                 <w:r>
                   <w:t xml:space="preserve"> februari 2019</w:t>
@@ -2838,6 +2838,98 @@
           </w:p>
         </w:tc>
       </w:tr>
+      <w:tr>
+        <w:trPr>
+          <w:cnfStyle w:val="000000100000" w:firstRow="0" w:lastRow="0" w:firstColumn="0" w:lastColumn="0" w:oddVBand="0" w:evenVBand="0" w:oddHBand="1" w:evenHBand="0" w:firstRowFirstColumn="0" w:firstRowLastColumn="0" w:lastRowFirstColumn="0" w:lastRowLastColumn="0"/>
+          <w:trHeight w:val="425"/>
+        </w:trPr>
+        <w:tc>
+          <w:tcPr>
+            <w:cnfStyle w:val="001000000000" w:firstRow="0" w:lastRow="0" w:firstColumn="1" w:lastColumn="0" w:oddVBand="0" w:evenVBand="0" w:oddHBand="0" w:evenHBand="0" w:firstRowFirstColumn="0" w:firstRowLastColumn="0" w:lastRowFirstColumn="0" w:lastRowLastColumn="0"/>
+            <w:tcW w:w="993" w:type="dxa"/>
+          </w:tcPr>
+          <w:p>
+            <w:pPr>
+              <w:pStyle w:val="NoSpacing"/>
+            </w:pPr>
+            <w:r>
+              <w:t>1.2</w:t>
+            </w:r>
+          </w:p>
+        </w:tc>
+        <w:tc>
+          <w:tcPr>
+            <w:tcW w:w="1859" w:type="dxa"/>
+          </w:tcPr>
+          <w:p>
+            <w:pPr>
+              <w:pStyle w:val="NoSpacing"/>
+              <w:cnfStyle w:val="000000100000" w:firstRow="0" w:lastRow="0" w:firstColumn="0" w:lastColumn="0" w:oddVBand="0" w:evenVBand="0" w:oddHBand="1" w:evenHBand="0" w:firstRowFirstColumn="0" w:firstRowLastColumn="0" w:lastRowFirstColumn="0" w:lastRowLastColumn="0"/>
+            </w:pPr>
+            <w:r>
+              <w:t>Concept</w:t>
+            </w:r>
+          </w:p>
+        </w:tc>
+        <w:tc>
+          <w:tcPr>
+            <w:tcW w:w="1303" w:type="dxa"/>
+          </w:tcPr>
+          <w:p>
+            <w:pPr>
+              <w:pStyle w:val="NoSpacing"/>
+              <w:cnfStyle w:val="000000100000" w:firstRow="0" w:lastRow="0" w:firstColumn="0" w:lastColumn="0" w:oddVBand="0" w:evenVBand="0" w:oddHBand="1" w:evenHBand="0" w:firstRowFirstColumn="0" w:firstRowLastColumn="0" w:lastRowFirstColumn="0" w:lastRowLastColumn="0"/>
+            </w:pPr>
+            <w:r>
+              <w:t>11/02/2019</w:t>
+            </w:r>
+          </w:p>
+        </w:tc>
+        <w:tc>
+          <w:tcPr>
+            <w:tcW w:w="2048" w:type="dxa"/>
+          </w:tcPr>
+          <w:p>
+            <w:pPr>
+              <w:pStyle w:val="NoSpacing"/>
+              <w:cnfStyle w:val="000000100000" w:firstRow="0" w:lastRow="0" w:firstColumn="0" w:lastColumn="0" w:oddVBand="0" w:evenVBand="0" w:oddHBand="1" w:evenHBand="0" w:firstRowFirstColumn="0" w:firstRowLastColumn="0" w:lastRowFirstColumn="0" w:lastRowLastColumn="0"/>
+            </w:pPr>
+            <w:r>
+              <w:t>Merik Westerveld</w:t>
+            </w:r>
+          </w:p>
+        </w:tc>
+        <w:tc>
+          <w:tcPr>
+            <w:tcW w:w="2870" w:type="dxa"/>
+          </w:tcPr>
+          <w:p>
+            <w:pPr>
+              <w:pStyle w:val="NoSpacing"/>
+              <w:cnfStyle w:val="000000100000" w:firstRow="0" w:lastRow="0" w:firstColumn="0" w:lastColumn="0" w:oddVBand="0" w:evenVBand="0" w:oddHBand="1" w:evenHBand="0" w:firstRowFirstColumn="0" w:firstRowLastColumn="0" w:lastRowFirstColumn="0" w:lastRowLastColumn="0"/>
+            </w:pPr>
+            <w:r>
+              <w:t xml:space="preserve">Feedback verwerkt naar aanleiding van verkregen feedback van </w:t>
+            </w:r>
+            <w:proofErr w:type="spellStart"/>
+            <w:r>
+              <w:t>Bartoszz</w:t>
+            </w:r>
+            <w:proofErr w:type="spellEnd"/>
+            <w:r>
+              <w:t xml:space="preserve"> </w:t>
+            </w:r>
+            <w:proofErr w:type="spellStart"/>
+            <w:r>
+              <w:t>Paszkowski</w:t>
+            </w:r>
+            <w:proofErr w:type="spellEnd"/>
+            <w:r>
+              <w:t>.</w:t>
+            </w:r>
+          </w:p>
+        </w:tc>
+      </w:tr>
     </w:tbl>
     <w:p/>
     <w:p>
@@ -3085,8 +3177,6 @@
             <w:r>
               <w:t xml:space="preserve"> &amp; </w:t>
             </w:r>
-            <w:bookmarkStart w:id="0" w:name="_GoBack"/>
-            <w:bookmarkEnd w:id="0"/>
             <w:r>
               <w:t>Hans Geurtse</w:t>
             </w:r>
@@ -3478,7 +3568,7 @@
           <w:b/>
         </w:rPr>
       </w:pPr>
-      <w:bookmarkStart w:id="1" w:name="_Toc523933"/>
+      <w:bookmarkStart w:id="0" w:name="_Toc523933"/>
       <w:r>
         <w:rPr>
           <w:rStyle w:val="Veldnaam"/>
@@ -3487,7 +3577,7 @@
         <w:lastRenderedPageBreak/>
         <w:t>Inleiding</w:t>
       </w:r>
-      <w:bookmarkEnd w:id="1"/>
+      <w:bookmarkEnd w:id="0"/>
     </w:p>
     <w:p>
       <w:r>
@@ -3673,7 +3763,7 @@
         <w:br w:type="page"/>
       </w:r>
     </w:p>
-    <w:bookmarkStart w:id="2" w:name="_Toc523934" w:displacedByCustomXml="next"/>
+    <w:bookmarkStart w:id="1" w:name="_Toc523934" w:displacedByCustomXml="next"/>
     <w:sdt>
       <w:sdtPr>
         <w:rPr>
@@ -3714,7 +3804,7 @@
             </w:rPr>
             <w:t>Inhoudsopgave</w:t>
           </w:r>
-          <w:bookmarkEnd w:id="2"/>
+          <w:bookmarkEnd w:id="1"/>
         </w:p>
         <w:p>
           <w:pPr>
@@ -6679,7 +6769,7 @@
           <w:b/>
         </w:rPr>
       </w:pPr>
-      <w:bookmarkStart w:id="3" w:name="_Toc523935"/>
+      <w:bookmarkStart w:id="2" w:name="_Toc523935"/>
       <w:r>
         <w:rPr>
           <w:rStyle w:val="Veldnaam"/>
@@ -6688,7 +6778,7 @@
         <w:lastRenderedPageBreak/>
         <w:t>Tabellen</w:t>
       </w:r>
-      <w:bookmarkEnd w:id="3"/>
+      <w:bookmarkEnd w:id="2"/>
     </w:p>
     <w:p>
       <w:pPr>
@@ -7303,7 +7393,7 @@
         <w:lastRenderedPageBreak/>
         <w:fldChar w:fldCharType="end"/>
       </w:r>
-      <w:bookmarkStart w:id="4" w:name="_Toc523936"/>
+      <w:bookmarkStart w:id="3" w:name="_Toc523936"/>
       <w:r>
         <w:rPr>
           <w:rStyle w:val="Veldnaam"/>
@@ -7311,7 +7401,7 @@
         </w:rPr>
         <w:t>Figuren</w:t>
       </w:r>
-      <w:bookmarkEnd w:id="4"/>
+      <w:bookmarkEnd w:id="3"/>
     </w:p>
     <w:p>
       <w:pPr>
@@ -7561,12 +7651,12 @@
       <w:pPr>
         <w:pStyle w:val="Heading1"/>
       </w:pPr>
-      <w:bookmarkStart w:id="5" w:name="_Toc523937"/>
+      <w:bookmarkStart w:id="4" w:name="_Toc523937"/>
       <w:r>
         <w:lastRenderedPageBreak/>
         <w:t>Begrippenlijst</w:t>
       </w:r>
-      <w:bookmarkEnd w:id="5"/>
+      <w:bookmarkEnd w:id="4"/>
     </w:p>
     <w:tbl>
       <w:tblPr>
@@ -8324,24 +8414,24 @@
       <w:pPr>
         <w:pStyle w:val="Heading1"/>
       </w:pPr>
-      <w:bookmarkStart w:id="6" w:name="_Toc336413"/>
-      <w:bookmarkStart w:id="7" w:name="_Toc523938"/>
+      <w:bookmarkStart w:id="5" w:name="_Toc336413"/>
+      <w:bookmarkStart w:id="6" w:name="_Toc523938"/>
       <w:r>
         <w:lastRenderedPageBreak/>
         <w:t>Projectopdracht</w:t>
       </w:r>
+      <w:bookmarkEnd w:id="5"/>
       <w:bookmarkEnd w:id="6"/>
-      <w:bookmarkEnd w:id="7"/>
     </w:p>
     <w:p>
       <w:pPr>
         <w:pStyle w:val="Heading2"/>
       </w:pPr>
-      <w:bookmarkStart w:id="8" w:name="_Toc523939"/>
+      <w:bookmarkStart w:id="7" w:name="_Toc523939"/>
       <w:r>
         <w:t>Opdrachtgever en opdrachtnemer</w:t>
       </w:r>
-      <w:bookmarkEnd w:id="8"/>
+      <w:bookmarkEnd w:id="7"/>
     </w:p>
     <w:p>
       <w:pPr>
@@ -8447,28 +8537,18 @@
       <w:pPr>
         <w:pStyle w:val="Captionfortableandimage"/>
       </w:pPr>
-      <w:bookmarkStart w:id="9" w:name="_Toc523925"/>
+      <w:bookmarkStart w:id="8" w:name="_Toc523925"/>
       <w:r>
         <w:t xml:space="preserve">Tabel </w:t>
       </w:r>
-      <w:r>
-        <w:fldChar w:fldCharType="begin"/>
-      </w:r>
-      <w:r>
-        <w:instrText xml:space="preserve"> SEQ Tabel \* ARABIC </w:instrText>
-      </w:r>
-      <w:r>
-        <w:fldChar w:fldCharType="separate"/>
-      </w:r>
-      <w:r>
-        <w:rPr>
-          <w:noProof/>
-        </w:rPr>
-        <w:t>1</w:t>
-      </w:r>
-      <w:r>
-        <w:fldChar w:fldCharType="end"/>
-      </w:r>
+      <w:fldSimple w:instr=" SEQ Tabel \* ARABIC ">
+        <w:r>
+          <w:rPr>
+            <w:noProof/>
+          </w:rPr>
+          <w:t>1</w:t>
+        </w:r>
+      </w:fldSimple>
       <w:r>
         <w:t xml:space="preserve">: </w:t>
       </w:r>
@@ -8478,7 +8558,7 @@
       <w:r>
         <w:t>(s)</w:t>
       </w:r>
-      <w:bookmarkEnd w:id="9"/>
+      <w:bookmarkEnd w:id="8"/>
     </w:p>
     <w:p>
       <w:pPr>
@@ -8623,32 +8703,22 @@
       <w:pPr>
         <w:pStyle w:val="Captionfortableandimage"/>
       </w:pPr>
-      <w:bookmarkStart w:id="10" w:name="_Toc523926"/>
+      <w:bookmarkStart w:id="9" w:name="_Toc523926"/>
       <w:r>
         <w:t xml:space="preserve">Tabel </w:t>
       </w:r>
-      <w:r>
-        <w:fldChar w:fldCharType="begin"/>
-      </w:r>
-      <w:r>
-        <w:instrText xml:space="preserve"> SEQ Tabel \* ARABIC </w:instrText>
-      </w:r>
-      <w:r>
-        <w:fldChar w:fldCharType="separate"/>
-      </w:r>
-      <w:r>
-        <w:rPr>
-          <w:noProof/>
-        </w:rPr>
-        <w:t>2</w:t>
-      </w:r>
-      <w:r>
-        <w:fldChar w:fldCharType="end"/>
-      </w:r>
+      <w:fldSimple w:instr=" SEQ Tabel \* ARABIC ">
+        <w:r>
+          <w:rPr>
+            <w:noProof/>
+          </w:rPr>
+          <w:t>2</w:t>
+        </w:r>
+      </w:fldSimple>
       <w:r>
         <w:t>: opdrachtgevers</w:t>
       </w:r>
-      <w:bookmarkEnd w:id="10"/>
+      <w:bookmarkEnd w:id="9"/>
     </w:p>
     <w:p>
       <w:pPr>
@@ -8659,11 +8729,11 @@
       <w:pPr>
         <w:pStyle w:val="Heading2"/>
       </w:pPr>
-      <w:bookmarkStart w:id="11" w:name="_Toc523940"/>
+      <w:bookmarkStart w:id="10" w:name="_Toc523940"/>
       <w:r>
         <w:t>Opdrachtdefinitie</w:t>
       </w:r>
-      <w:bookmarkEnd w:id="11"/>
+      <w:bookmarkEnd w:id="10"/>
     </w:p>
     <w:p>
       <w:pPr>
@@ -8937,12 +9007,12 @@
       <w:pPr>
         <w:pStyle w:val="Heading2"/>
       </w:pPr>
-      <w:bookmarkStart w:id="12" w:name="_Toc523941"/>
+      <w:bookmarkStart w:id="11" w:name="_Toc523941"/>
       <w:r>
         <w:lastRenderedPageBreak/>
         <w:t>Afbakening</w:t>
       </w:r>
-      <w:bookmarkEnd w:id="12"/>
+      <w:bookmarkEnd w:id="11"/>
     </w:p>
     <w:tbl>
       <w:tblPr>
@@ -9396,7 +9466,100 @@
               </w:numPr>
             </w:pPr>
             <w:r>
-              <w:t xml:space="preserve">Het maken van een (technisch) ontwerp en analyse document. </w:t>
+              <w:t>Het maken van een (technisch) ontwerp en analyse document.</w:t>
+            </w:r>
+            <w:r>
+              <w:t xml:space="preserve"> </w:t>
+            </w:r>
+            <w:r>
+              <w:t xml:space="preserve"> </w:t>
+            </w:r>
+          </w:p>
+        </w:tc>
+        <w:tc>
+          <w:tcPr>
+            <w:tcW w:w="4820" w:type="dxa"/>
+          </w:tcPr>
+          <w:p>
+            <w:pPr>
+              <w:keepNext/>
+            </w:pPr>
+          </w:p>
+        </w:tc>
+      </w:tr>
+      <w:tr>
+        <w:trPr>
+          <w:cnfStyle w:val="000000100000" w:firstRow="0" w:lastRow="0" w:firstColumn="0" w:lastColumn="0" w:oddVBand="0" w:evenVBand="0" w:oddHBand="1" w:evenHBand="0" w:firstRowFirstColumn="0" w:firstRowLastColumn="0" w:lastRowFirstColumn="0" w:lastRowLastColumn="0"/>
+          <w:trHeight w:val="340"/>
+        </w:trPr>
+        <w:tc>
+          <w:tcPr>
+            <w:tcW w:w="4536" w:type="dxa"/>
+          </w:tcPr>
+          <w:p>
+            <w:pPr>
+              <w:pStyle w:val="ListParagraph"/>
+              <w:numPr>
+                <w:ilvl w:val="0"/>
+                <w:numId w:val="37"/>
+              </w:numPr>
+            </w:pPr>
+            <w:r>
+              <w:t xml:space="preserve">Het ontwikkelen van een </w:t>
+            </w:r>
+            <w:proofErr w:type="spellStart"/>
+            <w:r>
+              <w:t>docker</w:t>
+            </w:r>
+            <w:proofErr w:type="spellEnd"/>
+            <w:r>
+              <w:t xml:space="preserve"> omgeving voor de backend (API). </w:t>
+            </w:r>
+          </w:p>
+        </w:tc>
+        <w:tc>
+          <w:tcPr>
+            <w:tcW w:w="4820" w:type="dxa"/>
+          </w:tcPr>
+          <w:p>
+            <w:pPr>
+              <w:keepNext/>
+            </w:pPr>
+          </w:p>
+        </w:tc>
+      </w:tr>
+      <w:tr>
+        <w:trPr>
+          <w:trHeight w:val="340"/>
+        </w:trPr>
+        <w:tc>
+          <w:tcPr>
+            <w:tcW w:w="4536" w:type="dxa"/>
+          </w:tcPr>
+          <w:p>
+            <w:pPr>
+              <w:pStyle w:val="ListParagraph"/>
+              <w:numPr>
+                <w:ilvl w:val="0"/>
+                <w:numId w:val="37"/>
+              </w:numPr>
+            </w:pPr>
+            <w:r>
+              <w:t xml:space="preserve">Het overdragen van de </w:t>
+            </w:r>
+            <w:proofErr w:type="spellStart"/>
+            <w:r>
+              <w:t>docker</w:t>
+            </w:r>
+            <w:proofErr w:type="spellEnd"/>
+            <w:r>
+              <w:t xml:space="preserve"> omgeving</w:t>
+            </w:r>
+            <w:r>
+              <w:t xml:space="preserve"> (geen server)</w:t>
+            </w:r>
+            <w:r>
+              <w:t xml:space="preserve"> en configuratie documentatie.</w:t>
             </w:r>
           </w:p>
         </w:tc>
@@ -9416,30 +9579,36 @@
       <w:pPr>
         <w:pStyle w:val="Captionfortableandimage"/>
       </w:pPr>
-      <w:bookmarkStart w:id="13" w:name="_Toc523927"/>
+      <w:bookmarkStart w:id="12" w:name="_Toc523927"/>
       <w:r>
         <w:t xml:space="preserve">Tabel </w:t>
       </w:r>
-      <w:r>
-        <w:fldChar w:fldCharType="begin"/>
-      </w:r>
-      <w:r>
-        <w:instrText xml:space="preserve"> SEQ Tabel \* ARABIC </w:instrText>
-      </w:r>
-      <w:r>
-        <w:fldChar w:fldCharType="separate"/>
-      </w:r>
-      <w:r>
-        <w:rPr>
-          <w:noProof/>
-        </w:rPr>
-        <w:t>3</w:t>
-      </w:r>
-      <w:r>
-        <w:fldChar w:fldCharType="end"/>
-      </w:r>
+      <w:fldSimple w:instr=" SEQ Tabel \* ARABIC ">
+        <w:r>
+          <w:rPr>
+            <w:noProof/>
+          </w:rPr>
+          <w:t>3</w:t>
+        </w:r>
+      </w:fldSimple>
       <w:r>
         <w:t>: afbakening</w:t>
+      </w:r>
+      <w:bookmarkEnd w:id="12"/>
+    </w:p>
+    <w:p>
+      <w:pPr>
+        <w:spacing w:line="259" w:lineRule="auto"/>
+      </w:pPr>
+    </w:p>
+    <w:p>
+      <w:pPr>
+        <w:pStyle w:val="Heading2"/>
+      </w:pPr>
+      <w:bookmarkStart w:id="13" w:name="_Toc523942"/>
+      <w:r>
+        <w:lastRenderedPageBreak/>
+        <w:t>Afhankelijkheden</w:t>
       </w:r>
       <w:bookmarkEnd w:id="13"/>
     </w:p>
@@ -9447,150 +9616,134 @@
       <w:pPr>
         <w:spacing w:line="259" w:lineRule="auto"/>
       </w:pPr>
+      <w:r>
+        <w:t xml:space="preserve">1: </w:t>
+      </w:r>
+      <w:r>
+        <w:t xml:space="preserve">Middelen </w:t>
+      </w:r>
+      <w:r>
+        <w:t xml:space="preserve">die </w:t>
+      </w:r>
+      <w:proofErr w:type="spellStart"/>
+      <w:r>
+        <w:t>Paaspop</w:t>
+      </w:r>
+      <w:proofErr w:type="spellEnd"/>
+      <w:r>
+        <w:t xml:space="preserve"> tot beschikking stelt</w:t>
+      </w:r>
+      <w:r>
+        <w:t>:</w:t>
+      </w:r>
+      <w:r>
+        <w:t xml:space="preserve"> Het kan zijn dat het handig is </w:t>
+      </w:r>
+      <w:r>
+        <w:t>voor bepaalde funct</w:t>
+      </w:r>
+      <w:r>
+        <w:t>ionaliteiten</w:t>
+      </w:r>
+      <w:r>
+        <w:t xml:space="preserve"> om middelen te gebruiken die </w:t>
+      </w:r>
+      <w:proofErr w:type="spellStart"/>
+      <w:r>
+        <w:t>Paaspop</w:t>
+      </w:r>
+      <w:proofErr w:type="spellEnd"/>
+      <w:r>
+        <w:t xml:space="preserve"> tot beschikking</w:t>
+      </w:r>
+      <w:r>
+        <w:t xml:space="preserve"> moet</w:t>
+      </w:r>
+      <w:r>
+        <w:t xml:space="preserve"> stel</w:t>
+      </w:r>
+      <w:r>
+        <w:t>len</w:t>
+      </w:r>
+      <w:r>
+        <w:t xml:space="preserve">. Mocht </w:t>
+      </w:r>
+      <w:proofErr w:type="spellStart"/>
+      <w:r>
+        <w:t>Paaspop</w:t>
+      </w:r>
+      <w:proofErr w:type="spellEnd"/>
+      <w:r>
+        <w:t xml:space="preserve"> bepaalde middelen niet tot </w:t>
+      </w:r>
+      <w:r>
+        <w:t>hun beschikking</w:t>
+      </w:r>
+      <w:r>
+        <w:t xml:space="preserve"> hebben</w:t>
+      </w:r>
+      <w:r>
+        <w:t xml:space="preserve"> (voor dit project)</w:t>
+      </w:r>
+      <w:r>
+        <w:t xml:space="preserve">, dan zullen functies </w:t>
+      </w:r>
+      <w:r>
+        <w:t>van</w:t>
+      </w:r>
+      <w:r>
+        <w:t xml:space="preserve"> het POC op een andere manier verwerkt moeten worden. </w:t>
+      </w:r>
     </w:p>
     <w:p>
       <w:pPr>
-        <w:pStyle w:val="Heading2"/>
-      </w:pPr>
-      <w:bookmarkStart w:id="14" w:name="_Toc523942"/>
-      <w:r>
-        <w:t>Afhankelijkheden</w:t>
-      </w:r>
-      <w:bookmarkEnd w:id="14"/>
+        <w:spacing w:line="259" w:lineRule="auto"/>
+      </w:pPr>
+      <w:r>
+        <w:t xml:space="preserve">2: </w:t>
+      </w:r>
+      <w:r>
+        <w:t>Data van gebruikers / festivalbezoekers</w:t>
+      </w:r>
+      <w:r>
+        <w:t>:</w:t>
+      </w:r>
+      <w:r>
+        <w:t xml:space="preserve"> Om te weten welke functies de </w:t>
+      </w:r>
+      <w:r>
+        <w:t>app</w:t>
+      </w:r>
+      <w:r>
+        <w:t xml:space="preserve"> moet hebben, moet er data zijn van gebruikers en of festivalbezoekers. Dit kan vóór het festival zijn via bijvoorbeeld enquêtes maar ook tijdens het festival. </w:t>
+      </w:r>
+      <w:r>
+        <w:t xml:space="preserve">Ook werken bepaalde functies eventueel alleen goed met </w:t>
+      </w:r>
+      <w:proofErr w:type="spellStart"/>
+      <w:r>
+        <w:t>realtime</w:t>
+      </w:r>
+      <w:proofErr w:type="spellEnd"/>
+      <w:r>
+        <w:t xml:space="preserve"> data van gebruikers</w:t>
+      </w:r>
+      <w:r>
+        <w:t xml:space="preserve"> en moeten festivalbezoekers het POC daadwerkelijk gebruiken</w:t>
+      </w:r>
+      <w:r>
+        <w:t>.</w:t>
+      </w:r>
     </w:p>
     <w:p>
       <w:pPr>
-        <w:spacing w:line="259" w:lineRule="auto"/>
-      </w:pPr>
-      <w:r>
-        <w:t xml:space="preserve">1: </w:t>
-      </w:r>
-      <w:r>
-        <w:t xml:space="preserve">Middelen </w:t>
-      </w:r>
-      <w:r>
-        <w:t xml:space="preserve">die </w:t>
-      </w:r>
-      <w:proofErr w:type="spellStart"/>
-      <w:r>
-        <w:t>Paaspop</w:t>
-      </w:r>
-      <w:proofErr w:type="spellEnd"/>
-      <w:r>
-        <w:t xml:space="preserve"> tot beschikking stelt</w:t>
-      </w:r>
-      <w:r>
-        <w:t>:</w:t>
-      </w:r>
-      <w:r>
-        <w:t xml:space="preserve"> Het kan zijn dat het handig is </w:t>
-      </w:r>
-      <w:r>
-        <w:t>voor bepaalde funct</w:t>
-      </w:r>
-      <w:r>
-        <w:t>ionaliteiten</w:t>
-      </w:r>
-      <w:r>
-        <w:t xml:space="preserve"> om middelen te gebruiken die </w:t>
-      </w:r>
-      <w:proofErr w:type="spellStart"/>
-      <w:r>
-        <w:t>Paaspop</w:t>
-      </w:r>
-      <w:proofErr w:type="spellEnd"/>
-      <w:r>
-        <w:t xml:space="preserve"> tot beschikking</w:t>
-      </w:r>
-      <w:r>
-        <w:t xml:space="preserve"> moet</w:t>
-      </w:r>
-      <w:r>
-        <w:t xml:space="preserve"> stel</w:t>
-      </w:r>
-      <w:r>
-        <w:t>len</w:t>
-      </w:r>
-      <w:r>
-        <w:t xml:space="preserve">. Mocht </w:t>
-      </w:r>
-      <w:proofErr w:type="spellStart"/>
-      <w:r>
-        <w:t>Paaspop</w:t>
-      </w:r>
-      <w:proofErr w:type="spellEnd"/>
-      <w:r>
-        <w:t xml:space="preserve"> bepaalde middelen niet tot </w:t>
-      </w:r>
-      <w:r>
-        <w:t>hun beschikking</w:t>
-      </w:r>
-      <w:r>
-        <w:t xml:space="preserve"> hebben</w:t>
-      </w:r>
-      <w:r>
-        <w:t xml:space="preserve"> (voor dit project)</w:t>
-      </w:r>
-      <w:r>
-        <w:t xml:space="preserve">, dan zullen functies </w:t>
-      </w:r>
-      <w:r>
-        <w:t>van</w:t>
-      </w:r>
-      <w:r>
-        <w:t xml:space="preserve"> het POC op een andere manier verwerkt moeten worden. </w:t>
-      </w:r>
-    </w:p>
-    <w:p>
-      <w:pPr>
-        <w:spacing w:line="259" w:lineRule="auto"/>
-      </w:pPr>
-      <w:r>
-        <w:lastRenderedPageBreak/>
-        <w:t xml:space="preserve">2: </w:t>
-      </w:r>
-      <w:r>
-        <w:t>Data van gebruikers / festivalbezoekers</w:t>
-      </w:r>
-      <w:r>
-        <w:t>:</w:t>
-      </w:r>
-      <w:r>
-        <w:t xml:space="preserve"> Om te weten welke functies de </w:t>
-      </w:r>
-      <w:r>
-        <w:t>app</w:t>
-      </w:r>
-      <w:r>
-        <w:t xml:space="preserve"> moet hebben, moet er data zijn van gebruikers en of festivalbezoekers. Dit kan vóór het festival zijn via bijvoorbeeld enquêtes maar ook tijdens het festival. </w:t>
-      </w:r>
-      <w:r>
-        <w:t xml:space="preserve">Ook werken bepaalde functies eventueel alleen goed met </w:t>
-      </w:r>
-      <w:proofErr w:type="spellStart"/>
-      <w:r>
-        <w:t>realtime</w:t>
-      </w:r>
-      <w:proofErr w:type="spellEnd"/>
-      <w:r>
-        <w:t xml:space="preserve"> data van gebruikers</w:t>
-      </w:r>
-      <w:r>
-        <w:t xml:space="preserve"> en moeten festivalbezoekers het POC daadwerkelijk gebruiken</w:t>
-      </w:r>
-      <w:r>
-        <w:t>.</w:t>
-      </w:r>
-    </w:p>
-    <w:p>
-      <w:pPr>
         <w:pStyle w:val="Heading2"/>
       </w:pPr>
-      <w:bookmarkStart w:id="15" w:name="_Toc523943"/>
+      <w:bookmarkStart w:id="14" w:name="_Toc523943"/>
       <w:r>
         <w:t>Randvoorwaarden</w:t>
       </w:r>
-      <w:bookmarkEnd w:id="15"/>
+      <w:bookmarkEnd w:id="14"/>
     </w:p>
     <w:p>
       <w:r>
@@ -9713,16 +9866,16 @@
         <w:spacing w:before="120" w:after="60" w:line="240" w:lineRule="auto"/>
         <w:ind w:left="0" w:firstLine="0"/>
       </w:pPr>
-      <w:bookmarkStart w:id="16" w:name="_Toc507670777"/>
-      <w:bookmarkStart w:id="17" w:name="_Toc523944"/>
+      <w:bookmarkStart w:id="15" w:name="_Toc507670777"/>
+      <w:bookmarkStart w:id="16" w:name="_Toc523944"/>
       <w:r>
         <w:t>Onderzoeks</w:t>
       </w:r>
       <w:r>
         <w:t>vragen</w:t>
       </w:r>
+      <w:bookmarkEnd w:id="15"/>
       <w:bookmarkEnd w:id="16"/>
-      <w:bookmarkEnd w:id="17"/>
     </w:p>
     <w:p>
       <w:r>
@@ -9929,6 +10082,7 @@
         </w:numPr>
       </w:pPr>
       <w:r>
+        <w:lastRenderedPageBreak/>
         <w:t>Hoe</w:t>
       </w:r>
       <w:r>
@@ -10015,7 +10169,6 @@
     </w:p>
     <w:p>
       <w:r>
-        <w:lastRenderedPageBreak/>
         <w:t>Voor deze vragen zullen twee onderzoeksstrategieën gebruikt worden</w:t>
       </w:r>
       <w:r>
@@ -10056,23 +10209,23 @@
         <w:spacing w:before="120" w:after="60" w:line="240" w:lineRule="auto"/>
         <w:ind w:left="709" w:hanging="709"/>
       </w:pPr>
-      <w:bookmarkStart w:id="18" w:name="_Toc507670778"/>
-      <w:bookmarkStart w:id="19" w:name="_Toc523945"/>
+      <w:bookmarkStart w:id="17" w:name="_Toc507670778"/>
+      <w:bookmarkStart w:id="18" w:name="_Toc523945"/>
       <w:r>
         <w:lastRenderedPageBreak/>
         <w:t>Eindproducten</w:t>
       </w:r>
+      <w:bookmarkEnd w:id="17"/>
+      <w:r>
+        <w:t xml:space="preserve"> / opleveringen</w:t>
+      </w:r>
       <w:bookmarkEnd w:id="18"/>
-      <w:r>
-        <w:t xml:space="preserve"> / opleveringen</w:t>
-      </w:r>
-      <w:bookmarkEnd w:id="19"/>
     </w:p>
     <w:p>
       <w:pPr>
         <w:pStyle w:val="Heading3"/>
       </w:pPr>
-      <w:bookmarkStart w:id="20" w:name="_Toc523946"/>
+      <w:bookmarkStart w:id="19" w:name="_Toc523946"/>
       <w:r>
         <w:t xml:space="preserve">Product Breakdown </w:t>
       </w:r>
@@ -10080,7 +10233,7 @@
       <w:r>
         <w:t>Structure</w:t>
       </w:r>
-      <w:bookmarkEnd w:id="20"/>
+      <w:bookmarkEnd w:id="19"/>
       <w:proofErr w:type="spellEnd"/>
     </w:p>
     <w:p>
@@ -10139,7 +10292,7 @@
       <w:pPr>
         <w:pStyle w:val="Captionfortableandimage"/>
       </w:pPr>
-      <w:bookmarkStart w:id="21" w:name="_Toc523920"/>
+      <w:bookmarkStart w:id="20" w:name="_Toc523920"/>
       <w:r>
         <w:t xml:space="preserve">Figuur </w:t>
       </w:r>
@@ -10186,7 +10339,7 @@
       <w:r>
         <w:t>Structure</w:t>
       </w:r>
-      <w:bookmarkEnd w:id="21"/>
+      <w:bookmarkEnd w:id="20"/>
       <w:proofErr w:type="spellEnd"/>
     </w:p>
     <w:p>
@@ -10198,11 +10351,11 @@
       <w:pPr>
         <w:pStyle w:val="Heading3"/>
       </w:pPr>
-      <w:bookmarkStart w:id="22" w:name="_Toc523947"/>
+      <w:bookmarkStart w:id="21" w:name="_Toc523947"/>
       <w:r>
         <w:t>Beschrijving</w:t>
       </w:r>
-      <w:bookmarkEnd w:id="22"/>
+      <w:bookmarkEnd w:id="21"/>
     </w:p>
     <w:p>
       <w:pPr>
@@ -10574,11 +10727,11 @@
       <w:pPr>
         <w:pStyle w:val="Heading3"/>
       </w:pPr>
-      <w:bookmarkStart w:id="23" w:name="_Toc523948"/>
+      <w:bookmarkStart w:id="22" w:name="_Toc523948"/>
       <w:r>
         <w:t>Opleveringen</w:t>
       </w:r>
-      <w:bookmarkEnd w:id="23"/>
+      <w:bookmarkEnd w:id="22"/>
       <w:r>
         <w:tab/>
       </w:r>
@@ -10613,11 +10766,11 @@
       <w:pPr>
         <w:pStyle w:val="Heading2"/>
       </w:pPr>
-      <w:bookmarkStart w:id="24" w:name="_Toc523949"/>
+      <w:bookmarkStart w:id="23" w:name="_Toc523949"/>
       <w:r>
         <w:t>Kwaliteitseisen</w:t>
       </w:r>
-      <w:bookmarkEnd w:id="24"/>
+      <w:bookmarkEnd w:id="23"/>
     </w:p>
     <w:tbl>
       <w:tblPr>
@@ -10895,28 +11048,18 @@
       <w:pPr>
         <w:pStyle w:val="Captionfortableandimage"/>
       </w:pPr>
-      <w:bookmarkStart w:id="25" w:name="_Toc523928"/>
+      <w:bookmarkStart w:id="24" w:name="_Toc523928"/>
       <w:r>
         <w:t xml:space="preserve">Tabel </w:t>
       </w:r>
-      <w:r>
-        <w:fldChar w:fldCharType="begin"/>
-      </w:r>
-      <w:r>
-        <w:instrText xml:space="preserve"> SEQ Tabel \* ARABIC </w:instrText>
-      </w:r>
-      <w:r>
-        <w:fldChar w:fldCharType="separate"/>
-      </w:r>
-      <w:r>
-        <w:rPr>
-          <w:noProof/>
-        </w:rPr>
-        <w:t>4</w:t>
-      </w:r>
-      <w:r>
-        <w:fldChar w:fldCharType="end"/>
-      </w:r>
+      <w:fldSimple w:instr=" SEQ Tabel \* ARABIC ">
+        <w:r>
+          <w:rPr>
+            <w:noProof/>
+          </w:rPr>
+          <w:t>4</w:t>
+        </w:r>
+      </w:fldSimple>
       <w:r>
         <w:t xml:space="preserve">: </w:t>
       </w:r>
@@ -10932,7 +11075,7 @@
       <w:r>
         <w:t>seisen</w:t>
       </w:r>
-      <w:bookmarkEnd w:id="25"/>
+      <w:bookmarkEnd w:id="24"/>
     </w:p>
     <w:p>
       <w:pPr>
@@ -10970,7 +11113,7 @@
           <w:szCs w:val="32"/>
         </w:rPr>
       </w:pPr>
-      <w:bookmarkStart w:id="26" w:name="_Toc523950"/>
+      <w:bookmarkStart w:id="25" w:name="_Toc523950"/>
       <w:r>
         <w:rPr>
           <w:sz w:val="26"/>
@@ -10979,7 +11122,7 @@
         <w:lastRenderedPageBreak/>
         <w:t>Uitgangspunten</w:t>
       </w:r>
-      <w:bookmarkEnd w:id="26"/>
+      <w:bookmarkEnd w:id="25"/>
     </w:p>
     <w:p>
       <w:pPr>
@@ -11122,14 +11265,14 @@
       <w:pPr>
         <w:pStyle w:val="Heading1"/>
       </w:pPr>
-      <w:bookmarkStart w:id="27" w:name="_Toc336414"/>
-      <w:bookmarkStart w:id="28" w:name="_Toc523951"/>
+      <w:bookmarkStart w:id="26" w:name="_Toc336414"/>
+      <w:bookmarkStart w:id="27" w:name="_Toc523951"/>
       <w:r>
         <w:lastRenderedPageBreak/>
         <w:t>Financiën en Risico’s</w:t>
       </w:r>
+      <w:bookmarkEnd w:id="26"/>
       <w:bookmarkEnd w:id="27"/>
-      <w:bookmarkEnd w:id="28"/>
       <w:r>
         <w:t xml:space="preserve"> </w:t>
       </w:r>
@@ -11138,11 +11281,11 @@
       <w:pPr>
         <w:pStyle w:val="Heading2"/>
       </w:pPr>
-      <w:bookmarkStart w:id="29" w:name="_Toc523952"/>
+      <w:bookmarkStart w:id="28" w:name="_Toc523952"/>
       <w:r>
         <w:t>Kostenbudget</w:t>
       </w:r>
-      <w:bookmarkEnd w:id="29"/>
+      <w:bookmarkEnd w:id="28"/>
     </w:p>
     <w:p>
       <w:r>
@@ -11165,7 +11308,7 @@
       <w:pPr>
         <w:pStyle w:val="Heading2"/>
       </w:pPr>
-      <w:bookmarkStart w:id="30" w:name="_Toc523953"/>
+      <w:bookmarkStart w:id="29" w:name="_Toc523953"/>
       <w:r>
         <w:t>Risico’s en uitwijk</w:t>
       </w:r>
@@ -11175,7 +11318,7 @@
       <w:r>
         <w:t>activiteiten</w:t>
       </w:r>
-      <w:bookmarkEnd w:id="30"/>
+      <w:bookmarkEnd w:id="29"/>
     </w:p>
     <w:p>
       <w:pPr>
@@ -11542,28 +11685,18 @@
       <w:pPr>
         <w:pStyle w:val="Captionfortableandimage"/>
       </w:pPr>
-      <w:bookmarkStart w:id="31" w:name="_Toc523929"/>
+      <w:bookmarkStart w:id="30" w:name="_Toc523929"/>
       <w:r>
         <w:t xml:space="preserve">Tabel </w:t>
       </w:r>
-      <w:r>
-        <w:fldChar w:fldCharType="begin"/>
-      </w:r>
-      <w:r>
-        <w:instrText xml:space="preserve"> SEQ Tabel \* ARABIC </w:instrText>
-      </w:r>
-      <w:r>
-        <w:fldChar w:fldCharType="separate"/>
-      </w:r>
-      <w:r>
-        <w:rPr>
-          <w:noProof/>
-        </w:rPr>
-        <w:t>5</w:t>
-      </w:r>
-      <w:r>
-        <w:fldChar w:fldCharType="end"/>
-      </w:r>
+      <w:fldSimple w:instr=" SEQ Tabel \* ARABIC ">
+        <w:r>
+          <w:rPr>
+            <w:noProof/>
+          </w:rPr>
+          <w:t>5</w:t>
+        </w:r>
+      </w:fldSimple>
       <w:r>
         <w:t xml:space="preserve">: </w:t>
       </w:r>
@@ -11573,32 +11706,32 @@
       <w:r>
         <w:t>isico’s en uitwijkactiviteiten</w:t>
       </w:r>
-      <w:bookmarkEnd w:id="31"/>
+      <w:bookmarkEnd w:id="30"/>
     </w:p>
     <w:p>
       <w:pPr>
         <w:pStyle w:val="Heading1"/>
       </w:pPr>
-      <w:bookmarkStart w:id="32" w:name="_Toc536523665"/>
-      <w:bookmarkStart w:id="33" w:name="_Toc336415"/>
-      <w:bookmarkStart w:id="34" w:name="_Toc523954"/>
+      <w:bookmarkStart w:id="31" w:name="_Toc536523665"/>
+      <w:bookmarkStart w:id="32" w:name="_Toc336415"/>
+      <w:bookmarkStart w:id="33" w:name="_Toc523954"/>
       <w:r>
         <w:lastRenderedPageBreak/>
         <w:t>Aanpak</w:t>
       </w:r>
+      <w:bookmarkEnd w:id="31"/>
       <w:bookmarkEnd w:id="32"/>
       <w:bookmarkEnd w:id="33"/>
-      <w:bookmarkEnd w:id="34"/>
     </w:p>
     <w:p>
       <w:pPr>
         <w:pStyle w:val="Heading2"/>
       </w:pPr>
-      <w:bookmarkStart w:id="35" w:name="_Toc523955"/>
+      <w:bookmarkStart w:id="34" w:name="_Toc523955"/>
       <w:r>
         <w:t>Fases</w:t>
       </w:r>
-      <w:bookmarkEnd w:id="35"/>
+      <w:bookmarkEnd w:id="34"/>
     </w:p>
     <w:p>
       <w:r>
@@ -11782,7 +11915,13 @@
           </w:tcPr>
           <w:p>
             <w:r>
-              <w:t>13 weken</w:t>
+              <w:t>1</w:t>
+            </w:r>
+            <w:r>
+              <w:t>2</w:t>
+            </w:r>
+            <w:r>
+              <w:t xml:space="preserve"> weken</w:t>
             </w:r>
           </w:p>
         </w:tc>
@@ -11797,7 +11936,13 @@
           </w:tcPr>
           <w:p>
             <w:r>
-              <w:t>Opleverfase</w:t>
+              <w:t>Oplever</w:t>
+            </w:r>
+            <w:r>
+              <w:t>- en evaluatie</w:t>
+            </w:r>
+            <w:r>
+              <w:t>fase</w:t>
             </w:r>
           </w:p>
         </w:tc>
@@ -11807,7 +11952,13 @@
           </w:tcPr>
           <w:p>
             <w:r>
-              <w:t xml:space="preserve">De laatste fase staat in het teken van de oplevering. Hierbij wordt opgeleverd aan de directie van </w:t>
+              <w:t>De laatste fase staat in het teken van de oplevering</w:t>
+            </w:r>
+            <w:r>
+              <w:t xml:space="preserve"> en evaluatie</w:t>
+            </w:r>
+            <w:r>
+              <w:t xml:space="preserve">. Hierbij wordt opgeleverd aan de directie van </w:t>
             </w:r>
             <w:proofErr w:type="spellStart"/>
             <w:r>
@@ -11846,6 +11997,9 @@
               <w:t xml:space="preserve"> moet worden gerealiseerd en opgeleverd. </w:t>
             </w:r>
             <w:r>
+              <w:t xml:space="preserve">Naast de oplevering wordt er ook een evaluatie gedaan om te kijken of de resultaten van het project een bijdragen hebben kunnen leveren aan de opdrachtgever. </w:t>
+            </w:r>
+            <w:r>
               <w:t xml:space="preserve">De belangrijkste competentie van deze fase is adviseren (naar de directie van </w:t>
             </w:r>
             <w:proofErr w:type="spellStart"/>
@@ -11854,7 +12008,19 @@
             </w:r>
             <w:proofErr w:type="spellEnd"/>
             <w:r>
-              <w:t xml:space="preserve">). </w:t>
+              <w:t>)</w:t>
+            </w:r>
+            <w:r>
+              <w:t xml:space="preserve"> en beheer (overdragen</w:t>
+            </w:r>
+            <w:r>
+              <w:t xml:space="preserve"> aan de opdrachtgever</w:t>
+            </w:r>
+            <w:r>
+              <w:t>)</w:t>
+            </w:r>
+            <w:r>
+              <w:t xml:space="preserve">. </w:t>
             </w:r>
           </w:p>
         </w:tc>
@@ -11867,7 +12033,10 @@
               <w:keepNext/>
             </w:pPr>
             <w:r>
-              <w:t>2 weken</w:t>
+              <w:t>3</w:t>
+            </w:r>
+            <w:r>
+              <w:t xml:space="preserve"> weken</w:t>
             </w:r>
           </w:p>
         </w:tc>
@@ -11877,81 +12046,71 @@
       <w:pPr>
         <w:pStyle w:val="Captionfortableandimage"/>
       </w:pPr>
-      <w:bookmarkStart w:id="36" w:name="_Toc523930"/>
+      <w:bookmarkStart w:id="35" w:name="_Toc523930"/>
       <w:r>
         <w:t xml:space="preserve">Tabel </w:t>
       </w:r>
-      <w:r>
-        <w:fldChar w:fldCharType="begin"/>
-      </w:r>
-      <w:r>
-        <w:instrText xml:space="preserve"> SEQ Tabel \* ARABIC </w:instrText>
-      </w:r>
-      <w:r>
-        <w:fldChar w:fldCharType="separate"/>
-      </w:r>
-      <w:r>
-        <w:rPr>
-          <w:noProof/>
-        </w:rPr>
-        <w:t>6</w:t>
-      </w:r>
-      <w:r>
-        <w:fldChar w:fldCharType="end"/>
-      </w:r>
+      <w:fldSimple w:instr=" SEQ Tabel \* ARABIC ">
+        <w:r>
+          <w:rPr>
+            <w:noProof/>
+          </w:rPr>
+          <w:t>6</w:t>
+        </w:r>
+      </w:fldSimple>
       <w:r>
         <w:t>: fases van het project</w:t>
+      </w:r>
+      <w:bookmarkEnd w:id="35"/>
+    </w:p>
+    <w:p>
+      <w:pPr>
+        <w:pStyle w:val="Captionfortableandimage"/>
+      </w:pPr>
+    </w:p>
+    <w:p>
+      <w:pPr>
+        <w:pStyle w:val="Heading3"/>
+      </w:pPr>
+      <w:bookmarkStart w:id="36" w:name="_Toc523956"/>
+      <w:r>
+        <w:t>Initialisatie- en onderzoeksfase</w:t>
       </w:r>
       <w:bookmarkEnd w:id="36"/>
     </w:p>
     <w:p>
-      <w:pPr>
-        <w:pStyle w:val="Captionfortableandimage"/>
-      </w:pPr>
+      <w:r>
+        <w:t xml:space="preserve">Het doel van deze eerste fase is om een goed beeld te schetsen van wat de functionaliteiten moeten worden van het POC. Daarnaast is het belangrijk om duidelijk te krijgen wat hiervoor nodig </w:t>
+      </w:r>
+      <w:r>
+        <w:t xml:space="preserve">is </w:t>
+      </w:r>
+      <w:r>
+        <w:t xml:space="preserve">en dit te regelen mocht dit er nog niet zijn. De oplevering van deze fase zal bestaan uit het plan van aanpak en een (nog niet compleet) </w:t>
+      </w:r>
+      <w:proofErr w:type="spellStart"/>
+      <w:r>
+        <w:lastRenderedPageBreak/>
+        <w:t>onderzoeksdocument</w:t>
+      </w:r>
+      <w:proofErr w:type="spellEnd"/>
+      <w:r>
+        <w:t xml:space="preserve">. Dit </w:t>
+      </w:r>
+      <w:proofErr w:type="spellStart"/>
+      <w:r>
+        <w:t>onderzoeksdocument</w:t>
+      </w:r>
+      <w:proofErr w:type="spellEnd"/>
+      <w:r>
+        <w:t xml:space="preserve"> is dan nog niet compleet aangezien er een deel van het onderzoek gedaan zal worden op het festival zelf en het festival </w:t>
+      </w:r>
+      <w:r>
+        <w:t xml:space="preserve">vindt plaats tijdens de ontwikkelfase. </w:t>
+      </w:r>
     </w:p>
     <w:p>
-      <w:pPr>
-        <w:pStyle w:val="Heading3"/>
-      </w:pPr>
-      <w:bookmarkStart w:id="37" w:name="_Toc523956"/>
-      <w:r>
-        <w:t>Initialisatie- en onderzoeksfase</w:t>
-      </w:r>
-      <w:bookmarkEnd w:id="37"/>
-    </w:p>
-    <w:p>
-      <w:r>
-        <w:t xml:space="preserve">Het doel van deze eerste fase is om een goed beeld te schetsen van wat de functionaliteiten moeten worden van het POC. Daarnaast is het belangrijk om duidelijk te krijgen wat hiervoor nodig </w:t>
-      </w:r>
-      <w:r>
-        <w:t xml:space="preserve">is </w:t>
-      </w:r>
-      <w:r>
-        <w:t xml:space="preserve">en dit te regelen mocht dit er nog niet zijn. De oplevering van deze fase zal bestaan uit het plan van aanpak en een (nog niet compleet) </w:t>
-      </w:r>
-      <w:proofErr w:type="spellStart"/>
-      <w:r>
-        <w:t>onderzoeksdocument</w:t>
-      </w:r>
-      <w:proofErr w:type="spellEnd"/>
-      <w:r>
-        <w:t xml:space="preserve">. Dit </w:t>
-      </w:r>
-      <w:proofErr w:type="spellStart"/>
-      <w:r>
-        <w:t>onderzoeksdocument</w:t>
-      </w:r>
-      <w:proofErr w:type="spellEnd"/>
-      <w:r>
-        <w:t xml:space="preserve"> is dan nog niet compleet aangezien er een deel van het onderzoek gedaan zal worden op het festival zelf en het festival </w:t>
-      </w:r>
-      <w:r>
-        <w:t xml:space="preserve">vindt plaats tijdens de ontwikkelfase. </w:t>
-      </w:r>
-    </w:p>
-    <w:p>
-      <w:r>
-        <w:lastRenderedPageBreak/>
+      <w:r>
         <w:t>Tijdens deze fase zal er gewerkt worden door</w:t>
       </w:r>
       <w:r>
@@ -11966,11 +12125,11 @@
       <w:pPr>
         <w:pStyle w:val="Heading3"/>
       </w:pPr>
-      <w:bookmarkStart w:id="38" w:name="_Toc523957"/>
+      <w:bookmarkStart w:id="37" w:name="_Toc523957"/>
       <w:r>
         <w:t>Ontwikkelfase</w:t>
       </w:r>
-      <w:bookmarkEnd w:id="38"/>
+      <w:bookmarkEnd w:id="37"/>
     </w:p>
     <w:p>
       <w:r>
@@ -12050,18 +12209,24 @@
       <w:pPr>
         <w:pStyle w:val="Heading3"/>
       </w:pPr>
-      <w:bookmarkStart w:id="39" w:name="_Toc523958"/>
-      <w:r>
-        <w:t>Opleverfase</w:t>
-      </w:r>
-      <w:bookmarkEnd w:id="39"/>
+      <w:bookmarkStart w:id="38" w:name="_Toc523958"/>
+      <w:r>
+        <w:t>Oplever</w:t>
+      </w:r>
+      <w:bookmarkEnd w:id="38"/>
+      <w:r>
+        <w:t>- en evaluatiefase</w:t>
+      </w:r>
     </w:p>
     <w:p>
       <w:pPr>
         <w:spacing w:line="259" w:lineRule="auto"/>
       </w:pPr>
       <w:r>
-        <w:t>De laatste fase van het project is de opleverfase</w:t>
+        <w:t>De laatste fase van het project is de oplever</w:t>
+      </w:r>
+      <w:r>
+        <w:t>- en evaluatiefase</w:t>
       </w:r>
       <w:r>
         <w:t xml:space="preserve"> waar </w:t>
@@ -12120,7 +12285,18 @@
         <w:t>het portfolio</w:t>
       </w:r>
       <w:r>
-        <w:t xml:space="preserve"> opgeleverd.</w:t>
+        <w:t xml:space="preserve"> opgeleverd</w:t>
+      </w:r>
+      <w:r>
+        <w:t>, geëvalueerd op het opgeleverde project en wordt de backend omgeving met configuratiedocumentatie overgedragen</w:t>
+      </w:r>
+      <w:bookmarkStart w:id="39" w:name="_GoBack"/>
+      <w:bookmarkEnd w:id="39"/>
+      <w:r>
+        <w:t xml:space="preserve"> </w:t>
+      </w:r>
+      <w:r>
+        <w:t>.</w:t>
       </w:r>
     </w:p>
     <w:p>
@@ -12275,24 +12451,14 @@
       <w:r>
         <w:t xml:space="preserve">Figuur </w:t>
       </w:r>
-      <w:r>
-        <w:fldChar w:fldCharType="begin"/>
-      </w:r>
-      <w:r>
-        <w:instrText xml:space="preserve"> SEQ Figuur \* ARABIC </w:instrText>
-      </w:r>
-      <w:r>
-        <w:fldChar w:fldCharType="separate"/>
-      </w:r>
-      <w:r>
-        <w:rPr>
-          <w:noProof/>
-        </w:rPr>
-        <w:t>2</w:t>
-      </w:r>
-      <w:r>
-        <w:fldChar w:fldCharType="end"/>
-      </w:r>
+      <w:fldSimple w:instr=" SEQ Figuur \* ARABIC ">
+        <w:r>
+          <w:rPr>
+            <w:noProof/>
+          </w:rPr>
+          <w:t>2</w:t>
+        </w:r>
+      </w:fldSimple>
       <w:r>
         <w:t>: t</w:t>
       </w:r>
@@ -12604,24 +12770,14 @@
       <w:r>
         <w:t xml:space="preserve">Tabel </w:t>
       </w:r>
-      <w:r>
-        <w:fldChar w:fldCharType="begin"/>
-      </w:r>
-      <w:r>
-        <w:instrText xml:space="preserve"> SEQ Tabel \* ARABIC </w:instrText>
-      </w:r>
-      <w:r>
-        <w:fldChar w:fldCharType="separate"/>
-      </w:r>
-      <w:r>
-        <w:rPr>
-          <w:noProof/>
-        </w:rPr>
-        <w:t>7</w:t>
-      </w:r>
-      <w:r>
-        <w:fldChar w:fldCharType="end"/>
-      </w:r>
+      <w:fldSimple w:instr=" SEQ Tabel \* ARABIC ">
+        <w:r>
+          <w:rPr>
+            <w:noProof/>
+          </w:rPr>
+          <w:t>7</w:t>
+        </w:r>
+      </w:fldSimple>
       <w:r>
         <w:t>: belangrijke datums</w:t>
       </w:r>
@@ -13775,8 +13931,8 @@
       <w:bookmarkStart w:id="62" w:name="_Toc339966120"/>
       <w:bookmarkStart w:id="63" w:name="_Toc480254627"/>
       <w:bookmarkStart w:id="64" w:name="_Toc507670780"/>
-      <w:bookmarkStart w:id="65" w:name="_Hlk261875"/>
-      <w:bookmarkStart w:id="66" w:name="_Toc523968"/>
+      <w:bookmarkStart w:id="65" w:name="_Toc523968"/>
+      <w:bookmarkStart w:id="66" w:name="_Hlk261875"/>
       <w:r>
         <w:t>Teamleden</w:t>
       </w:r>
@@ -13786,7 +13942,7 @@
       <w:bookmarkEnd w:id="62"/>
       <w:bookmarkEnd w:id="63"/>
       <w:bookmarkEnd w:id="64"/>
-      <w:bookmarkEnd w:id="66"/>
+      <w:bookmarkEnd w:id="65"/>
     </w:p>
     <w:p/>
     <w:tbl>
@@ -13809,7 +13965,7 @@
           <w:tcPr>
             <w:tcW w:w="3293" w:type="dxa"/>
           </w:tcPr>
-          <w:bookmarkEnd w:id="65"/>
+          <w:bookmarkEnd w:id="66"/>
           <w:p>
             <w:r>
               <w:t>Naam + tel + e-mail</w:t>
@@ -14214,10 +14370,10 @@
               </w:rPr>
             </w:pPr>
             <w:r>
-              <w:rPr>
-                <w:lang w:val="de-DE"/>
-              </w:rPr>
-              <w:t>+31885072632</w:t>
+              <w:t>+31</w:t>
+            </w:r>
+            <w:r>
+              <w:t>648621396</w:t>
             </w:r>
           </w:p>
           <w:p>
@@ -14285,24 +14441,14 @@
       <w:r>
         <w:t xml:space="preserve">Tabel </w:t>
       </w:r>
-      <w:r>
-        <w:fldChar w:fldCharType="begin"/>
-      </w:r>
-      <w:r>
-        <w:instrText xml:space="preserve"> SEQ Tabel \* ARABIC </w:instrText>
-      </w:r>
-      <w:r>
-        <w:fldChar w:fldCharType="separate"/>
-      </w:r>
-      <w:r>
-        <w:rPr>
-          <w:noProof/>
-        </w:rPr>
-        <w:t>8</w:t>
-      </w:r>
-      <w:r>
-        <w:fldChar w:fldCharType="end"/>
-      </w:r>
+      <w:fldSimple w:instr=" SEQ Tabel \* ARABIC ">
+        <w:r>
+          <w:rPr>
+            <w:noProof/>
+          </w:rPr>
+          <w:t>8</w:t>
+        </w:r>
+      </w:fldSimple>
       <w:r>
         <w:t>: teamleden</w:t>
       </w:r>
@@ -14424,8 +14570,8 @@
         <w:br w:type="page"/>
       </w:r>
     </w:p>
-    <w:bookmarkStart w:id="70" w:name="_Toc523970" w:displacedByCustomXml="next"/>
-    <w:bookmarkStart w:id="71" w:name="_Toc336418" w:displacedByCustomXml="next"/>
+    <w:bookmarkStart w:id="70" w:name="_Toc336418" w:displacedByCustomXml="next"/>
+    <w:bookmarkStart w:id="71" w:name="_Toc523970" w:displacedByCustomXml="next"/>
     <w:sdt>
       <w:sdtPr>
         <w:rPr>
@@ -20795,6 +20941,7 @@
     <w:rsid w:val="00586648"/>
     <w:rsid w:val="00BF7EBC"/>
     <w:rsid w:val="00C33440"/>
+    <w:rsid w:val="00E74055"/>
     <w:rsid w:val="00EA3C14"/>
     <w:rsid w:val="00F834B3"/>
   </w:rsids>
@@ -21560,7 +21707,7 @@
 
 <file path=customXml/item1.xml><?xml version="1.0" encoding="utf-8"?>
 <CoverPageProperties xmlns="http://schemas.microsoft.com/office/2006/coverPageProps">
-  <PublishDate>2019-02-08</PublishDate>
+  <PublishDate>2019-02-11</PublishDate>
   <Abstract/>
   <CompanyAddress/>
   <CompanyPhone/>
@@ -21623,7 +21770,7 @@
   <Method/>
   <Security/>
   <DocumentType>Report</DocumentType>
-  <DocumentVersion>1.1</DocumentVersion>
+  <DocumentVersion>1.2</DocumentVersion>
   <DocumentRevision>1.0</DocumentRevision>
   <Organisation/>
   <Authorizer/>
@@ -21742,7 +21889,7 @@
 </file>
 
 <file path=customXml/itemProps3.xml><?xml version="1.0" encoding="utf-8"?>
-<ds:datastoreItem xmlns:ds="http://schemas.openxmlformats.org/officeDocument/2006/customXml" ds:itemID="{561C491E-74EF-4D7A-A940-58DA5AB65595}">
+<ds:datastoreItem xmlns:ds="http://schemas.openxmlformats.org/officeDocument/2006/customXml" ds:itemID="{0E1AA11F-6F33-4671-B49A-48C1B0730502}">
   <ds:schemaRefs>
     <ds:schemaRef ds:uri="http://schemas.openxmlformats.org/officeDocument/2006/bibliography"/>
   </ds:schemaRefs>

</xml_diff>

<commit_message>
Edited Plan Van Aanpak processed feedback from Bartosz
</commit_message>
<xml_diff>
--- a/Plan Van Aanpak - Merik Westerveld - InfoSupport.docx
+++ b/Plan Van Aanpak - Merik Westerveld - InfoSupport.docx
@@ -561,6 +561,7 @@
                                   <w:dataBinding w:prefixMappings="xmlns:ns0='http://purl.org/dc/elements/1.1/' xmlns:ns1='http://schemas.openxmlformats.org/package/2006/metadata/core-properties' " w:xpath="/ns1:coreProperties[1]/ns0:title[1]" w:storeItemID="{6C3C8BC8-F283-45AE-878A-BAB7291924A1}"/>
                                   <w:text/>
                                 </w:sdtPr>
+                                <w:sdtEndPr/>
                                 <w:sdtContent>
                                   <w:p>
                                     <w:pPr>
@@ -593,6 +594,7 @@
                                   <w:dataBinding w:prefixMappings="xmlns:ns0='http://purl.org/dc/elements/1.1/' xmlns:ns1='http://schemas.openxmlformats.org/package/2006/metadata/core-properties' " w:xpath="/ns1:coreProperties[1]/ns0:subject[1]" w:storeItemID="{6C3C8BC8-F283-45AE-878A-BAB7291924A1}"/>
                                   <w:text/>
                                 </w:sdtPr>
+                                <w:sdtEndPr/>
                                 <w:sdtContent>
                                   <w:p>
                                     <w:pPr>
@@ -636,6 +638,7 @@
                                     <w:dataBinding w:prefixMappings="xmlns:ns0='http://purl.org/dc/elements/1.1/' xmlns:ns1='http://schemas.openxmlformats.org/package/2006/metadata/core-properties' " w:xpath="/ns1:coreProperties[1]/ns0:creator[1]" w:storeItemID="{6C3C8BC8-F283-45AE-878A-BAB7291924A1}"/>
                                     <w:text/>
                                   </w:sdtPr>
+                                  <w:sdtEndPr/>
                                   <w:sdtContent>
                                     <w:r>
                                       <w:rPr>
@@ -679,13 +682,14 @@
                                     <w:docPart w:val="A89F7D07673748BA858D540A7793BBAC"/>
                                   </w:placeholder>
                                   <w:dataBinding w:prefixMappings="xmlns:ns0='http://schemas.microsoft.com/office/2006/coverPageProps' " w:xpath="/ns0:CoverPageProperties[1]/ns0:PublishDate[1]" w:storeItemID="{55AF091B-3C7A-41E3-B477-F2FDAA23CFDA}"/>
-                                  <w:date w:fullDate="2019-02-11T00:00:00Z">
+                                  <w:date w:fullDate="2019-02-12T00:00:00Z">
                                     <w:dateFormat w:val="d MMMM yyyy"/>
                                     <w:lid w:val="nl-NL"/>
                                     <w:storeMappedDataAs w:val="date"/>
                                     <w:calendar w:val="gregorian"/>
                                   </w:date>
                                 </w:sdtPr>
+                                <w:sdtEndPr/>
                                 <w:sdtContent>
                                   <w:p>
                                     <w:pPr>
@@ -701,7 +705,7 @@
                                         <w:sz w:val="26"/>
                                         <w:szCs w:val="26"/>
                                       </w:rPr>
-                                      <w:t>11 februari 2019</w:t>
+                                      <w:t>12 februari 2019</w:t>
                                     </w:r>
                                   </w:p>
                                 </w:sdtContent>
@@ -730,6 +734,7 @@
                                     <w:listItem w:displayText="Final" w:value="Final"/>
                                   </w:comboBox>
                                 </w:sdtPr>
+                                <w:sdtEndPr/>
                                 <w:sdtContent>
                                   <w:p>
                                     <w:pPr>
@@ -789,6 +794,7 @@
                             <w:dataBinding w:prefixMappings="xmlns:ns0='http://purl.org/dc/elements/1.1/' xmlns:ns1='http://schemas.openxmlformats.org/package/2006/metadata/core-properties' " w:xpath="/ns1:coreProperties[1]/ns0:title[1]" w:storeItemID="{6C3C8BC8-F283-45AE-878A-BAB7291924A1}"/>
                             <w:text/>
                           </w:sdtPr>
+                          <w:sdtEndPr/>
                           <w:sdtContent>
                             <w:p>
                               <w:pPr>
@@ -821,6 +827,7 @@
                             <w:dataBinding w:prefixMappings="xmlns:ns0='http://purl.org/dc/elements/1.1/' xmlns:ns1='http://schemas.openxmlformats.org/package/2006/metadata/core-properties' " w:xpath="/ns1:coreProperties[1]/ns0:subject[1]" w:storeItemID="{6C3C8BC8-F283-45AE-878A-BAB7291924A1}"/>
                             <w:text/>
                           </w:sdtPr>
+                          <w:sdtEndPr/>
                           <w:sdtContent>
                             <w:p>
                               <w:pPr>
@@ -864,6 +871,7 @@
                               <w:dataBinding w:prefixMappings="xmlns:ns0='http://purl.org/dc/elements/1.1/' xmlns:ns1='http://schemas.openxmlformats.org/package/2006/metadata/core-properties' " w:xpath="/ns1:coreProperties[1]/ns0:creator[1]" w:storeItemID="{6C3C8BC8-F283-45AE-878A-BAB7291924A1}"/>
                               <w:text/>
                             </w:sdtPr>
+                            <w:sdtEndPr/>
                             <w:sdtContent>
                               <w:r>
                                 <w:rPr>
@@ -907,13 +915,14 @@
                               <w:docPart w:val="A89F7D07673748BA858D540A7793BBAC"/>
                             </w:placeholder>
                             <w:dataBinding w:prefixMappings="xmlns:ns0='http://schemas.microsoft.com/office/2006/coverPageProps' " w:xpath="/ns0:CoverPageProperties[1]/ns0:PublishDate[1]" w:storeItemID="{55AF091B-3C7A-41E3-B477-F2FDAA23CFDA}"/>
-                            <w:date w:fullDate="2019-02-11T00:00:00Z">
+                            <w:date w:fullDate="2019-02-12T00:00:00Z">
                               <w:dateFormat w:val="d MMMM yyyy"/>
                               <w:lid w:val="nl-NL"/>
                               <w:storeMappedDataAs w:val="date"/>
                               <w:calendar w:val="gregorian"/>
                             </w:date>
                           </w:sdtPr>
+                          <w:sdtEndPr/>
                           <w:sdtContent>
                             <w:p>
                               <w:pPr>
@@ -929,7 +938,7 @@
                                   <w:sz w:val="26"/>
                                   <w:szCs w:val="26"/>
                                 </w:rPr>
-                                <w:t>11 februari 2019</w:t>
+                                <w:t>12 februari 2019</w:t>
                               </w:r>
                             </w:p>
                           </w:sdtContent>
@@ -958,6 +967,7 @@
                               <w:listItem w:displayText="Final" w:value="Final"/>
                             </w:comboBox>
                           </w:sdtPr>
+                          <w:sdtEndPr/>
                           <w:sdtContent>
                             <w:p>
                               <w:pPr>
@@ -2094,6 +2104,7 @@
           <w:dataBinding w:prefixMappings="xmlns:ns0='http://purl.org/dc/elements/1.1/' xmlns:ns1='http://schemas.openxmlformats.org/package/2006/metadata/core-properties' " w:xpath="/ns1:coreProperties[1]/ns0:title[1]" w:storeItemID="{6C3C8BC8-F283-45AE-878A-BAB7291924A1}"/>
           <w:text/>
         </w:sdtPr>
+        <w:sdtEndPr/>
         <w:sdtContent>
           <w:r>
             <w:rPr>
@@ -2129,6 +2140,11 @@
         <w:dataBinding w:prefixMappings="xmlns:ns0='http://purl.org/dc/elements/1.1/' xmlns:ns1='http://schemas.openxmlformats.org/package/2006/metadata/core-properties' " w:xpath="/ns1:coreProperties[1]/ns0:subject[1]" w:storeItemID="{6C3C8BC8-F283-45AE-878A-BAB7291924A1}"/>
         <w:text/>
       </w:sdtPr>
+      <w:sdtEndPr>
+        <w:rPr>
+          <w:rStyle w:val="SubtitleChar"/>
+        </w:rPr>
+      </w:sdtEndPr>
       <w:sdtContent>
         <w:p>
           <w:pPr>
@@ -2206,11 +2222,21 @@
             <w:pPr>
               <w:pStyle w:val="NoSpacing"/>
             </w:pPr>
-            <w:fldSimple w:instr=" DOCVARIABLE  txtTitle  \* MERGEFORMAT ">
-              <w:r>
-                <w:t>Titel</w:t>
-              </w:r>
-            </w:fldSimple>
+            <w:r>
+              <w:fldChar w:fldCharType="begin"/>
+            </w:r>
+            <w:r>
+              <w:instrText xml:space="preserve"> DOCVARIABLE  txtTitle  \* MERGEFORMAT </w:instrText>
+            </w:r>
+            <w:r>
+              <w:fldChar w:fldCharType="separate"/>
+            </w:r>
+            <w:r>
+              <w:t>Titel</w:t>
+            </w:r>
+            <w:r>
+              <w:fldChar w:fldCharType="end"/>
+            </w:r>
           </w:p>
         </w:tc>
         <w:sdt>
@@ -2224,6 +2250,7 @@
             <w:dataBinding w:prefixMappings="xmlns:ns0='http://purl.org/dc/elements/1.1/' xmlns:ns1='http://schemas.openxmlformats.org/package/2006/metadata/core-properties' " w:xpath="/ns1:coreProperties[1]/ns0:title[1]" w:storeItemID="{6C3C8BC8-F283-45AE-878A-BAB7291924A1}"/>
             <w:text/>
           </w:sdtPr>
+          <w:sdtEndPr/>
           <w:sdtContent>
             <w:tc>
               <w:tcPr>
@@ -2255,11 +2282,21 @@
             <w:pPr>
               <w:pStyle w:val="NoSpacing"/>
             </w:pPr>
-            <w:fldSimple w:instr=" DOCVARIABLE  txtProject  \* MERGEFORMAT ">
-              <w:r>
-                <w:t>Project</w:t>
-              </w:r>
-            </w:fldSimple>
+            <w:r>
+              <w:fldChar w:fldCharType="begin"/>
+            </w:r>
+            <w:r>
+              <w:instrText xml:space="preserve"> DOCVARIABLE  txtProject  \* MERGEFORMAT </w:instrText>
+            </w:r>
+            <w:r>
+              <w:fldChar w:fldCharType="separate"/>
+            </w:r>
+            <w:r>
+              <w:t>Project</w:t>
+            </w:r>
+            <w:r>
+              <w:fldChar w:fldCharType="end"/>
+            </w:r>
           </w:p>
         </w:tc>
         <w:sdt>
@@ -2273,6 +2310,7 @@
             <w:dataBinding w:prefixMappings="xmlns:ns0='http://purl.org/dc/elements/1.1/' xmlns:ns1='http://schemas.openxmlformats.org/package/2006/metadata/core-properties' " w:xpath="/ns1:coreProperties[1]/ns0:subject[1]" w:storeItemID="{6C3C8BC8-F283-45AE-878A-BAB7291924A1}"/>
             <w:text/>
           </w:sdtPr>
+          <w:sdtEndPr/>
           <w:sdtContent>
             <w:tc>
               <w:tcPr>
@@ -2305,11 +2343,21 @@
             <w:pPr>
               <w:pStyle w:val="NoSpacing"/>
             </w:pPr>
-            <w:fldSimple w:instr=" DOCVARIABLE  txtVersion  \* MERGEFORMAT ">
-              <w:r>
-                <w:t>Versie</w:t>
-              </w:r>
-            </w:fldSimple>
+            <w:r>
+              <w:fldChar w:fldCharType="begin"/>
+            </w:r>
+            <w:r>
+              <w:instrText xml:space="preserve"> DOCVARIABLE  txtVersion  \* MERGEFORMAT </w:instrText>
+            </w:r>
+            <w:r>
+              <w:fldChar w:fldCharType="separate"/>
+            </w:r>
+            <w:r>
+              <w:t>Versie</w:t>
+            </w:r>
+            <w:r>
+              <w:fldChar w:fldCharType="end"/>
+            </w:r>
           </w:p>
         </w:tc>
         <w:tc>
@@ -2330,6 +2378,7 @@
                 <w:dataBinding w:prefixMappings="xmlns:ns0='Extra' " w:xpath="/ns0:Extra[1]/ns0:DocumentVersion[1]" w:storeItemID="{E9D924CF-BAA0-4B0B-9B0F-A47FD35602B1}"/>
                 <w:text/>
               </w:sdtPr>
+              <w:sdtEndPr/>
               <w:sdtContent>
                 <w:r>
                   <w:t>1.</w:t>
@@ -2355,11 +2404,21 @@
             <w:pPr>
               <w:pStyle w:val="NoSpacing"/>
             </w:pPr>
-            <w:fldSimple w:instr=" DOCVARIABLE  txtStatus  \* MERGEFORMAT ">
-              <w:r>
-                <w:t>Status</w:t>
-              </w:r>
-            </w:fldSimple>
+            <w:r>
+              <w:fldChar w:fldCharType="begin"/>
+            </w:r>
+            <w:r>
+              <w:instrText xml:space="preserve"> DOCVARIABLE  txtStatus  \* MERGEFORMAT </w:instrText>
+            </w:r>
+            <w:r>
+              <w:fldChar w:fldCharType="separate"/>
+            </w:r>
+            <w:r>
+              <w:t>Status</w:t>
+            </w:r>
+            <w:r>
+              <w:fldChar w:fldCharType="end"/>
+            </w:r>
           </w:p>
         </w:tc>
         <w:tc>
@@ -2390,6 +2449,7 @@
                   <w:listItem w:displayText="Final" w:value="Final"/>
                 </w:comboBox>
               </w:sdtPr>
+              <w:sdtEndPr/>
               <w:sdtContent>
                 <w:r>
                   <w:t>Concept</w:t>
@@ -2413,11 +2473,21 @@
             <w:pPr>
               <w:pStyle w:val="NoSpacing"/>
             </w:pPr>
-            <w:fldSimple w:instr=" DOCVARIABLE  txtDate  \* MERGEFORMAT ">
-              <w:r>
-                <w:t>Datum</w:t>
-              </w:r>
-            </w:fldSimple>
+            <w:r>
+              <w:fldChar w:fldCharType="begin"/>
+            </w:r>
+            <w:r>
+              <w:instrText xml:space="preserve"> DOCVARIABLE  txtDate  \* MERGEFORMAT </w:instrText>
+            </w:r>
+            <w:r>
+              <w:fldChar w:fldCharType="separate"/>
+            </w:r>
+            <w:r>
+              <w:t>Datum</w:t>
+            </w:r>
+            <w:r>
+              <w:fldChar w:fldCharType="end"/>
+            </w:r>
           </w:p>
         </w:tc>
         <w:sdt>
@@ -2429,13 +2499,14 @@
               <w:docPart w:val="6B33A0C6FCD14ECABBF85522EE7B9C0D"/>
             </w:placeholder>
             <w:dataBinding w:prefixMappings="xmlns:ns0='http://schemas.microsoft.com/office/2006/coverPageProps' " w:xpath="/ns0:CoverPageProperties[1]/ns0:PublishDate[1]" w:storeItemID="{55AF091B-3C7A-41E3-B477-F2FDAA23CFDA}"/>
-            <w:date w:fullDate="2019-02-11T00:00:00Z">
+            <w:date w:fullDate="2019-02-12T00:00:00Z">
               <w:dateFormat w:val="d MMMM yyyy"/>
               <w:lid w:val="nl-NL"/>
               <w:storeMappedDataAs w:val="date"/>
               <w:calendar w:val="gregorian"/>
             </w:date>
           </w:sdtPr>
+          <w:sdtEndPr/>
           <w:sdtContent>
             <w:tc>
               <w:tcPr>
@@ -2447,7 +2518,10 @@
                   <w:cnfStyle w:val="000000100000" w:firstRow="0" w:lastRow="0" w:firstColumn="0" w:lastColumn="0" w:oddVBand="0" w:evenVBand="0" w:oddHBand="1" w:evenHBand="0" w:firstRowFirstColumn="0" w:firstRowLastColumn="0" w:lastRowFirstColumn="0" w:lastRowLastColumn="0"/>
                 </w:pPr>
                 <w:r>
-                  <w:t>11</w:t>
+                  <w:t>1</w:t>
+                </w:r>
+                <w:r>
+                  <w:t>2</w:t>
                 </w:r>
                 <w:r>
                   <w:t xml:space="preserve"> februari 2019</w:t>
@@ -2470,11 +2544,21 @@
             <w:pPr>
               <w:pStyle w:val="NoSpacing"/>
             </w:pPr>
-            <w:fldSimple w:instr=" DOCVARIABLE  txtFile  \* MERGEFORMAT ">
-              <w:r>
-                <w:t>Bestand</w:t>
-              </w:r>
-            </w:fldSimple>
+            <w:r>
+              <w:fldChar w:fldCharType="begin"/>
+            </w:r>
+            <w:r>
+              <w:instrText xml:space="preserve"> DOCVARIABLE  txtFile  \* MERGEFORMAT </w:instrText>
+            </w:r>
+            <w:r>
+              <w:fldChar w:fldCharType="separate"/>
+            </w:r>
+            <w:r>
+              <w:t>Bestand</w:t>
+            </w:r>
+            <w:r>
+              <w:fldChar w:fldCharType="end"/>
+            </w:r>
           </w:p>
         </w:tc>
         <w:tc>
@@ -2515,11 +2599,21 @@
             <w:pPr>
               <w:pStyle w:val="NoSpacing"/>
             </w:pPr>
-            <w:fldSimple w:instr=" DOCVARIABLE  txtCompany  \* MERGEFORMAT ">
-              <w:r>
-                <w:t>Bedrijf</w:t>
-              </w:r>
-            </w:fldSimple>
+            <w:r>
+              <w:fldChar w:fldCharType="begin"/>
+            </w:r>
+            <w:r>
+              <w:instrText xml:space="preserve"> DOCVARIABLE  txtCompany  \* MERGEFORMAT </w:instrText>
+            </w:r>
+            <w:r>
+              <w:fldChar w:fldCharType="separate"/>
+            </w:r>
+            <w:r>
+              <w:t>Bedrijf</w:t>
+            </w:r>
+            <w:r>
+              <w:fldChar w:fldCharType="end"/>
+            </w:r>
           </w:p>
         </w:tc>
         <w:sdt>
@@ -2533,6 +2627,7 @@
             <w:dataBinding w:prefixMappings="xmlns:ns0='http://schemas.openxmlformats.org/officeDocument/2006/extended-properties' " w:xpath="/ns0:Properties[1]/ns0:Manager[1]" w:storeItemID="{6668398D-A668-4E3E-A5EB-62B293D839F1}"/>
             <w:text/>
           </w:sdtPr>
+          <w:sdtEndPr/>
           <w:sdtContent>
             <w:tc>
               <w:tcPr>
@@ -2566,11 +2661,21 @@
       <w:pPr>
         <w:pStyle w:val="Kop1Ongenummerd"/>
       </w:pPr>
-      <w:fldSimple w:instr=" DOCVARIABLE  txtHistory  \* MERGEFORMAT ">
-        <w:r>
-          <w:t>Historie</w:t>
-        </w:r>
-      </w:fldSimple>
+      <w:r>
+        <w:fldChar w:fldCharType="begin"/>
+      </w:r>
+      <w:r>
+        <w:instrText xml:space="preserve"> DOCVARIABLE  txtHistory  \* MERGEFORMAT </w:instrText>
+      </w:r>
+      <w:r>
+        <w:fldChar w:fldCharType="separate"/>
+      </w:r>
+      <w:r>
+        <w:t>Historie</w:t>
+      </w:r>
+      <w:r>
+        <w:fldChar w:fldCharType="end"/>
+      </w:r>
     </w:p>
     <w:tbl>
       <w:tblPr>
@@ -2600,11 +2705,21 @@
             <w:pPr>
               <w:pStyle w:val="NoSpacing"/>
             </w:pPr>
-            <w:fldSimple w:instr=" DOCVARIABLE  txtVersion  \* MERGEFORMAT ">
-              <w:r>
-                <w:t>Versie</w:t>
-              </w:r>
-            </w:fldSimple>
+            <w:r>
+              <w:fldChar w:fldCharType="begin"/>
+            </w:r>
+            <w:r>
+              <w:instrText xml:space="preserve"> DOCVARIABLE  txtVersion  \* MERGEFORMAT </w:instrText>
+            </w:r>
+            <w:r>
+              <w:fldChar w:fldCharType="separate"/>
+            </w:r>
+            <w:r>
+              <w:t>Versie</w:t>
+            </w:r>
+            <w:r>
+              <w:fldChar w:fldCharType="end"/>
+            </w:r>
           </w:p>
         </w:tc>
         <w:tc>
@@ -2616,11 +2731,21 @@
               <w:pStyle w:val="NoSpacing"/>
               <w:cnfStyle w:val="100000000000" w:firstRow="1" w:lastRow="0" w:firstColumn="0" w:lastColumn="0" w:oddVBand="0" w:evenVBand="0" w:oddHBand="0" w:evenHBand="0" w:firstRowFirstColumn="0" w:firstRowLastColumn="0" w:lastRowFirstColumn="0" w:lastRowLastColumn="0"/>
             </w:pPr>
-            <w:fldSimple w:instr=" DOCVARIABLE  txtStatus  \* MERGEFORMAT ">
-              <w:r>
-                <w:t>Status</w:t>
-              </w:r>
-            </w:fldSimple>
+            <w:r>
+              <w:fldChar w:fldCharType="begin"/>
+            </w:r>
+            <w:r>
+              <w:instrText xml:space="preserve"> DOCVARIABLE  txtStatus  \* MERGEFORMAT </w:instrText>
+            </w:r>
+            <w:r>
+              <w:fldChar w:fldCharType="separate"/>
+            </w:r>
+            <w:r>
+              <w:t>Status</w:t>
+            </w:r>
+            <w:r>
+              <w:fldChar w:fldCharType="end"/>
+            </w:r>
           </w:p>
         </w:tc>
         <w:tc>
@@ -2632,11 +2757,21 @@
               <w:pStyle w:val="NoSpacing"/>
               <w:cnfStyle w:val="100000000000" w:firstRow="1" w:lastRow="0" w:firstColumn="0" w:lastColumn="0" w:oddVBand="0" w:evenVBand="0" w:oddHBand="0" w:evenHBand="0" w:firstRowFirstColumn="0" w:firstRowLastColumn="0" w:lastRowFirstColumn="0" w:lastRowLastColumn="0"/>
             </w:pPr>
-            <w:fldSimple w:instr=" DOCVARIABLE  txtDate  \* MERGEFORMAT ">
-              <w:r>
-                <w:t>Datum</w:t>
-              </w:r>
-            </w:fldSimple>
+            <w:r>
+              <w:fldChar w:fldCharType="begin"/>
+            </w:r>
+            <w:r>
+              <w:instrText xml:space="preserve"> DOCVARIABLE  txtDate  \* MERGEFORMAT </w:instrText>
+            </w:r>
+            <w:r>
+              <w:fldChar w:fldCharType="separate"/>
+            </w:r>
+            <w:r>
+              <w:t>Datum</w:t>
+            </w:r>
+            <w:r>
+              <w:fldChar w:fldCharType="end"/>
+            </w:r>
           </w:p>
         </w:tc>
         <w:tc>
@@ -2648,11 +2783,21 @@
               <w:pStyle w:val="NoSpacing"/>
               <w:cnfStyle w:val="100000000000" w:firstRow="1" w:lastRow="0" w:firstColumn="0" w:lastColumn="0" w:oddVBand="0" w:evenVBand="0" w:oddHBand="0" w:evenHBand="0" w:firstRowFirstColumn="0" w:firstRowLastColumn="0" w:lastRowFirstColumn="0" w:lastRowLastColumn="0"/>
             </w:pPr>
-            <w:fldSimple w:instr=" DOCVARIABLE  txtAuthor  \* MERGEFORMAT ">
-              <w:r>
-                <w:t>Auteur</w:t>
-              </w:r>
-            </w:fldSimple>
+            <w:r>
+              <w:fldChar w:fldCharType="begin"/>
+            </w:r>
+            <w:r>
+              <w:instrText xml:space="preserve"> DOCVARIABLE  txtAuthor  \* MERGEFORMAT </w:instrText>
+            </w:r>
+            <w:r>
+              <w:fldChar w:fldCharType="separate"/>
+            </w:r>
+            <w:r>
+              <w:t>Auteur</w:t>
+            </w:r>
+            <w:r>
+              <w:fldChar w:fldCharType="end"/>
+            </w:r>
           </w:p>
         </w:tc>
         <w:tc>
@@ -2664,11 +2809,21 @@
               <w:pStyle w:val="NoSpacing"/>
               <w:cnfStyle w:val="100000000000" w:firstRow="1" w:lastRow="0" w:firstColumn="0" w:lastColumn="0" w:oddVBand="0" w:evenVBand="0" w:oddHBand="0" w:evenHBand="0" w:firstRowFirstColumn="0" w:firstRowLastColumn="0" w:lastRowFirstColumn="0" w:lastRowLastColumn="0"/>
             </w:pPr>
-            <w:fldSimple w:instr=" DOCVARIABLE  txtChanges  \* MERGEFORMAT ">
-              <w:r>
-                <w:t>Wijziging</w:t>
-              </w:r>
-            </w:fldSimple>
+            <w:r>
+              <w:fldChar w:fldCharType="begin"/>
+            </w:r>
+            <w:r>
+              <w:instrText xml:space="preserve"> DOCVARIABLE  txtChanges  \* MERGEFORMAT </w:instrText>
+            </w:r>
+            <w:r>
+              <w:fldChar w:fldCharType="separate"/>
+            </w:r>
+            <w:r>
+              <w:t>Wijziging</w:t>
+            </w:r>
+            <w:r>
+              <w:fldChar w:fldCharType="end"/>
+            </w:r>
           </w:p>
         </w:tc>
       </w:tr>
@@ -2936,11 +3091,21 @@
       <w:pPr>
         <w:pStyle w:val="Kop1Ongenummerd"/>
       </w:pPr>
-      <w:fldSimple w:instr=" DOCVARIABLE  txtDistribution  \* MERGEFORMAT ">
-        <w:r>
-          <w:t>Distributielijst</w:t>
-        </w:r>
-      </w:fldSimple>
+      <w:r>
+        <w:fldChar w:fldCharType="begin"/>
+      </w:r>
+      <w:r>
+        <w:instrText xml:space="preserve"> DOCVARIABLE  txtDistribution  \* MERGEFORMAT </w:instrText>
+      </w:r>
+      <w:r>
+        <w:fldChar w:fldCharType="separate"/>
+      </w:r>
+      <w:r>
+        <w:t>Distributielijst</w:t>
+      </w:r>
+      <w:r>
+        <w:fldChar w:fldCharType="end"/>
+      </w:r>
     </w:p>
     <w:tbl>
       <w:tblPr>
@@ -2969,11 +3134,21 @@
             <w:pPr>
               <w:pStyle w:val="NoSpacing"/>
             </w:pPr>
-            <w:fldSimple w:instr=" DOCVARIABLE  txtVersion  \* MERGEFORMAT ">
-              <w:r>
-                <w:t>Versie</w:t>
-              </w:r>
-            </w:fldSimple>
+            <w:r>
+              <w:fldChar w:fldCharType="begin"/>
+            </w:r>
+            <w:r>
+              <w:instrText xml:space="preserve"> DOCVARIABLE  txtVersion  \* MERGEFORMAT </w:instrText>
+            </w:r>
+            <w:r>
+              <w:fldChar w:fldCharType="separate"/>
+            </w:r>
+            <w:r>
+              <w:t>Versie</w:t>
+            </w:r>
+            <w:r>
+              <w:fldChar w:fldCharType="end"/>
+            </w:r>
           </w:p>
         </w:tc>
         <w:tc>
@@ -2985,11 +3160,21 @@
               <w:pStyle w:val="NoSpacing"/>
               <w:cnfStyle w:val="100000000000" w:firstRow="1" w:lastRow="0" w:firstColumn="0" w:lastColumn="0" w:oddVBand="0" w:evenVBand="0" w:oddHBand="0" w:evenHBand="0" w:firstRowFirstColumn="0" w:firstRowLastColumn="0" w:lastRowFirstColumn="0" w:lastRowLastColumn="0"/>
             </w:pPr>
-            <w:fldSimple w:instr=" DOCVARIABLE  txtStatus  \* MERGEFORMAT ">
-              <w:r>
-                <w:t>Status</w:t>
-              </w:r>
-            </w:fldSimple>
+            <w:r>
+              <w:fldChar w:fldCharType="begin"/>
+            </w:r>
+            <w:r>
+              <w:instrText xml:space="preserve"> DOCVARIABLE  txtStatus  \* MERGEFORMAT </w:instrText>
+            </w:r>
+            <w:r>
+              <w:fldChar w:fldCharType="separate"/>
+            </w:r>
+            <w:r>
+              <w:t>Status</w:t>
+            </w:r>
+            <w:r>
+              <w:fldChar w:fldCharType="end"/>
+            </w:r>
           </w:p>
         </w:tc>
         <w:tc>
@@ -3001,11 +3186,21 @@
               <w:pStyle w:val="NoSpacing"/>
               <w:cnfStyle w:val="100000000000" w:firstRow="1" w:lastRow="0" w:firstColumn="0" w:lastColumn="0" w:oddVBand="0" w:evenVBand="0" w:oddHBand="0" w:evenHBand="0" w:firstRowFirstColumn="0" w:firstRowLastColumn="0" w:lastRowFirstColumn="0" w:lastRowLastColumn="0"/>
             </w:pPr>
-            <w:fldSimple w:instr=" DOCVARIABLE  txtDate  \* MERGEFORMAT ">
-              <w:r>
-                <w:t>Datum</w:t>
-              </w:r>
-            </w:fldSimple>
+            <w:r>
+              <w:fldChar w:fldCharType="begin"/>
+            </w:r>
+            <w:r>
+              <w:instrText xml:space="preserve"> DOCVARIABLE  txtDate  \* MERGEFORMAT </w:instrText>
+            </w:r>
+            <w:r>
+              <w:fldChar w:fldCharType="separate"/>
+            </w:r>
+            <w:r>
+              <w:t>Datum</w:t>
+            </w:r>
+            <w:r>
+              <w:fldChar w:fldCharType="end"/>
+            </w:r>
           </w:p>
         </w:tc>
         <w:tc>
@@ -3017,11 +3212,21 @@
               <w:pStyle w:val="NoSpacing"/>
               <w:cnfStyle w:val="100000000000" w:firstRow="1" w:lastRow="0" w:firstColumn="0" w:lastColumn="0" w:oddVBand="0" w:evenVBand="0" w:oddHBand="0" w:evenHBand="0" w:firstRowFirstColumn="0" w:firstRowLastColumn="0" w:lastRowFirstColumn="0" w:lastRowLastColumn="0"/>
             </w:pPr>
-            <w:fldSimple w:instr=" DOCVARIABLE  txtTo  \* MERGEFORMAT ">
-              <w:r>
-                <w:t>Aan</w:t>
-              </w:r>
-            </w:fldSimple>
+            <w:r>
+              <w:fldChar w:fldCharType="begin"/>
+            </w:r>
+            <w:r>
+              <w:instrText xml:space="preserve"> DOCVARIABLE  txtTo  \* MERGEFORMAT </w:instrText>
+            </w:r>
+            <w:r>
+              <w:fldChar w:fldCharType="separate"/>
+            </w:r>
+            <w:r>
+              <w:t>Aan</w:t>
+            </w:r>
+            <w:r>
+              <w:fldChar w:fldCharType="end"/>
+            </w:r>
           </w:p>
         </w:tc>
       </w:tr>
@@ -3182,6 +3387,67 @@
             </w:r>
             <w:r>
               <w:t>n</w:t>
+            </w:r>
+          </w:p>
+        </w:tc>
+      </w:tr>
+      <w:tr>
+        <w:trPr>
+          <w:cnfStyle w:val="000000100000" w:firstRow="0" w:lastRow="0" w:firstColumn="0" w:lastColumn="0" w:oddVBand="0" w:evenVBand="0" w:oddHBand="1" w:evenHBand="0" w:firstRowFirstColumn="0" w:firstRowLastColumn="0" w:lastRowFirstColumn="0" w:lastRowLastColumn="0"/>
+          <w:trHeight w:val="425"/>
+        </w:trPr>
+        <w:tc>
+          <w:tcPr>
+            <w:cnfStyle w:val="001000000000" w:firstRow="0" w:lastRow="0" w:firstColumn="1" w:lastColumn="0" w:oddVBand="0" w:evenVBand="0" w:oddHBand="0" w:evenHBand="0" w:firstRowFirstColumn="0" w:firstRowLastColumn="0" w:lastRowFirstColumn="0" w:lastRowLastColumn="0"/>
+            <w:tcW w:w="993" w:type="dxa"/>
+          </w:tcPr>
+          <w:p>
+            <w:pPr>
+              <w:pStyle w:val="NoSpacing"/>
+            </w:pPr>
+            <w:r>
+              <w:t>1.2</w:t>
+            </w:r>
+          </w:p>
+        </w:tc>
+        <w:tc>
+          <w:tcPr>
+            <w:tcW w:w="1859" w:type="dxa"/>
+          </w:tcPr>
+          <w:p>
+            <w:pPr>
+              <w:pStyle w:val="NoSpacing"/>
+              <w:cnfStyle w:val="000000100000" w:firstRow="0" w:lastRow="0" w:firstColumn="0" w:lastColumn="0" w:oddVBand="0" w:evenVBand="0" w:oddHBand="1" w:evenHBand="0" w:firstRowFirstColumn="0" w:firstRowLastColumn="0" w:lastRowFirstColumn="0" w:lastRowLastColumn="0"/>
+            </w:pPr>
+            <w:r>
+              <w:t>Concept</w:t>
+            </w:r>
+          </w:p>
+        </w:tc>
+        <w:tc>
+          <w:tcPr>
+            <w:tcW w:w="1303" w:type="dxa"/>
+          </w:tcPr>
+          <w:p>
+            <w:pPr>
+              <w:pStyle w:val="NoSpacing"/>
+              <w:cnfStyle w:val="000000100000" w:firstRow="0" w:lastRow="0" w:firstColumn="0" w:lastColumn="0" w:oddVBand="0" w:evenVBand="0" w:oddHBand="1" w:evenHBand="0" w:firstRowFirstColumn="0" w:firstRowLastColumn="0" w:lastRowFirstColumn="0" w:lastRowLastColumn="0"/>
+            </w:pPr>
+            <w:r>
+              <w:t>12/02/2019</w:t>
+            </w:r>
+          </w:p>
+        </w:tc>
+        <w:tc>
+          <w:tcPr>
+            <w:tcW w:w="4918" w:type="dxa"/>
+          </w:tcPr>
+          <w:p>
+            <w:pPr>
+              <w:cnfStyle w:val="000000100000" w:firstRow="0" w:lastRow="0" w:firstColumn="0" w:lastColumn="0" w:oddVBand="0" w:evenVBand="0" w:oddHBand="1" w:evenHBand="0" w:firstRowFirstColumn="0" w:firstRowLastColumn="0" w:lastRowFirstColumn="0" w:lastRowLastColumn="0"/>
+            </w:pPr>
+            <w:r>
+              <w:t>Hans Geurtsen</w:t>
             </w:r>
           </w:p>
         </w:tc>
@@ -3600,6 +3866,7 @@
           <w:dataBinding w:prefixMappings="xmlns:ns0='http://purl.org/dc/elements/1.1/' xmlns:ns1='http://schemas.openxmlformats.org/package/2006/metadata/core-properties' " w:xpath="/ns1:coreProperties[1]/ns0:subject[1]" w:storeItemID="{6C3C8BC8-F283-45AE-878A-BAB7291924A1}"/>
           <w:text/>
         </w:sdtPr>
+        <w:sdtEndPr/>
         <w:sdtContent>
           <w:proofErr w:type="spellStart"/>
           <w:r>
@@ -8541,14 +8808,36 @@
       <w:r>
         <w:t xml:space="preserve">Tabel </w:t>
       </w:r>
-      <w:fldSimple w:instr=" SEQ Tabel \* ARABIC ">
-        <w:r>
-          <w:rPr>
-            <w:noProof/>
-          </w:rPr>
-          <w:t>1</w:t>
-        </w:r>
-      </w:fldSimple>
+      <w:r>
+        <w:rPr>
+          <w:noProof/>
+        </w:rPr>
+        <w:fldChar w:fldCharType="begin"/>
+      </w:r>
+      <w:r>
+        <w:rPr>
+          <w:noProof/>
+        </w:rPr>
+        <w:instrText xml:space="preserve"> SEQ Tabel \* ARABIC </w:instrText>
+      </w:r>
+      <w:r>
+        <w:rPr>
+          <w:noProof/>
+        </w:rPr>
+        <w:fldChar w:fldCharType="separate"/>
+      </w:r>
+      <w:r>
+        <w:rPr>
+          <w:noProof/>
+        </w:rPr>
+        <w:t>1</w:t>
+      </w:r>
+      <w:r>
+        <w:rPr>
+          <w:noProof/>
+        </w:rPr>
+        <w:fldChar w:fldCharType="end"/>
+      </w:r>
       <w:r>
         <w:t xml:space="preserve">: </w:t>
       </w:r>
@@ -8707,14 +8996,36 @@
       <w:r>
         <w:t xml:space="preserve">Tabel </w:t>
       </w:r>
-      <w:fldSimple w:instr=" SEQ Tabel \* ARABIC ">
-        <w:r>
-          <w:rPr>
-            <w:noProof/>
-          </w:rPr>
-          <w:t>2</w:t>
-        </w:r>
-      </w:fldSimple>
+      <w:r>
+        <w:rPr>
+          <w:noProof/>
+        </w:rPr>
+        <w:fldChar w:fldCharType="begin"/>
+      </w:r>
+      <w:r>
+        <w:rPr>
+          <w:noProof/>
+        </w:rPr>
+        <w:instrText xml:space="preserve"> SEQ Tabel \* ARABIC </w:instrText>
+      </w:r>
+      <w:r>
+        <w:rPr>
+          <w:noProof/>
+        </w:rPr>
+        <w:fldChar w:fldCharType="separate"/>
+      </w:r>
+      <w:r>
+        <w:rPr>
+          <w:noProof/>
+        </w:rPr>
+        <w:t>2</w:t>
+      </w:r>
+      <w:r>
+        <w:rPr>
+          <w:noProof/>
+        </w:rPr>
+        <w:fldChar w:fldCharType="end"/>
+      </w:r>
       <w:r>
         <w:t>: opdrachtgevers</w:t>
       </w:r>
@@ -9367,6 +9678,20 @@
                 <w:rStyle w:val="FootnoteReference"/>
               </w:rPr>
               <w:footnoteReference w:id="3"/>
+            </w:r>
+            <w:r>
+              <w:t xml:space="preserve"> op gebied van </w:t>
+            </w:r>
+            <w:r>
+              <w:t xml:space="preserve">UX (User </w:t>
+            </w:r>
+            <w:proofErr w:type="spellStart"/>
+            <w:r>
+              <w:t>Experience</w:t>
+            </w:r>
+            <w:proofErr w:type="spellEnd"/>
+            <w:r>
+              <w:t>)</w:t>
             </w:r>
             <w:r>
               <w:t xml:space="preserve"> / een veld onderzoek op het festival zelf. </w:t>
@@ -9583,14 +9908,36 @@
       <w:r>
         <w:t xml:space="preserve">Tabel </w:t>
       </w:r>
-      <w:fldSimple w:instr=" SEQ Tabel \* ARABIC ">
-        <w:r>
-          <w:rPr>
-            <w:noProof/>
-          </w:rPr>
-          <w:t>3</w:t>
-        </w:r>
-      </w:fldSimple>
+      <w:r>
+        <w:rPr>
+          <w:noProof/>
+        </w:rPr>
+        <w:fldChar w:fldCharType="begin"/>
+      </w:r>
+      <w:r>
+        <w:rPr>
+          <w:noProof/>
+        </w:rPr>
+        <w:instrText xml:space="preserve"> SEQ Tabel \* ARABIC </w:instrText>
+      </w:r>
+      <w:r>
+        <w:rPr>
+          <w:noProof/>
+        </w:rPr>
+        <w:fldChar w:fldCharType="separate"/>
+      </w:r>
+      <w:r>
+        <w:rPr>
+          <w:noProof/>
+        </w:rPr>
+        <w:t>3</w:t>
+      </w:r>
+      <w:r>
+        <w:rPr>
+          <w:noProof/>
+        </w:rPr>
+        <w:fldChar w:fldCharType="end"/>
+      </w:r>
       <w:r>
         <w:t>: afbakening</w:t>
       </w:r>
@@ -11000,8 +11347,13 @@
           </w:tcPr>
           <w:p>
             <w:r>
-              <w:t>7. De app moet door middel van gebruikerstesten worden getest op gebruiksvriendelijkheid</w:t>
-            </w:r>
+              <w:t xml:space="preserve">7. De app moet door middel van gebruikerstesten worden getest op </w:t>
+            </w:r>
+            <w:r>
+              <w:t>UX</w:t>
+            </w:r>
+            <w:bookmarkStart w:id="24" w:name="_GoBack"/>
+            <w:bookmarkEnd w:id="24"/>
             <w:r>
               <w:t xml:space="preserve"> en functionaliteiten wat moet</w:t>
             </w:r>
@@ -11048,18 +11400,40 @@
       <w:pPr>
         <w:pStyle w:val="Captionfortableandimage"/>
       </w:pPr>
-      <w:bookmarkStart w:id="24" w:name="_Toc523928"/>
+      <w:bookmarkStart w:id="25" w:name="_Toc523928"/>
       <w:r>
         <w:t xml:space="preserve">Tabel </w:t>
       </w:r>
-      <w:fldSimple w:instr=" SEQ Tabel \* ARABIC ">
-        <w:r>
-          <w:rPr>
-            <w:noProof/>
-          </w:rPr>
-          <w:t>4</w:t>
-        </w:r>
-      </w:fldSimple>
+      <w:r>
+        <w:rPr>
+          <w:noProof/>
+        </w:rPr>
+        <w:fldChar w:fldCharType="begin"/>
+      </w:r>
+      <w:r>
+        <w:rPr>
+          <w:noProof/>
+        </w:rPr>
+        <w:instrText xml:space="preserve"> SEQ Tabel \* ARABIC </w:instrText>
+      </w:r>
+      <w:r>
+        <w:rPr>
+          <w:noProof/>
+        </w:rPr>
+        <w:fldChar w:fldCharType="separate"/>
+      </w:r>
+      <w:r>
+        <w:rPr>
+          <w:noProof/>
+        </w:rPr>
+        <w:t>4</w:t>
+      </w:r>
+      <w:r>
+        <w:rPr>
+          <w:noProof/>
+        </w:rPr>
+        <w:fldChar w:fldCharType="end"/>
+      </w:r>
       <w:r>
         <w:t xml:space="preserve">: </w:t>
       </w:r>
@@ -11075,7 +11449,7 @@
       <w:r>
         <w:t>seisen</w:t>
       </w:r>
-      <w:bookmarkEnd w:id="24"/>
+      <w:bookmarkEnd w:id="25"/>
     </w:p>
     <w:p>
       <w:pPr>
@@ -11113,7 +11487,7 @@
           <w:szCs w:val="32"/>
         </w:rPr>
       </w:pPr>
-      <w:bookmarkStart w:id="25" w:name="_Toc523950"/>
+      <w:bookmarkStart w:id="26" w:name="_Toc523950"/>
       <w:r>
         <w:rPr>
           <w:sz w:val="26"/>
@@ -11122,7 +11496,7 @@
         <w:lastRenderedPageBreak/>
         <w:t>Uitgangspunten</w:t>
       </w:r>
-      <w:bookmarkEnd w:id="25"/>
+      <w:bookmarkEnd w:id="26"/>
     </w:p>
     <w:p>
       <w:pPr>
@@ -11265,14 +11639,14 @@
       <w:pPr>
         <w:pStyle w:val="Heading1"/>
       </w:pPr>
-      <w:bookmarkStart w:id="26" w:name="_Toc336414"/>
-      <w:bookmarkStart w:id="27" w:name="_Toc523951"/>
+      <w:bookmarkStart w:id="27" w:name="_Toc336414"/>
+      <w:bookmarkStart w:id="28" w:name="_Toc523951"/>
       <w:r>
         <w:lastRenderedPageBreak/>
         <w:t>Financiën en Risico’s</w:t>
       </w:r>
-      <w:bookmarkEnd w:id="26"/>
       <w:bookmarkEnd w:id="27"/>
+      <w:bookmarkEnd w:id="28"/>
       <w:r>
         <w:t xml:space="preserve"> </w:t>
       </w:r>
@@ -11281,11 +11655,11 @@
       <w:pPr>
         <w:pStyle w:val="Heading2"/>
       </w:pPr>
-      <w:bookmarkStart w:id="28" w:name="_Toc523952"/>
+      <w:bookmarkStart w:id="29" w:name="_Toc523952"/>
       <w:r>
         <w:t>Kostenbudget</w:t>
       </w:r>
-      <w:bookmarkEnd w:id="28"/>
+      <w:bookmarkEnd w:id="29"/>
     </w:p>
     <w:p>
       <w:r>
@@ -11308,7 +11682,7 @@
       <w:pPr>
         <w:pStyle w:val="Heading2"/>
       </w:pPr>
-      <w:bookmarkStart w:id="29" w:name="_Toc523953"/>
+      <w:bookmarkStart w:id="30" w:name="_Toc523953"/>
       <w:r>
         <w:t>Risico’s en uitwijk</w:t>
       </w:r>
@@ -11318,7 +11692,7 @@
       <w:r>
         <w:t>activiteiten</w:t>
       </w:r>
-      <w:bookmarkEnd w:id="29"/>
+      <w:bookmarkEnd w:id="30"/>
     </w:p>
     <w:p>
       <w:pPr>
@@ -11685,18 +12059,40 @@
       <w:pPr>
         <w:pStyle w:val="Captionfortableandimage"/>
       </w:pPr>
-      <w:bookmarkStart w:id="30" w:name="_Toc523929"/>
+      <w:bookmarkStart w:id="31" w:name="_Toc523929"/>
       <w:r>
         <w:t xml:space="preserve">Tabel </w:t>
       </w:r>
-      <w:fldSimple w:instr=" SEQ Tabel \* ARABIC ">
-        <w:r>
-          <w:rPr>
-            <w:noProof/>
-          </w:rPr>
-          <w:t>5</w:t>
-        </w:r>
-      </w:fldSimple>
+      <w:r>
+        <w:rPr>
+          <w:noProof/>
+        </w:rPr>
+        <w:fldChar w:fldCharType="begin"/>
+      </w:r>
+      <w:r>
+        <w:rPr>
+          <w:noProof/>
+        </w:rPr>
+        <w:instrText xml:space="preserve"> SEQ Tabel \* ARABIC </w:instrText>
+      </w:r>
+      <w:r>
+        <w:rPr>
+          <w:noProof/>
+        </w:rPr>
+        <w:fldChar w:fldCharType="separate"/>
+      </w:r>
+      <w:r>
+        <w:rPr>
+          <w:noProof/>
+        </w:rPr>
+        <w:t>5</w:t>
+      </w:r>
+      <w:r>
+        <w:rPr>
+          <w:noProof/>
+        </w:rPr>
+        <w:fldChar w:fldCharType="end"/>
+      </w:r>
       <w:r>
         <w:t xml:space="preserve">: </w:t>
       </w:r>
@@ -11706,32 +12102,32 @@
       <w:r>
         <w:t>isico’s en uitwijkactiviteiten</w:t>
       </w:r>
-      <w:bookmarkEnd w:id="30"/>
+      <w:bookmarkEnd w:id="31"/>
     </w:p>
     <w:p>
       <w:pPr>
         <w:pStyle w:val="Heading1"/>
       </w:pPr>
-      <w:bookmarkStart w:id="31" w:name="_Toc536523665"/>
-      <w:bookmarkStart w:id="32" w:name="_Toc336415"/>
-      <w:bookmarkStart w:id="33" w:name="_Toc523954"/>
+      <w:bookmarkStart w:id="32" w:name="_Toc536523665"/>
+      <w:bookmarkStart w:id="33" w:name="_Toc336415"/>
+      <w:bookmarkStart w:id="34" w:name="_Toc523954"/>
       <w:r>
         <w:lastRenderedPageBreak/>
         <w:t>Aanpak</w:t>
       </w:r>
-      <w:bookmarkEnd w:id="31"/>
       <w:bookmarkEnd w:id="32"/>
       <w:bookmarkEnd w:id="33"/>
+      <w:bookmarkEnd w:id="34"/>
     </w:p>
     <w:p>
       <w:pPr>
         <w:pStyle w:val="Heading2"/>
       </w:pPr>
-      <w:bookmarkStart w:id="34" w:name="_Toc523955"/>
+      <w:bookmarkStart w:id="35" w:name="_Toc523955"/>
       <w:r>
         <w:t>Fases</w:t>
       </w:r>
-      <w:bookmarkEnd w:id="34"/>
+      <w:bookmarkEnd w:id="35"/>
     </w:p>
     <w:p>
       <w:r>
@@ -12046,39 +12442,61 @@
       <w:pPr>
         <w:pStyle w:val="Captionfortableandimage"/>
       </w:pPr>
-      <w:bookmarkStart w:id="35" w:name="_Toc523930"/>
+      <w:bookmarkStart w:id="36" w:name="_Toc523930"/>
       <w:r>
         <w:t xml:space="preserve">Tabel </w:t>
       </w:r>
-      <w:fldSimple w:instr=" SEQ Tabel \* ARABIC ">
-        <w:r>
-          <w:rPr>
-            <w:noProof/>
-          </w:rPr>
-          <w:t>6</w:t>
-        </w:r>
-      </w:fldSimple>
+      <w:r>
+        <w:rPr>
+          <w:noProof/>
+        </w:rPr>
+        <w:fldChar w:fldCharType="begin"/>
+      </w:r>
+      <w:r>
+        <w:rPr>
+          <w:noProof/>
+        </w:rPr>
+        <w:instrText xml:space="preserve"> SEQ Tabel \* ARABIC </w:instrText>
+      </w:r>
+      <w:r>
+        <w:rPr>
+          <w:noProof/>
+        </w:rPr>
+        <w:fldChar w:fldCharType="separate"/>
+      </w:r>
+      <w:r>
+        <w:rPr>
+          <w:noProof/>
+        </w:rPr>
+        <w:t>6</w:t>
+      </w:r>
+      <w:r>
+        <w:rPr>
+          <w:noProof/>
+        </w:rPr>
+        <w:fldChar w:fldCharType="end"/>
+      </w:r>
       <w:r>
         <w:t>: fases van het project</w:t>
-      </w:r>
-      <w:bookmarkEnd w:id="35"/>
-    </w:p>
-    <w:p>
-      <w:pPr>
-        <w:pStyle w:val="Captionfortableandimage"/>
-      </w:pPr>
-    </w:p>
-    <w:p>
-      <w:pPr>
-        <w:pStyle w:val="Heading3"/>
-      </w:pPr>
-      <w:bookmarkStart w:id="36" w:name="_Toc523956"/>
-      <w:r>
-        <w:t>Initialisatie- en onderzoeksfase</w:t>
       </w:r>
       <w:bookmarkEnd w:id="36"/>
     </w:p>
     <w:p>
+      <w:pPr>
+        <w:pStyle w:val="Captionfortableandimage"/>
+      </w:pPr>
+    </w:p>
+    <w:p>
+      <w:pPr>
+        <w:pStyle w:val="Heading3"/>
+      </w:pPr>
+      <w:bookmarkStart w:id="37" w:name="_Toc523956"/>
+      <w:r>
+        <w:t>Initialisatie- en onderzoeksfase</w:t>
+      </w:r>
+      <w:bookmarkEnd w:id="37"/>
+    </w:p>
+    <w:p>
       <w:r>
         <w:t xml:space="preserve">Het doel van deze eerste fase is om een goed beeld te schetsen van wat de functionaliteiten moeten worden van het POC. Daarnaast is het belangrijk om duidelijk te krijgen wat hiervoor nodig </w:t>
       </w:r>
@@ -12125,11 +12543,11 @@
       <w:pPr>
         <w:pStyle w:val="Heading3"/>
       </w:pPr>
-      <w:bookmarkStart w:id="37" w:name="_Toc523957"/>
+      <w:bookmarkStart w:id="38" w:name="_Toc523957"/>
       <w:r>
         <w:t>Ontwikkelfase</w:t>
       </w:r>
-      <w:bookmarkEnd w:id="37"/>
+      <w:bookmarkEnd w:id="38"/>
     </w:p>
     <w:p>
       <w:r>
@@ -12209,11 +12627,11 @@
       <w:pPr>
         <w:pStyle w:val="Heading3"/>
       </w:pPr>
-      <w:bookmarkStart w:id="38" w:name="_Toc523958"/>
+      <w:bookmarkStart w:id="39" w:name="_Toc523958"/>
       <w:r>
         <w:t>Oplever</w:t>
       </w:r>
-      <w:bookmarkEnd w:id="38"/>
+      <w:bookmarkEnd w:id="39"/>
       <w:r>
         <w:t>- en evaluatiefase</w:t>
       </w:r>
@@ -12288,12 +12706,7 @@
         <w:t xml:space="preserve"> opgeleverd</w:t>
       </w:r>
       <w:r>
-        <w:t>, geëvalueerd op het opgeleverde project en wordt de backend omgeving met configuratiedocumentatie overgedragen</w:t>
-      </w:r>
-      <w:bookmarkStart w:id="39" w:name="_GoBack"/>
-      <w:bookmarkEnd w:id="39"/>
-      <w:r>
-        <w:t xml:space="preserve"> </w:t>
+        <w:t xml:space="preserve">, geëvalueerd op het opgeleverde project en wordt de backend omgeving met configuratiedocumentatie overgedragen </w:t>
       </w:r>
       <w:r>
         <w:t>.</w:t>
@@ -12451,14 +12864,36 @@
       <w:r>
         <w:t xml:space="preserve">Figuur </w:t>
       </w:r>
-      <w:fldSimple w:instr=" SEQ Figuur \* ARABIC ">
-        <w:r>
-          <w:rPr>
-            <w:noProof/>
-          </w:rPr>
-          <w:t>2</w:t>
-        </w:r>
-      </w:fldSimple>
+      <w:r>
+        <w:rPr>
+          <w:noProof/>
+        </w:rPr>
+        <w:fldChar w:fldCharType="begin"/>
+      </w:r>
+      <w:r>
+        <w:rPr>
+          <w:noProof/>
+        </w:rPr>
+        <w:instrText xml:space="preserve"> SEQ Figuur \* ARABIC </w:instrText>
+      </w:r>
+      <w:r>
+        <w:rPr>
+          <w:noProof/>
+        </w:rPr>
+        <w:fldChar w:fldCharType="separate"/>
+      </w:r>
+      <w:r>
+        <w:rPr>
+          <w:noProof/>
+        </w:rPr>
+        <w:t>2</w:t>
+      </w:r>
+      <w:r>
+        <w:rPr>
+          <w:noProof/>
+        </w:rPr>
+        <w:fldChar w:fldCharType="end"/>
+      </w:r>
       <w:r>
         <w:t>: t</w:t>
       </w:r>
@@ -12770,14 +13205,36 @@
       <w:r>
         <w:t xml:space="preserve">Tabel </w:t>
       </w:r>
-      <w:fldSimple w:instr=" SEQ Tabel \* ARABIC ">
-        <w:r>
-          <w:rPr>
-            <w:noProof/>
-          </w:rPr>
-          <w:t>7</w:t>
-        </w:r>
-      </w:fldSimple>
+      <w:r>
+        <w:rPr>
+          <w:noProof/>
+        </w:rPr>
+        <w:fldChar w:fldCharType="begin"/>
+      </w:r>
+      <w:r>
+        <w:rPr>
+          <w:noProof/>
+        </w:rPr>
+        <w:instrText xml:space="preserve"> SEQ Tabel \* ARABIC </w:instrText>
+      </w:r>
+      <w:r>
+        <w:rPr>
+          <w:noProof/>
+        </w:rPr>
+        <w:fldChar w:fldCharType="separate"/>
+      </w:r>
+      <w:r>
+        <w:rPr>
+          <w:noProof/>
+        </w:rPr>
+        <w:t>7</w:t>
+      </w:r>
+      <w:r>
+        <w:rPr>
+          <w:noProof/>
+        </w:rPr>
+        <w:fldChar w:fldCharType="end"/>
+      </w:r>
       <w:r>
         <w:t>: belangrijke datums</w:t>
       </w:r>
@@ -13750,6 +14207,7 @@
           <w:id w:val="611707973"/>
           <w:citation/>
         </w:sdtPr>
+        <w:sdtEndPr/>
         <w:sdtContent>
           <w:r>
             <w:fldChar w:fldCharType="begin"/>
@@ -14370,10 +14828,10 @@
               </w:rPr>
             </w:pPr>
             <w:r>
-              <w:t>+31</w:t>
-            </w:r>
-            <w:r>
-              <w:t>648621396</w:t>
+              <w:rPr>
+                <w:lang w:val="de-DE"/>
+              </w:rPr>
+              <w:t>+31648621396</w:t>
             </w:r>
           </w:p>
           <w:p>
@@ -14441,14 +14899,36 @@
       <w:r>
         <w:t xml:space="preserve">Tabel </w:t>
       </w:r>
-      <w:fldSimple w:instr=" SEQ Tabel \* ARABIC ">
-        <w:r>
-          <w:rPr>
-            <w:noProof/>
-          </w:rPr>
-          <w:t>8</w:t>
-        </w:r>
-      </w:fldSimple>
+      <w:r>
+        <w:rPr>
+          <w:noProof/>
+        </w:rPr>
+        <w:fldChar w:fldCharType="begin"/>
+      </w:r>
+      <w:r>
+        <w:rPr>
+          <w:noProof/>
+        </w:rPr>
+        <w:instrText xml:space="preserve"> SEQ Tabel \* ARABIC </w:instrText>
+      </w:r>
+      <w:r>
+        <w:rPr>
+          <w:noProof/>
+        </w:rPr>
+        <w:fldChar w:fldCharType="separate"/>
+      </w:r>
+      <w:r>
+        <w:rPr>
+          <w:noProof/>
+        </w:rPr>
+        <w:t>8</w:t>
+      </w:r>
+      <w:r>
+        <w:rPr>
+          <w:noProof/>
+        </w:rPr>
+        <w:fldChar w:fldCharType="end"/>
+      </w:r>
       <w:r>
         <w:t>: teamleden</w:t>
       </w:r>
@@ -14570,8 +15050,8 @@
         <w:br w:type="page"/>
       </w:r>
     </w:p>
-    <w:bookmarkStart w:id="70" w:name="_Toc336418" w:displacedByCustomXml="next"/>
-    <w:bookmarkStart w:id="71" w:name="_Toc523970" w:displacedByCustomXml="next"/>
+    <w:bookmarkStart w:id="70" w:name="_Toc523970" w:displacedByCustomXml="next"/>
+    <w:bookmarkStart w:id="71" w:name="_Toc336418" w:displacedByCustomXml="next"/>
     <w:sdt>
       <w:sdtPr>
         <w:rPr>
@@ -14587,6 +15067,7 @@
           <w:docPartUnique/>
         </w:docPartObj>
       </w:sdtPr>
+      <w:sdtEndPr/>
       <w:sdtContent>
         <w:p>
           <w:pPr>
@@ -14603,6 +15084,7 @@
             <w:id w:val="111145805"/>
             <w:bibliography/>
           </w:sdtPr>
+          <w:sdtEndPr/>
           <w:sdtContent>
             <w:p>
               <w:pPr>
@@ -15092,6 +15574,7 @@
           <w:id w:val="186955840"/>
           <w:citation/>
         </w:sdtPr>
+        <w:sdtEndPr/>
         <w:sdtContent>
           <w:r>
             <w:rPr>
@@ -15150,6 +15633,7 @@
           <w:id w:val="-774938021"/>
           <w:citation/>
         </w:sdtPr>
+        <w:sdtEndPr/>
         <w:sdtContent>
           <w:r>
             <w:rPr>
@@ -15247,6 +15731,7 @@
           <w:id w:val="-1519157626"/>
           <w:citation/>
         </w:sdtPr>
+        <w:sdtEndPr/>
         <w:sdtContent>
           <w:r>
             <w:fldChar w:fldCharType="begin"/>
@@ -15283,6 +15768,7 @@
         <w:docPartUnique/>
       </w:docPartObj>
     </w:sdtPr>
+    <w:sdtEndPr/>
     <w:sdtContent>
       <w:p>
         <w:pPr>
@@ -20933,6 +21419,7 @@
   </w:compat>
   <w:rsids>
     <w:rsidRoot w:val="0023282F"/>
+    <w:rsid w:val="000A12FD"/>
     <w:rsid w:val="00143F81"/>
     <w:rsid w:val="0023282F"/>
     <w:rsid w:val="002337B0"/>
@@ -21707,7 +22194,7 @@
 
 <file path=customXml/item1.xml><?xml version="1.0" encoding="utf-8"?>
 <CoverPageProperties xmlns="http://schemas.microsoft.com/office/2006/coverPageProps">
-  <PublishDate>2019-02-11</PublishDate>
+  <PublishDate>2019-02-12</PublishDate>
   <Abstract/>
   <CompanyAddress/>
   <CompanyPhone/>
@@ -21889,7 +22376,7 @@
 </file>
 
 <file path=customXml/itemProps3.xml><?xml version="1.0" encoding="utf-8"?>
-<ds:datastoreItem xmlns:ds="http://schemas.openxmlformats.org/officeDocument/2006/customXml" ds:itemID="{0E1AA11F-6F33-4671-B49A-48C1B0730502}">
+<ds:datastoreItem xmlns:ds="http://schemas.openxmlformats.org/officeDocument/2006/customXml" ds:itemID="{BE5C1C70-31E1-4F45-B7DE-9A702A53F002}">
   <ds:schemaRefs>
     <ds:schemaRef ds:uri="http://schemas.openxmlformats.org/officeDocument/2006/bibliography"/>
   </ds:schemaRefs>

</xml_diff>

<commit_message>
Added inventarisatie benodigdheden + onderzoek cross platform framework
</commit_message>
<xml_diff>
--- a/Plan Van Aanpak - Merik Westerveld - InfoSupport.docx
+++ b/Plan Van Aanpak - Merik Westerveld - InfoSupport.docx
@@ -561,6 +561,7 @@
                                   <w:dataBinding w:prefixMappings="xmlns:ns0='http://purl.org/dc/elements/1.1/' xmlns:ns1='http://schemas.openxmlformats.org/package/2006/metadata/core-properties' " w:xpath="/ns1:coreProperties[1]/ns0:title[1]" w:storeItemID="{6C3C8BC8-F283-45AE-878A-BAB7291924A1}"/>
                                   <w:text/>
                                 </w:sdtPr>
+                                <w:sdtEndPr/>
                                 <w:sdtContent>
                                   <w:p>
                                     <w:pPr>
@@ -593,6 +594,7 @@
                                   <w:dataBinding w:prefixMappings="xmlns:ns0='http://purl.org/dc/elements/1.1/' xmlns:ns1='http://schemas.openxmlformats.org/package/2006/metadata/core-properties' " w:xpath="/ns1:coreProperties[1]/ns0:subject[1]" w:storeItemID="{6C3C8BC8-F283-45AE-878A-BAB7291924A1}"/>
                                   <w:text/>
                                 </w:sdtPr>
+                                <w:sdtEndPr/>
                                 <w:sdtContent>
                                   <w:p>
                                     <w:pPr>
@@ -636,6 +638,7 @@
                                     <w:dataBinding w:prefixMappings="xmlns:ns0='http://purl.org/dc/elements/1.1/' xmlns:ns1='http://schemas.openxmlformats.org/package/2006/metadata/core-properties' " w:xpath="/ns1:coreProperties[1]/ns0:creator[1]" w:storeItemID="{6C3C8BC8-F283-45AE-878A-BAB7291924A1}"/>
                                     <w:text/>
                                   </w:sdtPr>
+                                  <w:sdtEndPr/>
                                   <w:sdtContent>
                                     <w:r>
                                       <w:rPr>
@@ -686,6 +689,7 @@
                                     <w:calendar w:val="gregorian"/>
                                   </w:date>
                                 </w:sdtPr>
+                                <w:sdtEndPr/>
                                 <w:sdtContent>
                                   <w:p>
                                     <w:pPr>
@@ -730,6 +734,7 @@
                                     <w:listItem w:displayText="Final" w:value="Final"/>
                                   </w:comboBox>
                                 </w:sdtPr>
+                                <w:sdtEndPr/>
                                 <w:sdtContent>
                                   <w:p>
                                     <w:pPr>
@@ -789,6 +794,7 @@
                             <w:dataBinding w:prefixMappings="xmlns:ns0='http://purl.org/dc/elements/1.1/' xmlns:ns1='http://schemas.openxmlformats.org/package/2006/metadata/core-properties' " w:xpath="/ns1:coreProperties[1]/ns0:title[1]" w:storeItemID="{6C3C8BC8-F283-45AE-878A-BAB7291924A1}"/>
                             <w:text/>
                           </w:sdtPr>
+                          <w:sdtEndPr/>
                           <w:sdtContent>
                             <w:p>
                               <w:pPr>
@@ -821,6 +827,7 @@
                             <w:dataBinding w:prefixMappings="xmlns:ns0='http://purl.org/dc/elements/1.1/' xmlns:ns1='http://schemas.openxmlformats.org/package/2006/metadata/core-properties' " w:xpath="/ns1:coreProperties[1]/ns0:subject[1]" w:storeItemID="{6C3C8BC8-F283-45AE-878A-BAB7291924A1}"/>
                             <w:text/>
                           </w:sdtPr>
+                          <w:sdtEndPr/>
                           <w:sdtContent>
                             <w:p>
                               <w:pPr>
@@ -864,6 +871,7 @@
                               <w:dataBinding w:prefixMappings="xmlns:ns0='http://purl.org/dc/elements/1.1/' xmlns:ns1='http://schemas.openxmlformats.org/package/2006/metadata/core-properties' " w:xpath="/ns1:coreProperties[1]/ns0:creator[1]" w:storeItemID="{6C3C8BC8-F283-45AE-878A-BAB7291924A1}"/>
                               <w:text/>
                             </w:sdtPr>
+                            <w:sdtEndPr/>
                             <w:sdtContent>
                               <w:r>
                                 <w:rPr>
@@ -914,6 +922,7 @@
                               <w:calendar w:val="gregorian"/>
                             </w:date>
                           </w:sdtPr>
+                          <w:sdtEndPr/>
                           <w:sdtContent>
                             <w:p>
                               <w:pPr>
@@ -958,6 +967,7 @@
                               <w:listItem w:displayText="Final" w:value="Final"/>
                             </w:comboBox>
                           </w:sdtPr>
+                          <w:sdtEndPr/>
                           <w:sdtContent>
                             <w:p>
                               <w:pPr>
@@ -2094,6 +2104,7 @@
           <w:dataBinding w:prefixMappings="xmlns:ns0='http://purl.org/dc/elements/1.1/' xmlns:ns1='http://schemas.openxmlformats.org/package/2006/metadata/core-properties' " w:xpath="/ns1:coreProperties[1]/ns0:title[1]" w:storeItemID="{6C3C8BC8-F283-45AE-878A-BAB7291924A1}"/>
           <w:text/>
         </w:sdtPr>
+        <w:sdtEndPr/>
         <w:sdtContent>
           <w:r>
             <w:rPr>
@@ -2129,6 +2140,11 @@
         <w:dataBinding w:prefixMappings="xmlns:ns0='http://purl.org/dc/elements/1.1/' xmlns:ns1='http://schemas.openxmlformats.org/package/2006/metadata/core-properties' " w:xpath="/ns1:coreProperties[1]/ns0:subject[1]" w:storeItemID="{6C3C8BC8-F283-45AE-878A-BAB7291924A1}"/>
         <w:text/>
       </w:sdtPr>
+      <w:sdtEndPr>
+        <w:rPr>
+          <w:rStyle w:val="SubtitleChar"/>
+        </w:rPr>
+      </w:sdtEndPr>
       <w:sdtContent>
         <w:p>
           <w:pPr>
@@ -2206,11 +2222,21 @@
             <w:pPr>
               <w:pStyle w:val="NoSpacing"/>
             </w:pPr>
-            <w:fldSimple w:instr=" DOCVARIABLE  txtTitle  \* MERGEFORMAT ">
-              <w:r>
-                <w:t>Titel</w:t>
-              </w:r>
-            </w:fldSimple>
+            <w:r>
+              <w:fldChar w:fldCharType="begin"/>
+            </w:r>
+            <w:r>
+              <w:instrText xml:space="preserve"> DOCVARIABLE  txtTitle  \* MERGEFORMAT </w:instrText>
+            </w:r>
+            <w:r>
+              <w:fldChar w:fldCharType="separate"/>
+            </w:r>
+            <w:r>
+              <w:t>Titel</w:t>
+            </w:r>
+            <w:r>
+              <w:fldChar w:fldCharType="end"/>
+            </w:r>
           </w:p>
         </w:tc>
         <w:sdt>
@@ -2224,6 +2250,7 @@
             <w:dataBinding w:prefixMappings="xmlns:ns0='http://purl.org/dc/elements/1.1/' xmlns:ns1='http://schemas.openxmlformats.org/package/2006/metadata/core-properties' " w:xpath="/ns1:coreProperties[1]/ns0:title[1]" w:storeItemID="{6C3C8BC8-F283-45AE-878A-BAB7291924A1}"/>
             <w:text/>
           </w:sdtPr>
+          <w:sdtEndPr/>
           <w:sdtContent>
             <w:tc>
               <w:tcPr>
@@ -2255,11 +2282,21 @@
             <w:pPr>
               <w:pStyle w:val="NoSpacing"/>
             </w:pPr>
-            <w:fldSimple w:instr=" DOCVARIABLE  txtProject  \* MERGEFORMAT ">
-              <w:r>
-                <w:t>Project</w:t>
-              </w:r>
-            </w:fldSimple>
+            <w:r>
+              <w:fldChar w:fldCharType="begin"/>
+            </w:r>
+            <w:r>
+              <w:instrText xml:space="preserve"> DOCVARIABLE  txtProject  \* MERGEFORMAT </w:instrText>
+            </w:r>
+            <w:r>
+              <w:fldChar w:fldCharType="separate"/>
+            </w:r>
+            <w:r>
+              <w:t>Project</w:t>
+            </w:r>
+            <w:r>
+              <w:fldChar w:fldCharType="end"/>
+            </w:r>
           </w:p>
         </w:tc>
         <w:sdt>
@@ -2273,6 +2310,7 @@
             <w:dataBinding w:prefixMappings="xmlns:ns0='http://purl.org/dc/elements/1.1/' xmlns:ns1='http://schemas.openxmlformats.org/package/2006/metadata/core-properties' " w:xpath="/ns1:coreProperties[1]/ns0:subject[1]" w:storeItemID="{6C3C8BC8-F283-45AE-878A-BAB7291924A1}"/>
             <w:text/>
           </w:sdtPr>
+          <w:sdtEndPr/>
           <w:sdtContent>
             <w:tc>
               <w:tcPr>
@@ -2305,11 +2343,21 @@
             <w:pPr>
               <w:pStyle w:val="NoSpacing"/>
             </w:pPr>
-            <w:fldSimple w:instr=" DOCVARIABLE  txtVersion  \* MERGEFORMAT ">
-              <w:r>
-                <w:t>Versie</w:t>
-              </w:r>
-            </w:fldSimple>
+            <w:r>
+              <w:fldChar w:fldCharType="begin"/>
+            </w:r>
+            <w:r>
+              <w:instrText xml:space="preserve"> DOCVARIABLE  txtVersion  \* MERGEFORMAT </w:instrText>
+            </w:r>
+            <w:r>
+              <w:fldChar w:fldCharType="separate"/>
+            </w:r>
+            <w:r>
+              <w:t>Versie</w:t>
+            </w:r>
+            <w:r>
+              <w:fldChar w:fldCharType="end"/>
+            </w:r>
           </w:p>
         </w:tc>
         <w:tc>
@@ -2330,6 +2378,7 @@
                 <w:dataBinding w:prefixMappings="xmlns:ns0='Extra' " w:xpath="/ns0:Extra[1]/ns0:DocumentVersion[1]" w:storeItemID="{E9D924CF-BAA0-4B0B-9B0F-A47FD35602B1}"/>
                 <w:text/>
               </w:sdtPr>
+              <w:sdtEndPr/>
               <w:sdtContent>
                 <w:r>
                   <w:t>1.</w:t>
@@ -2355,11 +2404,21 @@
             <w:pPr>
               <w:pStyle w:val="NoSpacing"/>
             </w:pPr>
-            <w:fldSimple w:instr=" DOCVARIABLE  txtStatus  \* MERGEFORMAT ">
-              <w:r>
-                <w:t>Status</w:t>
-              </w:r>
-            </w:fldSimple>
+            <w:r>
+              <w:fldChar w:fldCharType="begin"/>
+            </w:r>
+            <w:r>
+              <w:instrText xml:space="preserve"> DOCVARIABLE  txtStatus  \* MERGEFORMAT </w:instrText>
+            </w:r>
+            <w:r>
+              <w:fldChar w:fldCharType="separate"/>
+            </w:r>
+            <w:r>
+              <w:t>Status</w:t>
+            </w:r>
+            <w:r>
+              <w:fldChar w:fldCharType="end"/>
+            </w:r>
           </w:p>
         </w:tc>
         <w:tc>
@@ -2390,6 +2449,7 @@
                   <w:listItem w:displayText="Final" w:value="Final"/>
                 </w:comboBox>
               </w:sdtPr>
+              <w:sdtEndPr/>
               <w:sdtContent>
                 <w:r>
                   <w:t>Definitief</w:t>
@@ -2413,11 +2473,21 @@
             <w:pPr>
               <w:pStyle w:val="NoSpacing"/>
             </w:pPr>
-            <w:fldSimple w:instr=" DOCVARIABLE  txtDate  \* MERGEFORMAT ">
-              <w:r>
-                <w:t>Datum</w:t>
-              </w:r>
-            </w:fldSimple>
+            <w:r>
+              <w:fldChar w:fldCharType="begin"/>
+            </w:r>
+            <w:r>
+              <w:instrText xml:space="preserve"> DOCVARIABLE  txtDate  \* MERGEFORMAT </w:instrText>
+            </w:r>
+            <w:r>
+              <w:fldChar w:fldCharType="separate"/>
+            </w:r>
+            <w:r>
+              <w:t>Datum</w:t>
+            </w:r>
+            <w:r>
+              <w:fldChar w:fldCharType="end"/>
+            </w:r>
           </w:p>
         </w:tc>
         <w:sdt>
@@ -2436,6 +2506,7 @@
               <w:calendar w:val="gregorian"/>
             </w:date>
           </w:sdtPr>
+          <w:sdtEndPr/>
           <w:sdtContent>
             <w:tc>
               <w:tcPr>
@@ -2473,11 +2544,21 @@
             <w:pPr>
               <w:pStyle w:val="NoSpacing"/>
             </w:pPr>
-            <w:fldSimple w:instr=" DOCVARIABLE  txtFile  \* MERGEFORMAT ">
-              <w:r>
-                <w:t>Bestand</w:t>
-              </w:r>
-            </w:fldSimple>
+            <w:r>
+              <w:fldChar w:fldCharType="begin"/>
+            </w:r>
+            <w:r>
+              <w:instrText xml:space="preserve"> DOCVARIABLE  txtFile  \* MERGEFORMAT </w:instrText>
+            </w:r>
+            <w:r>
+              <w:fldChar w:fldCharType="separate"/>
+            </w:r>
+            <w:r>
+              <w:t>Bestand</w:t>
+            </w:r>
+            <w:r>
+              <w:fldChar w:fldCharType="end"/>
+            </w:r>
           </w:p>
         </w:tc>
         <w:tc>
@@ -2518,11 +2599,21 @@
             <w:pPr>
               <w:pStyle w:val="NoSpacing"/>
             </w:pPr>
-            <w:fldSimple w:instr=" DOCVARIABLE  txtCompany  \* MERGEFORMAT ">
-              <w:r>
-                <w:t>Bedrijf</w:t>
-              </w:r>
-            </w:fldSimple>
+            <w:r>
+              <w:fldChar w:fldCharType="begin"/>
+            </w:r>
+            <w:r>
+              <w:instrText xml:space="preserve"> DOCVARIABLE  txtCompany  \* MERGEFORMAT </w:instrText>
+            </w:r>
+            <w:r>
+              <w:fldChar w:fldCharType="separate"/>
+            </w:r>
+            <w:r>
+              <w:t>Bedrijf</w:t>
+            </w:r>
+            <w:r>
+              <w:fldChar w:fldCharType="end"/>
+            </w:r>
           </w:p>
         </w:tc>
         <w:sdt>
@@ -2536,6 +2627,7 @@
             <w:dataBinding w:prefixMappings="xmlns:ns0='http://schemas.openxmlformats.org/officeDocument/2006/extended-properties' " w:xpath="/ns0:Properties[1]/ns0:Manager[1]" w:storeItemID="{6668398D-A668-4E3E-A5EB-62B293D839F1}"/>
             <w:text/>
           </w:sdtPr>
+          <w:sdtEndPr/>
           <w:sdtContent>
             <w:tc>
               <w:tcPr>
@@ -2569,11 +2661,21 @@
       <w:pPr>
         <w:pStyle w:val="Kop1Ongenummerd"/>
       </w:pPr>
-      <w:fldSimple w:instr=" DOCVARIABLE  txtHistory  \* MERGEFORMAT ">
-        <w:r>
-          <w:t>Historie</w:t>
-        </w:r>
-      </w:fldSimple>
+      <w:r>
+        <w:fldChar w:fldCharType="begin"/>
+      </w:r>
+      <w:r>
+        <w:instrText xml:space="preserve"> DOCVARIABLE  txtHistory  \* MERGEFORMAT </w:instrText>
+      </w:r>
+      <w:r>
+        <w:fldChar w:fldCharType="separate"/>
+      </w:r>
+      <w:r>
+        <w:t>Historie</w:t>
+      </w:r>
+      <w:r>
+        <w:fldChar w:fldCharType="end"/>
+      </w:r>
     </w:p>
     <w:tbl>
       <w:tblPr>
@@ -2603,11 +2705,21 @@
             <w:pPr>
               <w:pStyle w:val="NoSpacing"/>
             </w:pPr>
-            <w:fldSimple w:instr=" DOCVARIABLE  txtVersion  \* MERGEFORMAT ">
-              <w:r>
-                <w:t>Versie</w:t>
-              </w:r>
-            </w:fldSimple>
+            <w:r>
+              <w:fldChar w:fldCharType="begin"/>
+            </w:r>
+            <w:r>
+              <w:instrText xml:space="preserve"> DOCVARIABLE  txtVersion  \* MERGEFORMAT </w:instrText>
+            </w:r>
+            <w:r>
+              <w:fldChar w:fldCharType="separate"/>
+            </w:r>
+            <w:r>
+              <w:t>Versie</w:t>
+            </w:r>
+            <w:r>
+              <w:fldChar w:fldCharType="end"/>
+            </w:r>
           </w:p>
         </w:tc>
         <w:tc>
@@ -2619,11 +2731,21 @@
               <w:pStyle w:val="NoSpacing"/>
               <w:cnfStyle w:val="100000000000" w:firstRow="1" w:lastRow="0" w:firstColumn="0" w:lastColumn="0" w:oddVBand="0" w:evenVBand="0" w:oddHBand="0" w:evenHBand="0" w:firstRowFirstColumn="0" w:firstRowLastColumn="0" w:lastRowFirstColumn="0" w:lastRowLastColumn="0"/>
             </w:pPr>
-            <w:fldSimple w:instr=" DOCVARIABLE  txtStatus  \* MERGEFORMAT ">
-              <w:r>
-                <w:t>Status</w:t>
-              </w:r>
-            </w:fldSimple>
+            <w:r>
+              <w:fldChar w:fldCharType="begin"/>
+            </w:r>
+            <w:r>
+              <w:instrText xml:space="preserve"> DOCVARIABLE  txtStatus  \* MERGEFORMAT </w:instrText>
+            </w:r>
+            <w:r>
+              <w:fldChar w:fldCharType="separate"/>
+            </w:r>
+            <w:r>
+              <w:t>Status</w:t>
+            </w:r>
+            <w:r>
+              <w:fldChar w:fldCharType="end"/>
+            </w:r>
           </w:p>
         </w:tc>
         <w:tc>
@@ -2635,11 +2757,21 @@
               <w:pStyle w:val="NoSpacing"/>
               <w:cnfStyle w:val="100000000000" w:firstRow="1" w:lastRow="0" w:firstColumn="0" w:lastColumn="0" w:oddVBand="0" w:evenVBand="0" w:oddHBand="0" w:evenHBand="0" w:firstRowFirstColumn="0" w:firstRowLastColumn="0" w:lastRowFirstColumn="0" w:lastRowLastColumn="0"/>
             </w:pPr>
-            <w:fldSimple w:instr=" DOCVARIABLE  txtDate  \* MERGEFORMAT ">
-              <w:r>
-                <w:t>Datum</w:t>
-              </w:r>
-            </w:fldSimple>
+            <w:r>
+              <w:fldChar w:fldCharType="begin"/>
+            </w:r>
+            <w:r>
+              <w:instrText xml:space="preserve"> DOCVARIABLE  txtDate  \* MERGEFORMAT </w:instrText>
+            </w:r>
+            <w:r>
+              <w:fldChar w:fldCharType="separate"/>
+            </w:r>
+            <w:r>
+              <w:t>Datum</w:t>
+            </w:r>
+            <w:r>
+              <w:fldChar w:fldCharType="end"/>
+            </w:r>
           </w:p>
         </w:tc>
         <w:tc>
@@ -2651,11 +2783,21 @@
               <w:pStyle w:val="NoSpacing"/>
               <w:cnfStyle w:val="100000000000" w:firstRow="1" w:lastRow="0" w:firstColumn="0" w:lastColumn="0" w:oddVBand="0" w:evenVBand="0" w:oddHBand="0" w:evenHBand="0" w:firstRowFirstColumn="0" w:firstRowLastColumn="0" w:lastRowFirstColumn="0" w:lastRowLastColumn="0"/>
             </w:pPr>
-            <w:fldSimple w:instr=" DOCVARIABLE  txtAuthor  \* MERGEFORMAT ">
-              <w:r>
-                <w:t>Auteur</w:t>
-              </w:r>
-            </w:fldSimple>
+            <w:r>
+              <w:fldChar w:fldCharType="begin"/>
+            </w:r>
+            <w:r>
+              <w:instrText xml:space="preserve"> DOCVARIABLE  txtAuthor  \* MERGEFORMAT </w:instrText>
+            </w:r>
+            <w:r>
+              <w:fldChar w:fldCharType="separate"/>
+            </w:r>
+            <w:r>
+              <w:t>Auteur</w:t>
+            </w:r>
+            <w:r>
+              <w:fldChar w:fldCharType="end"/>
+            </w:r>
           </w:p>
         </w:tc>
         <w:tc>
@@ -2667,11 +2809,21 @@
               <w:pStyle w:val="NoSpacing"/>
               <w:cnfStyle w:val="100000000000" w:firstRow="1" w:lastRow="0" w:firstColumn="0" w:lastColumn="0" w:oddVBand="0" w:evenVBand="0" w:oddHBand="0" w:evenHBand="0" w:firstRowFirstColumn="0" w:firstRowLastColumn="0" w:lastRowFirstColumn="0" w:lastRowLastColumn="0"/>
             </w:pPr>
-            <w:fldSimple w:instr=" DOCVARIABLE  txtChanges  \* MERGEFORMAT ">
-              <w:r>
-                <w:t>Wijziging</w:t>
-              </w:r>
-            </w:fldSimple>
+            <w:r>
+              <w:fldChar w:fldCharType="begin"/>
+            </w:r>
+            <w:r>
+              <w:instrText xml:space="preserve"> DOCVARIABLE  txtChanges  \* MERGEFORMAT </w:instrText>
+            </w:r>
+            <w:r>
+              <w:fldChar w:fldCharType="separate"/>
+            </w:r>
+            <w:r>
+              <w:t>Wijziging</w:t>
+            </w:r>
+            <w:r>
+              <w:fldChar w:fldCharType="end"/>
+            </w:r>
           </w:p>
         </w:tc>
       </w:tr>
@@ -3018,11 +3170,21 @@
       <w:pPr>
         <w:pStyle w:val="Kop1Ongenummerd"/>
       </w:pPr>
-      <w:fldSimple w:instr=" DOCVARIABLE  txtDistribution  \* MERGEFORMAT ">
-        <w:r>
-          <w:t>Distributielijst</w:t>
-        </w:r>
-      </w:fldSimple>
+      <w:r>
+        <w:fldChar w:fldCharType="begin"/>
+      </w:r>
+      <w:r>
+        <w:instrText xml:space="preserve"> DOCVARIABLE  txtDistribution  \* MERGEFORMAT </w:instrText>
+      </w:r>
+      <w:r>
+        <w:fldChar w:fldCharType="separate"/>
+      </w:r>
+      <w:r>
+        <w:t>Distributielijst</w:t>
+      </w:r>
+      <w:r>
+        <w:fldChar w:fldCharType="end"/>
+      </w:r>
     </w:p>
     <w:tbl>
       <w:tblPr>
@@ -3051,11 +3213,21 @@
             <w:pPr>
               <w:pStyle w:val="NoSpacing"/>
             </w:pPr>
-            <w:fldSimple w:instr=" DOCVARIABLE  txtVersion  \* MERGEFORMAT ">
-              <w:r>
-                <w:t>Versie</w:t>
-              </w:r>
-            </w:fldSimple>
+            <w:r>
+              <w:fldChar w:fldCharType="begin"/>
+            </w:r>
+            <w:r>
+              <w:instrText xml:space="preserve"> DOCVARIABLE  txtVersion  \* MERGEFORMAT </w:instrText>
+            </w:r>
+            <w:r>
+              <w:fldChar w:fldCharType="separate"/>
+            </w:r>
+            <w:r>
+              <w:t>Versie</w:t>
+            </w:r>
+            <w:r>
+              <w:fldChar w:fldCharType="end"/>
+            </w:r>
           </w:p>
         </w:tc>
         <w:tc>
@@ -3067,11 +3239,21 @@
               <w:pStyle w:val="NoSpacing"/>
               <w:cnfStyle w:val="100000000000" w:firstRow="1" w:lastRow="0" w:firstColumn="0" w:lastColumn="0" w:oddVBand="0" w:evenVBand="0" w:oddHBand="0" w:evenHBand="0" w:firstRowFirstColumn="0" w:firstRowLastColumn="0" w:lastRowFirstColumn="0" w:lastRowLastColumn="0"/>
             </w:pPr>
-            <w:fldSimple w:instr=" DOCVARIABLE  txtStatus  \* MERGEFORMAT ">
-              <w:r>
-                <w:t>Status</w:t>
-              </w:r>
-            </w:fldSimple>
+            <w:r>
+              <w:fldChar w:fldCharType="begin"/>
+            </w:r>
+            <w:r>
+              <w:instrText xml:space="preserve"> DOCVARIABLE  txtStatus  \* MERGEFORMAT </w:instrText>
+            </w:r>
+            <w:r>
+              <w:fldChar w:fldCharType="separate"/>
+            </w:r>
+            <w:r>
+              <w:t>Status</w:t>
+            </w:r>
+            <w:r>
+              <w:fldChar w:fldCharType="end"/>
+            </w:r>
           </w:p>
         </w:tc>
         <w:tc>
@@ -3083,11 +3265,24 @@
               <w:pStyle w:val="NoSpacing"/>
               <w:cnfStyle w:val="100000000000" w:firstRow="1" w:lastRow="0" w:firstColumn="0" w:lastColumn="0" w:oddVBand="0" w:evenVBand="0" w:oddHBand="0" w:evenHBand="0" w:firstRowFirstColumn="0" w:firstRowLastColumn="0" w:lastRowFirstColumn="0" w:lastRowLastColumn="0"/>
             </w:pPr>
-            <w:fldSimple w:instr=" DOCVARIABLE  txtDate  \* MERGEFORMAT ">
-              <w:r>
-                <w:t>Datum</w:t>
-              </w:r>
-            </w:fldSimple>
+            <w:r>
+              <w:fldChar w:fldCharType="begin"/>
+            </w:r>
+            <w:r>
+              <w:instrText xml:space="preserve"> DOCVARIABLE  txt</w:instrText>
+            </w:r>
+            <w:r>
+              <w:instrText xml:space="preserve">Date  \* MERGEFORMAT </w:instrText>
+            </w:r>
+            <w:r>
+              <w:fldChar w:fldCharType="separate"/>
+            </w:r>
+            <w:r>
+              <w:t>Datum</w:t>
+            </w:r>
+            <w:r>
+              <w:fldChar w:fldCharType="end"/>
+            </w:r>
           </w:p>
         </w:tc>
         <w:tc>
@@ -3099,11 +3294,21 @@
               <w:pStyle w:val="NoSpacing"/>
               <w:cnfStyle w:val="100000000000" w:firstRow="1" w:lastRow="0" w:firstColumn="0" w:lastColumn="0" w:oddVBand="0" w:evenVBand="0" w:oddHBand="0" w:evenHBand="0" w:firstRowFirstColumn="0" w:firstRowLastColumn="0" w:lastRowFirstColumn="0" w:lastRowLastColumn="0"/>
             </w:pPr>
-            <w:fldSimple w:instr=" DOCVARIABLE  txtTo  \* MERGEFORMAT ">
-              <w:r>
-                <w:t>Aan</w:t>
-              </w:r>
-            </w:fldSimple>
+            <w:r>
+              <w:fldChar w:fldCharType="begin"/>
+            </w:r>
+            <w:r>
+              <w:instrText xml:space="preserve"> DOCVARIABLE  txtTo  \* MERGEFORMAT </w:instrText>
+            </w:r>
+            <w:r>
+              <w:fldChar w:fldCharType="separate"/>
+            </w:r>
+            <w:r>
+              <w:t>Aan</w:t>
+            </w:r>
+            <w:r>
+              <w:fldChar w:fldCharType="end"/>
+            </w:r>
           </w:p>
         </w:tc>
       </w:tr>
@@ -3816,6 +4021,7 @@
           <w:dataBinding w:prefixMappings="xmlns:ns0='http://purl.org/dc/elements/1.1/' xmlns:ns1='http://schemas.openxmlformats.org/package/2006/metadata/core-properties' " w:xpath="/ns1:coreProperties[1]/ns0:subject[1]" w:storeItemID="{6C3C8BC8-F283-45AE-878A-BAB7291924A1}"/>
           <w:text/>
         </w:sdtPr>
+        <w:sdtEndPr/>
         <w:sdtContent>
           <w:proofErr w:type="spellStart"/>
           <w:r>
@@ -9345,12 +9551,7 @@
         <w:t>Het eerste resultaat zal een portfolio zijn</w:t>
       </w:r>
       <w:r>
-        <w:t xml:space="preserve"> in combinatie met een verdediging waarin heel het proces van de opdracht vaststaat waardoor het doel van afstuderen bereikt kan worden. Daarnaast</w:t>
-      </w:r>
-      <w:bookmarkStart w:id="13" w:name="_GoBack"/>
-      <w:bookmarkEnd w:id="13"/>
-      <w:r>
-        <w:t xml:space="preserve"> wordt er een POC mobiele app opgeleverd die ervoor gaat zorgen dat </w:t>
+        <w:t xml:space="preserve"> in combinatie met een verdediging waarin heel het proces van de opdracht vaststaat waardoor het doel van afstuderen bereikt kan worden. Daarnaast wordt er een POC mobiele app opgeleverd die ervoor gaat zorgen dat </w:t>
       </w:r>
       <w:proofErr w:type="spellStart"/>
       <w:r>
@@ -9383,12 +9584,12 @@
       <w:pPr>
         <w:pStyle w:val="Heading2"/>
       </w:pPr>
-      <w:bookmarkStart w:id="14" w:name="_Toc1022824"/>
+      <w:bookmarkStart w:id="13" w:name="_Toc1022824"/>
       <w:r>
         <w:lastRenderedPageBreak/>
         <w:t>Afbakening</w:t>
       </w:r>
-      <w:bookmarkEnd w:id="14"/>
+      <w:bookmarkEnd w:id="13"/>
     </w:p>
     <w:tbl>
       <w:tblPr>
@@ -9496,7 +9697,10 @@
             </w:r>
             <w:proofErr w:type="spellEnd"/>
             <w:r>
-              <w:t xml:space="preserve"> Android app.</w:t>
+              <w:t xml:space="preserve"> </w:t>
+            </w:r>
+            <w:r>
+              <w:t xml:space="preserve">app voor Android en IOS. </w:t>
             </w:r>
           </w:p>
         </w:tc>
@@ -9969,7 +10173,7 @@
       <w:pPr>
         <w:pStyle w:val="Captionfortableandimage"/>
       </w:pPr>
-      <w:bookmarkStart w:id="15" w:name="_Toc1022856"/>
+      <w:bookmarkStart w:id="14" w:name="_Toc1022856"/>
       <w:r>
         <w:t xml:space="preserve">Tabel </w:t>
       </w:r>
@@ -10006,156 +10210,156 @@
       <w:r>
         <w:t>: afbakening</w:t>
       </w:r>
+      <w:bookmarkEnd w:id="14"/>
+    </w:p>
+    <w:p>
+      <w:pPr>
+        <w:spacing w:line="259" w:lineRule="auto"/>
+      </w:pPr>
+    </w:p>
+    <w:p>
+      <w:pPr>
+        <w:pStyle w:val="Heading2"/>
+      </w:pPr>
+      <w:bookmarkStart w:id="15" w:name="_Toc1022825"/>
+      <w:r>
+        <w:lastRenderedPageBreak/>
+        <w:t>Afhankelijkheden</w:t>
+      </w:r>
       <w:bookmarkEnd w:id="15"/>
     </w:p>
     <w:p>
       <w:pPr>
         <w:spacing w:line="259" w:lineRule="auto"/>
       </w:pPr>
+      <w:r>
+        <w:t xml:space="preserve">1: </w:t>
+      </w:r>
+      <w:r>
+        <w:t xml:space="preserve">Middelen </w:t>
+      </w:r>
+      <w:r>
+        <w:t xml:space="preserve">die </w:t>
+      </w:r>
+      <w:proofErr w:type="spellStart"/>
+      <w:r>
+        <w:t>Paaspop</w:t>
+      </w:r>
+      <w:proofErr w:type="spellEnd"/>
+      <w:r>
+        <w:t xml:space="preserve"> tot beschikking stelt</w:t>
+      </w:r>
+      <w:r>
+        <w:t>:</w:t>
+      </w:r>
+      <w:r>
+        <w:t xml:space="preserve"> Het kan zijn dat het handig is </w:t>
+      </w:r>
+      <w:r>
+        <w:t>voor bepaalde funct</w:t>
+      </w:r>
+      <w:r>
+        <w:t>ionaliteiten</w:t>
+      </w:r>
+      <w:r>
+        <w:t xml:space="preserve"> om middelen te gebruiken die </w:t>
+      </w:r>
+      <w:proofErr w:type="spellStart"/>
+      <w:r>
+        <w:t>Paaspop</w:t>
+      </w:r>
+      <w:proofErr w:type="spellEnd"/>
+      <w:r>
+        <w:t xml:space="preserve"> tot beschikking</w:t>
+      </w:r>
+      <w:r>
+        <w:t xml:space="preserve"> moet</w:t>
+      </w:r>
+      <w:r>
+        <w:t xml:space="preserve"> stel</w:t>
+      </w:r>
+      <w:r>
+        <w:t>len</w:t>
+      </w:r>
+      <w:r>
+        <w:t xml:space="preserve">. Mocht </w:t>
+      </w:r>
+      <w:proofErr w:type="spellStart"/>
+      <w:r>
+        <w:t>Paaspop</w:t>
+      </w:r>
+      <w:proofErr w:type="spellEnd"/>
+      <w:r>
+        <w:t xml:space="preserve"> bepaalde middelen niet tot </w:t>
+      </w:r>
+      <w:r>
+        <w:t>hun beschikking</w:t>
+      </w:r>
+      <w:r>
+        <w:t xml:space="preserve"> hebben</w:t>
+      </w:r>
+      <w:r>
+        <w:t xml:space="preserve"> (voor dit project)</w:t>
+      </w:r>
+      <w:r>
+        <w:t xml:space="preserve">, dan zullen functies </w:t>
+      </w:r>
+      <w:r>
+        <w:t>van</w:t>
+      </w:r>
+      <w:r>
+        <w:t xml:space="preserve"> het POC op een andere manier verwerkt moeten worden. </w:t>
+      </w:r>
     </w:p>
     <w:p>
       <w:pPr>
-        <w:pStyle w:val="Heading2"/>
-      </w:pPr>
-      <w:bookmarkStart w:id="16" w:name="_Toc1022825"/>
-      <w:r>
-        <w:lastRenderedPageBreak/>
-        <w:t>Afhankelijkheden</w:t>
-      </w:r>
-      <w:bookmarkEnd w:id="16"/>
+        <w:spacing w:line="259" w:lineRule="auto"/>
+      </w:pPr>
+      <w:r>
+        <w:t xml:space="preserve">2: </w:t>
+      </w:r>
+      <w:r>
+        <w:t>Data van gebruikers / festivalbezoekers</w:t>
+      </w:r>
+      <w:r>
+        <w:t>:</w:t>
+      </w:r>
+      <w:r>
+        <w:t xml:space="preserve"> Om te weten welke functies de </w:t>
+      </w:r>
+      <w:r>
+        <w:t>app</w:t>
+      </w:r>
+      <w:r>
+        <w:t xml:space="preserve"> moet hebben, moet er data zijn van gebruikers en of festivalbezoekers. Dit kan vóór het festival zijn via bijvoorbeeld enquêtes maar ook tijdens het festival. </w:t>
+      </w:r>
+      <w:r>
+        <w:t xml:space="preserve">Ook werken bepaalde functies eventueel alleen goed met </w:t>
+      </w:r>
+      <w:proofErr w:type="spellStart"/>
+      <w:r>
+        <w:t>realtime</w:t>
+      </w:r>
+      <w:proofErr w:type="spellEnd"/>
+      <w:r>
+        <w:t xml:space="preserve"> data van gebruikers</w:t>
+      </w:r>
+      <w:r>
+        <w:t xml:space="preserve"> en moeten festivalbezoekers het POC daadwerkelijk gebruiken</w:t>
+      </w:r>
+      <w:r>
+        <w:t>.</w:t>
+      </w:r>
     </w:p>
     <w:p>
       <w:pPr>
-        <w:spacing w:line="259" w:lineRule="auto"/>
-      </w:pPr>
-      <w:r>
-        <w:t xml:space="preserve">1: </w:t>
-      </w:r>
-      <w:r>
-        <w:t xml:space="preserve">Middelen </w:t>
-      </w:r>
-      <w:r>
-        <w:t xml:space="preserve">die </w:t>
-      </w:r>
-      <w:proofErr w:type="spellStart"/>
-      <w:r>
-        <w:t>Paaspop</w:t>
-      </w:r>
-      <w:proofErr w:type="spellEnd"/>
-      <w:r>
-        <w:t xml:space="preserve"> tot beschikking stelt</w:t>
-      </w:r>
-      <w:r>
-        <w:t>:</w:t>
-      </w:r>
-      <w:r>
-        <w:t xml:space="preserve"> Het kan zijn dat het handig is </w:t>
-      </w:r>
-      <w:r>
-        <w:t>voor bepaalde funct</w:t>
-      </w:r>
-      <w:r>
-        <w:t>ionaliteiten</w:t>
-      </w:r>
-      <w:r>
-        <w:t xml:space="preserve"> om middelen te gebruiken die </w:t>
-      </w:r>
-      <w:proofErr w:type="spellStart"/>
-      <w:r>
-        <w:t>Paaspop</w:t>
-      </w:r>
-      <w:proofErr w:type="spellEnd"/>
-      <w:r>
-        <w:t xml:space="preserve"> tot beschikking</w:t>
-      </w:r>
-      <w:r>
-        <w:t xml:space="preserve"> moet</w:t>
-      </w:r>
-      <w:r>
-        <w:t xml:space="preserve"> stel</w:t>
-      </w:r>
-      <w:r>
-        <w:t>len</w:t>
-      </w:r>
-      <w:r>
-        <w:t xml:space="preserve">. Mocht </w:t>
-      </w:r>
-      <w:proofErr w:type="spellStart"/>
-      <w:r>
-        <w:t>Paaspop</w:t>
-      </w:r>
-      <w:proofErr w:type="spellEnd"/>
-      <w:r>
-        <w:t xml:space="preserve"> bepaalde middelen niet tot </w:t>
-      </w:r>
-      <w:r>
-        <w:t>hun beschikking</w:t>
-      </w:r>
-      <w:r>
-        <w:t xml:space="preserve"> hebben</w:t>
-      </w:r>
-      <w:r>
-        <w:t xml:space="preserve"> (voor dit project)</w:t>
-      </w:r>
-      <w:r>
-        <w:t xml:space="preserve">, dan zullen functies </w:t>
-      </w:r>
-      <w:r>
-        <w:t>van</w:t>
-      </w:r>
-      <w:r>
-        <w:t xml:space="preserve"> het POC op een andere manier verwerkt moeten worden. </w:t>
-      </w:r>
-    </w:p>
-    <w:p>
-      <w:pPr>
-        <w:spacing w:line="259" w:lineRule="auto"/>
-      </w:pPr>
-      <w:r>
-        <w:t xml:space="preserve">2: </w:t>
-      </w:r>
-      <w:r>
-        <w:t>Data van gebruikers / festivalbezoekers</w:t>
-      </w:r>
-      <w:r>
-        <w:t>:</w:t>
-      </w:r>
-      <w:r>
-        <w:t xml:space="preserve"> Om te weten welke functies de </w:t>
-      </w:r>
-      <w:r>
-        <w:t>app</w:t>
-      </w:r>
-      <w:r>
-        <w:t xml:space="preserve"> moet hebben, moet er data zijn van gebruikers en of festivalbezoekers. Dit kan vóór het festival zijn via bijvoorbeeld enquêtes maar ook tijdens het festival. </w:t>
-      </w:r>
-      <w:r>
-        <w:t xml:space="preserve">Ook werken bepaalde functies eventueel alleen goed met </w:t>
-      </w:r>
-      <w:proofErr w:type="spellStart"/>
-      <w:r>
-        <w:t>realtime</w:t>
-      </w:r>
-      <w:proofErr w:type="spellEnd"/>
-      <w:r>
-        <w:t xml:space="preserve"> data van gebruikers</w:t>
-      </w:r>
-      <w:r>
-        <w:t xml:space="preserve"> en moeten festivalbezoekers het POC daadwerkelijk gebruiken</w:t>
-      </w:r>
-      <w:r>
-        <w:t>.</w:t>
-      </w:r>
-    </w:p>
-    <w:p>
-      <w:pPr>
         <w:pStyle w:val="Heading2"/>
       </w:pPr>
-      <w:bookmarkStart w:id="17" w:name="_Toc1022826"/>
+      <w:bookmarkStart w:id="16" w:name="_Toc1022826"/>
       <w:r>
         <w:t>Randvoorwaarden</w:t>
       </w:r>
-      <w:bookmarkEnd w:id="17"/>
+      <w:bookmarkEnd w:id="16"/>
     </w:p>
     <w:p>
       <w:r>
@@ -10281,16 +10485,16 @@
         <w:spacing w:before="120" w:after="60" w:line="240" w:lineRule="auto"/>
         <w:ind w:left="0" w:firstLine="0"/>
       </w:pPr>
-      <w:bookmarkStart w:id="18" w:name="_Toc507670777"/>
-      <w:bookmarkStart w:id="19" w:name="_Toc1022827"/>
+      <w:bookmarkStart w:id="17" w:name="_Toc507670777"/>
+      <w:bookmarkStart w:id="18" w:name="_Toc1022827"/>
       <w:r>
         <w:t>Onderzoeks</w:t>
       </w:r>
       <w:r>
         <w:t>vragen</w:t>
       </w:r>
+      <w:bookmarkEnd w:id="17"/>
       <w:bookmarkEnd w:id="18"/>
-      <w:bookmarkEnd w:id="19"/>
     </w:p>
     <w:p>
       <w:r>
@@ -10624,23 +10828,23 @@
         <w:spacing w:before="120" w:after="60" w:line="240" w:lineRule="auto"/>
         <w:ind w:left="709" w:hanging="709"/>
       </w:pPr>
-      <w:bookmarkStart w:id="20" w:name="_Toc507670778"/>
-      <w:bookmarkStart w:id="21" w:name="_Toc1022828"/>
+      <w:bookmarkStart w:id="19" w:name="_Toc507670778"/>
+      <w:bookmarkStart w:id="20" w:name="_Toc1022828"/>
       <w:r>
         <w:lastRenderedPageBreak/>
         <w:t>Eindproducten</w:t>
       </w:r>
+      <w:bookmarkEnd w:id="19"/>
+      <w:r>
+        <w:t xml:space="preserve"> / opleveringen</w:t>
+      </w:r>
       <w:bookmarkEnd w:id="20"/>
-      <w:r>
-        <w:t xml:space="preserve"> / opleveringen</w:t>
-      </w:r>
-      <w:bookmarkEnd w:id="21"/>
     </w:p>
     <w:p>
       <w:pPr>
         <w:pStyle w:val="Heading3"/>
       </w:pPr>
-      <w:bookmarkStart w:id="22" w:name="_Toc1022829"/>
+      <w:bookmarkStart w:id="21" w:name="_Toc1022829"/>
       <w:r>
         <w:t xml:space="preserve">Product Breakdown </w:t>
       </w:r>
@@ -10648,7 +10852,7 @@
       <w:r>
         <w:t>Structure</w:t>
       </w:r>
-      <w:bookmarkEnd w:id="22"/>
+      <w:bookmarkEnd w:id="21"/>
       <w:proofErr w:type="spellEnd"/>
     </w:p>
     <w:p>
@@ -10707,7 +10911,7 @@
       <w:pPr>
         <w:pStyle w:val="Captionfortableandimage"/>
       </w:pPr>
-      <w:bookmarkStart w:id="23" w:name="_Toc1022862"/>
+      <w:bookmarkStart w:id="22" w:name="_Toc1022862"/>
       <w:r>
         <w:t xml:space="preserve">Figuur </w:t>
       </w:r>
@@ -10754,7 +10958,7 @@
       <w:r>
         <w:t>Structure</w:t>
       </w:r>
-      <w:bookmarkEnd w:id="23"/>
+      <w:bookmarkEnd w:id="22"/>
       <w:proofErr w:type="spellEnd"/>
     </w:p>
     <w:p>
@@ -10766,11 +10970,11 @@
       <w:pPr>
         <w:pStyle w:val="Heading3"/>
       </w:pPr>
-      <w:bookmarkStart w:id="24" w:name="_Toc1022830"/>
+      <w:bookmarkStart w:id="23" w:name="_Toc1022830"/>
       <w:r>
         <w:t>Beschrijving</w:t>
       </w:r>
-      <w:bookmarkEnd w:id="24"/>
+      <w:bookmarkEnd w:id="23"/>
     </w:p>
     <w:p>
       <w:pPr>
@@ -11037,13 +11241,16 @@
         <w:t xml:space="preserve"> en waarmee een advies gegeven kan worden voor de toekomst. Dit zal een </w:t>
       </w:r>
       <w:r>
-        <w:t>A</w:t>
-      </w:r>
-      <w:r>
-        <w:t xml:space="preserve">ndroid </w:t>
+        <w:t>cross platform</w:t>
+      </w:r>
+      <w:r>
+        <w:t xml:space="preserve"> </w:t>
       </w:r>
       <w:r>
         <w:t>app</w:t>
+      </w:r>
+      <w:r>
+        <w:t xml:space="preserve"> (Android en IOS)</w:t>
       </w:r>
       <w:r>
         <w:t xml:space="preserve"> zijn. </w:t>
@@ -11142,11 +11349,11 @@
       <w:pPr>
         <w:pStyle w:val="Heading3"/>
       </w:pPr>
-      <w:bookmarkStart w:id="25" w:name="_Toc1022831"/>
+      <w:bookmarkStart w:id="24" w:name="_Toc1022831"/>
       <w:r>
         <w:t>Opleveringen</w:t>
       </w:r>
-      <w:bookmarkEnd w:id="25"/>
+      <w:bookmarkEnd w:id="24"/>
       <w:r>
         <w:tab/>
       </w:r>
@@ -11181,11 +11388,11 @@
       <w:pPr>
         <w:pStyle w:val="Heading2"/>
       </w:pPr>
-      <w:bookmarkStart w:id="26" w:name="_Toc1022832"/>
+      <w:bookmarkStart w:id="25" w:name="_Toc1022832"/>
       <w:r>
         <w:t>Kwaliteitseisen</w:t>
       </w:r>
-      <w:bookmarkEnd w:id="26"/>
+      <w:bookmarkEnd w:id="25"/>
     </w:p>
     <w:tbl>
       <w:tblPr>
@@ -11466,7 +11673,7 @@
       <w:pPr>
         <w:pStyle w:val="Captionfortableandimage"/>
       </w:pPr>
-      <w:bookmarkStart w:id="27" w:name="_Toc1022857"/>
+      <w:bookmarkStart w:id="26" w:name="_Toc1022857"/>
       <w:r>
         <w:t xml:space="preserve">Tabel </w:t>
       </w:r>
@@ -11515,7 +11722,7 @@
       <w:r>
         <w:t>seisen</w:t>
       </w:r>
-      <w:bookmarkEnd w:id="27"/>
+      <w:bookmarkEnd w:id="26"/>
     </w:p>
     <w:p>
       <w:pPr>
@@ -11553,7 +11760,7 @@
           <w:szCs w:val="32"/>
         </w:rPr>
       </w:pPr>
-      <w:bookmarkStart w:id="28" w:name="_Toc1022833"/>
+      <w:bookmarkStart w:id="27" w:name="_Toc1022833"/>
       <w:r>
         <w:rPr>
           <w:sz w:val="26"/>
@@ -11562,7 +11769,7 @@
         <w:lastRenderedPageBreak/>
         <w:t>Uitgangspunten</w:t>
       </w:r>
-      <w:bookmarkEnd w:id="28"/>
+      <w:bookmarkEnd w:id="27"/>
     </w:p>
     <w:p>
       <w:pPr>
@@ -11637,14 +11844,14 @@
       <w:pPr>
         <w:pStyle w:val="Heading1"/>
       </w:pPr>
-      <w:bookmarkStart w:id="29" w:name="_Toc336414"/>
-      <w:bookmarkStart w:id="30" w:name="_Toc1022834"/>
+      <w:bookmarkStart w:id="28" w:name="_Toc336414"/>
+      <w:bookmarkStart w:id="29" w:name="_Toc1022834"/>
       <w:r>
         <w:lastRenderedPageBreak/>
         <w:t>Financiën en Risico’s</w:t>
       </w:r>
+      <w:bookmarkEnd w:id="28"/>
       <w:bookmarkEnd w:id="29"/>
-      <w:bookmarkEnd w:id="30"/>
       <w:r>
         <w:t xml:space="preserve"> </w:t>
       </w:r>
@@ -11653,11 +11860,11 @@
       <w:pPr>
         <w:pStyle w:val="Heading2"/>
       </w:pPr>
-      <w:bookmarkStart w:id="31" w:name="_Toc1022835"/>
+      <w:bookmarkStart w:id="30" w:name="_Toc1022835"/>
       <w:r>
         <w:t>Kostenbudget</w:t>
       </w:r>
-      <w:bookmarkEnd w:id="31"/>
+      <w:bookmarkEnd w:id="30"/>
     </w:p>
     <w:p>
       <w:r>
@@ -11680,7 +11887,7 @@
       <w:pPr>
         <w:pStyle w:val="Heading2"/>
       </w:pPr>
-      <w:bookmarkStart w:id="32" w:name="_Toc1022836"/>
+      <w:bookmarkStart w:id="31" w:name="_Toc1022836"/>
       <w:r>
         <w:t>Risico’s en uitwijk</w:t>
       </w:r>
@@ -11690,7 +11897,7 @@
       <w:r>
         <w:t>activiteiten</w:t>
       </w:r>
-      <w:bookmarkEnd w:id="32"/>
+      <w:bookmarkEnd w:id="31"/>
     </w:p>
     <w:p>
       <w:pPr>
@@ -12057,7 +12264,7 @@
       <w:pPr>
         <w:pStyle w:val="Captionfortableandimage"/>
       </w:pPr>
-      <w:bookmarkStart w:id="33" w:name="_Toc1022858"/>
+      <w:bookmarkStart w:id="32" w:name="_Toc1022858"/>
       <w:r>
         <w:t xml:space="preserve">Tabel </w:t>
       </w:r>
@@ -12100,32 +12307,32 @@
       <w:r>
         <w:t>isico’s en uitwijkactiviteiten</w:t>
       </w:r>
-      <w:bookmarkEnd w:id="33"/>
+      <w:bookmarkEnd w:id="32"/>
     </w:p>
     <w:p>
       <w:pPr>
         <w:pStyle w:val="Heading1"/>
       </w:pPr>
-      <w:bookmarkStart w:id="34" w:name="_Toc536523665"/>
-      <w:bookmarkStart w:id="35" w:name="_Toc336415"/>
-      <w:bookmarkStart w:id="36" w:name="_Toc1022837"/>
+      <w:bookmarkStart w:id="33" w:name="_Toc536523665"/>
+      <w:bookmarkStart w:id="34" w:name="_Toc336415"/>
+      <w:bookmarkStart w:id="35" w:name="_Toc1022837"/>
       <w:r>
         <w:lastRenderedPageBreak/>
         <w:t>Aanpak</w:t>
       </w:r>
+      <w:bookmarkEnd w:id="33"/>
       <w:bookmarkEnd w:id="34"/>
       <w:bookmarkEnd w:id="35"/>
-      <w:bookmarkEnd w:id="36"/>
     </w:p>
     <w:p>
       <w:pPr>
         <w:pStyle w:val="Heading2"/>
       </w:pPr>
-      <w:bookmarkStart w:id="37" w:name="_Toc1022838"/>
+      <w:bookmarkStart w:id="36" w:name="_Toc1022838"/>
       <w:r>
         <w:t>Fases</w:t>
       </w:r>
-      <w:bookmarkEnd w:id="37"/>
+      <w:bookmarkEnd w:id="36"/>
     </w:p>
     <w:p>
       <w:r>
@@ -12440,7 +12647,7 @@
       <w:pPr>
         <w:pStyle w:val="Captionfortableandimage"/>
       </w:pPr>
-      <w:bookmarkStart w:id="38" w:name="_Toc1022859"/>
+      <w:bookmarkStart w:id="37" w:name="_Toc1022859"/>
       <w:r>
         <w:t xml:space="preserve">Tabel </w:t>
       </w:r>
@@ -12477,24 +12684,24 @@
       <w:r>
         <w:t>: fases van het project</w:t>
       </w:r>
+      <w:bookmarkEnd w:id="37"/>
+    </w:p>
+    <w:p>
+      <w:pPr>
+        <w:pStyle w:val="Captionfortableandimage"/>
+      </w:pPr>
+    </w:p>
+    <w:p>
+      <w:pPr>
+        <w:pStyle w:val="Heading3"/>
+      </w:pPr>
+      <w:bookmarkStart w:id="38" w:name="_Toc1022839"/>
+      <w:r>
+        <w:t>Initialisatie- en onderzoeksfase</w:t>
+      </w:r>
       <w:bookmarkEnd w:id="38"/>
     </w:p>
     <w:p>
-      <w:pPr>
-        <w:pStyle w:val="Captionfortableandimage"/>
-      </w:pPr>
-    </w:p>
-    <w:p>
-      <w:pPr>
-        <w:pStyle w:val="Heading3"/>
-      </w:pPr>
-      <w:bookmarkStart w:id="39" w:name="_Toc1022839"/>
-      <w:r>
-        <w:t>Initialisatie- en onderzoeksfase</w:t>
-      </w:r>
-      <w:bookmarkEnd w:id="39"/>
-    </w:p>
-    <w:p>
       <w:r>
         <w:t xml:space="preserve">Het doel van deze eerste fase is om een goed beeld te schetsen van wat de functionaliteiten moeten worden van het POC. Daarnaast is het belangrijk om duidelijk te krijgen wat hiervoor nodig </w:t>
       </w:r>
@@ -12541,11 +12748,11 @@
       <w:pPr>
         <w:pStyle w:val="Heading3"/>
       </w:pPr>
-      <w:bookmarkStart w:id="40" w:name="_Toc1022840"/>
+      <w:bookmarkStart w:id="39" w:name="_Toc1022840"/>
       <w:r>
         <w:t>Ontwikkelfase</w:t>
       </w:r>
-      <w:bookmarkEnd w:id="40"/>
+      <w:bookmarkEnd w:id="39"/>
     </w:p>
     <w:p>
       <w:r>
@@ -12625,14 +12832,14 @@
       <w:pPr>
         <w:pStyle w:val="Heading3"/>
       </w:pPr>
-      <w:bookmarkStart w:id="41" w:name="_Toc1022841"/>
+      <w:bookmarkStart w:id="40" w:name="_Toc1022841"/>
       <w:r>
         <w:t>Oplever</w:t>
       </w:r>
       <w:r>
         <w:t>- en evaluatiefase</w:t>
       </w:r>
-      <w:bookmarkEnd w:id="41"/>
+      <w:bookmarkEnd w:id="40"/>
     </w:p>
     <w:p>
       <w:pPr>
@@ -12790,7 +12997,7 @@
       <w:pPr>
         <w:pStyle w:val="Heading2"/>
       </w:pPr>
-      <w:bookmarkStart w:id="42" w:name="_Toc1022842"/>
+      <w:bookmarkStart w:id="41" w:name="_Toc1022842"/>
       <w:r>
         <w:lastRenderedPageBreak/>
         <w:t xml:space="preserve">Tijdlijn </w:t>
@@ -12801,7 +13008,7 @@
       <w:r>
         <w:t>opleverfases</w:t>
       </w:r>
-      <w:bookmarkEnd w:id="42"/>
+      <w:bookmarkEnd w:id="41"/>
     </w:p>
     <w:p>
       <w:pPr>
@@ -12858,7 +13065,7 @@
       <w:pPr>
         <w:pStyle w:val="Captionfortableandimage"/>
       </w:pPr>
-      <w:bookmarkStart w:id="43" w:name="_Toc1022863"/>
+      <w:bookmarkStart w:id="42" w:name="_Toc1022863"/>
       <w:r>
         <w:t xml:space="preserve">Figuur </w:t>
       </w:r>
@@ -12898,7 +13105,7 @@
       <w:r>
         <w:t>ijdlijn met belangrijke punten</w:t>
       </w:r>
-      <w:bookmarkEnd w:id="43"/>
+      <w:bookmarkEnd w:id="42"/>
     </w:p>
     <w:p>
       <w:pPr>
@@ -12939,7 +13146,21 @@
         <w:t>g</w:t>
       </w:r>
       <w:r>
-        <w:t xml:space="preserve">eeft bij de gebruikerstesten. In dat geval zou er worden doorontwikkeld op het bestaande POC. Dit zou kunnen zijn dat het cross platform wordt gebouwd, extra functionaliteiten worden toegevoegd en aandacht wordt gegeven aan beveiliging, prestatie, schaalbaarheid en code kwaliteit. Mocht uit de gebruikerstesten op </w:t>
+        <w:t xml:space="preserve">eeft bij de gebruikerstesten. In dat geval zou er worden doorontwikkeld op het bestaande POC. Dit zou kunnen zijn dat </w:t>
+      </w:r>
+      <w:r>
+        <w:t>er</w:t>
+      </w:r>
+      <w:r>
+        <w:t xml:space="preserve"> extra functionaliteiten worden toegevoegd en </w:t>
+      </w:r>
+      <w:r>
+        <w:t xml:space="preserve">extra </w:t>
+      </w:r>
+      <w:bookmarkStart w:id="43" w:name="_GoBack"/>
+      <w:bookmarkEnd w:id="43"/>
+      <w:r>
+        <w:t xml:space="preserve">aandacht wordt gegeven aan beveiliging, prestatie, schaalbaarheid en code kwaliteit. Mocht uit de gebruikerstesten op </w:t>
       </w:r>
       <w:proofErr w:type="spellStart"/>
       <w:r>
@@ -13393,7 +13614,7 @@
         <w:t>8</w:t>
       </w:r>
       <w:r>
-        <w:t xml:space="preserve">. Android studio: voor het ontwikkelen van </w:t>
+        <w:t xml:space="preserve">. Visual studio: voor het ontwikkelen van </w:t>
       </w:r>
       <w:r>
         <w:t>de</w:t>
@@ -13402,13 +13623,7 @@
         <w:t xml:space="preserve"> POC</w:t>
       </w:r>
       <w:r>
-        <w:t xml:space="preserve"> </w:t>
-      </w:r>
-      <w:r>
-        <w:t>app</w:t>
-      </w:r>
-      <w:r>
-        <w:t>.</w:t>
+        <w:t xml:space="preserve"> backend. </w:t>
       </w:r>
     </w:p>
     <w:p>
@@ -13419,16 +13634,13 @@
         <w:t>9</w:t>
       </w:r>
       <w:r>
-        <w:t xml:space="preserve">. Visual studio: voor het ontwikkelen van </w:t>
-      </w:r>
-      <w:r>
-        <w:t>de</w:t>
-      </w:r>
-      <w:r>
-        <w:t xml:space="preserve"> POC</w:t>
-      </w:r>
-      <w:r>
-        <w:t xml:space="preserve"> backend. </w:t>
+        <w:t>. Visual studio code: voor eventuele andere ontwikkeling</w:t>
+      </w:r>
+      <w:r>
+        <w:t xml:space="preserve"> (bijvoorbeeld html pagina voor de blog)</w:t>
+      </w:r>
+      <w:r>
+        <w:t xml:space="preserve">. </w:t>
       </w:r>
     </w:p>
     <w:p>
@@ -13436,16 +13648,19 @@
         <w:spacing w:line="259" w:lineRule="auto"/>
       </w:pPr>
       <w:r>
-        <w:t>10</w:t>
-      </w:r>
-      <w:r>
-        <w:t>. Visual studio code: voor eventuele andere ontwikkeling</w:t>
-      </w:r>
-      <w:r>
-        <w:t xml:space="preserve"> (bijvoorbeeld html pagina voor de blog)</w:t>
-      </w:r>
-      <w:r>
-        <w:t xml:space="preserve">. </w:t>
+        <w:t>1</w:t>
+      </w:r>
+      <w:r>
+        <w:t>0</w:t>
+      </w:r>
+      <w:r>
+        <w:t xml:space="preserve">. Android telefoon: voor debuggen van </w:t>
+      </w:r>
+      <w:r>
+        <w:t>het POC</w:t>
+      </w:r>
+      <w:r>
+        <w:t>.</w:t>
       </w:r>
     </w:p>
     <w:p>
@@ -13453,19 +13668,15 @@
         <w:spacing w:line="259" w:lineRule="auto"/>
       </w:pPr>
       <w:r>
-        <w:t>1</w:t>
-      </w:r>
-      <w:r>
-        <w:t>1</w:t>
-      </w:r>
-      <w:r>
-        <w:t xml:space="preserve">. Android telefoon: voor debuggen van </w:t>
-      </w:r>
-      <w:r>
-        <w:t>het POC</w:t>
-      </w:r>
-      <w:r>
-        <w:t>.</w:t>
+        <w:t xml:space="preserve">11. </w:t>
+      </w:r>
+      <w:proofErr w:type="spellStart"/>
+      <w:r>
+        <w:t>Iphone</w:t>
+      </w:r>
+      <w:proofErr w:type="spellEnd"/>
+      <w:r>
+        <w:t>: voor debuggen van het POC.</w:t>
       </w:r>
     </w:p>
     <w:p>
@@ -14189,10 +14400,10 @@
         <w:t xml:space="preserve"> wordt gebruikt voor zowel de </w:t>
       </w:r>
       <w:r>
-        <w:t>A</w:t>
-      </w:r>
-      <w:r>
-        <w:t>ndroid POC en de backend en</w:t>
+        <w:t xml:space="preserve">app </w:t>
+      </w:r>
+      <w:r>
+        <w:t>POC en de backend en</w:t>
       </w:r>
       <w:r>
         <w:t xml:space="preserve"> staat hieronder in het diagram beschreven</w:t>
@@ -14205,6 +14416,7 @@
           <w:id w:val="611707973"/>
           <w:citation/>
         </w:sdtPr>
+        <w:sdtEndPr/>
         <w:sdtContent>
           <w:r>
             <w:fldChar w:fldCharType="begin"/>
@@ -14386,8 +14598,8 @@
       <w:bookmarkStart w:id="64" w:name="_Toc339966120"/>
       <w:bookmarkStart w:id="65" w:name="_Toc480254627"/>
       <w:bookmarkStart w:id="66" w:name="_Toc507670780"/>
-      <w:bookmarkStart w:id="67" w:name="_Hlk261875"/>
-      <w:bookmarkStart w:id="68" w:name="_Toc1022851"/>
+      <w:bookmarkStart w:id="67" w:name="_Toc1022851"/>
+      <w:bookmarkStart w:id="68" w:name="_Hlk261875"/>
       <w:r>
         <w:t>Teamleden</w:t>
       </w:r>
@@ -14397,7 +14609,7 @@
       <w:bookmarkEnd w:id="64"/>
       <w:bookmarkEnd w:id="65"/>
       <w:bookmarkEnd w:id="66"/>
-      <w:bookmarkEnd w:id="68"/>
+      <w:bookmarkEnd w:id="67"/>
     </w:p>
     <w:p/>
     <w:tbl>
@@ -14420,7 +14632,7 @@
           <w:tcPr>
             <w:tcW w:w="3293" w:type="dxa"/>
           </w:tcPr>
-          <w:bookmarkEnd w:id="67"/>
+          <w:bookmarkEnd w:id="68"/>
           <w:p>
             <w:r>
               <w:t>Naam + tel + e-mail</w:t>
@@ -15047,8 +15259,8 @@
         <w:br w:type="page"/>
       </w:r>
     </w:p>
-    <w:bookmarkStart w:id="72" w:name="_Toc1022853" w:displacedByCustomXml="next"/>
-    <w:bookmarkStart w:id="73" w:name="_Toc336418" w:displacedByCustomXml="next"/>
+    <w:bookmarkStart w:id="72" w:name="_Toc336418" w:displacedByCustomXml="next"/>
+    <w:bookmarkStart w:id="73" w:name="_Toc1022853" w:displacedByCustomXml="next"/>
     <w:sdt>
       <w:sdtPr>
         <w:rPr>
@@ -15064,6 +15276,7 @@
           <w:docPartUnique/>
         </w:docPartObj>
       </w:sdtPr>
+      <w:sdtEndPr/>
       <w:sdtContent>
         <w:p>
           <w:pPr>
@@ -15080,6 +15293,7 @@
             <w:id w:val="111145805"/>
             <w:bibliography/>
           </w:sdtPr>
+          <w:sdtEndPr/>
           <w:sdtContent>
             <w:p>
               <w:pPr>
@@ -15569,6 +15783,7 @@
           <w:id w:val="-1413384564"/>
           <w:citation/>
         </w:sdtPr>
+        <w:sdtEndPr/>
         <w:sdtContent>
           <w:r>
             <w:rPr>
@@ -15627,6 +15842,7 @@
           <w:id w:val="802350875"/>
           <w:citation/>
         </w:sdtPr>
+        <w:sdtEndPr/>
         <w:sdtContent>
           <w:r>
             <w:rPr>
@@ -15724,6 +15940,7 @@
           <w:id w:val="1368876084"/>
           <w:citation/>
         </w:sdtPr>
+        <w:sdtEndPr/>
         <w:sdtContent>
           <w:r>
             <w:fldChar w:fldCharType="begin"/>
@@ -15760,6 +15977,7 @@
         <w:docPartUnique/>
       </w:docPartObj>
     </w:sdtPr>
+    <w:sdtEndPr/>
     <w:sdtContent>
       <w:p>
         <w:pPr>
@@ -21420,6 +21638,7 @@
     <w:rsid w:val="00A93526"/>
     <w:rsid w:val="00BF7EBC"/>
     <w:rsid w:val="00C33440"/>
+    <w:rsid w:val="00DC075F"/>
     <w:rsid w:val="00E74055"/>
     <w:rsid w:val="00EA3C14"/>
     <w:rsid w:val="00F834B3"/>
@@ -22368,7 +22587,7 @@
 </file>
 
 <file path=customXml/itemProps3.xml><?xml version="1.0" encoding="utf-8"?>
-<ds:datastoreItem xmlns:ds="http://schemas.openxmlformats.org/officeDocument/2006/customXml" ds:itemID="{65C3BE37-1677-4A24-9BB2-6B6E90F6CE86}">
+<ds:datastoreItem xmlns:ds="http://schemas.openxmlformats.org/officeDocument/2006/customXml" ds:itemID="{C290F455-0599-4C10-A3D6-C49348537A30}">
   <ds:schemaRefs>
     <ds:schemaRef ds:uri="http://schemas.openxmlformats.org/officeDocument/2006/bibliography"/>
   </ds:schemaRefs>

</xml_diff>

<commit_message>
Edited pva and added azure price estimation and feedback from Hans
</commit_message>
<xml_diff>
--- a/Plan Van Aanpak - Merik Westerveld - InfoSupport.docx
+++ b/Plan Van Aanpak - Merik Westerveld - InfoSupport.docx
@@ -682,7 +682,7 @@
                                     <w:docPart w:val="A89F7D07673748BA858D540A7793BBAC"/>
                                   </w:placeholder>
                                   <w:dataBinding w:prefixMappings="xmlns:ns0='http://schemas.microsoft.com/office/2006/coverPageProps' " w:xpath="/ns0:CoverPageProperties[1]/ns0:PublishDate[1]" w:storeItemID="{55AF091B-3C7A-41E3-B477-F2FDAA23CFDA}"/>
-                                  <w:date w:fullDate="2019-02-14T00:00:00Z">
+                                  <w:date w:fullDate="2019-02-22T00:00:00Z">
                                     <w:dateFormat w:val="d MMMM yyyy"/>
                                     <w:lid w:val="nl-NL"/>
                                     <w:storeMappedDataAs w:val="date"/>
@@ -705,7 +705,7 @@
                                         <w:sz w:val="26"/>
                                         <w:szCs w:val="26"/>
                                       </w:rPr>
-                                      <w:t>14 februari 2019</w:t>
+                                      <w:t>22 februari 2019</w:t>
                                     </w:r>
                                   </w:p>
                                 </w:sdtContent>
@@ -915,7 +915,7 @@
                               <w:docPart w:val="A89F7D07673748BA858D540A7793BBAC"/>
                             </w:placeholder>
                             <w:dataBinding w:prefixMappings="xmlns:ns0='http://schemas.microsoft.com/office/2006/coverPageProps' " w:xpath="/ns0:CoverPageProperties[1]/ns0:PublishDate[1]" w:storeItemID="{55AF091B-3C7A-41E3-B477-F2FDAA23CFDA}"/>
-                            <w:date w:fullDate="2019-02-14T00:00:00Z">
+                            <w:date w:fullDate="2019-02-22T00:00:00Z">
                               <w:dateFormat w:val="d MMMM yyyy"/>
                               <w:lid w:val="nl-NL"/>
                               <w:storeMappedDataAs w:val="date"/>
@@ -938,7 +938,7 @@
                                   <w:sz w:val="26"/>
                                   <w:szCs w:val="26"/>
                                 </w:rPr>
-                                <w:t>14 februari 2019</w:t>
+                                <w:t>22 februari 2019</w:t>
                               </w:r>
                             </w:p>
                           </w:sdtContent>
@@ -2381,10 +2381,7 @@
               <w:sdtEndPr/>
               <w:sdtContent>
                 <w:r>
-                  <w:t>1.</w:t>
-                </w:r>
-                <w:r>
-                  <w:t>3</w:t>
+                  <w:t>2.0</w:t>
                 </w:r>
               </w:sdtContent>
             </w:sdt>
@@ -2499,7 +2496,7 @@
               <w:docPart w:val="6B33A0C6FCD14ECABBF85522EE7B9C0D"/>
             </w:placeholder>
             <w:dataBinding w:prefixMappings="xmlns:ns0='http://schemas.microsoft.com/office/2006/coverPageProps' " w:xpath="/ns0:CoverPageProperties[1]/ns0:PublishDate[1]" w:storeItemID="{55AF091B-3C7A-41E3-B477-F2FDAA23CFDA}"/>
-            <w:date w:fullDate="2019-02-14T00:00:00Z">
+            <w:date w:fullDate="2019-02-22T00:00:00Z">
               <w:dateFormat w:val="d MMMM yyyy"/>
               <w:lid w:val="nl-NL"/>
               <w:storeMappedDataAs w:val="date"/>
@@ -2518,10 +2515,7 @@
                   <w:cnfStyle w:val="000000100000" w:firstRow="0" w:lastRow="0" w:firstColumn="0" w:lastColumn="0" w:oddVBand="0" w:evenVBand="0" w:oddHBand="1" w:evenHBand="0" w:firstRowFirstColumn="0" w:firstRowLastColumn="0" w:lastRowFirstColumn="0" w:lastRowLastColumn="0"/>
                 </w:pPr>
                 <w:r>
-                  <w:t>1</w:t>
-                </w:r>
-                <w:r>
-                  <w:t>4</w:t>
+                  <w:t>22</w:t>
                 </w:r>
                 <w:r>
                   <w:t xml:space="preserve"> februari 2019</w:t>
@@ -3160,6 +3154,82 @@
           </w:p>
         </w:tc>
       </w:tr>
+      <w:tr>
+        <w:trPr>
+          <w:cnfStyle w:val="000000100000" w:firstRow="0" w:lastRow="0" w:firstColumn="0" w:lastColumn="0" w:oddVBand="0" w:evenVBand="0" w:oddHBand="1" w:evenHBand="0" w:firstRowFirstColumn="0" w:firstRowLastColumn="0" w:lastRowFirstColumn="0" w:lastRowLastColumn="0"/>
+          <w:trHeight w:val="425"/>
+        </w:trPr>
+        <w:tc>
+          <w:tcPr>
+            <w:cnfStyle w:val="001000000000" w:firstRow="0" w:lastRow="0" w:firstColumn="1" w:lastColumn="0" w:oddVBand="0" w:evenVBand="0" w:oddHBand="0" w:evenHBand="0" w:firstRowFirstColumn="0" w:firstRowLastColumn="0" w:lastRowFirstColumn="0" w:lastRowLastColumn="0"/>
+            <w:tcW w:w="993" w:type="dxa"/>
+          </w:tcPr>
+          <w:p>
+            <w:pPr>
+              <w:pStyle w:val="NoSpacing"/>
+            </w:pPr>
+            <w:r>
+              <w:t>2.0</w:t>
+            </w:r>
+          </w:p>
+        </w:tc>
+        <w:tc>
+          <w:tcPr>
+            <w:tcW w:w="1859" w:type="dxa"/>
+          </w:tcPr>
+          <w:p>
+            <w:pPr>
+              <w:pStyle w:val="NoSpacing"/>
+              <w:cnfStyle w:val="000000100000" w:firstRow="0" w:lastRow="0" w:firstColumn="0" w:lastColumn="0" w:oddVBand="0" w:evenVBand="0" w:oddHBand="1" w:evenHBand="0" w:firstRowFirstColumn="0" w:firstRowLastColumn="0" w:lastRowFirstColumn="0" w:lastRowLastColumn="0"/>
+            </w:pPr>
+            <w:r>
+              <w:t>Definitief</w:t>
+            </w:r>
+          </w:p>
+        </w:tc>
+        <w:tc>
+          <w:tcPr>
+            <w:tcW w:w="1303" w:type="dxa"/>
+          </w:tcPr>
+          <w:p>
+            <w:pPr>
+              <w:pStyle w:val="NoSpacing"/>
+              <w:cnfStyle w:val="000000100000" w:firstRow="0" w:lastRow="0" w:firstColumn="0" w:lastColumn="0" w:oddVBand="0" w:evenVBand="0" w:oddHBand="1" w:evenHBand="0" w:firstRowFirstColumn="0" w:firstRowLastColumn="0" w:lastRowFirstColumn="0" w:lastRowLastColumn="0"/>
+            </w:pPr>
+            <w:r>
+              <w:t>22/02/2019</w:t>
+            </w:r>
+          </w:p>
+        </w:tc>
+        <w:tc>
+          <w:tcPr>
+            <w:tcW w:w="2048" w:type="dxa"/>
+          </w:tcPr>
+          <w:p>
+            <w:pPr>
+              <w:pStyle w:val="NoSpacing"/>
+              <w:cnfStyle w:val="000000100000" w:firstRow="0" w:lastRow="0" w:firstColumn="0" w:lastColumn="0" w:oddVBand="0" w:evenVBand="0" w:oddHBand="1" w:evenHBand="0" w:firstRowFirstColumn="0" w:firstRowLastColumn="0" w:lastRowFirstColumn="0" w:lastRowLastColumn="0"/>
+            </w:pPr>
+            <w:r>
+              <w:t>Merik Westerveld</w:t>
+            </w:r>
+          </w:p>
+        </w:tc>
+        <w:tc>
+          <w:tcPr>
+            <w:tcW w:w="2870" w:type="dxa"/>
+          </w:tcPr>
+          <w:p>
+            <w:pPr>
+              <w:pStyle w:val="NoSpacing"/>
+              <w:cnfStyle w:val="000000100000" w:firstRow="0" w:lastRow="0" w:firstColumn="0" w:lastColumn="0" w:oddVBand="0" w:evenVBand="0" w:oddHBand="1" w:evenHBand="0" w:firstRowFirstColumn="0" w:firstRowLastColumn="0" w:lastRowFirstColumn="0" w:lastRowLastColumn="0"/>
+            </w:pPr>
+            <w:r>
+              <w:t>Feedback verwerkt naar aanleiding van verkregen feedback van Gertjan Schouten.</w:t>
+            </w:r>
+          </w:p>
+        </w:tc>
+      </w:tr>
     </w:tbl>
     <w:p>
       <w:r>
@@ -3602,8 +3672,90 @@
             </w:r>
             <w:proofErr w:type="spellEnd"/>
             <w:r>
-              <w:t xml:space="preserve"> &amp; Hans Geurtsen</w:t>
-            </w:r>
+              <w:t>,</w:t>
+            </w:r>
+            <w:r>
+              <w:t xml:space="preserve"> Hans Geurtsen</w:t>
+            </w:r>
+            <w:r>
+              <w:t xml:space="preserve"> &amp; Gertjan Schouten</w:t>
+            </w:r>
+          </w:p>
+        </w:tc>
+      </w:tr>
+      <w:tr>
+        <w:trPr>
+          <w:cnfStyle w:val="000000100000" w:firstRow="0" w:lastRow="0" w:firstColumn="0" w:lastColumn="0" w:oddVBand="0" w:evenVBand="0" w:oddHBand="1" w:evenHBand="0" w:firstRowFirstColumn="0" w:firstRowLastColumn="0" w:lastRowFirstColumn="0" w:lastRowLastColumn="0"/>
+          <w:trHeight w:val="425"/>
+        </w:trPr>
+        <w:tc>
+          <w:tcPr>
+            <w:cnfStyle w:val="001000000000" w:firstRow="0" w:lastRow="0" w:firstColumn="1" w:lastColumn="0" w:oddVBand="0" w:evenVBand="0" w:oddHBand="0" w:evenHBand="0" w:firstRowFirstColumn="0" w:firstRowLastColumn="0" w:lastRowFirstColumn="0" w:lastRowLastColumn="0"/>
+            <w:tcW w:w="993" w:type="dxa"/>
+          </w:tcPr>
+          <w:p>
+            <w:pPr>
+              <w:pStyle w:val="NoSpacing"/>
+            </w:pPr>
+            <w:r>
+              <w:t>2.0</w:t>
+            </w:r>
+          </w:p>
+        </w:tc>
+        <w:tc>
+          <w:tcPr>
+            <w:tcW w:w="1859" w:type="dxa"/>
+          </w:tcPr>
+          <w:p>
+            <w:pPr>
+              <w:pStyle w:val="NoSpacing"/>
+              <w:cnfStyle w:val="000000100000" w:firstRow="0" w:lastRow="0" w:firstColumn="0" w:lastColumn="0" w:oddVBand="0" w:evenVBand="0" w:oddHBand="1" w:evenHBand="0" w:firstRowFirstColumn="0" w:firstRowLastColumn="0" w:lastRowFirstColumn="0" w:lastRowLastColumn="0"/>
+            </w:pPr>
+            <w:r>
+              <w:t>Definitief</w:t>
+            </w:r>
+          </w:p>
+        </w:tc>
+        <w:tc>
+          <w:tcPr>
+            <w:tcW w:w="1303" w:type="dxa"/>
+          </w:tcPr>
+          <w:p>
+            <w:pPr>
+              <w:pStyle w:val="NoSpacing"/>
+              <w:cnfStyle w:val="000000100000" w:firstRow="0" w:lastRow="0" w:firstColumn="0" w:lastColumn="0" w:oddVBand="0" w:evenVBand="0" w:oddHBand="1" w:evenHBand="0" w:firstRowFirstColumn="0" w:firstRowLastColumn="0" w:lastRowFirstColumn="0" w:lastRowLastColumn="0"/>
+            </w:pPr>
+            <w:r>
+              <w:t>22/02/2019</w:t>
+            </w:r>
+          </w:p>
+        </w:tc>
+        <w:tc>
+          <w:tcPr>
+            <w:tcW w:w="4918" w:type="dxa"/>
+          </w:tcPr>
+          <w:p>
+            <w:pPr>
+              <w:cnfStyle w:val="000000100000" w:firstRow="0" w:lastRow="0" w:firstColumn="0" w:lastColumn="0" w:oddVBand="0" w:evenVBand="0" w:oddHBand="1" w:evenHBand="0" w:firstRowFirstColumn="0" w:firstRowLastColumn="0" w:lastRowFirstColumn="0" w:lastRowLastColumn="0"/>
+            </w:pPr>
+            <w:proofErr w:type="spellStart"/>
+            <w:r>
+              <w:t>Bartosz</w:t>
+            </w:r>
+            <w:proofErr w:type="spellEnd"/>
+            <w:r>
+              <w:t xml:space="preserve"> </w:t>
+            </w:r>
+            <w:proofErr w:type="spellStart"/>
+            <w:r>
+              <w:t>Paszkowski</w:t>
+            </w:r>
+            <w:proofErr w:type="spellEnd"/>
+            <w:r>
+              <w:t xml:space="preserve"> &amp; Gertjan Schouten</w:t>
+            </w:r>
+            <w:bookmarkStart w:id="0" w:name="_GoBack"/>
+            <w:bookmarkEnd w:id="0"/>
           </w:p>
         </w:tc>
       </w:tr>
@@ -3989,7 +4141,7 @@
           <w:b/>
         </w:rPr>
       </w:pPr>
-      <w:bookmarkStart w:id="0" w:name="_Toc1022814"/>
+      <w:bookmarkStart w:id="1" w:name="_Toc1022814"/>
       <w:r>
         <w:rPr>
           <w:rStyle w:val="Veldnaam"/>
@@ -3998,7 +4150,7 @@
         <w:lastRenderedPageBreak/>
         <w:t>Inleiding</w:t>
       </w:r>
-      <w:bookmarkEnd w:id="0"/>
+      <w:bookmarkEnd w:id="1"/>
     </w:p>
     <w:p>
       <w:r>
@@ -4185,7 +4337,7 @@
         <w:br w:type="page"/>
       </w:r>
     </w:p>
-    <w:bookmarkStart w:id="1" w:name="_Toc1022815" w:displacedByCustomXml="next"/>
+    <w:bookmarkStart w:id="2" w:name="_Toc1022815" w:displacedByCustomXml="next"/>
     <w:sdt>
       <w:sdtPr>
         <w:rPr>
@@ -4226,7 +4378,7 @@
             </w:rPr>
             <w:t>Inhoudsopgave</w:t>
           </w:r>
-          <w:bookmarkEnd w:id="1"/>
+          <w:bookmarkEnd w:id="2"/>
         </w:p>
         <w:p>
           <w:pPr>
@@ -7351,7 +7503,7 @@
           <w:b/>
         </w:rPr>
       </w:pPr>
-      <w:bookmarkStart w:id="2" w:name="_Toc1022816"/>
+      <w:bookmarkStart w:id="3" w:name="_Toc1022816"/>
       <w:r>
         <w:rPr>
           <w:rStyle w:val="Veldnaam"/>
@@ -7360,7 +7512,7 @@
         <w:lastRenderedPageBreak/>
         <w:t>Tabellen</w:t>
       </w:r>
-      <w:bookmarkEnd w:id="2"/>
+      <w:bookmarkEnd w:id="3"/>
     </w:p>
     <w:p>
       <w:pPr>
@@ -7975,7 +8127,7 @@
         <w:lastRenderedPageBreak/>
         <w:fldChar w:fldCharType="end"/>
       </w:r>
-      <w:bookmarkStart w:id="3" w:name="_Toc1022817"/>
+      <w:bookmarkStart w:id="4" w:name="_Toc1022817"/>
       <w:r>
         <w:rPr>
           <w:rStyle w:val="Veldnaam"/>
@@ -7983,7 +8135,7 @@
         </w:rPr>
         <w:t>Figuren</w:t>
       </w:r>
-      <w:bookmarkEnd w:id="3"/>
+      <w:bookmarkEnd w:id="4"/>
     </w:p>
     <w:p>
       <w:pPr>
@@ -8233,12 +8385,12 @@
       <w:pPr>
         <w:pStyle w:val="Heading1"/>
       </w:pPr>
-      <w:bookmarkStart w:id="4" w:name="_Toc1022818"/>
+      <w:bookmarkStart w:id="5" w:name="_Toc1022818"/>
       <w:r>
         <w:lastRenderedPageBreak/>
         <w:t>Begrippenlijst</w:t>
       </w:r>
-      <w:bookmarkEnd w:id="4"/>
+      <w:bookmarkEnd w:id="5"/>
     </w:p>
     <w:tbl>
       <w:tblPr>
@@ -8996,24 +9148,24 @@
       <w:pPr>
         <w:pStyle w:val="Heading1"/>
       </w:pPr>
-      <w:bookmarkStart w:id="5" w:name="_Toc336413"/>
-      <w:bookmarkStart w:id="6" w:name="_Toc1022819"/>
+      <w:bookmarkStart w:id="6" w:name="_Toc336413"/>
+      <w:bookmarkStart w:id="7" w:name="_Toc1022819"/>
       <w:r>
         <w:lastRenderedPageBreak/>
         <w:t>Projectopdracht</w:t>
       </w:r>
-      <w:bookmarkEnd w:id="5"/>
       <w:bookmarkEnd w:id="6"/>
+      <w:bookmarkEnd w:id="7"/>
     </w:p>
     <w:p>
       <w:pPr>
         <w:pStyle w:val="Heading2"/>
       </w:pPr>
-      <w:bookmarkStart w:id="7" w:name="_Toc1022820"/>
+      <w:bookmarkStart w:id="8" w:name="_Toc1022820"/>
       <w:r>
         <w:t>Opdrachtgever en opdrachtnemer</w:t>
       </w:r>
-      <w:bookmarkEnd w:id="7"/>
+      <w:bookmarkEnd w:id="8"/>
     </w:p>
     <w:p>
       <w:pPr>
@@ -9119,7 +9271,7 @@
       <w:pPr>
         <w:pStyle w:val="Captionfortableandimage"/>
       </w:pPr>
-      <w:bookmarkStart w:id="8" w:name="_Toc1022854"/>
+      <w:bookmarkStart w:id="9" w:name="_Toc1022854"/>
       <w:r>
         <w:t xml:space="preserve">Tabel </w:t>
       </w:r>
@@ -9162,7 +9314,7 @@
       <w:r>
         <w:t>(s)</w:t>
       </w:r>
-      <w:bookmarkEnd w:id="8"/>
+      <w:bookmarkEnd w:id="9"/>
     </w:p>
     <w:p>
       <w:pPr>
@@ -9307,7 +9459,7 @@
       <w:pPr>
         <w:pStyle w:val="Captionfortableandimage"/>
       </w:pPr>
-      <w:bookmarkStart w:id="9" w:name="_Toc1022855"/>
+      <w:bookmarkStart w:id="10" w:name="_Toc1022855"/>
       <w:r>
         <w:t xml:space="preserve">Tabel </w:t>
       </w:r>
@@ -9344,7 +9496,7 @@
       <w:r>
         <w:t>: opdrachtgevers</w:t>
       </w:r>
-      <w:bookmarkEnd w:id="9"/>
+      <w:bookmarkEnd w:id="10"/>
     </w:p>
     <w:p>
       <w:pPr>
@@ -9355,11 +9507,11 @@
       <w:pPr>
         <w:pStyle w:val="Heading2"/>
       </w:pPr>
-      <w:bookmarkStart w:id="10" w:name="_Toc1022821"/>
+      <w:bookmarkStart w:id="11" w:name="_Toc1022821"/>
       <w:r>
         <w:t>Opdrachtdefinitie</w:t>
       </w:r>
-      <w:bookmarkEnd w:id="10"/>
+      <w:bookmarkEnd w:id="11"/>
     </w:p>
     <w:p>
       <w:pPr>
@@ -9507,11 +9659,11 @@
       <w:pPr>
         <w:pStyle w:val="Heading3"/>
       </w:pPr>
-      <w:bookmarkStart w:id="11" w:name="_Toc1022822"/>
+      <w:bookmarkStart w:id="12" w:name="_Toc1022822"/>
       <w:r>
         <w:t>Doelstellingen</w:t>
       </w:r>
-      <w:bookmarkEnd w:id="11"/>
+      <w:bookmarkEnd w:id="12"/>
     </w:p>
     <w:p>
       <w:r>
@@ -9537,11 +9689,11 @@
       <w:pPr>
         <w:pStyle w:val="Heading3"/>
       </w:pPr>
-      <w:bookmarkStart w:id="12" w:name="_Toc1022823"/>
+      <w:bookmarkStart w:id="13" w:name="_Toc1022823"/>
       <w:r>
         <w:t>Resultaten</w:t>
       </w:r>
-      <w:bookmarkEnd w:id="12"/>
+      <w:bookmarkEnd w:id="13"/>
     </w:p>
     <w:p>
       <w:r>
@@ -9584,12 +9736,12 @@
       <w:pPr>
         <w:pStyle w:val="Heading2"/>
       </w:pPr>
-      <w:bookmarkStart w:id="13" w:name="_Toc1022824"/>
+      <w:bookmarkStart w:id="14" w:name="_Toc1022824"/>
       <w:r>
         <w:lastRenderedPageBreak/>
         <w:t>Afbakening</w:t>
       </w:r>
-      <w:bookmarkEnd w:id="13"/>
+      <w:bookmarkEnd w:id="14"/>
     </w:p>
     <w:tbl>
       <w:tblPr>
@@ -10173,7 +10325,7 @@
       <w:pPr>
         <w:pStyle w:val="Captionfortableandimage"/>
       </w:pPr>
-      <w:bookmarkStart w:id="14" w:name="_Toc1022856"/>
+      <w:bookmarkStart w:id="15" w:name="_Toc1022856"/>
       <w:r>
         <w:t xml:space="preserve">Tabel </w:t>
       </w:r>
@@ -10210,156 +10362,156 @@
       <w:r>
         <w:t>: afbakening</w:t>
       </w:r>
-      <w:bookmarkEnd w:id="14"/>
-    </w:p>
-    <w:p>
-      <w:pPr>
-        <w:spacing w:line="259" w:lineRule="auto"/>
-      </w:pPr>
-    </w:p>
-    <w:p>
-      <w:pPr>
-        <w:pStyle w:val="Heading2"/>
-      </w:pPr>
-      <w:bookmarkStart w:id="15" w:name="_Toc1022825"/>
-      <w:r>
-        <w:lastRenderedPageBreak/>
-        <w:t>Afhankelijkheden</w:t>
-      </w:r>
       <w:bookmarkEnd w:id="15"/>
     </w:p>
     <w:p>
       <w:pPr>
         <w:spacing w:line="259" w:lineRule="auto"/>
       </w:pPr>
-      <w:r>
-        <w:t xml:space="preserve">1: </w:t>
-      </w:r>
-      <w:r>
-        <w:t xml:space="preserve">Middelen </w:t>
-      </w:r>
-      <w:r>
-        <w:t xml:space="preserve">die </w:t>
-      </w:r>
-      <w:proofErr w:type="spellStart"/>
-      <w:r>
-        <w:t>Paaspop</w:t>
-      </w:r>
-      <w:proofErr w:type="spellEnd"/>
-      <w:r>
-        <w:t xml:space="preserve"> tot beschikking stelt</w:t>
-      </w:r>
-      <w:r>
-        <w:t>:</w:t>
-      </w:r>
-      <w:r>
-        <w:t xml:space="preserve"> Het kan zijn dat het handig is </w:t>
-      </w:r>
-      <w:r>
-        <w:t>voor bepaalde funct</w:t>
-      </w:r>
-      <w:r>
-        <w:t>ionaliteiten</w:t>
-      </w:r>
-      <w:r>
-        <w:t xml:space="preserve"> om middelen te gebruiken die </w:t>
-      </w:r>
-      <w:proofErr w:type="spellStart"/>
-      <w:r>
-        <w:t>Paaspop</w:t>
-      </w:r>
-      <w:proofErr w:type="spellEnd"/>
-      <w:r>
-        <w:t xml:space="preserve"> tot beschikking</w:t>
-      </w:r>
-      <w:r>
-        <w:t xml:space="preserve"> moet</w:t>
-      </w:r>
-      <w:r>
-        <w:t xml:space="preserve"> stel</w:t>
-      </w:r>
-      <w:r>
-        <w:t>len</w:t>
-      </w:r>
-      <w:r>
-        <w:t xml:space="preserve">. Mocht </w:t>
-      </w:r>
-      <w:proofErr w:type="spellStart"/>
-      <w:r>
-        <w:t>Paaspop</w:t>
-      </w:r>
-      <w:proofErr w:type="spellEnd"/>
-      <w:r>
-        <w:t xml:space="preserve"> bepaalde middelen niet tot </w:t>
-      </w:r>
-      <w:r>
-        <w:t>hun beschikking</w:t>
-      </w:r>
-      <w:r>
-        <w:t xml:space="preserve"> hebben</w:t>
-      </w:r>
-      <w:r>
-        <w:t xml:space="preserve"> (voor dit project)</w:t>
-      </w:r>
-      <w:r>
-        <w:t xml:space="preserve">, dan zullen functies </w:t>
-      </w:r>
-      <w:r>
-        <w:t>van</w:t>
-      </w:r>
-      <w:r>
-        <w:t xml:space="preserve"> het POC op een andere manier verwerkt moeten worden. </w:t>
-      </w:r>
     </w:p>
     <w:p>
       <w:pPr>
-        <w:spacing w:line="259" w:lineRule="auto"/>
-      </w:pPr>
-      <w:r>
-        <w:t xml:space="preserve">2: </w:t>
-      </w:r>
-      <w:r>
-        <w:t>Data van gebruikers / festivalbezoekers</w:t>
-      </w:r>
-      <w:r>
-        <w:t>:</w:t>
-      </w:r>
-      <w:r>
-        <w:t xml:space="preserve"> Om te weten welke functies de </w:t>
-      </w:r>
-      <w:r>
-        <w:t>app</w:t>
-      </w:r>
-      <w:r>
-        <w:t xml:space="preserve"> moet hebben, moet er data zijn van gebruikers en of festivalbezoekers. Dit kan vóór het festival zijn via bijvoorbeeld enquêtes maar ook tijdens het festival. </w:t>
-      </w:r>
-      <w:r>
-        <w:t xml:space="preserve">Ook werken bepaalde functies eventueel alleen goed met </w:t>
-      </w:r>
-      <w:proofErr w:type="spellStart"/>
-      <w:r>
-        <w:t>realtime</w:t>
-      </w:r>
-      <w:proofErr w:type="spellEnd"/>
-      <w:r>
-        <w:t xml:space="preserve"> data van gebruikers</w:t>
-      </w:r>
-      <w:r>
-        <w:t xml:space="preserve"> en moeten festivalbezoekers het POC daadwerkelijk gebruiken</w:t>
-      </w:r>
-      <w:r>
-        <w:t>.</w:t>
-      </w:r>
+        <w:pStyle w:val="Heading2"/>
+      </w:pPr>
+      <w:bookmarkStart w:id="16" w:name="_Toc1022825"/>
+      <w:r>
+        <w:lastRenderedPageBreak/>
+        <w:t>Afhankelijkheden</w:t>
+      </w:r>
+      <w:bookmarkEnd w:id="16"/>
     </w:p>
     <w:p>
       <w:pPr>
+        <w:spacing w:line="259" w:lineRule="auto"/>
+      </w:pPr>
+      <w:r>
+        <w:t xml:space="preserve">1: </w:t>
+      </w:r>
+      <w:r>
+        <w:t xml:space="preserve">Middelen </w:t>
+      </w:r>
+      <w:r>
+        <w:t xml:space="preserve">die </w:t>
+      </w:r>
+      <w:proofErr w:type="spellStart"/>
+      <w:r>
+        <w:t>Paaspop</w:t>
+      </w:r>
+      <w:proofErr w:type="spellEnd"/>
+      <w:r>
+        <w:t xml:space="preserve"> tot beschikking stelt</w:t>
+      </w:r>
+      <w:r>
+        <w:t>:</w:t>
+      </w:r>
+      <w:r>
+        <w:t xml:space="preserve"> Het kan zijn dat het handig is </w:t>
+      </w:r>
+      <w:r>
+        <w:t>voor bepaalde funct</w:t>
+      </w:r>
+      <w:r>
+        <w:t>ionaliteiten</w:t>
+      </w:r>
+      <w:r>
+        <w:t xml:space="preserve"> om middelen te gebruiken die </w:t>
+      </w:r>
+      <w:proofErr w:type="spellStart"/>
+      <w:r>
+        <w:t>Paaspop</w:t>
+      </w:r>
+      <w:proofErr w:type="spellEnd"/>
+      <w:r>
+        <w:t xml:space="preserve"> tot beschikking</w:t>
+      </w:r>
+      <w:r>
+        <w:t xml:space="preserve"> moet</w:t>
+      </w:r>
+      <w:r>
+        <w:t xml:space="preserve"> stel</w:t>
+      </w:r>
+      <w:r>
+        <w:t>len</w:t>
+      </w:r>
+      <w:r>
+        <w:t xml:space="preserve">. Mocht </w:t>
+      </w:r>
+      <w:proofErr w:type="spellStart"/>
+      <w:r>
+        <w:t>Paaspop</w:t>
+      </w:r>
+      <w:proofErr w:type="spellEnd"/>
+      <w:r>
+        <w:t xml:space="preserve"> bepaalde middelen niet tot </w:t>
+      </w:r>
+      <w:r>
+        <w:t>hun beschikking</w:t>
+      </w:r>
+      <w:r>
+        <w:t xml:space="preserve"> hebben</w:t>
+      </w:r>
+      <w:r>
+        <w:t xml:space="preserve"> (voor dit project)</w:t>
+      </w:r>
+      <w:r>
+        <w:t xml:space="preserve">, dan zullen functies </w:t>
+      </w:r>
+      <w:r>
+        <w:t>van</w:t>
+      </w:r>
+      <w:r>
+        <w:t xml:space="preserve"> het POC op een andere manier verwerkt moeten worden. </w:t>
+      </w:r>
+    </w:p>
+    <w:p>
+      <w:pPr>
+        <w:spacing w:line="259" w:lineRule="auto"/>
+      </w:pPr>
+      <w:r>
+        <w:t xml:space="preserve">2: </w:t>
+      </w:r>
+      <w:r>
+        <w:t>Data van gebruikers / festivalbezoekers</w:t>
+      </w:r>
+      <w:r>
+        <w:t>:</w:t>
+      </w:r>
+      <w:r>
+        <w:t xml:space="preserve"> Om te weten welke functies de </w:t>
+      </w:r>
+      <w:r>
+        <w:t>app</w:t>
+      </w:r>
+      <w:r>
+        <w:t xml:space="preserve"> moet hebben, moet er data zijn van gebruikers en of festivalbezoekers. Dit kan vóór het festival zijn via bijvoorbeeld enquêtes maar ook tijdens het festival. </w:t>
+      </w:r>
+      <w:r>
+        <w:t xml:space="preserve">Ook werken bepaalde functies eventueel alleen goed met </w:t>
+      </w:r>
+      <w:proofErr w:type="spellStart"/>
+      <w:r>
+        <w:t>realtime</w:t>
+      </w:r>
+      <w:proofErr w:type="spellEnd"/>
+      <w:r>
+        <w:t xml:space="preserve"> data van gebruikers</w:t>
+      </w:r>
+      <w:r>
+        <w:t xml:space="preserve"> en moeten festivalbezoekers het POC daadwerkelijk gebruiken</w:t>
+      </w:r>
+      <w:r>
+        <w:t>.</w:t>
+      </w:r>
+    </w:p>
+    <w:p>
+      <w:pPr>
         <w:pStyle w:val="Heading2"/>
       </w:pPr>
-      <w:bookmarkStart w:id="16" w:name="_Toc1022826"/>
+      <w:bookmarkStart w:id="17" w:name="_Toc1022826"/>
       <w:r>
         <w:t>Randvoorwaarden</w:t>
       </w:r>
-      <w:bookmarkEnd w:id="16"/>
+      <w:bookmarkEnd w:id="17"/>
     </w:p>
     <w:p>
       <w:r>
@@ -10485,16 +10637,16 @@
         <w:spacing w:before="120" w:after="60" w:line="240" w:lineRule="auto"/>
         <w:ind w:left="0" w:firstLine="0"/>
       </w:pPr>
-      <w:bookmarkStart w:id="17" w:name="_Toc507670777"/>
-      <w:bookmarkStart w:id="18" w:name="_Toc1022827"/>
+      <w:bookmarkStart w:id="18" w:name="_Toc507670777"/>
+      <w:bookmarkStart w:id="19" w:name="_Toc1022827"/>
       <w:r>
         <w:t>Onderzoeks</w:t>
       </w:r>
       <w:r>
         <w:t>vragen</w:t>
       </w:r>
-      <w:bookmarkEnd w:id="17"/>
       <w:bookmarkEnd w:id="18"/>
+      <w:bookmarkEnd w:id="19"/>
     </w:p>
     <w:p>
       <w:r>
@@ -10828,23 +10980,23 @@
         <w:spacing w:before="120" w:after="60" w:line="240" w:lineRule="auto"/>
         <w:ind w:left="709" w:hanging="709"/>
       </w:pPr>
-      <w:bookmarkStart w:id="19" w:name="_Toc507670778"/>
-      <w:bookmarkStart w:id="20" w:name="_Toc1022828"/>
+      <w:bookmarkStart w:id="20" w:name="_Toc507670778"/>
+      <w:bookmarkStart w:id="21" w:name="_Toc1022828"/>
       <w:r>
         <w:lastRenderedPageBreak/>
         <w:t>Eindproducten</w:t>
       </w:r>
-      <w:bookmarkEnd w:id="19"/>
+      <w:bookmarkEnd w:id="20"/>
       <w:r>
         <w:t xml:space="preserve"> / opleveringen</w:t>
       </w:r>
-      <w:bookmarkEnd w:id="20"/>
+      <w:bookmarkEnd w:id="21"/>
     </w:p>
     <w:p>
       <w:pPr>
         <w:pStyle w:val="Heading3"/>
       </w:pPr>
-      <w:bookmarkStart w:id="21" w:name="_Toc1022829"/>
+      <w:bookmarkStart w:id="22" w:name="_Toc1022829"/>
       <w:r>
         <w:t xml:space="preserve">Product Breakdown </w:t>
       </w:r>
@@ -10852,7 +11004,7 @@
       <w:r>
         <w:t>Structure</w:t>
       </w:r>
-      <w:bookmarkEnd w:id="21"/>
+      <w:bookmarkEnd w:id="22"/>
       <w:proofErr w:type="spellEnd"/>
     </w:p>
     <w:p>
@@ -10911,7 +11063,7 @@
       <w:pPr>
         <w:pStyle w:val="Captionfortableandimage"/>
       </w:pPr>
-      <w:bookmarkStart w:id="22" w:name="_Toc1022862"/>
+      <w:bookmarkStart w:id="23" w:name="_Toc1022862"/>
       <w:r>
         <w:t xml:space="preserve">Figuur </w:t>
       </w:r>
@@ -10958,7 +11110,7 @@
       <w:r>
         <w:t>Structure</w:t>
       </w:r>
-      <w:bookmarkEnd w:id="22"/>
+      <w:bookmarkEnd w:id="23"/>
       <w:proofErr w:type="spellEnd"/>
     </w:p>
     <w:p>
@@ -10970,11 +11122,11 @@
       <w:pPr>
         <w:pStyle w:val="Heading3"/>
       </w:pPr>
-      <w:bookmarkStart w:id="23" w:name="_Toc1022830"/>
+      <w:bookmarkStart w:id="24" w:name="_Toc1022830"/>
       <w:r>
         <w:t>Beschrijving</w:t>
       </w:r>
-      <w:bookmarkEnd w:id="23"/>
+      <w:bookmarkEnd w:id="24"/>
     </w:p>
     <w:p>
       <w:pPr>
@@ -11349,11 +11501,11 @@
       <w:pPr>
         <w:pStyle w:val="Heading3"/>
       </w:pPr>
-      <w:bookmarkStart w:id="24" w:name="_Toc1022831"/>
+      <w:bookmarkStart w:id="25" w:name="_Toc1022831"/>
       <w:r>
         <w:t>Opleveringen</w:t>
       </w:r>
-      <w:bookmarkEnd w:id="24"/>
+      <w:bookmarkEnd w:id="25"/>
       <w:r>
         <w:tab/>
       </w:r>
@@ -11388,11 +11540,11 @@
       <w:pPr>
         <w:pStyle w:val="Heading2"/>
       </w:pPr>
-      <w:bookmarkStart w:id="25" w:name="_Toc1022832"/>
+      <w:bookmarkStart w:id="26" w:name="_Toc1022832"/>
       <w:r>
         <w:t>Kwaliteitseisen</w:t>
       </w:r>
-      <w:bookmarkEnd w:id="25"/>
+      <w:bookmarkEnd w:id="26"/>
     </w:p>
     <w:tbl>
       <w:tblPr>
@@ -11673,7 +11825,7 @@
       <w:pPr>
         <w:pStyle w:val="Captionfortableandimage"/>
       </w:pPr>
-      <w:bookmarkStart w:id="26" w:name="_Toc1022857"/>
+      <w:bookmarkStart w:id="27" w:name="_Toc1022857"/>
       <w:r>
         <w:t xml:space="preserve">Tabel </w:t>
       </w:r>
@@ -11722,7 +11874,7 @@
       <w:r>
         <w:t>seisen</w:t>
       </w:r>
-      <w:bookmarkEnd w:id="26"/>
+      <w:bookmarkEnd w:id="27"/>
     </w:p>
     <w:p>
       <w:pPr>
@@ -11760,7 +11912,7 @@
           <w:szCs w:val="32"/>
         </w:rPr>
       </w:pPr>
-      <w:bookmarkStart w:id="27" w:name="_Toc1022833"/>
+      <w:bookmarkStart w:id="28" w:name="_Toc1022833"/>
       <w:r>
         <w:rPr>
           <w:sz w:val="26"/>
@@ -11769,7 +11921,7 @@
         <w:lastRenderedPageBreak/>
         <w:t>Uitgangspunten</w:t>
       </w:r>
-      <w:bookmarkEnd w:id="27"/>
+      <w:bookmarkEnd w:id="28"/>
     </w:p>
     <w:p>
       <w:pPr>
@@ -11844,14 +11996,14 @@
       <w:pPr>
         <w:pStyle w:val="Heading1"/>
       </w:pPr>
-      <w:bookmarkStart w:id="28" w:name="_Toc336414"/>
-      <w:bookmarkStart w:id="29" w:name="_Toc1022834"/>
+      <w:bookmarkStart w:id="29" w:name="_Toc336414"/>
+      <w:bookmarkStart w:id="30" w:name="_Toc1022834"/>
       <w:r>
         <w:lastRenderedPageBreak/>
         <w:t>Financiën en Risico’s</w:t>
       </w:r>
-      <w:bookmarkEnd w:id="28"/>
       <w:bookmarkEnd w:id="29"/>
+      <w:bookmarkEnd w:id="30"/>
       <w:r>
         <w:t xml:space="preserve"> </w:t>
       </w:r>
@@ -11860,11 +12012,11 @@
       <w:pPr>
         <w:pStyle w:val="Heading2"/>
       </w:pPr>
-      <w:bookmarkStart w:id="30" w:name="_Toc1022835"/>
+      <w:bookmarkStart w:id="31" w:name="_Toc1022835"/>
       <w:r>
         <w:t>Kostenbudget</w:t>
       </w:r>
-      <w:bookmarkEnd w:id="30"/>
+      <w:bookmarkEnd w:id="31"/>
     </w:p>
     <w:p>
       <w:r>
@@ -11887,7 +12039,7 @@
       <w:pPr>
         <w:pStyle w:val="Heading2"/>
       </w:pPr>
-      <w:bookmarkStart w:id="31" w:name="_Toc1022836"/>
+      <w:bookmarkStart w:id="32" w:name="_Toc1022836"/>
       <w:r>
         <w:t>Risico’s en uitwijk</w:t>
       </w:r>
@@ -11897,7 +12049,7 @@
       <w:r>
         <w:t>activiteiten</w:t>
       </w:r>
-      <w:bookmarkEnd w:id="31"/>
+      <w:bookmarkEnd w:id="32"/>
     </w:p>
     <w:p>
       <w:pPr>
@@ -12264,7 +12416,7 @@
       <w:pPr>
         <w:pStyle w:val="Captionfortableandimage"/>
       </w:pPr>
-      <w:bookmarkStart w:id="32" w:name="_Toc1022858"/>
+      <w:bookmarkStart w:id="33" w:name="_Toc1022858"/>
       <w:r>
         <w:t xml:space="preserve">Tabel </w:t>
       </w:r>
@@ -12307,32 +12459,32 @@
       <w:r>
         <w:t>isico’s en uitwijkactiviteiten</w:t>
       </w:r>
-      <w:bookmarkEnd w:id="32"/>
+      <w:bookmarkEnd w:id="33"/>
     </w:p>
     <w:p>
       <w:pPr>
         <w:pStyle w:val="Heading1"/>
       </w:pPr>
-      <w:bookmarkStart w:id="33" w:name="_Toc536523665"/>
-      <w:bookmarkStart w:id="34" w:name="_Toc336415"/>
-      <w:bookmarkStart w:id="35" w:name="_Toc1022837"/>
+      <w:bookmarkStart w:id="34" w:name="_Toc536523665"/>
+      <w:bookmarkStart w:id="35" w:name="_Toc336415"/>
+      <w:bookmarkStart w:id="36" w:name="_Toc1022837"/>
       <w:r>
         <w:lastRenderedPageBreak/>
         <w:t>Aanpak</w:t>
       </w:r>
-      <w:bookmarkEnd w:id="33"/>
       <w:bookmarkEnd w:id="34"/>
       <w:bookmarkEnd w:id="35"/>
+      <w:bookmarkEnd w:id="36"/>
     </w:p>
     <w:p>
       <w:pPr>
         <w:pStyle w:val="Heading2"/>
       </w:pPr>
-      <w:bookmarkStart w:id="36" w:name="_Toc1022838"/>
+      <w:bookmarkStart w:id="37" w:name="_Toc1022838"/>
       <w:r>
         <w:t>Fases</w:t>
       </w:r>
-      <w:bookmarkEnd w:id="36"/>
+      <w:bookmarkEnd w:id="37"/>
     </w:p>
     <w:p>
       <w:r>
@@ -12472,6 +12624,14 @@
             <w:r>
               <w:t>Ontwikkelfase</w:t>
             </w:r>
+            <w:r>
+              <w:t xml:space="preserve"> </w:t>
+            </w:r>
+          </w:p>
+          <w:p>
+            <w:r>
+              <w:t>(POC Fase 1 &amp; POC Fase 2)</w:t>
+            </w:r>
           </w:p>
         </w:tc>
         <w:tc>
@@ -12647,7 +12807,7 @@
       <w:pPr>
         <w:pStyle w:val="Captionfortableandimage"/>
       </w:pPr>
-      <w:bookmarkStart w:id="37" w:name="_Toc1022859"/>
+      <w:bookmarkStart w:id="38" w:name="_Toc1022859"/>
       <w:r>
         <w:t xml:space="preserve">Tabel </w:t>
       </w:r>
@@ -12684,24 +12844,24 @@
       <w:r>
         <w:t>: fases van het project</w:t>
       </w:r>
-      <w:bookmarkEnd w:id="37"/>
-    </w:p>
-    <w:p>
-      <w:pPr>
-        <w:pStyle w:val="Captionfortableandimage"/>
-      </w:pPr>
-    </w:p>
-    <w:p>
-      <w:pPr>
-        <w:pStyle w:val="Heading3"/>
-      </w:pPr>
-      <w:bookmarkStart w:id="38" w:name="_Toc1022839"/>
-      <w:r>
-        <w:t>Initialisatie- en onderzoeksfase</w:t>
-      </w:r>
       <w:bookmarkEnd w:id="38"/>
     </w:p>
     <w:p>
+      <w:pPr>
+        <w:pStyle w:val="Captionfortableandimage"/>
+      </w:pPr>
+    </w:p>
+    <w:p>
+      <w:pPr>
+        <w:pStyle w:val="Heading3"/>
+      </w:pPr>
+      <w:bookmarkStart w:id="39" w:name="_Toc1022839"/>
+      <w:r>
+        <w:t>Initialisatie- en onderzoeksfase</w:t>
+      </w:r>
+      <w:bookmarkEnd w:id="39"/>
+    </w:p>
+    <w:p>
       <w:r>
         <w:t xml:space="preserve">Het doel van deze eerste fase is om een goed beeld te schetsen van wat de functionaliteiten moeten worden van het POC. Daarnaast is het belangrijk om duidelijk te krijgen wat hiervoor nodig </w:t>
       </w:r>
@@ -12748,11 +12908,11 @@
       <w:pPr>
         <w:pStyle w:val="Heading3"/>
       </w:pPr>
-      <w:bookmarkStart w:id="39" w:name="_Toc1022840"/>
+      <w:bookmarkStart w:id="40" w:name="_Toc1022840"/>
       <w:r>
         <w:t>Ontwikkelfase</w:t>
       </w:r>
-      <w:bookmarkEnd w:id="39"/>
+      <w:bookmarkEnd w:id="40"/>
     </w:p>
     <w:p>
       <w:r>
@@ -12778,6 +12938,12 @@
       </w:r>
       <w:r>
         <w:t xml:space="preserve"> opgeleverd. </w:t>
+      </w:r>
+      <w:r>
+        <w:t>Het POC heeft in deze fases ook nog twee fases die beide een versie van het POC opleveren. De eerste fase loopt door tot en met 20 april waar de eerste versie van het POC klaar moet staan. Na de oplevering van de eerste versie gaat er aan de hand van de gedane onderzoeken een tweede versie worden ontworpen welke een doorontwikkeling kan zijn op versie 1 of een volle</w:t>
+      </w:r>
+      <w:r>
+        <w:t>dig nieuw concept.</w:t>
       </w:r>
     </w:p>
     <w:p>
@@ -12832,14 +12998,14 @@
       <w:pPr>
         <w:pStyle w:val="Heading3"/>
       </w:pPr>
-      <w:bookmarkStart w:id="40" w:name="_Toc1022841"/>
+      <w:bookmarkStart w:id="41" w:name="_Toc1022841"/>
       <w:r>
         <w:t>Oplever</w:t>
       </w:r>
       <w:r>
         <w:t>- en evaluatiefase</w:t>
       </w:r>
-      <w:bookmarkEnd w:id="40"/>
+      <w:bookmarkEnd w:id="41"/>
     </w:p>
     <w:p>
       <w:pPr>
@@ -12997,7 +13163,7 @@
       <w:pPr>
         <w:pStyle w:val="Heading2"/>
       </w:pPr>
-      <w:bookmarkStart w:id="41" w:name="_Toc1022842"/>
+      <w:bookmarkStart w:id="42" w:name="_Toc1022842"/>
       <w:r>
         <w:lastRenderedPageBreak/>
         <w:t xml:space="preserve">Tijdlijn </w:t>
@@ -13008,7 +13174,7 @@
       <w:r>
         <w:t>opleverfases</w:t>
       </w:r>
-      <w:bookmarkEnd w:id="41"/>
+      <w:bookmarkEnd w:id="42"/>
     </w:p>
     <w:p>
       <w:pPr>
@@ -13065,7 +13231,7 @@
       <w:pPr>
         <w:pStyle w:val="Captionfortableandimage"/>
       </w:pPr>
-      <w:bookmarkStart w:id="42" w:name="_Toc1022863"/>
+      <w:bookmarkStart w:id="43" w:name="_Toc1022863"/>
       <w:r>
         <w:t xml:space="preserve">Figuur </w:t>
       </w:r>
@@ -13105,7 +13271,7 @@
       <w:r>
         <w:t>ijdlijn met belangrijke punten</w:t>
       </w:r>
-      <w:bookmarkEnd w:id="42"/>
+      <w:bookmarkEnd w:id="43"/>
     </w:p>
     <w:p>
       <w:pPr>
@@ -13157,8 +13323,6 @@
       <w:r>
         <w:t xml:space="preserve">extra </w:t>
       </w:r>
-      <w:bookmarkStart w:id="43" w:name="_GoBack"/>
-      <w:bookmarkEnd w:id="43"/>
       <w:r>
         <w:t xml:space="preserve">aandacht wordt gegeven aan beveiliging, prestatie, schaalbaarheid en code kwaliteit. Mocht uit de gebruikerstesten op </w:t>
       </w:r>
@@ -21632,7 +21796,9 @@
     <w:rsid w:val="00143F81"/>
     <w:rsid w:val="0023282F"/>
     <w:rsid w:val="002337B0"/>
+    <w:rsid w:val="003B131E"/>
     <w:rsid w:val="003D3EBC"/>
+    <w:rsid w:val="00431222"/>
     <w:rsid w:val="00505E3F"/>
     <w:rsid w:val="00586648"/>
     <w:rsid w:val="00A93526"/>
@@ -22405,7 +22571,7 @@
 
 <file path=customXml/item1.xml><?xml version="1.0" encoding="utf-8"?>
 <CoverPageProperties xmlns="http://schemas.microsoft.com/office/2006/coverPageProps">
-  <PublishDate>2019-02-14</PublishDate>
+  <PublishDate>2019-02-22</PublishDate>
   <Abstract/>
   <CompanyAddress/>
   <CompanyPhone/>
@@ -22468,7 +22634,7 @@
   <Method/>
   <Security/>
   <DocumentType>Report</DocumentType>
-  <DocumentVersion>1.3</DocumentVersion>
+  <DocumentVersion>2.0</DocumentVersion>
   <DocumentRevision>1.0</DocumentRevision>
   <Organisation/>
   <Authorizer/>
@@ -22587,7 +22753,7 @@
 </file>
 
 <file path=customXml/itemProps3.xml><?xml version="1.0" encoding="utf-8"?>
-<ds:datastoreItem xmlns:ds="http://schemas.openxmlformats.org/officeDocument/2006/customXml" ds:itemID="{C290F455-0599-4C10-A3D6-C49348537A30}">
+<ds:datastoreItem xmlns:ds="http://schemas.openxmlformats.org/officeDocument/2006/customXml" ds:itemID="{B7917DB9-0569-4D0D-AD16-E3AF7B104E25}">
   <ds:schemaRefs>
     <ds:schemaRef ds:uri="http://schemas.openxmlformats.org/officeDocument/2006/bibliography"/>
   </ds:schemaRefs>

</xml_diff>